<commit_message>
ENH:  Draft to Jaime and Tally.
</commit_message>
<xml_diff>
--- a/Text/stitched.docx
+++ b/Text/stitched.docx
@@ -143,67 +143,73 @@
         <w:t xml:space="preserve"> </w:t>
       </w:r>
       <w:r>
-        <w:t xml:space="preserve">pathophysiology), as spatial objects. In this work, we discuss the underlying</w:t>
-      </w:r>
-      <w:r>
-        <w:t xml:space="preserve"> </w:t>
-      </w:r>
-      <w:r>
-        <w:t xml:space="preserve">assumptions and interrelatedness of the most common approaches for</w:t>
-      </w:r>
-      <w:r>
-        <w:t xml:space="preserve"> </w:t>
-      </w:r>
-      <w:r>
-        <w:t xml:space="preserve">histogram-based optimization of hyperpolarized gas lung imaging segmentation and</w:t>
-      </w:r>
-      <w:r>
-        <w:t xml:space="preserve"> </w:t>
-      </w:r>
-      <w:r>
-        <w:t xml:space="preserve">demonstrate how certain assumptions lead to suboptimal performance, particularly</w:t>
-      </w:r>
-      <w:r>
-        <w:t xml:space="preserve"> </w:t>
-      </w:r>
-      <w:r>
-        <w:t xml:space="preserve">in terms of measurement precision. In contrast, we illustrate how a</w:t>
-      </w:r>
-      <w:r>
-        <w:t xml:space="preserve"> </w:t>
-      </w:r>
-      <w:r>
-        <w:t xml:space="preserve">convolutional neural network is optimized (i.e., trained) directly within the</w:t>
-      </w:r>
-      <w:r>
-        <w:t xml:space="preserve"> </w:t>
-      </w:r>
-      <w:r>
-        <w:t xml:space="preserve">image domain to leverage multi-scale spatial information which circumvents the</w:t>
-      </w:r>
-      <w:r>
-        <w:t xml:space="preserve"> </w:t>
-      </w:r>
-      <w:r>
-        <w:t xml:space="preserve">problematic issues associated with histogram-based approaches. Importantly, we</w:t>
-      </w:r>
-      <w:r>
-        <w:t xml:space="preserve"> </w:t>
-      </w:r>
-      <w:r>
-        <w:t xml:space="preserve">provide the entire processing and evaluation framework, including the newly</w:t>
-      </w:r>
-      <w:r>
-        <w:t xml:space="preserve"> </w:t>
-      </w:r>
-      <w:r>
-        <w:t xml:space="preserve">reported deep learning functionality, as open-source through the well-known</w:t>
-      </w:r>
-      <w:r>
-        <w:t xml:space="preserve"> </w:t>
-      </w:r>
-      <w:r>
-        <w:t xml:space="preserve">Advanced Normalization Tools ecosystem (ANTsX).</w:t>
+        <w:t xml:space="preserve">pathophysiology), as spatial objects. In this work, we discuss the</w:t>
+      </w:r>
+      <w:r>
+        <w:t xml:space="preserve"> </w:t>
+      </w:r>
+      <w:r>
+        <w:t xml:space="preserve">interrelatedness of the most common approaches for histogram-based optimization</w:t>
+      </w:r>
+      <w:r>
+        <w:t xml:space="preserve"> </w:t>
+      </w:r>
+      <w:r>
+        <w:t xml:space="preserve">of hyperpolarized gas lung imaging segmentation and demonstrate how certain</w:t>
+      </w:r>
+      <w:r>
+        <w:t xml:space="preserve"> </w:t>
+      </w:r>
+      <w:r>
+        <w:t xml:space="preserve">assumptions lead to suboptimal performance, particularly in terms of measurement</w:t>
+      </w:r>
+      <w:r>
+        <w:t xml:space="preserve"> </w:t>
+      </w:r>
+      <w:r>
+        <w:t xml:space="preserve">precision. In contrast, we illustrate how a convolutional neural network is</w:t>
+      </w:r>
+      <w:r>
+        <w:t xml:space="preserve"> </w:t>
+      </w:r>
+      <w:r>
+        <w:t xml:space="preserve">optimized (i.e., trained) directly within the image domain to leverage spatial</w:t>
+      </w:r>
+      <w:r>
+        <w:t xml:space="preserve"> </w:t>
+      </w:r>
+      <w:r>
+        <w:t xml:space="preserve">information. This image-based optimization mitigates the problematic issues</w:t>
+      </w:r>
+      <w:r>
+        <w:t xml:space="preserve"> </w:t>
+      </w:r>
+      <w:r>
+        <w:t xml:space="preserve">associated with histogram-based approaches and suggests a preferred future</w:t>
+      </w:r>
+      <w:r>
+        <w:t xml:space="preserve"> </w:t>
+      </w:r>
+      <w:r>
+        <w:t xml:space="preserve">research direction. Importantly, we provide the entire processing and</w:t>
+      </w:r>
+      <w:r>
+        <w:t xml:space="preserve"> </w:t>
+      </w:r>
+      <w:r>
+        <w:t xml:space="preserve">evaluation framework, including the newly reported deep learning functionality,</w:t>
+      </w:r>
+      <w:r>
+        <w:t xml:space="preserve"> </w:t>
+      </w:r>
+      <w:r>
+        <w:t xml:space="preserve">as open-source through the well-known Advanced Normalization Tools ecosystem</w:t>
+      </w:r>
+      <w:r>
+        <w:t xml:space="preserve"> </w:t>
+      </w:r>
+      <w:r>
+        <w:t xml:space="preserve">(ANTsX).</w:t>
       </w:r>
     </w:p>
     <w:p>
@@ -475,19 +481,22 @@
         <w:t xml:space="preserve">(4–6)</w:t>
       </w:r>
       <w:r>
-        <w:t xml:space="preserve">. This early work</w:t>
-      </w:r>
-      <w:r>
-        <w:t xml:space="preserve"> </w:t>
-      </w:r>
-      <w:r>
-        <w:t xml:space="preserve">has evolved to current techniques which can be generally categorized in order of</w:t>
-      </w:r>
-      <w:r>
-        <w:t xml:space="preserve"> </w:t>
-      </w:r>
-      <w:r>
-        <w:t xml:space="preserve">increasing algorithmic sophistication as follows:</w:t>
+        <w:t xml:space="preserve"> </w:t>
+      </w:r>
+      <w:r>
+        <w:t xml:space="preserve">which has</w:t>
+      </w:r>
+      <w:r>
+        <w:t xml:space="preserve"> </w:t>
+      </w:r>
+      <w:r>
+        <w:t xml:space="preserve">evolved to more sophisticated techniques used currently. A brief outline of</w:t>
+      </w:r>
+      <w:r>
+        <w:t xml:space="preserve"> </w:t>
+      </w:r>
+      <w:r>
+        <w:t xml:space="preserve">major contributions can be roughly sketched to include:</w:t>
       </w:r>
     </w:p>
     <w:p>
@@ -1166,19 +1175,19 @@
         <w:t xml:space="preserve"> </w:t>
       </w:r>
       <w:r>
-        <w:t xml:space="preserve">determining a nonlinear mapping between histograms for a possible approach to MR</w:t>
-      </w:r>
-      <w:r>
-        <w:t xml:space="preserve"> </w:t>
-      </w:r>
-      <w:r>
-        <w:t xml:space="preserve">intensity standardization. K-means does constitute an algorithmic approach with</w:t>
-      </w:r>
-      <w:r>
-        <w:t xml:space="preserve"> </w:t>
-      </w:r>
-      <w:r>
-        <w:t xml:space="preserve">additional degrees of flexibility and sophistication over linear binning as it</w:t>
+        <w:t xml:space="preserve">determining a nonlinear mapping between histograms for a type of MR</w:t>
+      </w:r>
+      <w:r>
+        <w:t xml:space="preserve"> </w:t>
+      </w:r>
+      <w:r>
+        <w:t xml:space="preserve">intensity standardization. K-means constitutes an algorithmic approach with</w:t>
+      </w:r>
+      <w:r>
+        <w:t xml:space="preserve"> </w:t>
+      </w:r>
+      <w:r>
+        <w:t xml:space="preserve">additional flexibility and sophistication over linear binning as it</w:t>
       </w:r>
       <w:r>
         <w:t xml:space="preserve"> </w:t>
@@ -1231,7 +1240,7 @@
         <w:t xml:space="preserve"> </w:t>
       </w:r>
       <w:r>
-        <w:t xml:space="preserve">membership values of the local voxel neighborhood</w:t>
+        <w:t xml:space="preserve">class membership values of the local voxel neighborhood</w:t>
       </w:r>
       <w:r>
         <w:t xml:space="preserve"> </w:t>
@@ -1383,13 +1392,13 @@
         <w:t xml:space="preserve"> </w:t>
       </w:r>
       <w:r>
-        <w:t xml:space="preserve">clustering. This has the advantage, in contrast to k-means, that it does not</w:t>
-      </w:r>
-      <w:r>
-        <w:t xml:space="preserve"> </w:t>
-      </w:r>
-      <w:r>
-        <w:t xml:space="preserve">use hard intensity thresholds for distinguishing class labels which demonstrates</w:t>
+        <w:t xml:space="preserve">clustering. This has the advantage, in contrast to k-means, that it softens</w:t>
+      </w:r>
+      <w:r>
+        <w:t xml:space="preserve"> </w:t>
+      </w:r>
+      <w:r>
+        <w:t xml:space="preserve">the intensity thresholds between class labels which demonstrates</w:t>
       </w:r>
       <w:r>
         <w:t xml:space="preserve"> </w:t>
@@ -1529,7 +1538,7 @@
         <w:t xml:space="preserve"> </w:t>
       </w:r>
       <w:r>
-        <w:t xml:space="preserve">image feanottures from being generated, it is not clear what effects N4 parameter</w:t>
+        <w:t xml:space="preserve">image features from being generated, it is not clear what effects N4 parameter</w:t>
       </w:r>
       <w:r>
         <w:t xml:space="preserve"> </w:t>
@@ -2069,19 +2078,55 @@
         <w:t xml:space="preserve"> </w:t>
       </w:r>
       <w:r>
-        <w:t xml:space="preserve">approaches in this work. In the spirit of open science, we have made the entire</w:t>
-      </w:r>
-      <w:r>
-        <w:t xml:space="preserve"> </w:t>
-      </w:r>
-      <w:r>
-        <w:t xml:space="preserve">evaluation framework, including our novel contributions, available within the</w:t>
-      </w:r>
-      <w:r>
-        <w:t xml:space="preserve"> </w:t>
-      </w:r>
-      <w:r>
-        <w:t xml:space="preserve">Advanced Normalization Tools software ecosystem (ANTsX)</w:t>
+        <w:t xml:space="preserve">approaches below. Although we find its performance to be quite promising, more</w:t>
+      </w:r>
+      <w:r>
+        <w:t xml:space="preserve"> </w:t>
+      </w:r>
+      <w:r>
+        <w:t xml:space="preserve">fundamental to this work than the network itself is simply pointing to the</w:t>
+      </w:r>
+      <w:r>
+        <w:t xml:space="preserve"> </w:t>
+      </w:r>
+      <w:r>
+        <w:t xml:space="preserve">general potential associated with deep learning for analyzing hyperpolarized</w:t>
+      </w:r>
+      <w:r>
+        <w:t xml:space="preserve"> </w:t>
+      </w:r>
+      <w:r>
+        <w:t xml:space="preserve">gas images</w:t>
+      </w:r>
+      <w:r>
+        <w:t xml:space="preserve"> </w:t>
+      </w:r>
+      <w:r>
+        <w:rPr>
+          <w:i/>
+        </w:rPr>
+        <w:t xml:space="preserve">as spatial samplings of real world objects</w:t>
+      </w:r>
+      <w:r>
+        <w:t xml:space="preserve">, as opposed to lossy</w:t>
+      </w:r>
+      <w:r>
+        <w:t xml:space="preserve"> </w:t>
+      </w:r>
+      <w:r>
+        <w:t xml:space="preserve">representations of such objects. In the spirit of open science, we have made</w:t>
+      </w:r>
+      <w:r>
+        <w:t xml:space="preserve"> </w:t>
+      </w:r>
+      <w:r>
+        <w:t xml:space="preserve">the entire evaluation framework, including our novel contributions, available</w:t>
+      </w:r>
+      <w:r>
+        <w:t xml:space="preserve"> </w:t>
+      </w:r>
+      <w:r>
+        <w:t xml:space="preserve">within the Advanced Normalization Tools software ecosystem (ANTsX)</w:t>
       </w:r>
       <w:r>
         <w:t xml:space="preserve"> </w:t>
@@ -2387,19 +2432,13 @@
         <w:t xml:space="preserve"> </w:t>
       </w:r>
       <w:r>
-        <w:t xml:space="preserve">experiments to showcase the effects of both nonlinear intensity variation and</w:t>
-      </w:r>
-      <w:r>
-        <w:t xml:space="preserve"> </w:t>
-      </w:r>
-      <w:r>
-        <w:t xml:space="preserve">noise artefacts on the resulting measurements using the algorithms described</w:t>
-      </w:r>
-      <w:r>
-        <w:t xml:space="preserve"> </w:t>
-      </w:r>
-      <w:r>
-        <w:t xml:space="preserve">previously, specifically linear binning</w:t>
+        <w:t xml:space="preserve">experiments to compare the algorithms described</w:t>
+      </w:r>
+      <w:r>
+        <w:t xml:space="preserve"> </w:t>
+      </w:r>
+      <w:r>
+        <w:t xml:space="preserve">previously, viz. linear binning</w:t>
       </w:r>
       <w:r>
         <w:t xml:space="preserve"> </w:t>
@@ -2471,13 +2510,22 @@
         <w:t xml:space="preserve">“</w:t>
       </w:r>
       <w:r>
-        <w:t xml:space="preserve">El Bicho</w:t>
+        <w:t xml:space="preserve">El Bicho.</w:t>
       </w:r>
       <w:r>
         <w:t xml:space="preserve">”</w:t>
       </w:r>
       <w:r>
-        <w:t xml:space="preserve">. A fair and accurate comparison between algorithms</w:t>
+        <w:rPr>
+          <w:rStyle w:val="FootnoteReference"/>
+        </w:rPr>
+        <w:footnoteReference w:id="31"/>
+      </w:r>
+      <w:r>
+        <w:t xml:space="preserve"> </w:t>
+      </w:r>
+      <w:r>
+        <w:t xml:space="preserve">A fair and accurate comparison between algorithms</w:t>
       </w:r>
       <w:r>
         <w:t xml:space="preserve"> </w:t>
@@ -2515,31 +2563,43 @@
         <w:t xml:space="preserve"> </w:t>
       </w:r>
       <w:r>
-        <w:t xml:space="preserve">algorithms were recreated using existing R functionality. These have been made</w:t>
-      </w:r>
-      <w:r>
-        <w:t xml:space="preserve"> </w:t>
-      </w:r>
-      <w:r>
-        <w:t xml:space="preserve">available as part of the GitHub repository corresponding to this work.</w:t>
+        <w:t xml:space="preserve">algorithms were recreated using existing R functionality. These have been</w:t>
+      </w:r>
+      <w:r>
+        <w:t xml:space="preserve"> </w:t>
+      </w:r>
+      <w:r>
+        <w:t xml:space="preserve">made available as part of the GitHub repository corresponding to this</w:t>
+      </w:r>
+      <w:r>
+        <w:t xml:space="preserve"> </w:t>
+      </w:r>
+      <w:r>
+        <w:t xml:space="preserve">work.</w:t>
       </w:r>
       <w:r>
         <w:rPr>
           <w:rStyle w:val="FootnoteReference"/>
         </w:rPr>
-        <w:footnoteReference w:id="31"/>
-      </w:r>
-      <w:r>
-        <w:t xml:space="preserve"> </w:t>
-      </w:r>
-      <w:r>
-        <w:t xml:space="preserve">Similarly, N4, fuzzy spatial c-means, Atropos-based lung segmentation, and the trained CNN approach are</w:t>
-      </w:r>
-      <w:r>
-        <w:t xml:space="preserve"> </w:t>
-      </w:r>
-      <w:r>
-        <w:t xml:space="preserve">all available through ANTsR/ANTsRNet:</w:t>
+        <w:footnoteReference w:id="32"/>
+      </w:r>
+      <w:r>
+        <w:t xml:space="preserve"> </w:t>
+      </w:r>
+      <w:r>
+        <w:t xml:space="preserve">Similarly, N4, fuzzy spatial c-means, Atropos-based lung</w:t>
+      </w:r>
+      <w:r>
+        <w:t xml:space="preserve"> </w:t>
+      </w:r>
+      <w:r>
+        <w:t xml:space="preserve">segmentation, and the trained CNN approach are all available through</w:t>
+      </w:r>
+      <w:r>
+        <w:t xml:space="preserve"> </w:t>
+      </w:r>
+      <w:r>
+        <w:t xml:space="preserve">ANTsR/ANTsRNet:</w:t>
       </w:r>
       <w:r>
         <w:t xml:space="preserve"> </w:t>
@@ -2587,19 +2647,19 @@
         <w:t xml:space="preserve">ANTsRNet::elBicho</w:t>
       </w:r>
       <w:r>
-        <w:t xml:space="preserve">, respectively.</w:t>
-      </w:r>
-      <w:r>
-        <w:t xml:space="preserve"> </w:t>
-      </w:r>
-      <w:r>
-        <w:t xml:space="preserve">Python versions are also available through ANTsPy/ANTsPyNet.</w:t>
-      </w:r>
-      <w:r>
-        <w:t xml:space="preserve"> </w:t>
-      </w:r>
-      <w:r>
-        <w:t xml:space="preserve">The trained weights for the CNN are publicly available and are automatically</w:t>
+        <w:t xml:space="preserve">,</w:t>
+      </w:r>
+      <w:r>
+        <w:t xml:space="preserve"> </w:t>
+      </w:r>
+      <w:r>
+        <w:t xml:space="preserve">respectively. Python versions are also available through ANTsPy/ANTsPyNet. The</w:t>
+      </w:r>
+      <w:r>
+        <w:t xml:space="preserve"> </w:t>
+      </w:r>
+      <w:r>
+        <w:t xml:space="preserve">trained weights for the CNN are publicly available and are automatically</w:t>
       </w:r>
       <w:r>
         <w:t xml:space="preserve"> </w:t>
@@ -2616,19 +2676,19 @@
         </w:numPr>
       </w:pPr>
       <w:r>
-        <w:t xml:space="preserve">The imaging data used for the evaluation is available upon request and through a data</w:t>
-      </w:r>
-      <w:r>
-        <w:t xml:space="preserve"> </w:t>
-      </w:r>
-      <w:r>
-        <w:t xml:space="preserve">sharing agreement. All other data, including additional evaluation plots are available,</w:t>
-      </w:r>
-      <w:r>
-        <w:t xml:space="preserve"> </w:t>
-      </w:r>
-      <w:r>
-        <w:t xml:space="preserve">in the previously specified GitHub repository.</w:t>
+        <w:t xml:space="preserve">The imaging data used for the evaluation is available upon request and through</w:t>
+      </w:r>
+      <w:r>
+        <w:t xml:space="preserve"> </w:t>
+      </w:r>
+      <w:r>
+        <w:t xml:space="preserve">a data sharing agreement. All other data, including additional evaluation</w:t>
+      </w:r>
+      <w:r>
+        <w:t xml:space="preserve"> </w:t>
+      </w:r>
+      <w:r>
+        <w:t xml:space="preserve">plots are available, in the previously specified GitHub repository.</w:t>
       </w:r>
     </w:p>
     <w:p>
@@ -2639,37 +2699,25 @@
         </w:numPr>
       </w:pPr>
       <w:r>
-        <w:t xml:space="preserve">An extremely important and characteristic hyperparameter is the number of</w:t>
-      </w:r>
-      <w:r>
-        <w:t xml:space="preserve"> </w:t>
-      </w:r>
-      <w:r>
-        <w:t xml:space="preserve">ventilation clusters. In order to minimize differences in our set of</w:t>
-      </w:r>
-      <w:r>
-        <w:t xml:space="preserve"> </w:t>
-      </w:r>
-      <w:r>
-        <w:t xml:space="preserve">evaluations and ensure a fair comparison, we optimized the segmentation based</w:t>
-      </w:r>
-      <w:r>
-        <w:t xml:space="preserve"> </w:t>
-      </w:r>
-      <w:r>
-        <w:t xml:space="preserve">on the specified number of clusters. For the evaluations involving multiple</w:t>
-      </w:r>
-      <w:r>
-        <w:t xml:space="preserve"> </w:t>
-      </w:r>
-      <w:r>
-        <w:t xml:space="preserve">algorithms, these were merged post-optimization to</w:t>
-      </w:r>
-      <w:r>
-        <w:t xml:space="preserve"> </w:t>
-      </w:r>
-      <w:r>
-        <w:t xml:space="preserve">only three clusters:</w:t>
+        <w:t xml:space="preserve">An extremely important algorithmic hyperparameter is the number of ventilation</w:t>
+      </w:r>
+      <w:r>
+        <w:t xml:space="preserve"> </w:t>
+      </w:r>
+      <w:r>
+        <w:t xml:space="preserve">clusters. In order to minimize differences in our set of evaluations, we</w:t>
+      </w:r>
+      <w:r>
+        <w:t xml:space="preserve"> </w:t>
+      </w:r>
+      <w:r>
+        <w:t xml:space="preserve">merged the number of resulting clusters, post-optimization, to only three</w:t>
+      </w:r>
+      <w:r>
+        <w:t xml:space="preserve"> </w:t>
+      </w:r>
+      <w:r>
+        <w:t xml:space="preserve">clusters:</w:t>
       </w:r>
       <w:r>
         <w:t xml:space="preserve"> </w:t>
@@ -2708,13 +2756,7 @@
         <w:t xml:space="preserve">“</w:t>
       </w:r>
       <w:r>
-        <w:t xml:space="preserve">other</w:t>
-      </w:r>
-      <w:r>
-        <w:t xml:space="preserve"> </w:t>
-      </w:r>
-      <w:r>
-        <w:t xml:space="preserve">ventilation</w:t>
+        <w:t xml:space="preserve">other ventilation</w:t>
       </w:r>
       <w:r>
         <w:t xml:space="preserve">”</w:t>
@@ -2723,31 +2765,31 @@
         <w:t xml:space="preserve"> </w:t>
       </w:r>
       <w:r>
-        <w:t xml:space="preserve">where the first two clusters for each output are the same as the</w:t>
-      </w:r>
-      <w:r>
-        <w:t xml:space="preserve"> </w:t>
-      </w:r>
-      <w:r>
-        <w:t xml:space="preserve">original implementations and the remaining clusters are merged into a third</w:t>
-      </w:r>
-      <w:r>
-        <w:t xml:space="preserve"> </w:t>
-      </w:r>
-      <w:r>
-        <w:t xml:space="preserve">category. It is important to note that none of the evaluations use these</w:t>
-      </w:r>
-      <w:r>
-        <w:t xml:space="preserve"> </w:t>
-      </w:r>
-      <w:r>
-        <w:t xml:space="preserve">categorical definitions in a cross-algorithmic fashion. They are only used to</w:t>
-      </w:r>
-      <w:r>
-        <w:t xml:space="preserve"> </w:t>
-      </w:r>
-      <w:r>
-        <w:t xml:space="preserve">assess within-algorithm consistency.</w:t>
+        <w:t xml:space="preserve">where the first two clusters for each output are the same as the original</w:t>
+      </w:r>
+      <w:r>
+        <w:t xml:space="preserve"> </w:t>
+      </w:r>
+      <w:r>
+        <w:t xml:space="preserve">implementations and the remaining clusters are merged into a third category.</w:t>
+      </w:r>
+      <w:r>
+        <w:t xml:space="preserve"> </w:t>
+      </w:r>
+      <w:r>
+        <w:t xml:space="preserve">It is important to note that none of the evaluations use these categorical</w:t>
+      </w:r>
+      <w:r>
+        <w:t xml:space="preserve"> </w:t>
+      </w:r>
+      <w:r>
+        <w:t xml:space="preserve">definitions in a cross-algorithmic fashion. They are only used to assess</w:t>
+      </w:r>
+      <w:r>
+        <w:t xml:space="preserve"> </w:t>
+      </w:r>
+      <w:r>
+        <w:t xml:space="preserve">within-algorithm consistency.</w:t>
       </w:r>
     </w:p>
     <w:p>
@@ -2764,19 +2806,19 @@
         <w:t xml:space="preserve"> </w:t>
       </w:r>
       <w:r>
-        <w:t xml:space="preserve">as a preprocessing step. We ultimately decided to include it for a couple</w:t>
-      </w:r>
-      <w:r>
-        <w:t xml:space="preserve"> </w:t>
-      </w:r>
-      <w:r>
-        <w:t xml:space="preserve">reasons. It is explicitly used in multiple algorithms (e.g.,</w:t>
-      </w:r>
-      <w:r>
-        <w:t xml:space="preserve"> </w:t>
-      </w:r>
-      <w:r>
-        <w:t xml:space="preserve">(8, 9, 16)</w:t>
+        <w:t xml:space="preserve">as a preprocessing step. We ultimately decided to include it for two</w:t>
+      </w:r>
+      <w:r>
+        <w:t xml:space="preserve"> </w:t>
+      </w:r>
+      <w:r>
+        <w:t xml:space="preserve">reasons. First, it is explicitly used in multiple algorithms (e.g.,</w:t>
+      </w:r>
+      <w:r>
+        <w:t xml:space="preserve"> </w:t>
+      </w:r>
+      <w:r>
+        <w:t xml:space="preserve">(8, 9, 13, 16, 46)</w:t>
       </w:r>
       <w:r>
         <w:t xml:space="preserve">) despite the issues raised</w:t>
@@ -2785,19 +2827,7 @@
         <w:t xml:space="preserve"> </w:t>
       </w:r>
       <w:r>
-        <w:t xml:space="preserve">previously and elsewhere</w:t>
-      </w:r>
-      <w:r>
-        <w:t xml:space="preserve"> </w:t>
-      </w:r>
-      <w:r>
-        <w:t xml:space="preserve">(10)</w:t>
-      </w:r>
-      <w:r>
-        <w:t xml:space="preserve"> </w:t>
-      </w:r>
-      <w:r>
-        <w:t xml:space="preserve">due to the fact that it qualitatively</w:t>
+        <w:t xml:space="preserve">previously due to the fact that it qualitatively</w:t>
       </w:r>
       <w:r>
         <w:t xml:space="preserve"> </w:t>
@@ -2809,7 +2839,7 @@
         <w:rPr>
           <w:rStyle w:val="FootnoteReference"/>
         </w:rPr>
-        <w:footnoteReference w:id="33"/>
+        <w:footnoteReference w:id="34"/>
       </w:r>
       <w:r>
         <w:t xml:space="preserve"> </w:t>
@@ -2834,7 +2864,7 @@
       <w:pPr>
         <w:pStyle w:val="Heading2"/>
       </w:pPr>
-      <w:bookmarkStart w:id="34" w:name="introduction-of-el-bicho"/>
+      <w:bookmarkStart w:id="35" w:name="introduction-of-el-bicho"/>
       <w:r>
         <w:t xml:space="preserve">Introduction of</w:t>
       </w:r>
@@ -2850,7 +2880,7 @@
       <w:r>
         <w:t xml:space="preserve">”</w:t>
       </w:r>
-      <w:bookmarkEnd w:id="34"/>
+      <w:bookmarkEnd w:id="35"/>
     </w:p>
     <w:p>
       <w:pPr>
@@ -2893,7 +2923,7 @@
         <w:t xml:space="preserve"> </w:t>
       </w:r>
       <w:r>
-        <w:t xml:space="preserve">(46)</w:t>
+        <w:t xml:space="preserve">(47)</w:t>
       </w:r>
       <w:r>
         <w:t xml:space="preserve"> </w:t>
@@ -2905,7 +2935,7 @@
         <w:t xml:space="preserve"> </w:t>
       </w:r>
       <w:r>
-        <w:t xml:space="preserve">(47)</w:t>
+        <w:t xml:space="preserve">(48)</w:t>
       </w:r>
       <w:r>
         <w:t xml:space="preserve"> </w:t>
@@ -2923,7 +2953,7 @@
         <w:t xml:space="preserve"> </w:t>
       </w:r>
       <w:r>
-        <w:t xml:space="preserve">(48)</w:t>
+        <w:t xml:space="preserve">(49)</w:t>
       </w:r>
       <w:r>
         <w:t xml:space="preserve">, and a novel data augmentation</w:t>
@@ -2939,11 +2969,11 @@
       <w:pPr>
         <w:pStyle w:val="Heading3"/>
       </w:pPr>
-      <w:bookmarkStart w:id="35" w:name="network-training"/>
+      <w:bookmarkStart w:id="36" w:name="network-training"/>
       <w:r>
         <w:t xml:space="preserve">Network training</w:t>
       </w:r>
-      <w:bookmarkEnd w:id="35"/>
+      <w:bookmarkEnd w:id="36"/>
     </w:p>
     <w:p>
       <w:pPr>
@@ -2962,7 +2992,7 @@
         <w:t xml:space="preserve"> </w:t>
       </w:r>
       <w:r>
-        <w:t xml:space="preserve">is a 2-D U-net network was trained with several parameters</w:t>
+        <w:t xml:space="preserve">is a 2-D U-net network which was trained with several parameters</w:t>
       </w:r>
       <w:r>
         <w:t xml:space="preserve"> </w:t>
@@ -2974,7 +3004,7 @@
         <w:t xml:space="preserve"> </w:t>
       </w:r>
       <w:r>
-        <w:t xml:space="preserve">(48)</w:t>
+        <w:t xml:space="preserve">(49)</w:t>
       </w:r>
       <w:r>
         <w:t xml:space="preserve">. The images are</w:t>
@@ -3037,7 +3067,7 @@
         <w:t xml:space="preserve"> </w:t>
       </w:r>
       <w:r>
-        <w:t xml:space="preserve">(49)</w:t>
+        <w:t xml:space="preserve">(50)</w:t>
       </w:r>
     </w:p>
     <w:p>
@@ -3199,16 +3229,7 @@
         <w:t xml:space="preserve"> </w:t>
       </w:r>
       <w:r>
-        <w:t xml:space="preserve"> </w:t>
-      </w:r>
-      <w:r>
-        <w:t xml:space="preserve">which demonstrates the image-based approach to</w:t>
-      </w:r>
-      <w:r>
-        <w:t xml:space="preserve"> </w:t>
-      </w:r>
-      <w:r>
-        <w:t xml:space="preserve">segmentation optimization.</w:t>
+        <w:t xml:space="preserve">.</w:t>
       </w:r>
     </w:p>
     <w:p>
@@ -3322,11 +3343,11 @@
       <w:pPr>
         <w:pStyle w:val="Heading3"/>
       </w:pPr>
-      <w:bookmarkStart w:id="36" w:name="pipeline-processing"/>
+      <w:bookmarkStart w:id="37" w:name="pipeline-processing"/>
       <w:r>
         <w:t xml:space="preserve">Pipeline processing</w:t>
       </w:r>
-      <w:bookmarkEnd w:id="36"/>
+      <w:bookmarkEnd w:id="37"/>
     </w:p>
     <w:p>
       <w:pPr>
@@ -3394,11 +3415,11 @@
       <w:pPr>
         <w:pStyle w:val="Heading1"/>
       </w:pPr>
-      <w:bookmarkStart w:id="37" w:name="results"/>
+      <w:bookmarkStart w:id="38" w:name="results"/>
       <w:r>
         <w:t xml:space="preserve">Results</w:t>
       </w:r>
-      <w:bookmarkEnd w:id="37"/>
+      <w:bookmarkEnd w:id="38"/>
     </w:p>
     <w:p>
       <w:pPr>
@@ -3459,7 +3480,7 @@
         <w:t xml:space="preserve"> </w:t>
       </w:r>
       <w:r>
-        <w:t xml:space="preserve">(50)</w:t>
+        <w:t xml:space="preserve">(51)</w:t>
       </w:r>
       <w:r>
         <w:t xml:space="preserve">) to these data.</w:t>
@@ -3500,7 +3521,7 @@
         <w:t xml:space="preserve"> </w:t>
       </w:r>
       <w:r>
-        <w:t xml:space="preserve">(51)</w:t>
+        <w:t xml:space="preserve">(52)</w:t>
       </w:r>
       <w:r>
         <w:t xml:space="preserve">. This approach also provides an</w:t>
@@ -3589,7 +3610,7 @@
         <w:t xml:space="preserve"> </w:t>
       </w:r>
       <w:r>
-        <w:t xml:space="preserve">qualitative results as a segue to quantifying the effects of the choice of</w:t>
+        <w:t xml:space="preserve">qualitative results segue to quantifying the effects of the choice of</w:t>
       </w:r>
       <w:r>
         <w:t xml:space="preserve"> </w:t>
@@ -3627,7 +3648,7 @@
         <w:rPr>
           <w:rStyle w:val="FootnoteReference"/>
         </w:rPr>
-        <w:footnoteReference w:id="38"/>
+        <w:footnoteReference w:id="39"/>
       </w:r>
     </w:p>
     <w:p>
@@ -3704,11 +3725,11 @@
       <w:pPr>
         <w:pStyle w:val="Heading2"/>
       </w:pPr>
-      <w:bookmarkStart w:id="39" w:name="diagnostic-prediction"/>
+      <w:bookmarkStart w:id="40" w:name="diagnostic-prediction"/>
       <w:r>
         <w:t xml:space="preserve">Diagnostic prediction</w:t>
       </w:r>
-      <w:bookmarkEnd w:id="39"/>
+      <w:bookmarkEnd w:id="40"/>
     </w:p>
     <w:p>
       <w:pPr>
@@ -3727,7 +3748,7 @@
         <w:t xml:space="preserve"> </w:t>
       </w:r>
       <w:r>
-        <w:t xml:space="preserve">(44, 52)</w:t>
+        <w:t xml:space="preserve">(44, 53)</w:t>
       </w:r>
       <w:r>
         <w:t xml:space="preserve"> </w:t>
@@ -3808,7 +3829,7 @@
         <w:t xml:space="preserve"> </w:t>
       </w:r>
       <w:r>
-        <w:t xml:space="preserve">(53–55)</w:t>
+        <w:t xml:space="preserve">(46, 54, 55)</w:t>
       </w:r>
       <w:r>
         <w:t xml:space="preserve">) and quantify the</w:t>
@@ -3823,7 +3844,7 @@
         <w:t xml:space="preserve"> </w:t>
       </w:r>
       <w:r>
-        <w:t xml:space="preserve">(51)</w:t>
+        <w:t xml:space="preserve">(52)</w:t>
       </w:r>
       <w:r>
         <w:t xml:space="preserve"> </w:t>
@@ -4058,11 +4079,11 @@
       <w:pPr>
         <w:pStyle w:val="Heading2"/>
       </w:pPr>
-      <w:bookmarkStart w:id="40" w:name="t1-weighted-brain-segmentation-analogy"/>
+      <w:bookmarkStart w:id="41" w:name="t1-weighted-brain-segmentation-analogy"/>
       <w:r>
         <w:t xml:space="preserve">T1-weighted brain segmentation analogy</w:t>
       </w:r>
-      <w:bookmarkEnd w:id="40"/>
+      <w:bookmarkEnd w:id="41"/>
     </w:p>
     <w:p>
       <w:pPr>
@@ -4302,18 +4323,18 @@
         <w:t xml:space="preserve"> </w:t>
       </w:r>
       <w:r>
-        <w:t xml:space="preserve">overestimation of the gray matter content.</w:t>
+        <w:t xml:space="preserve">overestimation of the gray matter volume.</w:t>
       </w:r>
     </w:p>
     <w:p>
       <w:pPr>
         <w:pStyle w:val="Heading2"/>
       </w:pPr>
-      <w:bookmarkStart w:id="41" w:name="effect-of-reference-image-set-selection"/>
+      <w:bookmarkStart w:id="42" w:name="effect-of-reference-image-set-selection"/>
       <w:r>
         <w:t xml:space="preserve">Effect of reference image set selection</w:t>
       </w:r>
-      <w:bookmarkEnd w:id="41"/>
+      <w:bookmarkEnd w:id="42"/>
     </w:p>
     <w:p>
       <w:pPr>
@@ -4574,10 +4595,7 @@
         <w:t xml:space="preserve"> </w:t>
       </w:r>
       <w:r>
-        <w:t xml:space="preserve"> </w:t>
-      </w:r>
-      <w:r>
-        <w:t xml:space="preserve">which are used to derive</w:t>
+        <w:t xml:space="preserve">) which are used to derive</w:t>
       </w:r>
       <w:r>
         <w:t xml:space="preserve"> </w:t>
@@ -4625,24 +4643,24 @@
         <w:t xml:space="preserve"> </w:t>
       </w:r>
       <w:r>
-        <w:t xml:space="preserve">the additional requirement of a reference distribution is a source of potential</w:t>
-      </w:r>
-      <w:r>
-        <w:t xml:space="preserve"> </w:t>
-      </w:r>
-      <w:r>
-        <w:t xml:space="preserve">measurement variation for the linear binning algorithm.</w:t>
+        <w:t xml:space="preserve">the additional requirement of a reference distribution is a source of potentially</w:t>
+      </w:r>
+      <w:r>
+        <w:t xml:space="preserve"> </w:t>
+      </w:r>
+      <w:r>
+        <w:t xml:space="preserve">significant measurement variation for the linear binning algorithm.</w:t>
       </w:r>
     </w:p>
     <w:p>
       <w:pPr>
         <w:pStyle w:val="Heading2"/>
       </w:pPr>
-      <w:bookmarkStart w:id="42" w:name="effects-of-mr-based-simulated-image-distortions"/>
+      <w:bookmarkStart w:id="43" w:name="effects-of-mr-based-simulated-image-distortions"/>
       <w:r>
         <w:t xml:space="preserve">Effects of MR-based simulated image distortions</w:t>
       </w:r>
-      <w:bookmarkEnd w:id="42"/>
+      <w:bookmarkEnd w:id="43"/>
     </w:p>
     <w:p>
       <w:pPr>
@@ -4696,7 +4714,7 @@
         <w:pStyle w:val="BodyText"/>
       </w:pPr>
       <w:r>
-        <w:t xml:space="preserve">Ten simulated images for each of the 51 subjects were generated using one of the</w:t>
+        <w:t xml:space="preserve">Ten simulated images for each of the 51 subjects were generated for each of the</w:t>
       </w:r>
       <w:r>
         <w:t xml:space="preserve"> </w:t>
@@ -4796,11 +4814,11 @@
       <w:pPr>
         <w:pStyle w:val="Heading1"/>
       </w:pPr>
-      <w:bookmarkStart w:id="43" w:name="discussion"/>
+      <w:bookmarkStart w:id="44" w:name="discussion"/>
       <w:r>
         <w:t xml:space="preserve">Discussion</w:t>
       </w:r>
-      <w:bookmarkEnd w:id="43"/>
+      <w:bookmarkEnd w:id="44"/>
     </w:p>
     <w:p>
       <w:pPr>
@@ -4819,13 +4837,13 @@
         <w:t xml:space="preserve"> </w:t>
       </w:r>
       <w:r>
-        <w:t xml:space="preserve">dependent on the image intensity histogram for optimization. The</w:t>
-      </w:r>
-      <w:r>
-        <w:t xml:space="preserve"> </w:t>
-      </w:r>
-      <w:r>
-        <w:t xml:space="preserve">majority use the histogram information</w:t>
+        <w:t xml:space="preserve">dependent on the image intensity histogram for optimization. Many</w:t>
+      </w:r>
+      <w:r>
+        <w:t xml:space="preserve"> </w:t>
+      </w:r>
+      <w:r>
+        <w:t xml:space="preserve">use the histogram information</w:t>
       </w:r>
       <w:r>
         <w:t xml:space="preserve"> </w:t>
@@ -4945,6 +4963,41 @@
         </w:numPr>
       </w:pPr>
       <w:r>
+        <w:t xml:space="preserve">Similar to k-means, spatial fuzzy c-means is optimized to minimize the</w:t>
+      </w:r>
+      <w:r>
+        <w:t xml:space="preserve"> </w:t>
+      </w:r>
+      <w:r>
+        <w:t xml:space="preserve">within-class intensity variance but does incorporate spatial considerations</w:t>
+      </w:r>
+      <w:r>
+        <w:t xml:space="preserve"> </w:t>
+      </w:r>
+      <w:r>
+        <w:t xml:space="preserve">which softens the hard threshold values and demonstrates improved robustness</w:t>
+      </w:r>
+      <w:r>
+        <w:t xml:space="preserve"> </w:t>
+      </w:r>
+      <w:r>
+        <w:t xml:space="preserve">to noise. However, it is susceptible to variations caused by MR nonlinear</w:t>
+      </w:r>
+      <w:r>
+        <w:t xml:space="preserve"> </w:t>
+      </w:r>
+      <w:r>
+        <w:t xml:space="preserve">intensity variation, similar to the GMM-MRF technique.</w:t>
+      </w:r>
+    </w:p>
+    <w:p>
+      <w:pPr>
+        <w:numPr>
+          <w:numId w:val="1007"/>
+          <w:ilvl w:val="0"/>
+        </w:numPr>
+      </w:pPr>
+      <w:r>
         <w:t xml:space="preserve">The GMM-MRF approach does employ spatial considerations in the form of Markov</w:t>
       </w:r>
       <w:r>
@@ -5099,7 +5152,7 @@
         <w:t xml:space="preserve"> </w:t>
       </w:r>
       <w:r>
-        <w:t xml:space="preserve">could potentially motivate additional exploration focusing on issues related to</w:t>
+        <w:t xml:space="preserve">should motivate additional exploration focusing on issues related to</w:t>
       </w:r>
       <w:r>
         <w:t xml:space="preserve"> </w:t>
@@ -5203,25 +5256,25 @@
         <w:t xml:space="preserve"> </w:t>
       </w:r>
       <w:r>
-        <w:t xml:space="preserve">point—deep learning, generally, presents a much better alternative than</w:t>
-      </w:r>
-      <w:r>
-        <w:t xml:space="preserve"> </w:t>
-      </w:r>
-      <w:r>
-        <w:t xml:space="preserve">histogram approaches as network training directly takes place in the image</w:t>
-      </w:r>
-      <w:r>
-        <w:t xml:space="preserve"> </w:t>
-      </w:r>
-      <w:r>
-        <w:t xml:space="preserve">(i.e., spatial) domain and not in a transformed space where key information has</w:t>
-      </w:r>
-      <w:r>
-        <w:t xml:space="preserve"> </w:t>
-      </w:r>
-      <w:r>
-        <w:t xml:space="preserve">been discarded.</w:t>
+        <w:t xml:space="preserve">motivation for presenting this work—deep learning, generally, presents a much</w:t>
+      </w:r>
+      <w:r>
+        <w:t xml:space="preserve"> </w:t>
+      </w:r>
+      <w:r>
+        <w:t xml:space="preserve">better alternative than histogram approaches as network training directly takes</w:t>
+      </w:r>
+      <w:r>
+        <w:t xml:space="preserve"> </w:t>
+      </w:r>
+      <w:r>
+        <w:t xml:space="preserve">place in the image (i.e., spatial) domain and not in a transformed space where</w:t>
+      </w:r>
+      <w:r>
+        <w:t xml:space="preserve"> </w:t>
+      </w:r>
+      <w:r>
+        <w:t xml:space="preserve">key information has been discarded.</w:t>
       </w:r>
     </w:p>
     <w:p>
@@ -5315,18 +5368,6 @@
       <w:r>
         <w:t xml:space="preserve">network modification. Either would be important to consider for future work.</w:t>
       </w:r>
-      <w:r>
-        <w:t xml:space="preserve"> </w:t>
-      </w:r>
-      <w:r>
-        <w:t xml:space="preserve">Needless to say, there are other potentially interesting avenues for exploration</w:t>
-      </w:r>
-      <w:r>
-        <w:t xml:space="preserve"> </w:t>
-      </w:r>
-      <w:r>
-        <w:t xml:space="preserve">beyond histogram-based segmentation of hyperpolarized gas images.</w:t>
-      </w:r>
     </w:p>
     <w:p>
       <w:r>
@@ -5337,14 +5378,14 @@
       <w:pPr>
         <w:pStyle w:val="Heading1"/>
       </w:pPr>
-      <w:bookmarkStart w:id="44" w:name="references"/>
+      <w:bookmarkStart w:id="45" w:name="references"/>
       <w:r>
         <w:t xml:space="preserve">References</w:t>
       </w:r>
-      <w:bookmarkEnd w:id="44"/>
-    </w:p>
-    <w:bookmarkStart w:id="110" w:name="refs"/>
-    <w:bookmarkStart w:id="45" w:name="ref-Bachert:1996aa"/>
+      <w:bookmarkEnd w:id="45"/>
+    </w:p>
+    <w:bookmarkStart w:id="111" w:name="refs"/>
+    <w:bookmarkStart w:id="46" w:name="ref-Bachert:1996aa"/>
     <w:p>
       <w:pPr>
         <w:pStyle w:val="Bibliography"/>
@@ -5368,8 +5409,8 @@
         <w:t xml:space="preserve">1996; 36:192–6.</w:t>
       </w:r>
     </w:p>
-    <w:bookmarkEnd w:id="45"/>
-    <w:bookmarkStart w:id="46" w:name="ref-Kauczor:1996aa"/>
+    <w:bookmarkEnd w:id="46"/>
+    <w:bookmarkStart w:id="47" w:name="ref-Kauczor:1996aa"/>
     <w:p>
       <w:pPr>
         <w:pStyle w:val="Bibliography"/>
@@ -5393,8 +5434,8 @@
         <w:t xml:space="preserve">1996; 201:564–8.</w:t>
       </w:r>
     </w:p>
-    <w:bookmarkEnd w:id="46"/>
-    <w:bookmarkStart w:id="47" w:name="ref-Kauczor:1997aa"/>
+    <w:bookmarkEnd w:id="47"/>
+    <w:bookmarkStart w:id="48" w:name="ref-Kauczor:1997aa"/>
     <w:p>
       <w:pPr>
         <w:pStyle w:val="Bibliography"/>
@@ -5415,8 +5456,8 @@
         <w:t xml:space="preserve">; 7:538–43.</w:t>
       </w:r>
     </w:p>
-    <w:bookmarkEnd w:id="47"/>
-    <w:bookmarkStart w:id="48" w:name="ref-Altes:2001aa"/>
+    <w:bookmarkEnd w:id="48"/>
+    <w:bookmarkStart w:id="49" w:name="ref-Altes:2001aa"/>
     <w:p>
       <w:pPr>
         <w:pStyle w:val="Bibliography"/>
@@ -5440,8 +5481,8 @@
         <w:t xml:space="preserve">2001; 13:378–84.</w:t>
       </w:r>
     </w:p>
-    <w:bookmarkEnd w:id="48"/>
-    <w:bookmarkStart w:id="49" w:name="ref-Lange:1999aa"/>
+    <w:bookmarkEnd w:id="49"/>
+    <w:bookmarkStart w:id="50" w:name="ref-Lange:1999aa"/>
     <w:p>
       <w:pPr>
         <w:pStyle w:val="Bibliography"/>
@@ -5465,8 +5506,8 @@
         <w:t xml:space="preserve">1999; 210:851–7.</w:t>
       </w:r>
     </w:p>
-    <w:bookmarkEnd w:id="49"/>
-    <w:bookmarkStart w:id="50" w:name="ref-Samee:2003aa"/>
+    <w:bookmarkEnd w:id="50"/>
+    <w:bookmarkStart w:id="51" w:name="ref-Samee:2003aa"/>
     <w:p>
       <w:pPr>
         <w:pStyle w:val="Bibliography"/>
@@ -5490,8 +5531,8 @@
         <w:t xml:space="preserve">2003; 111:1205–11.</w:t>
       </w:r>
     </w:p>
-    <w:bookmarkEnd w:id="50"/>
-    <w:bookmarkStart w:id="51" w:name="ref-Woodhouse:2005aa"/>
+    <w:bookmarkEnd w:id="51"/>
+    <w:bookmarkStart w:id="52" w:name="ref-Woodhouse:2005aa"/>
     <w:p>
       <w:pPr>
         <w:pStyle w:val="Bibliography"/>
@@ -5515,8 +5556,8 @@
         <w:t xml:space="preserve">2005; 21:365–9.</w:t>
       </w:r>
     </w:p>
-    <w:bookmarkEnd w:id="51"/>
-    <w:bookmarkStart w:id="52" w:name="ref-Shammi:2021aa"/>
+    <w:bookmarkEnd w:id="52"/>
+    <w:bookmarkStart w:id="53" w:name="ref-Shammi:2021aa"/>
     <w:p>
       <w:pPr>
         <w:pStyle w:val="Bibliography"/>
@@ -5540,8 +5581,8 @@
         <w:t xml:space="preserve">2021.</w:t>
       </w:r>
     </w:p>
-    <w:bookmarkEnd w:id="52"/>
-    <w:bookmarkStart w:id="53" w:name="ref-He:2016aa"/>
+    <w:bookmarkEnd w:id="53"/>
+    <w:bookmarkStart w:id="54" w:name="ref-He:2016aa"/>
     <w:p>
       <w:pPr>
         <w:pStyle w:val="Bibliography"/>
@@ -5565,8 +5606,8 @@
         <w:t xml:space="preserve">2016; 23:1521–1531.</w:t>
       </w:r>
     </w:p>
-    <w:bookmarkEnd w:id="53"/>
-    <w:bookmarkStart w:id="54" w:name="ref-He:2020aa"/>
+    <w:bookmarkEnd w:id="54"/>
+    <w:bookmarkStart w:id="55" w:name="ref-He:2020aa"/>
     <w:p>
       <w:pPr>
         <w:pStyle w:val="Bibliography"/>
@@ -5590,8 +5631,8 @@
         <w:t xml:space="preserve">2020; 27:e193–e203.</w:t>
       </w:r>
     </w:p>
-    <w:bookmarkEnd w:id="54"/>
-    <w:bookmarkStart w:id="55" w:name="ref-Kirby:2012aa"/>
+    <w:bookmarkEnd w:id="55"/>
+    <w:bookmarkStart w:id="56" w:name="ref-Kirby:2012aa"/>
     <w:p>
       <w:pPr>
         <w:pStyle w:val="Bibliography"/>
@@ -5615,8 +5656,8 @@
         <w:t xml:space="preserve">2012; 19:141–52.</w:t>
       </w:r>
     </w:p>
-    <w:bookmarkEnd w:id="55"/>
-    <w:bookmarkStart w:id="56" w:name="ref-Kirby:2012ab"/>
+    <w:bookmarkEnd w:id="56"/>
+    <w:bookmarkStart w:id="57" w:name="ref-Kirby:2012ab"/>
     <w:p>
       <w:pPr>
         <w:pStyle w:val="Bibliography"/>
@@ -5640,8 +5681,8 @@
         <w:t xml:space="preserve">2012; 265:600–10.</w:t>
       </w:r>
     </w:p>
-    <w:bookmarkEnd w:id="56"/>
-    <w:bookmarkStart w:id="57" w:name="ref-Zha:2016aa"/>
+    <w:bookmarkEnd w:id="57"/>
+    <w:bookmarkStart w:id="58" w:name="ref-Zha:2016aa"/>
     <w:p>
       <w:pPr>
         <w:pStyle w:val="Bibliography"/>
@@ -5665,8 +5706,8 @@
         <w:t xml:space="preserve">2016; 23:1104–14.</w:t>
       </w:r>
     </w:p>
-    <w:bookmarkEnd w:id="57"/>
-    <w:bookmarkStart w:id="58" w:name="ref-Ray:2003aa"/>
+    <w:bookmarkEnd w:id="58"/>
+    <w:bookmarkStart w:id="59" w:name="ref-Ray:2003aa"/>
     <w:p>
       <w:pPr>
         <w:pStyle w:val="Bibliography"/>
@@ -5690,8 +5731,8 @@
         <w:t xml:space="preserve">2003; 22:189–99.</w:t>
       </w:r>
     </w:p>
-    <w:bookmarkEnd w:id="58"/>
-    <w:bookmarkStart w:id="59" w:name="ref-Hughes:2018aa"/>
+    <w:bookmarkEnd w:id="59"/>
+    <w:bookmarkStart w:id="60" w:name="ref-Hughes:2018aa"/>
     <w:p>
       <w:pPr>
         <w:pStyle w:val="Bibliography"/>
@@ -5715,8 +5756,8 @@
         <w:t xml:space="preserve">2018; 47:640–646.</w:t>
       </w:r>
     </w:p>
-    <w:bookmarkEnd w:id="59"/>
-    <w:bookmarkStart w:id="60" w:name="ref-Tustison:2011aa"/>
+    <w:bookmarkEnd w:id="60"/>
+    <w:bookmarkStart w:id="61" w:name="ref-Tustison:2011aa"/>
     <w:p>
       <w:pPr>
         <w:pStyle w:val="Bibliography"/>
@@ -5740,8 +5781,8 @@
         <w:t xml:space="preserve">2011; 34:831–41.</w:t>
       </w:r>
     </w:p>
-    <w:bookmarkEnd w:id="60"/>
-    <w:bookmarkStart w:id="61" w:name="ref-Thomen:2015aa"/>
+    <w:bookmarkEnd w:id="61"/>
+    <w:bookmarkStart w:id="62" w:name="ref-Thomen:2015aa"/>
     <w:p>
       <w:pPr>
         <w:pStyle w:val="Bibliography"/>
@@ -5765,8 +5806,8 @@
         <w:t xml:space="preserve">2015; 274:250–9.</w:t>
       </w:r>
     </w:p>
-    <w:bookmarkEnd w:id="61"/>
-    <w:bookmarkStart w:id="62" w:name="ref-Gudbjartsson:1995aa"/>
+    <w:bookmarkEnd w:id="62"/>
+    <w:bookmarkStart w:id="63" w:name="ref-Gudbjartsson:1995aa"/>
     <w:p>
       <w:pPr>
         <w:pStyle w:val="Bibliography"/>
@@ -5790,8 +5831,8 @@
         <w:t xml:space="preserve">1995; 34:910–4.</w:t>
       </w:r>
     </w:p>
-    <w:bookmarkEnd w:id="62"/>
-    <w:bookmarkStart w:id="63" w:name="ref-Andersen:1996aa"/>
+    <w:bookmarkEnd w:id="63"/>
+    <w:bookmarkStart w:id="64" w:name="ref-Andersen:1996aa"/>
     <w:p>
       <w:pPr>
         <w:pStyle w:val="Bibliography"/>
@@ -5815,8 +5856,8 @@
         <w:t xml:space="preserve">1996; 36:331–3.</w:t>
       </w:r>
     </w:p>
-    <w:bookmarkEnd w:id="63"/>
-    <w:bookmarkStart w:id="64" w:name="ref-Sled:1998aa"/>
+    <w:bookmarkEnd w:id="64"/>
+    <w:bookmarkStart w:id="65" w:name="ref-Sled:1998aa"/>
     <w:p>
       <w:pPr>
         <w:pStyle w:val="Bibliography"/>
@@ -5840,8 +5881,8 @@
         <w:t xml:space="preserve">1998; 17:87–97.</w:t>
       </w:r>
     </w:p>
-    <w:bookmarkEnd w:id="64"/>
-    <w:bookmarkStart w:id="65" w:name="ref-Nyul:1999aa"/>
+    <w:bookmarkEnd w:id="65"/>
+    <w:bookmarkStart w:id="66" w:name="ref-Nyul:1999aa"/>
     <w:p>
       <w:pPr>
         <w:pStyle w:val="Bibliography"/>
@@ -5865,8 +5906,8 @@
         <w:t xml:space="preserve">1999; 42:1072–81.</w:t>
       </w:r>
     </w:p>
-    <w:bookmarkEnd w:id="65"/>
-    <w:bookmarkStart w:id="66" w:name="ref-Wendt:1994aa"/>
+    <w:bookmarkEnd w:id="66"/>
+    <w:bookmarkStart w:id="67" w:name="ref-Wendt:1994aa"/>
     <w:p>
       <w:pPr>
         <w:pStyle w:val="Bibliography"/>
@@ -5890,8 +5931,8 @@
         <w:t xml:space="preserve">1994; 7:95–7.</w:t>
       </w:r>
     </w:p>
-    <w:bookmarkEnd w:id="66"/>
-    <w:bookmarkStart w:id="67" w:name="ref-Nyul:2000aa"/>
+    <w:bookmarkEnd w:id="67"/>
+    <w:bookmarkStart w:id="68" w:name="ref-Nyul:2000aa"/>
     <w:p>
       <w:pPr>
         <w:pStyle w:val="Bibliography"/>
@@ -5915,8 +5956,8 @@
         <w:t xml:space="preserve">2000; 19:143–50.</w:t>
       </w:r>
     </w:p>
-    <w:bookmarkEnd w:id="67"/>
-    <w:bookmarkStart w:id="68" w:name="ref-Collewet:2004aa"/>
+    <w:bookmarkEnd w:id="68"/>
+    <w:bookmarkStart w:id="69" w:name="ref-Collewet:2004aa"/>
     <w:p>
       <w:pPr>
         <w:pStyle w:val="Bibliography"/>
@@ -5940,8 +5981,8 @@
         <w:t xml:space="preserve">2004; 22:81–91.</w:t>
       </w:r>
     </w:p>
-    <w:bookmarkEnd w:id="68"/>
-    <w:bookmarkStart w:id="69" w:name="ref-De-Nunzio:2015aa"/>
+    <w:bookmarkEnd w:id="69"/>
+    <w:bookmarkStart w:id="70" w:name="ref-De-Nunzio:2015aa"/>
     <w:p>
       <w:pPr>
         <w:pStyle w:val="Bibliography"/>
@@ -5965,8 +6006,8 @@
         <w:t xml:space="preserve">2015; 28:727–37.</w:t>
       </w:r>
     </w:p>
-    <w:bookmarkEnd w:id="69"/>
-    <w:bookmarkStart w:id="70" w:name="ref-Zhang:2001aa"/>
+    <w:bookmarkEnd w:id="70"/>
+    <w:bookmarkStart w:id="71" w:name="ref-Zhang:2001aa"/>
     <w:p>
       <w:pPr>
         <w:pStyle w:val="Bibliography"/>
@@ -5990,8 +6031,8 @@
         <w:t xml:space="preserve">2001; 20:45–57.</w:t>
       </w:r>
     </w:p>
-    <w:bookmarkEnd w:id="70"/>
-    <w:bookmarkStart w:id="71" w:name="ref-Ashburner:2005aa"/>
+    <w:bookmarkEnd w:id="71"/>
+    <w:bookmarkStart w:id="72" w:name="ref-Ashburner:2005aa"/>
     <w:p>
       <w:pPr>
         <w:pStyle w:val="Bibliography"/>
@@ -6015,8 +6056,8 @@
         <w:t xml:space="preserve">2005; 26:839–51.</w:t>
       </w:r>
     </w:p>
-    <w:bookmarkEnd w:id="71"/>
-    <w:bookmarkStart w:id="72" w:name="ref-Avants:2011aa"/>
+    <w:bookmarkEnd w:id="72"/>
+    <w:bookmarkStart w:id="73" w:name="ref-Avants:2011aa"/>
     <w:p>
       <w:pPr>
         <w:pStyle w:val="Bibliography"/>
@@ -6040,8 +6081,8 @@
         <w:t xml:space="preserve">2011; 9:381–400.</w:t>
       </w:r>
     </w:p>
-    <w:bookmarkEnd w:id="72"/>
-    <w:bookmarkStart w:id="73" w:name="ref-Cooley:2010aa"/>
+    <w:bookmarkEnd w:id="73"/>
+    <w:bookmarkStart w:id="74" w:name="ref-Cooley:2010aa"/>
     <w:p>
       <w:pPr>
         <w:pStyle w:val="Bibliography"/>
@@ -6062,8 +6103,8 @@
         <w:t xml:space="preserve">; 2002.</w:t>
       </w:r>
     </w:p>
-    <w:bookmarkEnd w:id="73"/>
-    <w:bookmarkStart w:id="74" w:name="ref-Hartigan:1979aa"/>
+    <w:bookmarkEnd w:id="74"/>
+    <w:bookmarkStart w:id="75" w:name="ref-Hartigan:1979aa"/>
     <w:p>
       <w:pPr>
         <w:pStyle w:val="Bibliography"/>
@@ -6087,8 +6128,8 @@
         <w:t xml:space="preserve">1979; 28:100–108.</w:t>
       </w:r>
     </w:p>
-    <w:bookmarkEnd w:id="74"/>
-    <w:bookmarkStart w:id="75" w:name="ref-Bezdek:1981aa"/>
+    <w:bookmarkEnd w:id="75"/>
+    <w:bookmarkStart w:id="76" w:name="ref-Bezdek:1981aa"/>
     <w:p>
       <w:pPr>
         <w:pStyle w:val="Bibliography"/>
@@ -6109,8 +6150,8 @@
         <w:t xml:space="preserve">. New York: Plenum Press; 1981.</w:t>
       </w:r>
     </w:p>
-    <w:bookmarkEnd w:id="75"/>
-    <w:bookmarkStart w:id="76" w:name="ref-Chuang:2006aa"/>
+    <w:bookmarkEnd w:id="76"/>
+    <w:bookmarkStart w:id="77" w:name="ref-Chuang:2006aa"/>
     <w:p>
       <w:pPr>
         <w:pStyle w:val="Bibliography"/>
@@ -6134,8 +6175,8 @@
         <w:t xml:space="preserve">2006; 30:9–15.</w:t>
       </w:r>
     </w:p>
-    <w:bookmarkEnd w:id="76"/>
-    <w:bookmarkStart w:id="77" w:name="ref-Vannier:1985aa"/>
+    <w:bookmarkEnd w:id="77"/>
+    <w:bookmarkStart w:id="78" w:name="ref-Vannier:1985aa"/>
     <w:p>
       <w:pPr>
         <w:pStyle w:val="Bibliography"/>
@@ -6159,8 +6200,8 @@
         <w:t xml:space="preserve">1985; 154:221–4.</w:t>
       </w:r>
     </w:p>
-    <w:bookmarkEnd w:id="77"/>
-    <w:bookmarkStart w:id="78" w:name="ref-Besag:1986aa"/>
+    <w:bookmarkEnd w:id="78"/>
+    <w:bookmarkStart w:id="79" w:name="ref-Besag:1986aa"/>
     <w:p>
       <w:pPr>
         <w:pStyle w:val="Bibliography"/>
@@ -6184,8 +6225,8 @@
         <w:t xml:space="preserve">1986; 48:259–302.</w:t>
       </w:r>
     </w:p>
-    <w:bookmarkEnd w:id="78"/>
-    <w:bookmarkStart w:id="79" w:name="ref-Dempster:1977aa"/>
+    <w:bookmarkEnd w:id="79"/>
+    <w:bookmarkStart w:id="80" w:name="ref-Dempster:1977aa"/>
     <w:p>
       <w:pPr>
         <w:pStyle w:val="Bibliography"/>
@@ -6209,8 +6250,8 @@
         <w:t xml:space="preserve">1977; 39:1–38.</w:t>
       </w:r>
     </w:p>
-    <w:bookmarkEnd w:id="79"/>
-    <w:bookmarkStart w:id="80" w:name="ref-Tustison:2010ac"/>
+    <w:bookmarkEnd w:id="80"/>
+    <w:bookmarkStart w:id="81" w:name="ref-Tustison:2010ac"/>
     <w:p>
       <w:pPr>
         <w:pStyle w:val="Bibliography"/>
@@ -6234,8 +6275,8 @@
         <w:t xml:space="preserve">2010; 29:1310–20.</w:t>
       </w:r>
     </w:p>
-    <w:bookmarkEnd w:id="80"/>
-    <w:bookmarkStart w:id="81" w:name="ref-Wang:2004aa"/>
+    <w:bookmarkEnd w:id="81"/>
+    <w:bookmarkStart w:id="82" w:name="ref-Wang:2004aa"/>
     <w:p>
       <w:pPr>
         <w:pStyle w:val="Bibliography"/>
@@ -6259,8 +6300,8 @@
         <w:t xml:space="preserve">2004; 13:600–12.</w:t>
       </w:r>
     </w:p>
-    <w:bookmarkEnd w:id="81"/>
-    <w:bookmarkStart w:id="82" w:name="ref-Svenningsen:2020aa"/>
+    <w:bookmarkEnd w:id="82"/>
+    <w:bookmarkStart w:id="83" w:name="ref-Svenningsen:2020aa"/>
     <w:p>
       <w:pPr>
         <w:pStyle w:val="Bibliography"/>
@@ -6284,8 +6325,8 @@
         <w:t xml:space="preserve">2020.</w:t>
       </w:r>
     </w:p>
-    <w:bookmarkEnd w:id="82"/>
-    <w:bookmarkStart w:id="83" w:name="ref-Couch:2019aa"/>
+    <w:bookmarkEnd w:id="83"/>
+    <w:bookmarkStart w:id="84" w:name="ref-Couch:2019aa"/>
     <w:p>
       <w:pPr>
         <w:pStyle w:val="Bibliography"/>
@@ -6309,8 +6350,8 @@
         <w:t xml:space="preserve">2019; 18:728–733.</w:t>
       </w:r>
     </w:p>
-    <w:bookmarkEnd w:id="83"/>
-    <w:bookmarkStart w:id="84" w:name="ref-LeCun:2015aa"/>
+    <w:bookmarkEnd w:id="84"/>
+    <w:bookmarkStart w:id="85" w:name="ref-LeCun:2015aa"/>
     <w:p>
       <w:pPr>
         <w:pStyle w:val="Bibliography"/>
@@ -6334,8 +6375,8 @@
         <w:t xml:space="preserve">2015; 521:436–44.</w:t>
       </w:r>
     </w:p>
-    <w:bookmarkEnd w:id="84"/>
-    <w:bookmarkStart w:id="85" w:name="ref-Shen:2017aa"/>
+    <w:bookmarkEnd w:id="85"/>
+    <w:bookmarkStart w:id="86" w:name="ref-Shen:2017aa"/>
     <w:p>
       <w:pPr>
         <w:pStyle w:val="Bibliography"/>
@@ -6359,8 +6400,8 @@
         <w:t xml:space="preserve">2017; 19:221–248.</w:t>
       </w:r>
     </w:p>
-    <w:bookmarkEnd w:id="85"/>
-    <w:bookmarkStart w:id="86" w:name="ref-Zhang:2018aa"/>
+    <w:bookmarkEnd w:id="86"/>
+    <w:bookmarkStart w:id="87" w:name="ref-Zhang:2018aa"/>
     <w:p>
       <w:pPr>
         <w:pStyle w:val="Bibliography"/>
@@ -6381,8 +6422,8 @@
         <w:t xml:space="preserve">; 2018:586–595.</w:t>
       </w:r>
     </w:p>
-    <w:bookmarkEnd w:id="86"/>
-    <w:bookmarkStart w:id="87" w:name="ref-Tustison:2019ac"/>
+    <w:bookmarkEnd w:id="87"/>
+    <w:bookmarkStart w:id="88" w:name="ref-Tustison:2019ac"/>
     <w:p>
       <w:pPr>
         <w:pStyle w:val="Bibliography"/>
@@ -6406,8 +6447,8 @@
         <w:t xml:space="preserve">2019; 26:412–423.</w:t>
       </w:r>
     </w:p>
-    <w:bookmarkEnd w:id="87"/>
-    <w:bookmarkStart w:id="88" w:name="ref-Tustison:2020aa"/>
+    <w:bookmarkEnd w:id="88"/>
+    <w:bookmarkStart w:id="89" w:name="ref-Tustison:2020aa"/>
     <w:p>
       <w:pPr>
         <w:pStyle w:val="Bibliography"/>
@@ -6431,8 +6472,8 @@
         <w:t xml:space="preserve">2021.</w:t>
       </w:r>
     </w:p>
-    <w:bookmarkEnd w:id="88"/>
-    <w:bookmarkStart w:id="89" w:name="ref-Tustison:2013aa"/>
+    <w:bookmarkEnd w:id="89"/>
+    <w:bookmarkStart w:id="90" w:name="ref-Tustison:2013aa"/>
     <w:p>
       <w:pPr>
         <w:pStyle w:val="Bibliography"/>
@@ -6456,14 +6497,39 @@
         <w:t xml:space="preserve">2013; 7:162.</w:t>
       </w:r>
     </w:p>
-    <w:bookmarkEnd w:id="89"/>
-    <w:bookmarkStart w:id="90" w:name="ref-Schlemper:2019aa"/>
+    <w:bookmarkEnd w:id="90"/>
+    <w:bookmarkStart w:id="91" w:name="ref-Santyr:2019aa"/>
     <w:p>
       <w:pPr>
         <w:pStyle w:val="Bibliography"/>
       </w:pPr>
       <w:r>
-        <w:t xml:space="preserve">46. Schlemper J, Oktay O, Schaap M, et al.: Attention gated networks: Learning to leverage salient regions in medical images.</w:t>
+        <w:t xml:space="preserve">46. Santyr G, Kanhere N, Morgado F, Rayment JH, Ratjen F, Couch MJ: Hyperpolarized gas magnetic resonance imaging of pediatric cystic fibrosis lung disease.</w:t>
+      </w:r>
+      <w:r>
+        <w:t xml:space="preserve"> </w:t>
+      </w:r>
+      <w:r>
+        <w:rPr>
+          <w:i/>
+        </w:rPr>
+        <w:t xml:space="preserve">Acad Radiol</w:t>
+      </w:r>
+      <w:r>
+        <w:t xml:space="preserve"> </w:t>
+      </w:r>
+      <w:r>
+        <w:t xml:space="preserve">2019; 26:344–354.</w:t>
+      </w:r>
+    </w:p>
+    <w:bookmarkEnd w:id="91"/>
+    <w:bookmarkStart w:id="92" w:name="ref-Schlemper:2019aa"/>
+    <w:p>
+      <w:pPr>
+        <w:pStyle w:val="Bibliography"/>
+      </w:pPr>
+      <w:r>
+        <w:t xml:space="preserve">47. Schlemper J, Oktay O, Schaap M, et al.: Attention gated networks: Learning to leverage salient regions in medical images.</w:t>
       </w:r>
       <w:r>
         <w:t xml:space="preserve"> </w:t>
@@ -6481,14 +6547,14 @@
         <w:t xml:space="preserve">2019; 53:197–207.</w:t>
       </w:r>
     </w:p>
-    <w:bookmarkEnd w:id="90"/>
-    <w:bookmarkStart w:id="91" w:name="ref-Falk:2019aa"/>
+    <w:bookmarkEnd w:id="92"/>
+    <w:bookmarkStart w:id="93" w:name="ref-Falk:2019aa"/>
     <w:p>
       <w:pPr>
         <w:pStyle w:val="Bibliography"/>
       </w:pPr>
       <w:r>
-        <w:t xml:space="preserve">47. Falk T, Mai D, Bensch R, et al.: U-net: Deep learning for cell counting, detection, and morphometry.</w:t>
+        <w:t xml:space="preserve">48. Falk T, Mai D, Bensch R, et al.: U-net: Deep learning for cell counting, detection, and morphometry.</w:t>
       </w:r>
       <w:r>
         <w:t xml:space="preserve"> </w:t>
@@ -6506,14 +6572,14 @@
         <w:t xml:space="preserve">2019; 16:67–70.</w:t>
       </w:r>
     </w:p>
-    <w:bookmarkEnd w:id="91"/>
-    <w:bookmarkStart w:id="92" w:name="ref-Isensee:2020aa"/>
+    <w:bookmarkEnd w:id="93"/>
+    <w:bookmarkStart w:id="94" w:name="ref-Isensee:2020aa"/>
     <w:p>
       <w:pPr>
         <w:pStyle w:val="Bibliography"/>
       </w:pPr>
       <w:r>
-        <w:t xml:space="preserve">48. Isensee F, Jaeger PF, Kohl SAA, Petersen J, Maier-Hein KH: nnU-Net: A self-configuring method for deep learning-based biomedical image segmentation.</w:t>
+        <w:t xml:space="preserve">49. Isensee F, Jaeger PF, Kohl SAA, Petersen J, Maier-Hein KH: nnU-Net: A self-configuring method for deep learning-based biomedical image segmentation.</w:t>
       </w:r>
       <w:r>
         <w:t xml:space="preserve"> </w:t>
@@ -6531,14 +6597,14 @@
         <w:t xml:space="preserve">2020.</w:t>
       </w:r>
     </w:p>
-    <w:bookmarkEnd w:id="92"/>
-    <w:bookmarkStart w:id="93" w:name="ref-Crum:2006aa"/>
+    <w:bookmarkEnd w:id="94"/>
+    <w:bookmarkStart w:id="95" w:name="ref-Crum:2006aa"/>
     <w:p>
       <w:pPr>
         <w:pStyle w:val="Bibliography"/>
       </w:pPr>
       <w:r>
-        <w:t xml:space="preserve">49. Crum WR, Camara O, Hill DLG: Generalized overlap measures for evaluation and validation in medical image analysis.</w:t>
+        <w:t xml:space="preserve">50. Crum WR, Camara O, Hill DLG: Generalized overlap measures for evaluation and validation in medical image analysis.</w:t>
       </w:r>
       <w:r>
         <w:t xml:space="preserve"> </w:t>
@@ -6556,14 +6622,14 @@
         <w:t xml:space="preserve">2006; 25:1451–61.</w:t>
       </w:r>
     </w:p>
-    <w:bookmarkEnd w:id="93"/>
-    <w:bookmarkStart w:id="94" w:name="ref-Warfield:2004aa"/>
+    <w:bookmarkEnd w:id="95"/>
+    <w:bookmarkStart w:id="96" w:name="ref-Warfield:2004aa"/>
     <w:p>
       <w:pPr>
         <w:pStyle w:val="Bibliography"/>
       </w:pPr>
       <w:r>
-        <w:t xml:space="preserve">50. Warfield SK, Zou KH, Wells WM: Simultaneous truth and performance level estimation (STAPLE): An algorithm for the validation of image segmentation.</w:t>
+        <w:t xml:space="preserve">51. Warfield SK, Zou KH, Wells WM: Simultaneous truth and performance level estimation (STAPLE): An algorithm for the validation of image segmentation.</w:t>
       </w:r>
       <w:r>
         <w:t xml:space="preserve"> </w:t>
@@ -6581,14 +6647,14 @@
         <w:t xml:space="preserve">2004; 23:903–21.</w:t>
       </w:r>
     </w:p>
-    <w:bookmarkEnd w:id="94"/>
-    <w:bookmarkStart w:id="95" w:name="ref-Breiman:2001aa"/>
+    <w:bookmarkEnd w:id="96"/>
+    <w:bookmarkStart w:id="97" w:name="ref-Breiman:2001aa"/>
     <w:p>
       <w:pPr>
         <w:pStyle w:val="Bibliography"/>
       </w:pPr>
       <w:r>
-        <w:t xml:space="preserve">51. Breiman L: Random forests.</w:t>
+        <w:t xml:space="preserve">52. Breiman L: Random forests.</w:t>
       </w:r>
       <w:r>
         <w:t xml:space="preserve"> </w:t>
@@ -6606,14 +6672,14 @@
         <w:t xml:space="preserve">2001; 45:5–32.</w:t>
       </w:r>
     </w:p>
-    <w:bookmarkEnd w:id="95"/>
-    <w:bookmarkStart w:id="96" w:name="ref-Tustison:2014ab"/>
+    <w:bookmarkEnd w:id="97"/>
+    <w:bookmarkStart w:id="98" w:name="ref-Tustison:2014ab"/>
     <w:p>
       <w:pPr>
         <w:pStyle w:val="Bibliography"/>
       </w:pPr>
       <w:r>
-        <w:t xml:space="preserve">52. Tustison NJ, Cook PA, Klein A, et al.: Large-scale evaluation of ANTs and FreeSurfer cortical thickness measurements.</w:t>
+        <w:t xml:space="preserve">53. Tustison NJ, Cook PA, Klein A, et al.: Large-scale evaluation of ANTs and FreeSurfer cortical thickness measurements.</w:t>
       </w:r>
       <w:r>
         <w:t xml:space="preserve"> </w:t>
@@ -6631,14 +6697,14 @@
         <w:t xml:space="preserve">2014; 99:166–79.</w:t>
       </w:r>
     </w:p>
-    <w:bookmarkEnd w:id="96"/>
-    <w:bookmarkStart w:id="97" w:name="ref-Myc:2020aa"/>
+    <w:bookmarkEnd w:id="98"/>
+    <w:bookmarkStart w:id="99" w:name="ref-Myc:2020aa"/>
     <w:p>
       <w:pPr>
         <w:pStyle w:val="Bibliography"/>
       </w:pPr>
       <w:r>
-        <w:t xml:space="preserve">53. Myc L, Qing K, He M, et al.: Characterisation of gas exchange in COPD with dissolved-phase hyperpolarised xenon-129 MRI.</w:t>
+        <w:t xml:space="preserve">54. Myc L, Qing K, He M, et al.: Characterisation of gas exchange in COPD with dissolved-phase hyperpolarised xenon-129 MRI.</w:t>
       </w:r>
       <w:r>
         <w:t xml:space="preserve"> </w:t>
@@ -6656,33 +6722,8 @@
         <w:t xml:space="preserve">2020.</w:t>
       </w:r>
     </w:p>
-    <w:bookmarkEnd w:id="97"/>
-    <w:bookmarkStart w:id="98" w:name="ref-Santyr:2019aa"/>
-    <w:p>
-      <w:pPr>
-        <w:pStyle w:val="Bibliography"/>
-      </w:pPr>
-      <w:r>
-        <w:t xml:space="preserve">54. Santyr G, Kanhere N, Morgado F, Rayment JH, Ratjen F, Couch MJ: Hyperpolarized gas magnetic resonance imaging of pediatric cystic fibrosis lung disease.</w:t>
-      </w:r>
-      <w:r>
-        <w:t xml:space="preserve"> </w:t>
-      </w:r>
-      <w:r>
-        <w:rPr>
-          <w:i/>
-        </w:rPr>
-        <w:t xml:space="preserve">Acad Radiol</w:t>
-      </w:r>
-      <w:r>
-        <w:t xml:space="preserve"> </w:t>
-      </w:r>
-      <w:r>
-        <w:t xml:space="preserve">2019; 26:344–354.</w:t>
-      </w:r>
-    </w:p>
-    <w:bookmarkEnd w:id="98"/>
-    <w:bookmarkStart w:id="99" w:name="ref-Mammarappallil:2019aa"/>
+    <w:bookmarkEnd w:id="99"/>
+    <w:bookmarkStart w:id="100" w:name="ref-Mammarappallil:2019aa"/>
     <w:p>
       <w:pPr>
         <w:pStyle w:val="Bibliography"/>
@@ -6706,8 +6747,8 @@
         <w:t xml:space="preserve">2019; 34:136–150.</w:t>
       </w:r>
     </w:p>
-    <w:bookmarkEnd w:id="99"/>
-    <w:bookmarkStart w:id="100" w:name="ref-Badnjevic:2018aa"/>
+    <w:bookmarkEnd w:id="100"/>
+    <w:bookmarkStart w:id="101" w:name="ref-Badnjevic:2018aa"/>
     <w:p>
       <w:pPr>
         <w:pStyle w:val="Bibliography"/>
@@ -6731,8 +6772,8 @@
         <w:t xml:space="preserve">2018; 8:11645.</w:t>
       </w:r>
     </w:p>
-    <w:bookmarkEnd w:id="100"/>
-    <w:bookmarkStart w:id="101" w:name="ref-Bezdek:1993aa"/>
+    <w:bookmarkEnd w:id="101"/>
+    <w:bookmarkStart w:id="102" w:name="ref-Bezdek:1993aa"/>
     <w:p>
       <w:pPr>
         <w:pStyle w:val="Bibliography"/>
@@ -6753,8 +6794,8 @@
         <w:t xml:space="preserve">; 20:1033–48.</w:t>
       </w:r>
     </w:p>
-    <w:bookmarkEnd w:id="101"/>
-    <w:bookmarkStart w:id="102" w:name="ref-Pham:2000aa"/>
+    <w:bookmarkEnd w:id="102"/>
+    <w:bookmarkStart w:id="103" w:name="ref-Pham:2000aa"/>
     <w:p>
       <w:pPr>
         <w:pStyle w:val="Bibliography"/>
@@ -6778,8 +6819,8 @@
         <w:t xml:space="preserve">2000; 2:315–37.</w:t>
       </w:r>
     </w:p>
-    <w:bookmarkEnd w:id="102"/>
-    <w:bookmarkStart w:id="103" w:name="ref-Despotovic:2015aa"/>
+    <w:bookmarkEnd w:id="103"/>
+    <w:bookmarkStart w:id="104" w:name="ref-Despotovic:2015aa"/>
     <w:p>
       <w:pPr>
         <w:pStyle w:val="Bibliography"/>
@@ -6803,8 +6844,8 @@
         <w:t xml:space="preserve">2015; 2015:450341.</w:t>
       </w:r>
     </w:p>
-    <w:bookmarkEnd w:id="103"/>
-    <w:bookmarkStart w:id="104" w:name="ref-Cuadra:2005aa"/>
+    <w:bookmarkEnd w:id="104"/>
+    <w:bookmarkStart w:id="105" w:name="ref-Cuadra:2005aa"/>
     <w:p>
       <w:pPr>
         <w:pStyle w:val="Bibliography"/>
@@ -6828,8 +6869,8 @@
         <w:t xml:space="preserve">2005; 24:1548–65.</w:t>
       </w:r>
     </w:p>
-    <w:bookmarkEnd w:id="104"/>
-    <w:bookmarkStart w:id="105" w:name="ref-Boer:2010aa"/>
+    <w:bookmarkEnd w:id="105"/>
+    <w:bookmarkStart w:id="106" w:name="ref-Boer:2010aa"/>
     <w:p>
       <w:pPr>
         <w:pStyle w:val="Bibliography"/>
@@ -6853,8 +6894,8 @@
         <w:t xml:space="preserve">2010; 51:1047–56.</w:t>
       </w:r>
     </w:p>
-    <w:bookmarkEnd w:id="105"/>
-    <w:bookmarkStart w:id="106" w:name="ref-srpb"/>
+    <w:bookmarkEnd w:id="106"/>
+    <w:bookmarkStart w:id="107" w:name="ref-srpb"/>
     <w:p>
       <w:pPr>
         <w:pStyle w:val="Bibliography"/>
@@ -6863,8 +6904,8 @@
         <w:t xml:space="preserve">62. https://bicr-resource.atr.jp/srpbs1600/..</w:t>
       </w:r>
     </w:p>
-    <w:bookmarkEnd w:id="106"/>
-    <w:bookmarkStart w:id="107" w:name="ref-Wolpert:1997aa"/>
+    <w:bookmarkEnd w:id="107"/>
+    <w:bookmarkStart w:id="108" w:name="ref-Wolpert:1997aa"/>
     <w:p>
       <w:pPr>
         <w:pStyle w:val="Bibliography"/>
@@ -6888,8 +6929,8 @@
         <w:t xml:space="preserve">1997; 1:67–82.</w:t>
       </w:r>
     </w:p>
-    <w:bookmarkEnd w:id="107"/>
-    <w:bookmarkStart w:id="108" w:name="ref-Stone:2020aa"/>
+    <w:bookmarkEnd w:id="108"/>
+    <w:bookmarkStart w:id="109" w:name="ref-Stone:2020aa"/>
     <w:p>
       <w:pPr>
         <w:pStyle w:val="Bibliography"/>
@@ -6913,8 +6954,8 @@
         <w:t xml:space="preserve">2020; 37:2468–2481.</w:t>
       </w:r>
     </w:p>
-    <w:bookmarkEnd w:id="108"/>
-    <w:bookmarkStart w:id="109" w:name="ref-Li:2020aa"/>
+    <w:bookmarkEnd w:id="109"/>
+    <w:bookmarkStart w:id="110" w:name="ref-Li:2020aa"/>
     <w:p>
       <w:pPr>
         <w:pStyle w:val="Bibliography"/>
@@ -6938,8 +6979,8 @@
         <w:t xml:space="preserve">2020.</w:t>
       </w:r>
     </w:p>
-    <w:bookmarkEnd w:id="109"/>
     <w:bookmarkEnd w:id="110"/>
+    <w:bookmarkEnd w:id="111"/>
     <w:sectPr/>
   </w:body>
 </w:document>
@@ -7113,7 +7154,32 @@
       <w:r>
         <w:t xml:space="preserve"> </w:t>
       </w:r>
-      <w:hyperlink r:id="rId32">
+      <w:r>
+        <w:t xml:space="preserve">A software codename designating a work in progress simply based on a shared</w:t>
+      </w:r>
+      <w:r>
+        <w:t xml:space="preserve"> </w:t>
+      </w:r>
+      <w:r>
+        <w:t xml:space="preserve">admiration between the first and last authors of Portuguese futebol.</w:t>
+      </w:r>
+    </w:p>
+  </w:footnote>
+  <w:footnote w:id="32">
+    <w:p>
+      <w:pPr>
+        <w:pStyle w:val="FootnoteText"/>
+      </w:pPr>
+      <w:r>
+        <w:rPr>
+          <w:rStyle w:val="FootnoteReference"/>
+        </w:rPr>
+        <w:footnoteRef/>
+      </w:r>
+      <w:r>
+        <w:t xml:space="preserve"> </w:t>
+      </w:r>
+      <w:hyperlink r:id="rId33">
         <w:r>
           <w:rPr>
             <w:rStyle w:val="Hyperlink"/>
@@ -7123,7 +7189,7 @@
       </w:hyperlink>
     </w:p>
   </w:footnote>
-  <w:footnote w:id="33">
+  <w:footnote w:id="34">
     <w:p>
       <w:pPr>
         <w:pStyle w:val="FootnoteText"/>
@@ -7144,17 +7210,11 @@
         <w:t xml:space="preserve"> </w:t>
       </w:r>
       <w:r>
-        <w:t xml:space="preserve">author (as the developer of N4 and Atropos) and co-author Dr. Talissa Altes, one</w:t>
-      </w:r>
-      <w:r>
-        <w:t xml:space="preserve"> </w:t>
-      </w:r>
-      <w:r>
-        <w:t xml:space="preserve">of the most experienced individuals in the field.</w:t>
+        <w:t xml:space="preserve">author (as the developer of N4 and Atropos) and co-author Dr. Talissa Altes.</w:t>
       </w:r>
     </w:p>
   </w:footnote>
-  <w:footnote w:id="38">
+  <w:footnote w:id="39">
     <w:p>
       <w:pPr>
         <w:pStyle w:val="FootnoteText"/>
@@ -7175,7 +7235,7 @@
         <w:t xml:space="preserve"> </w:t>
       </w:r>
       <w:r>
-        <w:t xml:space="preserve">evidence, our principal contention stands prior to the results and are based on</w:t>
+        <w:t xml:space="preserve">evidence, our principal contention stands prior to these results and are based on</w:t>
       </w:r>
       <w:r>
         <w:t xml:space="preserve"> </w:t>

</xml_diff>

<commit_message>
ENH:  Edits for dataverse results.
</commit_message>
<xml_diff>
--- a/Text/stitched.docx
+++ b/Text/stitched.docx
@@ -2167,11 +2167,21 @@
       <w:pPr>
         <w:pStyle w:val="Heading2"/>
       </w:pPr>
-      <w:bookmarkStart w:id="29" w:name="hyperpolarized-gas-image-cohort"/>
-      <w:r>
-        <w:t xml:space="preserve">Hyperpolarized gas image cohort</w:t>
+      <w:bookmarkStart w:id="29" w:name="hyperpolarized-gas-imaging-acquisition"/>
+      <w:r>
+        <w:t xml:space="preserve">Hyperpolarized gas imaging acquisition</w:t>
       </w:r>
       <w:bookmarkEnd w:id="29"/>
+    </w:p>
+    <w:p>
+      <w:pPr>
+        <w:pStyle w:val="Heading3"/>
+      </w:pPr>
+      <w:bookmarkStart w:id="30" w:name="university-of-virginia-cohort"/>
+      <w:r>
+        <w:t xml:space="preserve">University of Virginia cohort</w:t>
+      </w:r>
+      <w:bookmarkEnd w:id="30"/>
     </w:p>
     <w:p>
       <w:pPr>
@@ -2428,13 +2438,100 @@
     </w:p>
     <w:p>
       <w:pPr>
+        <w:pStyle w:val="Heading3"/>
+      </w:pPr>
+      <w:bookmarkStart w:id="31" w:name="he-2019-harvard-dataverse-cohort"/>
+      <w:r>
+        <w:t xml:space="preserve">He 2019 Harvard Dataverse cohort</w:t>
+      </w:r>
+      <w:bookmarkEnd w:id="31"/>
+    </w:p>
+    <w:p>
+      <w:pPr>
+        <w:pStyle w:val="FirstParagraph"/>
+      </w:pPr>
+      <w:r>
+        <w:t xml:space="preserve">In addition to these data acquired at the University of Virginia, we also</w:t>
+      </w:r>
+      <w:r>
+        <w:t xml:space="preserve"> </w:t>
+      </w:r>
+      <w:r>
+        <w:t xml:space="preserve">processed a publicly available lung dataset</w:t>
+      </w:r>
+      <w:r>
+        <w:t xml:space="preserve"> </w:t>
+      </w:r>
+      <w:r>
+        <w:t xml:space="preserve">(45)</w:t>
+      </w:r>
+      <w:r>
+        <w:t xml:space="preserve"> </w:t>
+      </w:r>
+      <w:r>
+        <w:t xml:space="preserve">available at</w:t>
+      </w:r>
+      <w:r>
+        <w:t xml:space="preserve"> </w:t>
+      </w:r>
+      <w:r>
+        <w:t xml:space="preserve">the Harvard Dataverse and detailed in</w:t>
+      </w:r>
+      <w:r>
+        <w:t xml:space="preserve"> </w:t>
+      </w:r>
+      <w:r>
+        <w:t xml:space="preserve">(46)</w:t>
+      </w:r>
+      <w:r>
+        <w:t xml:space="preserve">. These data comprised</w:t>
+      </w:r>
+      <w:r>
+        <w:t xml:space="preserve"> </w:t>
+      </w:r>
+      <w:r>
+        <w:t xml:space="preserve">the original Xe129 acquisitions from 29 subjects (10 healthy controls</w:t>
+      </w:r>
+      <w:r>
+        <w:t xml:space="preserve"> </w:t>
+      </w:r>
+      <w:r>
+        <w:t xml:space="preserve">and 19 mild intermittent asthmatic individuals) with corresponding lung masks.</w:t>
+      </w:r>
+      <w:r>
+        <w:t xml:space="preserve"> </w:t>
+      </w:r>
+      <w:r>
+        <w:t xml:space="preserve">In addition, seven artificially SNR-degraded images per acquisition were also</w:t>
+      </w:r>
+      <w:r>
+        <w:t xml:space="preserve"> </w:t>
+      </w:r>
+      <w:r>
+        <w:t xml:space="preserve">included but not used for the analyses reported below. The image headers were</w:t>
+      </w:r>
+      <w:r>
+        <w:t xml:space="preserve"> </w:t>
+      </w:r>
+      <w:r>
+        <w:t xml:space="preserve">corrected for proper canonical anatomical orientation according to Nifti</w:t>
+      </w:r>
+      <w:r>
+        <w:t xml:space="preserve"> </w:t>
+      </w:r>
+      <w:r>
+        <w:t xml:space="preserve">standards and provided to the GitHub repository associated with this work.</w:t>
+      </w:r>
+    </w:p>
+    <w:p>
+      <w:pPr>
         <w:pStyle w:val="Heading2"/>
       </w:pPr>
-      <w:bookmarkStart w:id="30" w:name="algorithmic-implementations"/>
+      <w:bookmarkStart w:id="32" w:name="algorithmic-implementations"/>
       <w:r>
         <w:t xml:space="preserve">Algorithmic implementations</w:t>
       </w:r>
-      <w:bookmarkEnd w:id="30"/>
+      <w:bookmarkEnd w:id="32"/>
     </w:p>
     <w:p>
       <w:pPr>
@@ -2534,7 +2631,7 @@
         <w:rPr>
           <w:rStyle w:val="FootnoteReference"/>
         </w:rPr>
-        <w:footnoteReference w:id="31"/>
+        <w:footnoteReference w:id="33"/>
       </w:r>
       <w:r>
         <w:t xml:space="preserve"> </w:t>
@@ -2552,7 +2649,7 @@
         <w:t xml:space="preserve"> </w:t>
       </w:r>
       <w:r>
-        <w:t xml:space="preserve">(45)</w:t>
+        <w:t xml:space="preserve">(47)</w:t>
       </w:r>
       <w:r>
         <w:t xml:space="preserve">. In designing the evaluation study:</w:t>
@@ -2596,7 +2693,7 @@
         <w:rPr>
           <w:rStyle w:val="FootnoteReference"/>
         </w:rPr>
-        <w:footnoteReference w:id="32"/>
+        <w:footnoteReference w:id="34"/>
       </w:r>
       <w:r>
         <w:t xml:space="preserve"> </w:t>
@@ -2833,7 +2930,7 @@
         <w:t xml:space="preserve"> </w:t>
       </w:r>
       <w:r>
-        <w:t xml:space="preserve">(8, 9, 13, 16, 46)</w:t>
+        <w:t xml:space="preserve">(8, 9, 13, 16, 48)</w:t>
       </w:r>
       <w:r>
         <w:t xml:space="preserve">) despite the issues raised</w:t>
@@ -2854,7 +2951,7 @@
         <w:rPr>
           <w:rStyle w:val="FootnoteReference"/>
         </w:rPr>
-        <w:footnoteReference w:id="34"/>
+        <w:footnoteReference w:id="36"/>
       </w:r>
       <w:r>
         <w:t xml:space="preserve"> </w:t>
@@ -2879,7 +2976,7 @@
       <w:pPr>
         <w:pStyle w:val="Heading2"/>
       </w:pPr>
-      <w:bookmarkStart w:id="35" w:name="introduction-of-el-bicho"/>
+      <w:bookmarkStart w:id="37" w:name="introduction-of-el-bicho"/>
       <w:r>
         <w:t xml:space="preserve">Introduction of</w:t>
       </w:r>
@@ -2895,7 +2992,7 @@
       <w:r>
         <w:t xml:space="preserve">”</w:t>
       </w:r>
-      <w:bookmarkEnd w:id="35"/>
+      <w:bookmarkEnd w:id="37"/>
     </w:p>
     <w:p>
       <w:pPr>
@@ -2938,7 +3035,7 @@
         <w:t xml:space="preserve"> </w:t>
       </w:r>
       <w:r>
-        <w:t xml:space="preserve">(47)</w:t>
+        <w:t xml:space="preserve">(49)</w:t>
       </w:r>
       <w:r>
         <w:t xml:space="preserve"> </w:t>
@@ -2950,7 +3047,7 @@
         <w:t xml:space="preserve"> </w:t>
       </w:r>
       <w:r>
-        <w:t xml:space="preserve">(48)</w:t>
+        <w:t xml:space="preserve">(50)</w:t>
       </w:r>
       <w:r>
         <w:t xml:space="preserve"> </w:t>
@@ -2968,7 +3065,7 @@
         <w:t xml:space="preserve"> </w:t>
       </w:r>
       <w:r>
-        <w:t xml:space="preserve">(49)</w:t>
+        <w:t xml:space="preserve">(51)</w:t>
       </w:r>
       <w:r>
         <w:t xml:space="preserve">, and a novel data augmentation</w:t>
@@ -2984,11 +3081,11 @@
       <w:pPr>
         <w:pStyle w:val="Heading3"/>
       </w:pPr>
-      <w:bookmarkStart w:id="36" w:name="network-training"/>
+      <w:bookmarkStart w:id="38" w:name="network-training"/>
       <w:r>
         <w:t xml:space="preserve">Network training</w:t>
       </w:r>
-      <w:bookmarkEnd w:id="36"/>
+      <w:bookmarkEnd w:id="38"/>
     </w:p>
     <w:p>
       <w:pPr>
@@ -3019,7 +3116,7 @@
         <w:t xml:space="preserve"> </w:t>
       </w:r>
       <w:r>
-        <w:t xml:space="preserve">(49)</w:t>
+        <w:t xml:space="preserve">(51)</w:t>
       </w:r>
       <w:r>
         <w:t xml:space="preserve">. The images are</w:t>
@@ -3082,7 +3179,7 @@
         <w:t xml:space="preserve"> </w:t>
       </w:r>
       <w:r>
-        <w:t xml:space="preserve">(50)</w:t>
+        <w:t xml:space="preserve">(52)</w:t>
       </w:r>
     </w:p>
     <w:p>
@@ -3358,11 +3455,11 @@
       <w:pPr>
         <w:pStyle w:val="Heading3"/>
       </w:pPr>
-      <w:bookmarkStart w:id="37" w:name="pipeline-processing"/>
+      <w:bookmarkStart w:id="39" w:name="pipeline-processing"/>
       <w:r>
         <w:t xml:space="preserve">Pipeline processing</w:t>
       </w:r>
-      <w:bookmarkEnd w:id="37"/>
+      <w:bookmarkEnd w:id="39"/>
     </w:p>
     <w:p>
       <w:pPr>
@@ -3430,11 +3527,11 @@
       <w:pPr>
         <w:pStyle w:val="Heading1"/>
       </w:pPr>
-      <w:bookmarkStart w:id="38" w:name="results"/>
+      <w:bookmarkStart w:id="40" w:name="results"/>
       <w:r>
         <w:t xml:space="preserve">Results</w:t>
       </w:r>
-      <w:bookmarkEnd w:id="38"/>
+      <w:bookmarkEnd w:id="40"/>
     </w:p>
     <w:p>
       <w:pPr>
@@ -3495,7 +3592,7 @@
         <w:t xml:space="preserve"> </w:t>
       </w:r>
       <w:r>
-        <w:t xml:space="preserve">(51)</w:t>
+        <w:t xml:space="preserve">(53)</w:t>
       </w:r>
       <w:r>
         <w:t xml:space="preserve">) to these data.</w:t>
@@ -3536,7 +3633,7 @@
         <w:t xml:space="preserve"> </w:t>
       </w:r>
       <w:r>
-        <w:t xml:space="preserve">(52)</w:t>
+        <w:t xml:space="preserve">(54)</w:t>
       </w:r>
       <w:r>
         <w:t xml:space="preserve">. This approach also provides an</w:t>
@@ -3583,73 +3680,67 @@
         <w:t xml:space="preserve"> </w:t>
       </w:r>
       <w:r>
-        <w:t xml:space="preserve">between algorithms. We first analyze</w:t>
-      </w:r>
-      <w:r>
-        <w:t xml:space="preserve"> </w:t>
-      </w:r>
-      <w:r>
-        <w:t xml:space="preserve">the unique requirement of a reference distribution for the linear binning</w:t>
-      </w:r>
-      <w:r>
-        <w:t xml:space="preserve"> </w:t>
-      </w:r>
-      <w:r>
-        <w:t xml:space="preserve">algorithm. The latter is motivated qualitatively through the analogous</w:t>
-      </w:r>
-      <w:r>
-        <w:t xml:space="preserve"> </w:t>
-      </w:r>
-      <w:r>
-        <w:t xml:space="preserve">application of T1-weighted brain MR segmentation. This component is strictly</w:t>
-      </w:r>
-      <w:r>
-        <w:t xml:space="preserve"> </w:t>
-      </w:r>
-      <w:r>
-        <w:t xml:space="preserve">qualitative as the visual evidence and previous developmental history within</w:t>
-      </w:r>
-      <w:r>
-        <w:t xml:space="preserve"> </w:t>
-      </w:r>
-      <w:r>
-        <w:t xml:space="preserve">that field should be sufficiently compelling in motivating subsequent</w:t>
-      </w:r>
-      <w:r>
-        <w:t xml:space="preserve"> </w:t>
-      </w:r>
-      <w:r>
-        <w:t xml:space="preserve">quantitative exploration with hyperpolarized gas lung imaging. These</w:t>
-      </w:r>
-      <w:r>
-        <w:t xml:space="preserve"> </w:t>
-      </w:r>
-      <w:r>
-        <w:t xml:space="preserve">qualitative results segue to quantifying the effects of the choice of</w:t>
-      </w:r>
-      <w:r>
-        <w:t xml:space="preserve"> </w:t>
-      </w:r>
-      <w:r>
-        <w:t xml:space="preserve">reference cohort on the clustering parameters for the linear binning algorithm.</w:t>
-      </w:r>
-      <w:r>
-        <w:t xml:space="preserve"> </w:t>
-      </w:r>
-      <w:r>
-        <w:t xml:space="preserve">We then incorporate the trained El Bicho model in exploring additional aspects of</w:t>
-      </w:r>
-      <w:r>
-        <w:t xml:space="preserve"> </w:t>
-      </w:r>
-      <w:r>
-        <w:t xml:space="preserve">measurement variance based on simulating both MR noise and intensity</w:t>
-      </w:r>
-      <w:r>
-        <w:t xml:space="preserve"> </w:t>
-      </w:r>
-      <w:r>
-        <w:t xml:space="preserve">nonlinearities.</w:t>
+        <w:t xml:space="preserve">between algorithms. We first analyze the unique requirement of a reference</w:t>
+      </w:r>
+      <w:r>
+        <w:t xml:space="preserve"> </w:t>
+      </w:r>
+      <w:r>
+        <w:t xml:space="preserve">distribution for the linear binning algorithm. The latter is motivated</w:t>
+      </w:r>
+      <w:r>
+        <w:t xml:space="preserve"> </w:t>
+      </w:r>
+      <w:r>
+        <w:t xml:space="preserve">qualitatively through the analogous application of T1-weighted brain MR</w:t>
+      </w:r>
+      <w:r>
+        <w:t xml:space="preserve"> </w:t>
+      </w:r>
+      <w:r>
+        <w:t xml:space="preserve">segmentation. This component is strictly qualitative as the visual evidence and</w:t>
+      </w:r>
+      <w:r>
+        <w:t xml:space="preserve"> </w:t>
+      </w:r>
+      <w:r>
+        <w:t xml:space="preserve">previous developmental history within that field should be sufficiently</w:t>
+      </w:r>
+      <w:r>
+        <w:t xml:space="preserve"> </w:t>
+      </w:r>
+      <w:r>
+        <w:t xml:space="preserve">compelling in motivating subsequent quantitative exploration with hyperpolarized</w:t>
+      </w:r>
+      <w:r>
+        <w:t xml:space="preserve"> </w:t>
+      </w:r>
+      <w:r>
+        <w:t xml:space="preserve">gas lung imaging. These qualitative results segue to quantifying the effects of</w:t>
+      </w:r>
+      <w:r>
+        <w:t xml:space="preserve"> </w:t>
+      </w:r>
+      <w:r>
+        <w:t xml:space="preserve">the choice of reference cohort on the clustering parameters for the linear</w:t>
+      </w:r>
+      <w:r>
+        <w:t xml:space="preserve"> </w:t>
+      </w:r>
+      <w:r>
+        <w:t xml:space="preserve">binning algorithm. We then incorporate the trained El Bicho model in exploring</w:t>
+      </w:r>
+      <w:r>
+        <w:t xml:space="preserve"> </w:t>
+      </w:r>
+      <w:r>
+        <w:t xml:space="preserve">additional aspects of measurement variance based on simulating both MR noise and</w:t>
+      </w:r>
+      <w:r>
+        <w:t xml:space="preserve"> </w:t>
+      </w:r>
+      <w:r>
+        <w:t xml:space="preserve">intensity nonlinearities.</w:t>
       </w:r>
     </w:p>
     <w:p>
@@ -3663,7 +3754,7 @@
         <w:rPr>
           <w:rStyle w:val="FootnoteReference"/>
         </w:rPr>
-        <w:footnoteReference w:id="39"/>
+        <w:footnoteReference w:id="41"/>
       </w:r>
     </w:p>
     <w:p>
@@ -3733,18 +3824,18 @@
         </w:numPr>
       </w:pPr>
       <w:r>
-        <w:t xml:space="preserve">Effects of simulated MR artefacts</w:t>
+        <w:t xml:space="preserve">Effects of simulated MR artefacts on multi-site data</w:t>
       </w:r>
     </w:p>
     <w:p>
       <w:pPr>
         <w:pStyle w:val="Heading2"/>
       </w:pPr>
-      <w:bookmarkStart w:id="40" w:name="diagnostic-prediction"/>
+      <w:bookmarkStart w:id="42" w:name="diagnostic-prediction"/>
       <w:r>
         <w:t xml:space="preserve">Diagnostic prediction</w:t>
       </w:r>
-      <w:bookmarkEnd w:id="40"/>
+      <w:bookmarkEnd w:id="42"/>
     </w:p>
     <w:p>
       <w:pPr>
@@ -3763,7 +3854,7 @@
         <w:t xml:space="preserve"> </w:t>
       </w:r>
       <w:r>
-        <w:t xml:space="preserve">(44, 53)</w:t>
+        <w:t xml:space="preserve">(44, 55)</w:t>
       </w:r>
       <w:r>
         <w:t xml:space="preserve"> </w:t>
@@ -3844,7 +3935,7 @@
         <w:t xml:space="preserve"> </w:t>
       </w:r>
       <w:r>
-        <w:t xml:space="preserve">(46, 54, 55)</w:t>
+        <w:t xml:space="preserve">(48, 56, 57)</w:t>
       </w:r>
       <w:r>
         <w:t xml:space="preserve">) and quantify the</w:t>
@@ -3859,7 +3950,7 @@
         <w:t xml:space="preserve"> </w:t>
       </w:r>
       <w:r>
-        <w:t xml:space="preserve">(52)</w:t>
+        <w:t xml:space="preserve">(54)</w:t>
       </w:r>
       <w:r>
         <w:t xml:space="preserve"> </w:t>
@@ -4084,7 +4175,7 @@
         <w:t xml:space="preserve"> </w:t>
       </w:r>
       <w:r>
-        <w:t xml:space="preserve">(56)</w:t>
+        <w:t xml:space="preserve">(58)</w:t>
       </w:r>
       <w:r>
         <w:t xml:space="preserve">.</w:t>
@@ -4094,11 +4185,11 @@
       <w:pPr>
         <w:pStyle w:val="Heading2"/>
       </w:pPr>
-      <w:bookmarkStart w:id="41" w:name="t1-weighted-brain-segmentation-analogy"/>
+      <w:bookmarkStart w:id="43" w:name="t1-weighted-brain-segmentation-analogy"/>
       <w:r>
         <w:t xml:space="preserve">T1-weighted brain segmentation analogy</w:t>
       </w:r>
-      <w:bookmarkEnd w:id="41"/>
+      <w:bookmarkEnd w:id="43"/>
     </w:p>
     <w:p>
       <w:pPr>
@@ -4135,7 +4226,7 @@
         <w:t xml:space="preserve"> </w:t>
       </w:r>
       <w:r>
-        <w:t xml:space="preserve">(57–59)</w:t>
+        <w:t xml:space="preserve">(59–61)</w:t>
       </w:r>
       <w:r>
         <w:t xml:space="preserve">) and</w:t>
@@ -4150,7 +4241,7 @@
         <w:t xml:space="preserve"> </w:t>
       </w:r>
       <w:r>
-        <w:t xml:space="preserve">(60, 61)</w:t>
+        <w:t xml:space="preserve">(62, 63)</w:t>
       </w:r>
       <w:r>
         <w:t xml:space="preserve">) that date back decades.</w:t>
@@ -4191,7 +4282,7 @@
         <w:t xml:space="preserve"> </w:t>
       </w:r>
       <w:r>
-        <w:t xml:space="preserve">(62)</w:t>
+        <w:t xml:space="preserve">(64)</w:t>
       </w:r>
       <w:r>
         <w:t xml:space="preserve"> </w:t>
@@ -4345,11 +4436,11 @@
       <w:pPr>
         <w:pStyle w:val="Heading2"/>
       </w:pPr>
-      <w:bookmarkStart w:id="42" w:name="effect-of-reference-image-set-selection"/>
+      <w:bookmarkStart w:id="44" w:name="effect-of-reference-image-set-selection"/>
       <w:r>
         <w:t xml:space="preserve">Effect of reference image set selection</w:t>
       </w:r>
-      <w:bookmarkEnd w:id="42"/>
+      <w:bookmarkEnd w:id="44"/>
     </w:p>
     <w:p>
       <w:pPr>
@@ -4560,7 +4651,79 @@
         <w:t xml:space="preserve"> </w:t>
       </w:r>
       <w:r>
-        <w:t xml:space="preserve">which does use N4 bias correction for preprocessing.</w:t>
+        <w:t xml:space="preserve">which does use N4 bias correction for preprocessing. We also mention that the</w:t>
+      </w:r>
+      <w:r>
+        <w:t xml:space="preserve"> </w:t>
+      </w:r>
+      <w:r>
+        <w:t xml:space="preserve">He 2019 Harvard Dataverse images used were preprocessed using N4</w:t>
+      </w:r>
+      <w:r>
+        <w:t xml:space="preserve"> </w:t>
+      </w:r>
+      <w:r>
+        <w:t xml:space="preserve">(46)</w:t>
+      </w:r>
+      <w:r>
+        <w:t xml:space="preserve"> </w:t>
+      </w:r>
+      <w:r>
+        <w:t xml:space="preserve">which provides a third reason for its use on the University of Virginia image</w:t>
+      </w:r>
+      <w:r>
+        <w:t xml:space="preserve"> </w:t>
+      </w:r>
+      <w:r>
+        <w:t xml:space="preserve">dataset (to maximize cross cohort consistency). In the case of the former</w:t>
+      </w:r>
+      <w:r>
+        <w:t xml:space="preserve"> </w:t>
+      </w:r>
+      <w:r>
+        <w:t xml:space="preserve">image set, we did use the previously reported linear binning mean and standard</w:t>
+      </w:r>
+      <w:r>
+        <w:t xml:space="preserve"> </w:t>
+      </w:r>
+      <w:r>
+        <w:t xml:space="preserve">deviation algorithm parameter values (i.e.,</w:t>
+      </w:r>
+      <w:r>
+        <w:t xml:space="preserve"> </w:t>
+      </w:r>
+      <m:oMath>
+        <m:r>
+          <m:rPr>
+            <m:sty m:val="p"/>
+            <m:scr m:val="script"/>
+          </m:rPr>
+          <m:t>N</m:t>
+        </m:r>
+        <m:r>
+          <m:t>(</m:t>
+        </m:r>
+        <m:r>
+          <m:t>0.52</m:t>
+        </m:r>
+        <m:r>
+          <m:t>,</m:t>
+        </m:r>
+        <m:r>
+          <m:t>0.18</m:t>
+        </m:r>
+        <m:r>
+          <m:t>)</m:t>
+        </m:r>
+      </m:oMath>
+      <w:r>
+        <w:t xml:space="preserve">). This</w:t>
+      </w:r>
+      <w:r>
+        <w:t xml:space="preserve"> </w:t>
+      </w:r>
+      <w:r>
+        <w:t xml:space="preserve">was the only parameter difference between analyzing the two image sets.</w:t>
       </w:r>
     </w:p>
     <w:p>
@@ -4580,7 +4743,7 @@
         <w:t xml:space="preserve"> </w:t>
       </w:r>
       <w:r>
-        <w:t xml:space="preserve">the measurements utlized and produced by linear binning. Regarding the former,</w:t>
+        <w:t xml:space="preserve">the measurements utilized and produced by linear binning. Regarding the former,</w:t>
       </w:r>
       <w:r>
         <w:t xml:space="preserve"> </w:t>
@@ -4671,11 +4834,11 @@
       <w:pPr>
         <w:pStyle w:val="Heading2"/>
       </w:pPr>
-      <w:bookmarkStart w:id="43" w:name="effects-of-mr-based-simulated-image-distortions"/>
+      <w:bookmarkStart w:id="45" w:name="effects-of-mr-based-simulated-image-distortions"/>
       <w:r>
         <w:t xml:space="preserve">Effects of MR-based simulated image distortions</w:t>
       </w:r>
-      <w:bookmarkEnd w:id="43"/>
+      <w:bookmarkEnd w:id="45"/>
     </w:p>
     <w:p>
       <w:pPr>
@@ -4729,7 +4892,13 @@
         <w:pStyle w:val="BodyText"/>
       </w:pPr>
       <w:r>
-        <w:t xml:space="preserve">Ten simulated images for each of the 51 subjects were generated for each of the</w:t>
+        <w:t xml:space="preserve">Ten simulated images for each of the subjects of both the University of Virginia</w:t>
+      </w:r>
+      <w:r>
+        <w:t xml:space="preserve"> </w:t>
+      </w:r>
+      <w:r>
+        <w:t xml:space="preserve">and He 2019 Harvard Dataverse cohort were generated for each of the</w:t>
       </w:r>
       <w:r>
         <w:t xml:space="preserve"> </w:t>
@@ -4747,7 +4916,7 @@
         <w:t xml:space="preserve"> </w:t>
       </w:r>
       <w:r>
-        <w:t xml:space="preserve">simulated images were segmented using each of the four algorithms. Following</w:t>
+        <w:t xml:space="preserve">simulated images were segmented using each of the five algorithms. Following</w:t>
       </w:r>
       <w:r>
         <w:t xml:space="preserve"> </w:t>
@@ -4829,11 +4998,11 @@
       <w:pPr>
         <w:pStyle w:val="Heading1"/>
       </w:pPr>
-      <w:bookmarkStart w:id="44" w:name="discussion"/>
+      <w:bookmarkStart w:id="46" w:name="discussion"/>
       <w:r>
         <w:t xml:space="preserve">Discussion</w:t>
       </w:r>
-      <w:bookmarkEnd w:id="44"/>
+      <w:bookmarkEnd w:id="46"/>
     </w:p>
     <w:p>
       <w:pPr>
@@ -4852,13 +5021,28 @@
         <w:t xml:space="preserve"> </w:t>
       </w:r>
       <w:r>
-        <w:t xml:space="preserve">dependent on the image intensity histogram for optimization. Many</w:t>
-      </w:r>
-      <w:r>
-        <w:t xml:space="preserve"> </w:t>
-      </w:r>
-      <w:r>
-        <w:t xml:space="preserve">use the histogram information</w:t>
+        <w:t xml:space="preserve">dependent on the image intensity histogram for optimization. All these</w:t>
+      </w:r>
+      <w:r>
+        <w:t xml:space="preserve"> </w:t>
+      </w:r>
+      <w:r>
+        <w:t xml:space="preserve">algorithms use the histogram information</w:t>
+      </w:r>
+      <w:r>
+        <w:t xml:space="preserve"> </w:t>
+      </w:r>
+      <w:r>
+        <w:rPr>
+          <w:i/>
+        </w:rPr>
+        <w:t xml:space="preserve">primarily</w:t>
+      </w:r>
+      <w:r>
+        <w:t xml:space="preserve"> </w:t>
+      </w:r>
+      <w:r>
+        <w:t xml:space="preserve">(with many using it</w:t>
       </w:r>
       <w:r>
         <w:t xml:space="preserve"> </w:t>
@@ -4870,40 +5054,31 @@
         <w:t xml:space="preserve">exclusively</w:t>
       </w:r>
       <w:r>
-        <w:t xml:space="preserve"> </w:t>
-      </w:r>
-      <w:r>
-        <w:t xml:space="preserve">much to the detriment of</w:t>
-      </w:r>
-      <w:r>
-        <w:t xml:space="preserve"> </w:t>
-      </w:r>
-      <w:r>
-        <w:t xml:space="preserve">algorithmic robustness and segmentation quality. This is due to the simple</w:t>
-      </w:r>
-      <w:r>
-        <w:t xml:space="preserve"> </w:t>
-      </w:r>
-      <w:r>
-        <w:t xml:space="preserve">observation that these approaches discard a vital piece of information</w:t>
-      </w:r>
-      <w:r>
-        <w:t xml:space="preserve"> </w:t>
-      </w:r>
-      <w:r>
-        <w:t xml:space="preserve">essential for image interpretation, i.e., the spatial relationships between</w:t>
-      </w:r>
-      <w:r>
-        <w:t xml:space="preserve"> </w:t>
-      </w:r>
-      <w:r>
-        <w:t xml:space="preserve">voxel intensities. A brief summary of criticisms related to current algorithms</w:t>
-      </w:r>
-      <w:r>
-        <w:t xml:space="preserve"> </w:t>
-      </w:r>
-      <w:r>
-        <w:t xml:space="preserve">is as follows:</w:t>
+        <w:t xml:space="preserve">) for optimization much to the detriment of algorithmic robustness</w:t>
+      </w:r>
+      <w:r>
+        <w:t xml:space="preserve"> </w:t>
+      </w:r>
+      <w:r>
+        <w:t xml:space="preserve">and segmentation quality. This is due to the simple observation that these</w:t>
+      </w:r>
+      <w:r>
+        <w:t xml:space="preserve"> </w:t>
+      </w:r>
+      <w:r>
+        <w:t xml:space="preserve">approaches discard a vital piece of information essential for image</w:t>
+      </w:r>
+      <w:r>
+        <w:t xml:space="preserve"> </w:t>
+      </w:r>
+      <w:r>
+        <w:t xml:space="preserve">interpretation, i.e., the spatial relationships between voxel intensities. A</w:t>
+      </w:r>
+      <w:r>
+        <w:t xml:space="preserve"> </w:t>
+      </w:r>
+      <w:r>
+        <w:t xml:space="preserve">brief summary of criticisms related to current algorithms is as follows:</w:t>
       </w:r>
     </w:p>
     <w:p>
@@ -4949,25 +5124,25 @@
         </w:numPr>
       </w:pPr>
       <w:r>
-        <w:t xml:space="preserve">Hierarchical k-means also ignores spatial information and, although it does</w:t>
-      </w:r>
-      <w:r>
-        <w:t xml:space="preserve"> </w:t>
-      </w:r>
-      <w:r>
-        <w:t xml:space="preserve">use a principled optimization criterion, this criterion is not adequately</w:t>
-      </w:r>
-      <w:r>
-        <w:t xml:space="preserve"> </w:t>
-      </w:r>
-      <w:r>
-        <w:t xml:space="preserve">tailored for hyperpolarized gas imaging and susceptible to various levels of</w:t>
-      </w:r>
-      <w:r>
-        <w:t xml:space="preserve"> </w:t>
-      </w:r>
-      <w:r>
-        <w:t xml:space="preserve">noise.</w:t>
+        <w:t xml:space="preserve">Both hierarchical and adaptive k-means also ignore spatial information and,</w:t>
+      </w:r>
+      <w:r>
+        <w:t xml:space="preserve"> </w:t>
+      </w:r>
+      <w:r>
+        <w:t xml:space="preserve">although they does use a principled optimization criterion, this criterion is</w:t>
+      </w:r>
+      <w:r>
+        <w:t xml:space="preserve"> </w:t>
+      </w:r>
+      <w:r>
+        <w:t xml:space="preserve">not adequately tailored for hyperpolarized gas imaging and susceptible to</w:t>
+      </w:r>
+      <w:r>
+        <w:t xml:space="preserve"> </w:t>
+      </w:r>
+      <w:r>
+        <w:t xml:space="preserve">various levels of noise.</w:t>
       </w:r>
     </w:p>
     <w:p>
@@ -5093,7 +5268,7 @@
         <w:t xml:space="preserve"> </w:t>
       </w:r>
       <w:r>
-        <w:t xml:space="preserve">(63)</w:t>
+        <w:t xml:space="preserve">(65)</w:t>
       </w:r>
       <w:r>
         <w:t xml:space="preserve">—algorithmic performance hinges on available prior</w:t>
@@ -5209,7 +5384,7 @@
         <w:t xml:space="preserve"> </w:t>
       </w:r>
       <w:r>
-        <w:t xml:space="preserve">(64)</w:t>
+        <w:t xml:space="preserve">(66)</w:t>
       </w:r>
       <w:r>
         <w:t xml:space="preserve">).</w:t>
@@ -5321,7 +5496,7 @@
         <w:t xml:space="preserve"> </w:t>
       </w:r>
       <w:r>
-        <w:t xml:space="preserve">(65)</w:t>
+        <w:t xml:space="preserve">(67)</w:t>
       </w:r>
       <w:r>
         <w:t xml:space="preserve"> </w:t>
@@ -5393,14 +5568,14 @@
       <w:pPr>
         <w:pStyle w:val="Heading1"/>
       </w:pPr>
-      <w:bookmarkStart w:id="45" w:name="references"/>
+      <w:bookmarkStart w:id="47" w:name="references"/>
       <w:r>
         <w:t xml:space="preserve">References</w:t>
       </w:r>
-      <w:bookmarkEnd w:id="45"/>
-    </w:p>
-    <w:bookmarkStart w:id="111" w:name="refs"/>
-    <w:bookmarkStart w:id="46" w:name="ref-Bachert:1996aa"/>
+      <w:bookmarkEnd w:id="47"/>
+    </w:p>
+    <w:bookmarkStart w:id="115" w:name="refs"/>
+    <w:bookmarkStart w:id="48" w:name="ref-Bachert:1996aa"/>
     <w:p>
       <w:pPr>
         <w:pStyle w:val="Bibliography"/>
@@ -5424,8 +5599,8 @@
         <w:t xml:space="preserve">1996; 36:192–6.</w:t>
       </w:r>
     </w:p>
-    <w:bookmarkEnd w:id="46"/>
-    <w:bookmarkStart w:id="47" w:name="ref-Kauczor:1996aa"/>
+    <w:bookmarkEnd w:id="48"/>
+    <w:bookmarkStart w:id="49" w:name="ref-Kauczor:1996aa"/>
     <w:p>
       <w:pPr>
         <w:pStyle w:val="Bibliography"/>
@@ -5449,8 +5624,8 @@
         <w:t xml:space="preserve">1996; 201:564–8.</w:t>
       </w:r>
     </w:p>
-    <w:bookmarkEnd w:id="47"/>
-    <w:bookmarkStart w:id="48" w:name="ref-Kauczor:1997aa"/>
+    <w:bookmarkEnd w:id="49"/>
+    <w:bookmarkStart w:id="50" w:name="ref-Kauczor:1997aa"/>
     <w:p>
       <w:pPr>
         <w:pStyle w:val="Bibliography"/>
@@ -5471,8 +5646,8 @@
         <w:t xml:space="preserve">; 7:538–43.</w:t>
       </w:r>
     </w:p>
-    <w:bookmarkEnd w:id="48"/>
-    <w:bookmarkStart w:id="49" w:name="ref-Altes:2001aa"/>
+    <w:bookmarkEnd w:id="50"/>
+    <w:bookmarkStart w:id="51" w:name="ref-Altes:2001aa"/>
     <w:p>
       <w:pPr>
         <w:pStyle w:val="Bibliography"/>
@@ -5496,8 +5671,8 @@
         <w:t xml:space="preserve">2001; 13:378–84.</w:t>
       </w:r>
     </w:p>
-    <w:bookmarkEnd w:id="49"/>
-    <w:bookmarkStart w:id="50" w:name="ref-Lange:1999aa"/>
+    <w:bookmarkEnd w:id="51"/>
+    <w:bookmarkStart w:id="52" w:name="ref-Lange:1999aa"/>
     <w:p>
       <w:pPr>
         <w:pStyle w:val="Bibliography"/>
@@ -5521,8 +5696,8 @@
         <w:t xml:space="preserve">1999; 210:851–7.</w:t>
       </w:r>
     </w:p>
-    <w:bookmarkEnd w:id="50"/>
-    <w:bookmarkStart w:id="51" w:name="ref-Samee:2003aa"/>
+    <w:bookmarkEnd w:id="52"/>
+    <w:bookmarkStart w:id="53" w:name="ref-Samee:2003aa"/>
     <w:p>
       <w:pPr>
         <w:pStyle w:val="Bibliography"/>
@@ -5546,8 +5721,8 @@
         <w:t xml:space="preserve">2003; 111:1205–11.</w:t>
       </w:r>
     </w:p>
-    <w:bookmarkEnd w:id="51"/>
-    <w:bookmarkStart w:id="52" w:name="ref-Woodhouse:2005aa"/>
+    <w:bookmarkEnd w:id="53"/>
+    <w:bookmarkStart w:id="54" w:name="ref-Woodhouse:2005aa"/>
     <w:p>
       <w:pPr>
         <w:pStyle w:val="Bibliography"/>
@@ -5571,8 +5746,8 @@
         <w:t xml:space="preserve">2005; 21:365–9.</w:t>
       </w:r>
     </w:p>
-    <w:bookmarkEnd w:id="52"/>
-    <w:bookmarkStart w:id="53" w:name="ref-Shammi:2021aa"/>
+    <w:bookmarkEnd w:id="54"/>
+    <w:bookmarkStart w:id="55" w:name="ref-Shammi:2021aa"/>
     <w:p>
       <w:pPr>
         <w:pStyle w:val="Bibliography"/>
@@ -5596,8 +5771,8 @@
         <w:t xml:space="preserve">2021.</w:t>
       </w:r>
     </w:p>
-    <w:bookmarkEnd w:id="53"/>
-    <w:bookmarkStart w:id="54" w:name="ref-He:2016aa"/>
+    <w:bookmarkEnd w:id="55"/>
+    <w:bookmarkStart w:id="56" w:name="ref-He:2016aa"/>
     <w:p>
       <w:pPr>
         <w:pStyle w:val="Bibliography"/>
@@ -5621,8 +5796,8 @@
         <w:t xml:space="preserve">2016; 23:1521–1531.</w:t>
       </w:r>
     </w:p>
-    <w:bookmarkEnd w:id="54"/>
-    <w:bookmarkStart w:id="55" w:name="ref-He:2020aa"/>
+    <w:bookmarkEnd w:id="56"/>
+    <w:bookmarkStart w:id="57" w:name="ref-He:2020aa"/>
     <w:p>
       <w:pPr>
         <w:pStyle w:val="Bibliography"/>
@@ -5646,8 +5821,8 @@
         <w:t xml:space="preserve">2020; 27:e193–e203.</w:t>
       </w:r>
     </w:p>
-    <w:bookmarkEnd w:id="55"/>
-    <w:bookmarkStart w:id="56" w:name="ref-Kirby:2012aa"/>
+    <w:bookmarkEnd w:id="57"/>
+    <w:bookmarkStart w:id="58" w:name="ref-Kirby:2012aa"/>
     <w:p>
       <w:pPr>
         <w:pStyle w:val="Bibliography"/>
@@ -5671,8 +5846,8 @@
         <w:t xml:space="preserve">2012; 19:141–52.</w:t>
       </w:r>
     </w:p>
-    <w:bookmarkEnd w:id="56"/>
-    <w:bookmarkStart w:id="57" w:name="ref-Kirby:2012ab"/>
+    <w:bookmarkEnd w:id="58"/>
+    <w:bookmarkStart w:id="59" w:name="ref-Kirby:2012ab"/>
     <w:p>
       <w:pPr>
         <w:pStyle w:val="Bibliography"/>
@@ -5696,8 +5871,8 @@
         <w:t xml:space="preserve">2012; 265:600–10.</w:t>
       </w:r>
     </w:p>
-    <w:bookmarkEnd w:id="57"/>
-    <w:bookmarkStart w:id="58" w:name="ref-Zha:2016aa"/>
+    <w:bookmarkEnd w:id="59"/>
+    <w:bookmarkStart w:id="60" w:name="ref-Zha:2016aa"/>
     <w:p>
       <w:pPr>
         <w:pStyle w:val="Bibliography"/>
@@ -5721,8 +5896,8 @@
         <w:t xml:space="preserve">2016; 23:1104–14.</w:t>
       </w:r>
     </w:p>
-    <w:bookmarkEnd w:id="58"/>
-    <w:bookmarkStart w:id="59" w:name="ref-Ray:2003aa"/>
+    <w:bookmarkEnd w:id="60"/>
+    <w:bookmarkStart w:id="61" w:name="ref-Ray:2003aa"/>
     <w:p>
       <w:pPr>
         <w:pStyle w:val="Bibliography"/>
@@ -5746,8 +5921,8 @@
         <w:t xml:space="preserve">2003; 22:189–99.</w:t>
       </w:r>
     </w:p>
-    <w:bookmarkEnd w:id="59"/>
-    <w:bookmarkStart w:id="60" w:name="ref-Hughes:2018aa"/>
+    <w:bookmarkEnd w:id="61"/>
+    <w:bookmarkStart w:id="62" w:name="ref-Hughes:2018aa"/>
     <w:p>
       <w:pPr>
         <w:pStyle w:val="Bibliography"/>
@@ -5771,8 +5946,8 @@
         <w:t xml:space="preserve">2018; 47:640–646.</w:t>
       </w:r>
     </w:p>
-    <w:bookmarkEnd w:id="60"/>
-    <w:bookmarkStart w:id="61" w:name="ref-Tustison:2011aa"/>
+    <w:bookmarkEnd w:id="62"/>
+    <w:bookmarkStart w:id="63" w:name="ref-Tustison:2011aa"/>
     <w:p>
       <w:pPr>
         <w:pStyle w:val="Bibliography"/>
@@ -5796,8 +5971,8 @@
         <w:t xml:space="preserve">2011; 34:831–41.</w:t>
       </w:r>
     </w:p>
-    <w:bookmarkEnd w:id="61"/>
-    <w:bookmarkStart w:id="62" w:name="ref-Thomen:2015aa"/>
+    <w:bookmarkEnd w:id="63"/>
+    <w:bookmarkStart w:id="64" w:name="ref-Thomen:2015aa"/>
     <w:p>
       <w:pPr>
         <w:pStyle w:val="Bibliography"/>
@@ -5821,8 +5996,8 @@
         <w:t xml:space="preserve">2015; 274:250–9.</w:t>
       </w:r>
     </w:p>
-    <w:bookmarkEnd w:id="62"/>
-    <w:bookmarkStart w:id="63" w:name="ref-Gudbjartsson:1995aa"/>
+    <w:bookmarkEnd w:id="64"/>
+    <w:bookmarkStart w:id="65" w:name="ref-Gudbjartsson:1995aa"/>
     <w:p>
       <w:pPr>
         <w:pStyle w:val="Bibliography"/>
@@ -5846,8 +6021,8 @@
         <w:t xml:space="preserve">1995; 34:910–4.</w:t>
       </w:r>
     </w:p>
-    <w:bookmarkEnd w:id="63"/>
-    <w:bookmarkStart w:id="64" w:name="ref-Andersen:1996aa"/>
+    <w:bookmarkEnd w:id="65"/>
+    <w:bookmarkStart w:id="66" w:name="ref-Andersen:1996aa"/>
     <w:p>
       <w:pPr>
         <w:pStyle w:val="Bibliography"/>
@@ -5871,8 +6046,8 @@
         <w:t xml:space="preserve">1996; 36:331–3.</w:t>
       </w:r>
     </w:p>
-    <w:bookmarkEnd w:id="64"/>
-    <w:bookmarkStart w:id="65" w:name="ref-Sled:1998aa"/>
+    <w:bookmarkEnd w:id="66"/>
+    <w:bookmarkStart w:id="67" w:name="ref-Sled:1998aa"/>
     <w:p>
       <w:pPr>
         <w:pStyle w:val="Bibliography"/>
@@ -5896,8 +6071,8 @@
         <w:t xml:space="preserve">1998; 17:87–97.</w:t>
       </w:r>
     </w:p>
-    <w:bookmarkEnd w:id="65"/>
-    <w:bookmarkStart w:id="66" w:name="ref-Nyul:1999aa"/>
+    <w:bookmarkEnd w:id="67"/>
+    <w:bookmarkStart w:id="68" w:name="ref-Nyul:1999aa"/>
     <w:p>
       <w:pPr>
         <w:pStyle w:val="Bibliography"/>
@@ -5921,8 +6096,8 @@
         <w:t xml:space="preserve">1999; 42:1072–81.</w:t>
       </w:r>
     </w:p>
-    <w:bookmarkEnd w:id="66"/>
-    <w:bookmarkStart w:id="67" w:name="ref-Wendt:1994aa"/>
+    <w:bookmarkEnd w:id="68"/>
+    <w:bookmarkStart w:id="69" w:name="ref-Wendt:1994aa"/>
     <w:p>
       <w:pPr>
         <w:pStyle w:val="Bibliography"/>
@@ -5946,8 +6121,8 @@
         <w:t xml:space="preserve">1994; 7:95–7.</w:t>
       </w:r>
     </w:p>
-    <w:bookmarkEnd w:id="67"/>
-    <w:bookmarkStart w:id="68" w:name="ref-Nyul:2000aa"/>
+    <w:bookmarkEnd w:id="69"/>
+    <w:bookmarkStart w:id="70" w:name="ref-Nyul:2000aa"/>
     <w:p>
       <w:pPr>
         <w:pStyle w:val="Bibliography"/>
@@ -5971,8 +6146,8 @@
         <w:t xml:space="preserve">2000; 19:143–50.</w:t>
       </w:r>
     </w:p>
-    <w:bookmarkEnd w:id="68"/>
-    <w:bookmarkStart w:id="69" w:name="ref-Collewet:2004aa"/>
+    <w:bookmarkEnd w:id="70"/>
+    <w:bookmarkStart w:id="71" w:name="ref-Collewet:2004aa"/>
     <w:p>
       <w:pPr>
         <w:pStyle w:val="Bibliography"/>
@@ -5996,8 +6171,8 @@
         <w:t xml:space="preserve">2004; 22:81–91.</w:t>
       </w:r>
     </w:p>
-    <w:bookmarkEnd w:id="69"/>
-    <w:bookmarkStart w:id="70" w:name="ref-De-Nunzio:2015aa"/>
+    <w:bookmarkEnd w:id="71"/>
+    <w:bookmarkStart w:id="72" w:name="ref-De-Nunzio:2015aa"/>
     <w:p>
       <w:pPr>
         <w:pStyle w:val="Bibliography"/>
@@ -6021,8 +6196,8 @@
         <w:t xml:space="preserve">2015; 28:727–37.</w:t>
       </w:r>
     </w:p>
-    <w:bookmarkEnd w:id="70"/>
-    <w:bookmarkStart w:id="71" w:name="ref-Zhang:2001aa"/>
+    <w:bookmarkEnd w:id="72"/>
+    <w:bookmarkStart w:id="73" w:name="ref-Zhang:2001aa"/>
     <w:p>
       <w:pPr>
         <w:pStyle w:val="Bibliography"/>
@@ -6046,8 +6221,8 @@
         <w:t xml:space="preserve">2001; 20:45–57.</w:t>
       </w:r>
     </w:p>
-    <w:bookmarkEnd w:id="71"/>
-    <w:bookmarkStart w:id="72" w:name="ref-Ashburner:2005aa"/>
+    <w:bookmarkEnd w:id="73"/>
+    <w:bookmarkStart w:id="74" w:name="ref-Ashburner:2005aa"/>
     <w:p>
       <w:pPr>
         <w:pStyle w:val="Bibliography"/>
@@ -6071,8 +6246,8 @@
         <w:t xml:space="preserve">2005; 26:839–51.</w:t>
       </w:r>
     </w:p>
-    <w:bookmarkEnd w:id="72"/>
-    <w:bookmarkStart w:id="73" w:name="ref-Avants:2011aa"/>
+    <w:bookmarkEnd w:id="74"/>
+    <w:bookmarkStart w:id="75" w:name="ref-Avants:2011aa"/>
     <w:p>
       <w:pPr>
         <w:pStyle w:val="Bibliography"/>
@@ -6096,8 +6271,8 @@
         <w:t xml:space="preserve">2011; 9:381–400.</w:t>
       </w:r>
     </w:p>
-    <w:bookmarkEnd w:id="73"/>
-    <w:bookmarkStart w:id="74" w:name="ref-Cooley:2010aa"/>
+    <w:bookmarkEnd w:id="75"/>
+    <w:bookmarkStart w:id="76" w:name="ref-Cooley:2010aa"/>
     <w:p>
       <w:pPr>
         <w:pStyle w:val="Bibliography"/>
@@ -6118,8 +6293,8 @@
         <w:t xml:space="preserve">; 2002.</w:t>
       </w:r>
     </w:p>
-    <w:bookmarkEnd w:id="74"/>
-    <w:bookmarkStart w:id="75" w:name="ref-Hartigan:1979aa"/>
+    <w:bookmarkEnd w:id="76"/>
+    <w:bookmarkStart w:id="77" w:name="ref-Hartigan:1979aa"/>
     <w:p>
       <w:pPr>
         <w:pStyle w:val="Bibliography"/>
@@ -6143,8 +6318,8 @@
         <w:t xml:space="preserve">1979; 28:100–108.</w:t>
       </w:r>
     </w:p>
-    <w:bookmarkEnd w:id="75"/>
-    <w:bookmarkStart w:id="76" w:name="ref-Bezdek:1981aa"/>
+    <w:bookmarkEnd w:id="77"/>
+    <w:bookmarkStart w:id="78" w:name="ref-Bezdek:1981aa"/>
     <w:p>
       <w:pPr>
         <w:pStyle w:val="Bibliography"/>
@@ -6165,8 +6340,8 @@
         <w:t xml:space="preserve">. New York: Plenum Press; 1981.</w:t>
       </w:r>
     </w:p>
-    <w:bookmarkEnd w:id="76"/>
-    <w:bookmarkStart w:id="77" w:name="ref-Chuang:2006aa"/>
+    <w:bookmarkEnd w:id="78"/>
+    <w:bookmarkStart w:id="79" w:name="ref-Chuang:2006aa"/>
     <w:p>
       <w:pPr>
         <w:pStyle w:val="Bibliography"/>
@@ -6190,8 +6365,8 @@
         <w:t xml:space="preserve">2006; 30:9–15.</w:t>
       </w:r>
     </w:p>
-    <w:bookmarkEnd w:id="77"/>
-    <w:bookmarkStart w:id="78" w:name="ref-Vannier:1985aa"/>
+    <w:bookmarkEnd w:id="79"/>
+    <w:bookmarkStart w:id="80" w:name="ref-Vannier:1985aa"/>
     <w:p>
       <w:pPr>
         <w:pStyle w:val="Bibliography"/>
@@ -6215,8 +6390,8 @@
         <w:t xml:space="preserve">1985; 154:221–4.</w:t>
       </w:r>
     </w:p>
-    <w:bookmarkEnd w:id="78"/>
-    <w:bookmarkStart w:id="79" w:name="ref-Besag:1986aa"/>
+    <w:bookmarkEnd w:id="80"/>
+    <w:bookmarkStart w:id="81" w:name="ref-Besag:1986aa"/>
     <w:p>
       <w:pPr>
         <w:pStyle w:val="Bibliography"/>
@@ -6240,8 +6415,8 @@
         <w:t xml:space="preserve">1986; 48:259–302.</w:t>
       </w:r>
     </w:p>
-    <w:bookmarkEnd w:id="79"/>
-    <w:bookmarkStart w:id="80" w:name="ref-Dempster:1977aa"/>
+    <w:bookmarkEnd w:id="81"/>
+    <w:bookmarkStart w:id="82" w:name="ref-Dempster:1977aa"/>
     <w:p>
       <w:pPr>
         <w:pStyle w:val="Bibliography"/>
@@ -6265,8 +6440,8 @@
         <w:t xml:space="preserve">1977; 39:1–38.</w:t>
       </w:r>
     </w:p>
-    <w:bookmarkEnd w:id="80"/>
-    <w:bookmarkStart w:id="81" w:name="ref-Tustison:2010ac"/>
+    <w:bookmarkEnd w:id="82"/>
+    <w:bookmarkStart w:id="83" w:name="ref-Tustison:2010ac"/>
     <w:p>
       <w:pPr>
         <w:pStyle w:val="Bibliography"/>
@@ -6290,8 +6465,8 @@
         <w:t xml:space="preserve">2010; 29:1310–20.</w:t>
       </w:r>
     </w:p>
-    <w:bookmarkEnd w:id="81"/>
-    <w:bookmarkStart w:id="82" w:name="ref-Wang:2004aa"/>
+    <w:bookmarkEnd w:id="83"/>
+    <w:bookmarkStart w:id="84" w:name="ref-Wang:2004aa"/>
     <w:p>
       <w:pPr>
         <w:pStyle w:val="Bibliography"/>
@@ -6315,8 +6490,8 @@
         <w:t xml:space="preserve">2004; 13:600–12.</w:t>
       </w:r>
     </w:p>
-    <w:bookmarkEnd w:id="82"/>
-    <w:bookmarkStart w:id="83" w:name="ref-Svenningsen:2020aa"/>
+    <w:bookmarkEnd w:id="84"/>
+    <w:bookmarkStart w:id="85" w:name="ref-Svenningsen:2020aa"/>
     <w:p>
       <w:pPr>
         <w:pStyle w:val="Bibliography"/>
@@ -6340,8 +6515,8 @@
         <w:t xml:space="preserve">2020.</w:t>
       </w:r>
     </w:p>
-    <w:bookmarkEnd w:id="83"/>
-    <w:bookmarkStart w:id="84" w:name="ref-Couch:2019aa"/>
+    <w:bookmarkEnd w:id="85"/>
+    <w:bookmarkStart w:id="86" w:name="ref-Couch:2019aa"/>
     <w:p>
       <w:pPr>
         <w:pStyle w:val="Bibliography"/>
@@ -6365,8 +6540,8 @@
         <w:t xml:space="preserve">2019; 18:728–733.</w:t>
       </w:r>
     </w:p>
-    <w:bookmarkEnd w:id="84"/>
-    <w:bookmarkStart w:id="85" w:name="ref-LeCun:2015aa"/>
+    <w:bookmarkEnd w:id="86"/>
+    <w:bookmarkStart w:id="87" w:name="ref-LeCun:2015aa"/>
     <w:p>
       <w:pPr>
         <w:pStyle w:val="Bibliography"/>
@@ -6390,8 +6565,8 @@
         <w:t xml:space="preserve">2015; 521:436–44.</w:t>
       </w:r>
     </w:p>
-    <w:bookmarkEnd w:id="85"/>
-    <w:bookmarkStart w:id="86" w:name="ref-Shen:2017aa"/>
+    <w:bookmarkEnd w:id="87"/>
+    <w:bookmarkStart w:id="88" w:name="ref-Shen:2017aa"/>
     <w:p>
       <w:pPr>
         <w:pStyle w:val="Bibliography"/>
@@ -6415,8 +6590,8 @@
         <w:t xml:space="preserve">2017; 19:221–248.</w:t>
       </w:r>
     </w:p>
-    <w:bookmarkEnd w:id="86"/>
-    <w:bookmarkStart w:id="87" w:name="ref-Zhang:2018aa"/>
+    <w:bookmarkEnd w:id="88"/>
+    <w:bookmarkStart w:id="89" w:name="ref-Zhang:2018aa"/>
     <w:p>
       <w:pPr>
         <w:pStyle w:val="Bibliography"/>
@@ -6437,8 +6612,8 @@
         <w:t xml:space="preserve">; 2018:586–595.</w:t>
       </w:r>
     </w:p>
-    <w:bookmarkEnd w:id="87"/>
-    <w:bookmarkStart w:id="88" w:name="ref-Tustison:2019ac"/>
+    <w:bookmarkEnd w:id="89"/>
+    <w:bookmarkStart w:id="90" w:name="ref-Tustison:2019ac"/>
     <w:p>
       <w:pPr>
         <w:pStyle w:val="Bibliography"/>
@@ -6462,8 +6637,8 @@
         <w:t xml:space="preserve">2019; 26:412–423.</w:t>
       </w:r>
     </w:p>
-    <w:bookmarkEnd w:id="88"/>
-    <w:bookmarkStart w:id="89" w:name="ref-Tustison:2020aa"/>
+    <w:bookmarkEnd w:id="90"/>
+    <w:bookmarkStart w:id="91" w:name="ref-Tustison:2020aa"/>
     <w:p>
       <w:pPr>
         <w:pStyle w:val="Bibliography"/>
@@ -6487,14 +6662,49 @@
         <w:t xml:space="preserve">2021.</w:t>
       </w:r>
     </w:p>
-    <w:bookmarkEnd w:id="89"/>
-    <w:bookmarkStart w:id="90" w:name="ref-Tustison:2013aa"/>
+    <w:bookmarkEnd w:id="91"/>
+    <w:bookmarkStart w:id="92" w:name="ref-He_dataverse:2018"/>
     <w:p>
       <w:pPr>
         <w:pStyle w:val="Bibliography"/>
       </w:pPr>
       <w:r>
-        <w:t xml:space="preserve">45. Tustison NJ, Johnson HJ, Rohlfing T, et al.: Instrumentation bias in the use and evaluation of scientific software: Recommendations for reproducible practices in the computational sciences.</w:t>
+        <w:t xml:space="preserve">45. He M, Zha W, Tan F, Rankine L, Fain S, Driehuys B: SNR-degraded 129Xe ventilation MRI for the comparison of quantification methods. 2018.</w:t>
+      </w:r>
+    </w:p>
+    <w:bookmarkEnd w:id="92"/>
+    <w:bookmarkStart w:id="93" w:name="ref-He:2019aa"/>
+    <w:p>
+      <w:pPr>
+        <w:pStyle w:val="Bibliography"/>
+      </w:pPr>
+      <w:r>
+        <w:t xml:space="preserve">46. He M, Zha W, Tan F, Rankine L, Fain S, Driehuys B: A comparison of two hyperpolarized 129Xe mri ventilation quantification pipelines: The effect of signal to noise ratio.</w:t>
+      </w:r>
+      <w:r>
+        <w:t xml:space="preserve"> </w:t>
+      </w:r>
+      <w:r>
+        <w:rPr>
+          <w:i/>
+        </w:rPr>
+        <w:t xml:space="preserve">Acad Radiol</w:t>
+      </w:r>
+      <w:r>
+        <w:t xml:space="preserve"> </w:t>
+      </w:r>
+      <w:r>
+        <w:t xml:space="preserve">2019; 26:949–959.</w:t>
+      </w:r>
+    </w:p>
+    <w:bookmarkEnd w:id="93"/>
+    <w:bookmarkStart w:id="94" w:name="ref-Tustison:2013aa"/>
+    <w:p>
+      <w:pPr>
+        <w:pStyle w:val="Bibliography"/>
+      </w:pPr>
+      <w:r>
+        <w:t xml:space="preserve">47. Tustison NJ, Johnson HJ, Rohlfing T, et al.: Instrumentation bias in the use and evaluation of scientific software: Recommendations for reproducible practices in the computational sciences.</w:t>
       </w:r>
       <w:r>
         <w:t xml:space="preserve"> </w:t>
@@ -6512,14 +6722,14 @@
         <w:t xml:space="preserve">2013; 7:162.</w:t>
       </w:r>
     </w:p>
-    <w:bookmarkEnd w:id="90"/>
-    <w:bookmarkStart w:id="91" w:name="ref-Santyr:2019aa"/>
+    <w:bookmarkEnd w:id="94"/>
+    <w:bookmarkStart w:id="95" w:name="ref-Santyr:2019aa"/>
     <w:p>
       <w:pPr>
         <w:pStyle w:val="Bibliography"/>
       </w:pPr>
       <w:r>
-        <w:t xml:space="preserve">46. Santyr G, Kanhere N, Morgado F, Rayment JH, Ratjen F, Couch MJ: Hyperpolarized gas magnetic resonance imaging of pediatric cystic fibrosis lung disease.</w:t>
+        <w:t xml:space="preserve">48. Santyr G, Kanhere N, Morgado F, Rayment JH, Ratjen F, Couch MJ: Hyperpolarized gas magnetic resonance imaging of pediatric cystic fibrosis lung disease.</w:t>
       </w:r>
       <w:r>
         <w:t xml:space="preserve"> </w:t>
@@ -6537,14 +6747,14 @@
         <w:t xml:space="preserve">2019; 26:344–354.</w:t>
       </w:r>
     </w:p>
-    <w:bookmarkEnd w:id="91"/>
-    <w:bookmarkStart w:id="92" w:name="ref-Schlemper:2019aa"/>
+    <w:bookmarkEnd w:id="95"/>
+    <w:bookmarkStart w:id="96" w:name="ref-Schlemper:2019aa"/>
     <w:p>
       <w:pPr>
         <w:pStyle w:val="Bibliography"/>
       </w:pPr>
       <w:r>
-        <w:t xml:space="preserve">47. Schlemper J, Oktay O, Schaap M, et al.: Attention gated networks: Learning to leverage salient regions in medical images.</w:t>
+        <w:t xml:space="preserve">49. Schlemper J, Oktay O, Schaap M, et al.: Attention gated networks: Learning to leverage salient regions in medical images.</w:t>
       </w:r>
       <w:r>
         <w:t xml:space="preserve"> </w:t>
@@ -6562,14 +6772,14 @@
         <w:t xml:space="preserve">2019; 53:197–207.</w:t>
       </w:r>
     </w:p>
-    <w:bookmarkEnd w:id="92"/>
-    <w:bookmarkStart w:id="93" w:name="ref-Falk:2019aa"/>
+    <w:bookmarkEnd w:id="96"/>
+    <w:bookmarkStart w:id="97" w:name="ref-Falk:2019aa"/>
     <w:p>
       <w:pPr>
         <w:pStyle w:val="Bibliography"/>
       </w:pPr>
       <w:r>
-        <w:t xml:space="preserve">48. Falk T, Mai D, Bensch R, et al.: U-net: Deep learning for cell counting, detection, and morphometry.</w:t>
+        <w:t xml:space="preserve">50. Falk T, Mai D, Bensch R, et al.: U-net: Deep learning for cell counting, detection, and morphometry.</w:t>
       </w:r>
       <w:r>
         <w:t xml:space="preserve"> </w:t>
@@ -6587,14 +6797,14 @@
         <w:t xml:space="preserve">2019; 16:67–70.</w:t>
       </w:r>
     </w:p>
-    <w:bookmarkEnd w:id="93"/>
-    <w:bookmarkStart w:id="94" w:name="ref-Isensee:2020aa"/>
+    <w:bookmarkEnd w:id="97"/>
+    <w:bookmarkStart w:id="98" w:name="ref-Isensee:2020aa"/>
     <w:p>
       <w:pPr>
         <w:pStyle w:val="Bibliography"/>
       </w:pPr>
       <w:r>
-        <w:t xml:space="preserve">49. Isensee F, Jaeger PF, Kohl SAA, Petersen J, Maier-Hein KH: nnU-Net: A self-configuring method for deep learning-based biomedical image segmentation.</w:t>
+        <w:t xml:space="preserve">51. Isensee F, Jaeger PF, Kohl SAA, Petersen J, Maier-Hein KH: nnU-Net: A self-configuring method for deep learning-based biomedical image segmentation.</w:t>
       </w:r>
       <w:r>
         <w:t xml:space="preserve"> </w:t>
@@ -6612,14 +6822,14 @@
         <w:t xml:space="preserve">2020.</w:t>
       </w:r>
     </w:p>
-    <w:bookmarkEnd w:id="94"/>
-    <w:bookmarkStart w:id="95" w:name="ref-Crum:2006aa"/>
+    <w:bookmarkEnd w:id="98"/>
+    <w:bookmarkStart w:id="99" w:name="ref-Crum:2006aa"/>
     <w:p>
       <w:pPr>
         <w:pStyle w:val="Bibliography"/>
       </w:pPr>
       <w:r>
-        <w:t xml:space="preserve">50. Crum WR, Camara O, Hill DLG: Generalized overlap measures for evaluation and validation in medical image analysis.</w:t>
+        <w:t xml:space="preserve">52. Crum WR, Camara O, Hill DLG: Generalized overlap measures for evaluation and validation in medical image analysis.</w:t>
       </w:r>
       <w:r>
         <w:t xml:space="preserve"> </w:t>
@@ -6637,14 +6847,14 @@
         <w:t xml:space="preserve">2006; 25:1451–61.</w:t>
       </w:r>
     </w:p>
-    <w:bookmarkEnd w:id="95"/>
-    <w:bookmarkStart w:id="96" w:name="ref-Warfield:2004aa"/>
+    <w:bookmarkEnd w:id="99"/>
+    <w:bookmarkStart w:id="100" w:name="ref-Warfield:2004aa"/>
     <w:p>
       <w:pPr>
         <w:pStyle w:val="Bibliography"/>
       </w:pPr>
       <w:r>
-        <w:t xml:space="preserve">51. Warfield SK, Zou KH, Wells WM: Simultaneous truth and performance level estimation (STAPLE): An algorithm for the validation of image segmentation.</w:t>
+        <w:t xml:space="preserve">53. Warfield SK, Zou KH, Wells WM: Simultaneous truth and performance level estimation (STAPLE): An algorithm for the validation of image segmentation.</w:t>
       </w:r>
       <w:r>
         <w:t xml:space="preserve"> </w:t>
@@ -6662,14 +6872,14 @@
         <w:t xml:space="preserve">2004; 23:903–21.</w:t>
       </w:r>
     </w:p>
-    <w:bookmarkEnd w:id="96"/>
-    <w:bookmarkStart w:id="97" w:name="ref-Breiman:2001aa"/>
+    <w:bookmarkEnd w:id="100"/>
+    <w:bookmarkStart w:id="101" w:name="ref-Breiman:2001aa"/>
     <w:p>
       <w:pPr>
         <w:pStyle w:val="Bibliography"/>
       </w:pPr>
       <w:r>
-        <w:t xml:space="preserve">52. Breiman L: Random forests.</w:t>
+        <w:t xml:space="preserve">54. Breiman L: Random forests.</w:t>
       </w:r>
       <w:r>
         <w:t xml:space="preserve"> </w:t>
@@ -6687,14 +6897,14 @@
         <w:t xml:space="preserve">2001; 45:5–32.</w:t>
       </w:r>
     </w:p>
-    <w:bookmarkEnd w:id="97"/>
-    <w:bookmarkStart w:id="98" w:name="ref-Tustison:2014ab"/>
+    <w:bookmarkEnd w:id="101"/>
+    <w:bookmarkStart w:id="102" w:name="ref-Tustison:2014ab"/>
     <w:p>
       <w:pPr>
         <w:pStyle w:val="Bibliography"/>
       </w:pPr>
       <w:r>
-        <w:t xml:space="preserve">53. Tustison NJ, Cook PA, Klein A, et al.: Large-scale evaluation of ANTs and FreeSurfer cortical thickness measurements.</w:t>
+        <w:t xml:space="preserve">55. Tustison NJ, Cook PA, Klein A, et al.: Large-scale evaluation of ANTs and FreeSurfer cortical thickness measurements.</w:t>
       </w:r>
       <w:r>
         <w:t xml:space="preserve"> </w:t>
@@ -6712,14 +6922,14 @@
         <w:t xml:space="preserve">2014; 99:166–79.</w:t>
       </w:r>
     </w:p>
-    <w:bookmarkEnd w:id="98"/>
-    <w:bookmarkStart w:id="99" w:name="ref-Myc:2020aa"/>
+    <w:bookmarkEnd w:id="102"/>
+    <w:bookmarkStart w:id="103" w:name="ref-Myc:2020aa"/>
     <w:p>
       <w:pPr>
         <w:pStyle w:val="Bibliography"/>
       </w:pPr>
       <w:r>
-        <w:t xml:space="preserve">54. Myc L, Qing K, He M, et al.: Characterisation of gas exchange in COPD with dissolved-phase hyperpolarised xenon-129 MRI.</w:t>
+        <w:t xml:space="preserve">56. Myc L, Qing K, He M, et al.: Characterisation of gas exchange in COPD with dissolved-phase hyperpolarised xenon-129 MRI.</w:t>
       </w:r>
       <w:r>
         <w:t xml:space="preserve"> </w:t>
@@ -6737,14 +6947,14 @@
         <w:t xml:space="preserve">2020.</w:t>
       </w:r>
     </w:p>
-    <w:bookmarkEnd w:id="99"/>
-    <w:bookmarkStart w:id="100" w:name="ref-Mammarappallil:2019aa"/>
+    <w:bookmarkEnd w:id="103"/>
+    <w:bookmarkStart w:id="104" w:name="ref-Mammarappallil:2019aa"/>
     <w:p>
       <w:pPr>
         <w:pStyle w:val="Bibliography"/>
       </w:pPr>
       <w:r>
-        <w:t xml:space="preserve">55. Mammarappallil JG, Rankine L, Wild JM, Driehuys B: New developments in imaging idiopathic pulmonary fibrosis with hyperpolarized xenon magnetic resonance imaging.</w:t>
+        <w:t xml:space="preserve">57. Mammarappallil JG, Rankine L, Wild JM, Driehuys B: New developments in imaging idiopathic pulmonary fibrosis with hyperpolarized xenon magnetic resonance imaging.</w:t>
       </w:r>
       <w:r>
         <w:t xml:space="preserve"> </w:t>
@@ -6762,14 +6972,14 @@
         <w:t xml:space="preserve">2019; 34:136–150.</w:t>
       </w:r>
     </w:p>
-    <w:bookmarkEnd w:id="100"/>
-    <w:bookmarkStart w:id="101" w:name="ref-Badnjevic:2018aa"/>
+    <w:bookmarkEnd w:id="104"/>
+    <w:bookmarkStart w:id="105" w:name="ref-Badnjevic:2018aa"/>
     <w:p>
       <w:pPr>
         <w:pStyle w:val="Bibliography"/>
       </w:pPr>
       <w:r>
-        <w:t xml:space="preserve">56. Badnjevic A, Gurbeta L, Custovic E: An expert diagnostic system to automatically identify asthma and chronic obstructive pulmonary disease in clinical settings.</w:t>
+        <w:t xml:space="preserve">58. Badnjevic A, Gurbeta L, Custovic E: An expert diagnostic system to automatically identify asthma and chronic obstructive pulmonary disease in clinical settings.</w:t>
       </w:r>
       <w:r>
         <w:t xml:space="preserve"> </w:t>
@@ -6787,14 +6997,14 @@
         <w:t xml:space="preserve">2018; 8:11645.</w:t>
       </w:r>
     </w:p>
-    <w:bookmarkEnd w:id="101"/>
-    <w:bookmarkStart w:id="102" w:name="ref-Bezdek:1993aa"/>
+    <w:bookmarkEnd w:id="105"/>
+    <w:bookmarkStart w:id="106" w:name="ref-Bezdek:1993aa"/>
     <w:p>
       <w:pPr>
         <w:pStyle w:val="Bibliography"/>
       </w:pPr>
       <w:r>
-        <w:t xml:space="preserve">57. Bezdek JC, Hall LO, Clarke LP: Review of MR image segmentation techniques using pattern recognition.</w:t>
+        <w:t xml:space="preserve">59. Bezdek JC, Hall LO, Clarke LP: Review of MR image segmentation techniques using pattern recognition.</w:t>
       </w:r>
       <w:r>
         <w:t xml:space="preserve"> </w:t>
@@ -6809,14 +7019,14 @@
         <w:t xml:space="preserve">; 20:1033–48.</w:t>
       </w:r>
     </w:p>
-    <w:bookmarkEnd w:id="102"/>
-    <w:bookmarkStart w:id="103" w:name="ref-Pham:2000aa"/>
+    <w:bookmarkEnd w:id="106"/>
+    <w:bookmarkStart w:id="107" w:name="ref-Pham:2000aa"/>
     <w:p>
       <w:pPr>
         <w:pStyle w:val="Bibliography"/>
       </w:pPr>
       <w:r>
-        <w:t xml:space="preserve">58. Pham DL, Xu C, Prince JL: Current methods in medical image segmentation.</w:t>
+        <w:t xml:space="preserve">60. Pham DL, Xu C, Prince JL: Current methods in medical image segmentation.</w:t>
       </w:r>
       <w:r>
         <w:t xml:space="preserve"> </w:t>
@@ -6834,14 +7044,14 @@
         <w:t xml:space="preserve">2000; 2:315–37.</w:t>
       </w:r>
     </w:p>
-    <w:bookmarkEnd w:id="103"/>
-    <w:bookmarkStart w:id="104" w:name="ref-Despotovic:2015aa"/>
+    <w:bookmarkEnd w:id="107"/>
+    <w:bookmarkStart w:id="108" w:name="ref-Despotovic:2015aa"/>
     <w:p>
       <w:pPr>
         <w:pStyle w:val="Bibliography"/>
       </w:pPr>
       <w:r>
-        <w:t xml:space="preserve">59. Despotović I, Goossens B, Philips W: MRI segmentation of the human brain: Challenges, methods, and applications.</w:t>
+        <w:t xml:space="preserve">61. Despotović I, Goossens B, Philips W: MRI segmentation of the human brain: Challenges, methods, and applications.</w:t>
       </w:r>
       <w:r>
         <w:t xml:space="preserve"> </w:t>
@@ -6859,14 +7069,14 @@
         <w:t xml:space="preserve">2015; 2015:450341.</w:t>
       </w:r>
     </w:p>
-    <w:bookmarkEnd w:id="104"/>
-    <w:bookmarkStart w:id="105" w:name="ref-Cuadra:2005aa"/>
+    <w:bookmarkEnd w:id="108"/>
+    <w:bookmarkStart w:id="109" w:name="ref-Cuadra:2005aa"/>
     <w:p>
       <w:pPr>
         <w:pStyle w:val="Bibliography"/>
       </w:pPr>
       <w:r>
-        <w:t xml:space="preserve">60. Cuadra MB, Cammoun L, Butz T, Cuisenaire O, Thiran J-P: Comparison and validation of tissue modelization and statistical classification methods in T1-weighted MR brain images.</w:t>
+        <w:t xml:space="preserve">62. Cuadra MB, Cammoun L, Butz T, Cuisenaire O, Thiran J-P: Comparison and validation of tissue modelization and statistical classification methods in T1-weighted MR brain images.</w:t>
       </w:r>
       <w:r>
         <w:t xml:space="preserve"> </w:t>
@@ -6884,14 +7094,14 @@
         <w:t xml:space="preserve">2005; 24:1548–65.</w:t>
       </w:r>
     </w:p>
-    <w:bookmarkEnd w:id="105"/>
-    <w:bookmarkStart w:id="106" w:name="ref-Boer:2010aa"/>
+    <w:bookmarkEnd w:id="109"/>
+    <w:bookmarkStart w:id="110" w:name="ref-Boer:2010aa"/>
     <w:p>
       <w:pPr>
         <w:pStyle w:val="Bibliography"/>
       </w:pPr>
       <w:r>
-        <w:t xml:space="preserve">61. Boer R de, Vrooman HA, Ikram MA, et al.: Accuracy and reproducibility study of automatic mri brain tissue segmentation methods.</w:t>
+        <w:t xml:space="preserve">63. Boer R de, Vrooman HA, Ikram MA, et al.: Accuracy and reproducibility study of automatic mri brain tissue segmentation methods.</w:t>
       </w:r>
       <w:r>
         <w:t xml:space="preserve"> </w:t>
@@ -6909,24 +7119,24 @@
         <w:t xml:space="preserve">2010; 51:1047–56.</w:t>
       </w:r>
     </w:p>
-    <w:bookmarkEnd w:id="106"/>
-    <w:bookmarkStart w:id="107" w:name="ref-srpb"/>
+    <w:bookmarkEnd w:id="110"/>
+    <w:bookmarkStart w:id="111" w:name="ref-srpb"/>
     <w:p>
       <w:pPr>
         <w:pStyle w:val="Bibliography"/>
       </w:pPr>
       <w:r>
-        <w:t xml:space="preserve">62. https://bicr-resource.atr.jp/srpbs1600/..</w:t>
-      </w:r>
-    </w:p>
-    <w:bookmarkEnd w:id="107"/>
-    <w:bookmarkStart w:id="108" w:name="ref-Wolpert:1997aa"/>
+        <w:t xml:space="preserve">64. https://bicr-resource.atr.jp/srpbs1600/..</w:t>
+      </w:r>
+    </w:p>
+    <w:bookmarkEnd w:id="111"/>
+    <w:bookmarkStart w:id="112" w:name="ref-Wolpert:1997aa"/>
     <w:p>
       <w:pPr>
         <w:pStyle w:val="Bibliography"/>
       </w:pPr>
       <w:r>
-        <w:t xml:space="preserve">63. Wolpert DH, Macready WG: No free lunch theorems for optimization.</w:t>
+        <w:t xml:space="preserve">65. Wolpert DH, Macready WG: No free lunch theorems for optimization.</w:t>
       </w:r>
       <w:r>
         <w:t xml:space="preserve"> </w:t>
@@ -6944,14 +7154,14 @@
         <w:t xml:space="preserve">1997; 1:67–82.</w:t>
       </w:r>
     </w:p>
-    <w:bookmarkEnd w:id="108"/>
-    <w:bookmarkStart w:id="109" w:name="ref-Stone:2020aa"/>
+    <w:bookmarkEnd w:id="112"/>
+    <w:bookmarkStart w:id="113" w:name="ref-Stone:2020aa"/>
     <w:p>
       <w:pPr>
         <w:pStyle w:val="Bibliography"/>
       </w:pPr>
       <w:r>
-        <w:t xml:space="preserve">64. Stone JR, Avants BB, Tustison NJ, et al.: Functional and structural neuroimaging correlates of repetitive low-level blast exposure in career breachers.</w:t>
+        <w:t xml:space="preserve">66. Stone JR, Avants BB, Tustison NJ, et al.: Functional and structural neuroimaging correlates of repetitive low-level blast exposure in career breachers.</w:t>
       </w:r>
       <w:r>
         <w:t xml:space="preserve"> </w:t>
@@ -6969,14 +7179,14 @@
         <w:t xml:space="preserve">2020; 37:2468–2481.</w:t>
       </w:r>
     </w:p>
-    <w:bookmarkEnd w:id="109"/>
-    <w:bookmarkStart w:id="110" w:name="ref-Li:2020aa"/>
+    <w:bookmarkEnd w:id="113"/>
+    <w:bookmarkStart w:id="114" w:name="ref-Li:2020aa"/>
     <w:p>
       <w:pPr>
         <w:pStyle w:val="Bibliography"/>
       </w:pPr>
       <w:r>
-        <w:t xml:space="preserve">65. Li Y, Sixou B, Peyrin F: A review of the deep learning methods for medical images super resolution problems.</w:t>
+        <w:t xml:space="preserve">67. Li Y, Sixou B, Peyrin F: A review of the deep learning methods for medical images super resolution problems.</w:t>
       </w:r>
       <w:r>
         <w:t xml:space="preserve"> </w:t>
@@ -6994,8 +7204,8 @@
         <w:t xml:space="preserve">2020.</w:t>
       </w:r>
     </w:p>
-    <w:bookmarkEnd w:id="110"/>
-    <w:bookmarkEnd w:id="111"/>
+    <w:bookmarkEnd w:id="114"/>
+    <w:bookmarkEnd w:id="115"/>
     <w:sectPr/>
   </w:body>
 </w:document>
@@ -7155,7 +7365,7 @@
       </w:r>
     </w:p>
   </w:footnote>
-  <w:footnote w:id="31">
+  <w:footnote w:id="33">
     <w:p>
       <w:pPr>
         <w:pStyle w:val="FootnoteText"/>
@@ -7180,7 +7390,7 @@
       </w:r>
     </w:p>
   </w:footnote>
-  <w:footnote w:id="32">
+  <w:footnote w:id="34">
     <w:p>
       <w:pPr>
         <w:pStyle w:val="FootnoteText"/>
@@ -7194,7 +7404,7 @@
       <w:r>
         <w:t xml:space="preserve"> </w:t>
       </w:r>
-      <w:hyperlink r:id="rId33">
+      <w:hyperlink r:id="rId35">
         <w:r>
           <w:rPr>
             <w:rStyle w:val="Hyperlink"/>
@@ -7204,7 +7414,7 @@
       </w:hyperlink>
     </w:p>
   </w:footnote>
-  <w:footnote w:id="34">
+  <w:footnote w:id="36">
     <w:p>
       <w:pPr>
         <w:pStyle w:val="FootnoteText"/>
@@ -7229,7 +7439,7 @@
       </w:r>
     </w:p>
   </w:footnote>
-  <w:footnote w:id="39">
+  <w:footnote w:id="41">
     <w:p>
       <w:pPr>
         <w:pStyle w:val="FootnoteText"/>

</xml_diff>

<commit_message>
ENH:  Multi-site similarity plot
</commit_message>
<xml_diff>
--- a/Text/stitched.docx
+++ b/Text/stitched.docx
@@ -1699,7 +1699,43 @@
         <w:t xml:space="preserve"> </w:t>
       </w:r>
       <w:r>
-        <w:t xml:space="preserve">(and their combination) which made for a total simulated cohort of 51 images</w:t>
+        <w:t xml:space="preserve">(and their combination) using two separate data sets: one in-house data set</w:t>
+      </w:r>
+      <w:r>
+        <w:t xml:space="preserve"> </w:t>
+      </w:r>
+      <w:r>
+        <w:t xml:space="preserve">consisting of 51 hyperpolarized gas lung images and the publicly available data described in</w:t>
+      </w:r>
+      <w:r>
+        <w:t xml:space="preserve"> </w:t>
+      </w:r>
+      <w:r>
+        <w:t xml:space="preserve">(37)</w:t>
+      </w:r>
+      <w:r>
+        <w:t xml:space="preserve"> </w:t>
+      </w:r>
+      <w:r>
+        <w:t xml:space="preserve">and made available at Harvard’s Dataverse online repository</w:t>
+      </w:r>
+      <w:r>
+        <w:t xml:space="preserve"> </w:t>
+      </w:r>
+      <w:r>
+        <w:t xml:space="preserve">(38)</w:t>
+      </w:r>
+      <w:r>
+        <w:t xml:space="preserve"> </w:t>
+      </w:r>
+      <w:r>
+        <w:t xml:space="preserve">consisting of 29 hyperpolarized gas lung images. These</w:t>
+      </w:r>
+      <w:r>
+        <w:t xml:space="preserve"> </w:t>
+      </w:r>
+      <w:r>
+        <w:t xml:space="preserve">two data sets resulted in a total simulated cohort of 51 + 29 = 80 images</w:t>
       </w:r>
       <w:r>
         <w:t xml:space="preserve"> </w:t>
@@ -1760,7 +1796,7 @@
         <w:t xml:space="preserve"> </w:t>
       </w:r>
       <w:r>
-        <w:t xml:space="preserve">(37)</w:t>
+        <w:t xml:space="preserve">(39)</w:t>
       </w:r>
       <w:r>
         <w:t xml:space="preserve">. SSIM is a highly-cited</w:t>
@@ -1941,7 +1977,7 @@
         <w:t xml:space="preserve"> </w:t>
       </w:r>
       <w:r>
-        <w:t xml:space="preserve">(13, 38)</w:t>
+        <w:t xml:space="preserve">(13, 40)</w:t>
       </w:r>
       <w:r>
         <w:t xml:space="preserve">) and bias which become increasingly</w:t>
@@ -1956,7 +1992,7 @@
         <w:t xml:space="preserve"> </w:t>
       </w:r>
       <w:r>
-        <w:t xml:space="preserve">(39)</w:t>
+        <w:t xml:space="preserve">(41)</w:t>
       </w:r>
       <w:r>
         <w:t xml:space="preserve"> </w:t>
@@ -2012,7 +2048,7 @@
         <w:t xml:space="preserve"> </w:t>
       </w:r>
       <w:r>
-        <w:t xml:space="preserve">(40)</w:t>
+        <w:t xml:space="preserve">(42)</w:t>
       </w:r>
       <w:r>
         <w:t xml:space="preserve">, particularly convolutional neural networks (CNN). Such models</w:t>
@@ -2033,7 +2069,7 @@
         <w:t xml:space="preserve"> </w:t>
       </w:r>
       <w:r>
-        <w:t xml:space="preserve">(41)</w:t>
+        <w:t xml:space="preserve">(43)</w:t>
       </w:r>
       <w:r>
         <w:t xml:space="preserve">. Their potential for leveraging spatial information from images</w:t>
@@ -2054,7 +2090,7 @@
         <w:t xml:space="preserve"> </w:t>
       </w:r>
       <w:r>
-        <w:t xml:space="preserve">(42)</w:t>
+        <w:t xml:space="preserve">(44)</w:t>
       </w:r>
       <w:r>
         <w:t xml:space="preserve">. Importantly, CNN optimization occurs</w:t>
@@ -2081,7 +2117,7 @@
         <w:t xml:space="preserve"> </w:t>
       </w:r>
       <w:r>
-        <w:t xml:space="preserve">(43)</w:t>
+        <w:t xml:space="preserve">(45)</w:t>
       </w:r>
       <w:r>
         <w:t xml:space="preserve"> </w:t>
@@ -2147,7 +2183,7 @@
         <w:t xml:space="preserve"> </w:t>
       </w:r>
       <w:r>
-        <w:t xml:space="preserve">(44)</w:t>
+        <w:t xml:space="preserve">(46)</w:t>
       </w:r>
       <w:r>
         <w:t xml:space="preserve">.</w:t>
@@ -2463,148 +2499,148 @@
         <w:t xml:space="preserve"> </w:t>
       </w:r>
       <w:r>
+        <w:t xml:space="preserve">(38)</w:t>
+      </w:r>
+      <w:r>
+        <w:t xml:space="preserve"> </w:t>
+      </w:r>
+      <w:r>
+        <w:t xml:space="preserve">available at</w:t>
+      </w:r>
+      <w:r>
+        <w:t xml:space="preserve"> </w:t>
+      </w:r>
+      <w:r>
+        <w:t xml:space="preserve">the Harvard Dataverse and detailed in</w:t>
+      </w:r>
+      <w:r>
+        <w:t xml:space="preserve"> </w:t>
+      </w:r>
+      <w:r>
+        <w:t xml:space="preserve">(37)</w:t>
+      </w:r>
+      <w:r>
+        <w:t xml:space="preserve">. These data comprised</w:t>
+      </w:r>
+      <w:r>
+        <w:t xml:space="preserve"> </w:t>
+      </w:r>
+      <w:r>
+        <w:t xml:space="preserve">the original Xe129 acquisitions from 29 subjects (10 healthy controls</w:t>
+      </w:r>
+      <w:r>
+        <w:t xml:space="preserve"> </w:t>
+      </w:r>
+      <w:r>
+        <w:t xml:space="preserve">and 19 mild intermittent asthmatic individuals) with corresponding lung masks.</w:t>
+      </w:r>
+      <w:r>
+        <w:t xml:space="preserve"> </w:t>
+      </w:r>
+      <w:r>
+        <w:t xml:space="preserve">In addition, seven artificially SNR-degraded images per acquisition were also</w:t>
+      </w:r>
+      <w:r>
+        <w:t xml:space="preserve"> </w:t>
+      </w:r>
+      <w:r>
+        <w:t xml:space="preserve">included but not used for the analyses reported below. The image headers were</w:t>
+      </w:r>
+      <w:r>
+        <w:t xml:space="preserve"> </w:t>
+      </w:r>
+      <w:r>
+        <w:t xml:space="preserve">corrected for proper canonical anatomical orientation according to Nifti</w:t>
+      </w:r>
+      <w:r>
+        <w:t xml:space="preserve"> </w:t>
+      </w:r>
+      <w:r>
+        <w:t xml:space="preserve">standards and provided to the GitHub repository associated with this work.</w:t>
+      </w:r>
+    </w:p>
+    <w:p>
+      <w:pPr>
+        <w:pStyle w:val="Heading2"/>
+      </w:pPr>
+      <w:bookmarkStart w:id="32" w:name="algorithmic-implementations"/>
+      <w:r>
+        <w:t xml:space="preserve">Algorithmic implementations</w:t>
+      </w:r>
+      <w:bookmarkEnd w:id="32"/>
+    </w:p>
+    <w:p>
+      <w:pPr>
+        <w:pStyle w:val="FirstParagraph"/>
+      </w:pPr>
+      <w:r>
+        <w:t xml:space="preserve">In support of the discussion in the Introduction, we performed various</w:t>
+      </w:r>
+      <w:r>
+        <w:t xml:space="preserve"> </w:t>
+      </w:r>
+      <w:r>
+        <w:t xml:space="preserve">experiments to compare the algorithms described</w:t>
+      </w:r>
+      <w:r>
+        <w:t xml:space="preserve"> </w:t>
+      </w:r>
+      <w:r>
+        <w:t xml:space="preserve">previously, viz. linear binning</w:t>
+      </w:r>
+      <w:r>
+        <w:t xml:space="preserve"> </w:t>
+      </w:r>
+      <w:r>
+        <w:t xml:space="preserve">(9)</w:t>
+      </w:r>
+      <w:r>
+        <w:t xml:space="preserve">, hierarchical k-means</w:t>
+      </w:r>
+      <w:r>
+        <w:t xml:space="preserve"> </w:t>
+      </w:r>
+      <w:r>
+        <w:t xml:space="preserve">(11)</w:t>
+      </w:r>
+      <w:r>
+        <w:t xml:space="preserve">, fuzzy spatial c-means</w:t>
+      </w:r>
+      <w:r>
+        <w:t xml:space="preserve"> </w:t>
+      </w:r>
+      <w:r>
+        <w:t xml:space="preserve">(15)</w:t>
+      </w:r>
+      <w:r>
+        <w:t xml:space="preserve">, GMM-MRF (specifically,</w:t>
+      </w:r>
+      <w:r>
+        <w:t xml:space="preserve"> </w:t>
+      </w:r>
+      <w:r>
+        <w:t xml:space="preserve">ANTs-based Atropos tailored for functional lung imaging)</w:t>
+      </w:r>
+      <w:r>
+        <w:t xml:space="preserve"> </w:t>
+      </w:r>
+      <w:r>
+        <w:t xml:space="preserve">(16)</w:t>
+      </w:r>
+      <w:r>
+        <w:t xml:space="preserve">, and</w:t>
+      </w:r>
+      <w:r>
+        <w:t xml:space="preserve"> </w:t>
+      </w:r>
+      <w:r>
+        <w:t xml:space="preserve">a trained CNN with roots in our earlier work</w:t>
+      </w:r>
+      <w:r>
+        <w:t xml:space="preserve"> </w:t>
+      </w:r>
+      <w:r>
         <w:t xml:space="preserve">(45)</w:t>
-      </w:r>
-      <w:r>
-        <w:t xml:space="preserve"> </w:t>
-      </w:r>
-      <w:r>
-        <w:t xml:space="preserve">available at</w:t>
-      </w:r>
-      <w:r>
-        <w:t xml:space="preserve"> </w:t>
-      </w:r>
-      <w:r>
-        <w:t xml:space="preserve">the Harvard Dataverse and detailed in</w:t>
-      </w:r>
-      <w:r>
-        <w:t xml:space="preserve"> </w:t>
-      </w:r>
-      <w:r>
-        <w:t xml:space="preserve">(46)</w:t>
-      </w:r>
-      <w:r>
-        <w:t xml:space="preserve">. These data comprised</w:t>
-      </w:r>
-      <w:r>
-        <w:t xml:space="preserve"> </w:t>
-      </w:r>
-      <w:r>
-        <w:t xml:space="preserve">the original Xe129 acquisitions from 29 subjects (10 healthy controls</w:t>
-      </w:r>
-      <w:r>
-        <w:t xml:space="preserve"> </w:t>
-      </w:r>
-      <w:r>
-        <w:t xml:space="preserve">and 19 mild intermittent asthmatic individuals) with corresponding lung masks.</w:t>
-      </w:r>
-      <w:r>
-        <w:t xml:space="preserve"> </w:t>
-      </w:r>
-      <w:r>
-        <w:t xml:space="preserve">In addition, seven artificially SNR-degraded images per acquisition were also</w:t>
-      </w:r>
-      <w:r>
-        <w:t xml:space="preserve"> </w:t>
-      </w:r>
-      <w:r>
-        <w:t xml:space="preserve">included but not used for the analyses reported below. The image headers were</w:t>
-      </w:r>
-      <w:r>
-        <w:t xml:space="preserve"> </w:t>
-      </w:r>
-      <w:r>
-        <w:t xml:space="preserve">corrected for proper canonical anatomical orientation according to Nifti</w:t>
-      </w:r>
-      <w:r>
-        <w:t xml:space="preserve"> </w:t>
-      </w:r>
-      <w:r>
-        <w:t xml:space="preserve">standards and provided to the GitHub repository associated with this work.</w:t>
-      </w:r>
-    </w:p>
-    <w:p>
-      <w:pPr>
-        <w:pStyle w:val="Heading2"/>
-      </w:pPr>
-      <w:bookmarkStart w:id="32" w:name="algorithmic-implementations"/>
-      <w:r>
-        <w:t xml:space="preserve">Algorithmic implementations</w:t>
-      </w:r>
-      <w:bookmarkEnd w:id="32"/>
-    </w:p>
-    <w:p>
-      <w:pPr>
-        <w:pStyle w:val="FirstParagraph"/>
-      </w:pPr>
-      <w:r>
-        <w:t xml:space="preserve">In support of the discussion in the Introduction, we performed various</w:t>
-      </w:r>
-      <w:r>
-        <w:t xml:space="preserve"> </w:t>
-      </w:r>
-      <w:r>
-        <w:t xml:space="preserve">experiments to compare the algorithms described</w:t>
-      </w:r>
-      <w:r>
-        <w:t xml:space="preserve"> </w:t>
-      </w:r>
-      <w:r>
-        <w:t xml:space="preserve">previously, viz. linear binning</w:t>
-      </w:r>
-      <w:r>
-        <w:t xml:space="preserve"> </w:t>
-      </w:r>
-      <w:r>
-        <w:t xml:space="preserve">(9)</w:t>
-      </w:r>
-      <w:r>
-        <w:t xml:space="preserve">, hierarchical k-means</w:t>
-      </w:r>
-      <w:r>
-        <w:t xml:space="preserve"> </w:t>
-      </w:r>
-      <w:r>
-        <w:t xml:space="preserve">(11)</w:t>
-      </w:r>
-      <w:r>
-        <w:t xml:space="preserve">, fuzzy spatial c-means</w:t>
-      </w:r>
-      <w:r>
-        <w:t xml:space="preserve"> </w:t>
-      </w:r>
-      <w:r>
-        <w:t xml:space="preserve">(15)</w:t>
-      </w:r>
-      <w:r>
-        <w:t xml:space="preserve">, GMM-MRF (specifically,</w:t>
-      </w:r>
-      <w:r>
-        <w:t xml:space="preserve"> </w:t>
-      </w:r>
-      <w:r>
-        <w:t xml:space="preserve">ANTs-based Atropos tailored for functional lung imaging)</w:t>
-      </w:r>
-      <w:r>
-        <w:t xml:space="preserve"> </w:t>
-      </w:r>
-      <w:r>
-        <w:t xml:space="preserve">(16)</w:t>
-      </w:r>
-      <w:r>
-        <w:t xml:space="preserve">, and</w:t>
-      </w:r>
-      <w:r>
-        <w:t xml:space="preserve"> </w:t>
-      </w:r>
-      <w:r>
-        <w:t xml:space="preserve">a trained CNN with roots in our earlier work</w:t>
-      </w:r>
-      <w:r>
-        <w:t xml:space="preserve"> </w:t>
-      </w:r>
-      <w:r>
-        <w:t xml:space="preserve">(43)</w:t>
       </w:r>
       <w:r>
         <w:t xml:space="preserve">, which we have</w:t>
@@ -3005,7 +3041,7 @@
         <w:t xml:space="preserve"> </w:t>
       </w:r>
       <w:r>
-        <w:t xml:space="preserve">(43)</w:t>
+        <w:t xml:space="preserve">(45)</w:t>
       </w:r>
       <w:r>
         <w:t xml:space="preserve"> </w:t>
@@ -3854,7 +3890,7 @@
         <w:t xml:space="preserve"> </w:t>
       </w:r>
       <w:r>
-        <w:t xml:space="preserve">(44, 55)</w:t>
+        <w:t xml:space="preserve">(46, 55)</w:t>
       </w:r>
       <w:r>
         <w:t xml:space="preserve"> </w:t>
@@ -4663,7 +4699,7 @@
         <w:t xml:space="preserve"> </w:t>
       </w:r>
       <w:r>
-        <w:t xml:space="preserve">(46)</w:t>
+        <w:t xml:space="preserve">(37)</w:t>
       </w:r>
       <w:r>
         <w:t xml:space="preserve"> </w:t>
@@ -5419,7 +5455,7 @@
         <w:t xml:space="preserve"> </w:t>
       </w:r>
       <w:r>
-        <w:t xml:space="preserve">(43)</w:t>
+        <w:t xml:space="preserve">(45)</w:t>
       </w:r>
       <w:r>
         <w:t xml:space="preserve">). We certainly recognize and expect that</w:t>
@@ -6466,13 +6502,48 @@
       </w:r>
     </w:p>
     <w:bookmarkEnd w:id="83"/>
-    <w:bookmarkStart w:id="84" w:name="ref-Wang:2004aa"/>
+    <w:bookmarkStart w:id="84" w:name="ref-He:2019aa"/>
     <w:p>
       <w:pPr>
         <w:pStyle w:val="Bibliography"/>
       </w:pPr>
       <w:r>
-        <w:t xml:space="preserve">37. Wang Z, Bovik AC, Sheikh HR, Simoncelli EP: Image quality assessment: From error visibility to structural similarity.</w:t>
+        <w:t xml:space="preserve">37. He M, Zha W, Tan F, Rankine L, Fain S, Driehuys B: A comparison of two hyperpolarized 129Xe mri ventilation quantification pipelines: The effect of signal to noise ratio.</w:t>
+      </w:r>
+      <w:r>
+        <w:t xml:space="preserve"> </w:t>
+      </w:r>
+      <w:r>
+        <w:rPr>
+          <w:i/>
+        </w:rPr>
+        <w:t xml:space="preserve">Acad Radiol</w:t>
+      </w:r>
+      <w:r>
+        <w:t xml:space="preserve"> </w:t>
+      </w:r>
+      <w:r>
+        <w:t xml:space="preserve">2019; 26:949–959.</w:t>
+      </w:r>
+    </w:p>
+    <w:bookmarkEnd w:id="84"/>
+    <w:bookmarkStart w:id="85" w:name="ref-He_dataverse:2018"/>
+    <w:p>
+      <w:pPr>
+        <w:pStyle w:val="Bibliography"/>
+      </w:pPr>
+      <w:r>
+        <w:t xml:space="preserve">38. He M, Zha W, Tan F, Rankine L, Fain S, Driehuys B: SNR-degraded 129Xe ventilation MRI for the comparison of quantification methods. 2018.</w:t>
+      </w:r>
+    </w:p>
+    <w:bookmarkEnd w:id="85"/>
+    <w:bookmarkStart w:id="86" w:name="ref-Wang:2004aa"/>
+    <w:p>
+      <w:pPr>
+        <w:pStyle w:val="Bibliography"/>
+      </w:pPr>
+      <w:r>
+        <w:t xml:space="preserve">39. Wang Z, Bovik AC, Sheikh HR, Simoncelli EP: Image quality assessment: From error visibility to structural similarity.</w:t>
       </w:r>
       <w:r>
         <w:t xml:space="preserve"> </w:t>
@@ -6490,14 +6561,14 @@
         <w:t xml:space="preserve">2004; 13:600–12.</w:t>
       </w:r>
     </w:p>
-    <w:bookmarkEnd w:id="84"/>
-    <w:bookmarkStart w:id="85" w:name="ref-Svenningsen:2020aa"/>
+    <w:bookmarkEnd w:id="86"/>
+    <w:bookmarkStart w:id="87" w:name="ref-Svenningsen:2020aa"/>
     <w:p>
       <w:pPr>
         <w:pStyle w:val="Bibliography"/>
       </w:pPr>
       <w:r>
-        <w:t xml:space="preserve">38. Svenningsen S, McIntosh M, Ouriadov A, et al.: Reproducibility of hyperpolarized 129Xe MRI ventilation defect percent in severe asthma to evaluate clinical trial feasibility.</w:t>
+        <w:t xml:space="preserve">40. Svenningsen S, McIntosh M, Ouriadov A, et al.: Reproducibility of hyperpolarized 129Xe MRI ventilation defect percent in severe asthma to evaluate clinical trial feasibility.</w:t>
       </w:r>
       <w:r>
         <w:t xml:space="preserve"> </w:t>
@@ -6515,14 +6586,14 @@
         <w:t xml:space="preserve">2020.</w:t>
       </w:r>
     </w:p>
-    <w:bookmarkEnd w:id="85"/>
-    <w:bookmarkStart w:id="86" w:name="ref-Couch:2019aa"/>
+    <w:bookmarkEnd w:id="87"/>
+    <w:bookmarkStart w:id="88" w:name="ref-Couch:2019aa"/>
     <w:p>
       <w:pPr>
         <w:pStyle w:val="Bibliography"/>
       </w:pPr>
       <w:r>
-        <w:t xml:space="preserve">39. Couch MJ, Thomen R, Kanhere N, et al.: A two-center analysis of hyperpolarized 129Xe lung MRI in stable pediatric cystic fibrosis: Potential as a biomarker for multi-site trials.</w:t>
+        <w:t xml:space="preserve">41. Couch MJ, Thomen R, Kanhere N, et al.: A two-center analysis of hyperpolarized 129Xe lung MRI in stable pediatric cystic fibrosis: Potential as a biomarker for multi-site trials.</w:t>
       </w:r>
       <w:r>
         <w:t xml:space="preserve"> </w:t>
@@ -6540,14 +6611,14 @@
         <w:t xml:space="preserve">2019; 18:728–733.</w:t>
       </w:r>
     </w:p>
-    <w:bookmarkEnd w:id="86"/>
-    <w:bookmarkStart w:id="87" w:name="ref-LeCun:2015aa"/>
+    <w:bookmarkEnd w:id="88"/>
+    <w:bookmarkStart w:id="89" w:name="ref-LeCun:2015aa"/>
     <w:p>
       <w:pPr>
         <w:pStyle w:val="Bibliography"/>
       </w:pPr>
       <w:r>
-        <w:t xml:space="preserve">40. LeCun Y, Bengio Y, Hinton G: Deep learning.</w:t>
+        <w:t xml:space="preserve">42. LeCun Y, Bengio Y, Hinton G: Deep learning.</w:t>
       </w:r>
       <w:r>
         <w:t xml:space="preserve"> </w:t>
@@ -6565,14 +6636,14 @@
         <w:t xml:space="preserve">2015; 521:436–44.</w:t>
       </w:r>
     </w:p>
-    <w:bookmarkEnd w:id="87"/>
-    <w:bookmarkStart w:id="88" w:name="ref-Shen:2017aa"/>
+    <w:bookmarkEnd w:id="89"/>
+    <w:bookmarkStart w:id="90" w:name="ref-Shen:2017aa"/>
     <w:p>
       <w:pPr>
         <w:pStyle w:val="Bibliography"/>
       </w:pPr>
       <w:r>
-        <w:t xml:space="preserve">41. Shen D, Wu G, Suk H-I: Deep learning in medical image analysis.</w:t>
+        <w:t xml:space="preserve">43. Shen D, Wu G, Suk H-I: Deep learning in medical image analysis.</w:t>
       </w:r>
       <w:r>
         <w:t xml:space="preserve"> </w:t>
@@ -6590,14 +6661,14 @@
         <w:t xml:space="preserve">2017; 19:221–248.</w:t>
       </w:r>
     </w:p>
-    <w:bookmarkEnd w:id="88"/>
-    <w:bookmarkStart w:id="89" w:name="ref-Zhang:2018aa"/>
+    <w:bookmarkEnd w:id="90"/>
+    <w:bookmarkStart w:id="91" w:name="ref-Zhang:2018aa"/>
     <w:p>
       <w:pPr>
         <w:pStyle w:val="Bibliography"/>
       </w:pPr>
       <w:r>
-        <w:t xml:space="preserve">42. Zhang R, Isola P, Efros AA, Shechtman E, Wang O: The unreasonable effectiveness of deep features as a perceptual metric. In</w:t>
+        <w:t xml:space="preserve">44. Zhang R, Isola P, Efros AA, Shechtman E, Wang O: The unreasonable effectiveness of deep features as a perceptual metric. In</w:t>
       </w:r>
       <w:r>
         <w:t xml:space="preserve"> </w:t>
@@ -6612,14 +6683,14 @@
         <w:t xml:space="preserve">; 2018:586–595.</w:t>
       </w:r>
     </w:p>
-    <w:bookmarkEnd w:id="89"/>
-    <w:bookmarkStart w:id="90" w:name="ref-Tustison:2019ac"/>
+    <w:bookmarkEnd w:id="91"/>
+    <w:bookmarkStart w:id="92" w:name="ref-Tustison:2019ac"/>
     <w:p>
       <w:pPr>
         <w:pStyle w:val="Bibliography"/>
       </w:pPr>
       <w:r>
-        <w:t xml:space="preserve">43. Tustison NJ, Avants BB, Lin Z, et al.: Convolutional neural networks with template-based data augmentation for functional lung image quantification.</w:t>
+        <w:t xml:space="preserve">45. Tustison NJ, Avants BB, Lin Z, et al.: Convolutional neural networks with template-based data augmentation for functional lung image quantification.</w:t>
       </w:r>
       <w:r>
         <w:t xml:space="preserve"> </w:t>
@@ -6637,14 +6708,14 @@
         <w:t xml:space="preserve">2019; 26:412–423.</w:t>
       </w:r>
     </w:p>
-    <w:bookmarkEnd w:id="90"/>
-    <w:bookmarkStart w:id="91" w:name="ref-Tustison:2020aa"/>
+    <w:bookmarkEnd w:id="92"/>
+    <w:bookmarkStart w:id="93" w:name="ref-Tustison:2020aa"/>
     <w:p>
       <w:pPr>
         <w:pStyle w:val="Bibliography"/>
       </w:pPr>
       <w:r>
-        <w:t xml:space="preserve">44. Tustison NJ, Cook PA, Holbrook AJ, et al.: ANTsX: A dynamic ecosystem for quantitative biological and medical imaging.</w:t>
+        <w:t xml:space="preserve">46. Tustison NJ, Cook PA, Holbrook AJ, et al.: ANTsX: A dynamic ecosystem for quantitative biological and medical imaging.</w:t>
       </w:r>
       <w:r>
         <w:t xml:space="preserve"> </w:t>
@@ -6660,41 +6731,6 @@
       </w:r>
       <w:r>
         <w:t xml:space="preserve">2021.</w:t>
-      </w:r>
-    </w:p>
-    <w:bookmarkEnd w:id="91"/>
-    <w:bookmarkStart w:id="92" w:name="ref-He_dataverse:2018"/>
-    <w:p>
-      <w:pPr>
-        <w:pStyle w:val="Bibliography"/>
-      </w:pPr>
-      <w:r>
-        <w:t xml:space="preserve">45. He M, Zha W, Tan F, Rankine L, Fain S, Driehuys B: SNR-degraded 129Xe ventilation MRI for the comparison of quantification methods. 2018.</w:t>
-      </w:r>
-    </w:p>
-    <w:bookmarkEnd w:id="92"/>
-    <w:bookmarkStart w:id="93" w:name="ref-He:2019aa"/>
-    <w:p>
-      <w:pPr>
-        <w:pStyle w:val="Bibliography"/>
-      </w:pPr>
-      <w:r>
-        <w:t xml:space="preserve">46. He M, Zha W, Tan F, Rankine L, Fain S, Driehuys B: A comparison of two hyperpolarized 129Xe mri ventilation quantification pipelines: The effect of signal to noise ratio.</w:t>
-      </w:r>
-      <w:r>
-        <w:t xml:space="preserve"> </w:t>
-      </w:r>
-      <w:r>
-        <w:rPr>
-          <w:i/>
-        </w:rPr>
-        <w:t xml:space="preserve">Acad Radiol</w:t>
-      </w:r>
-      <w:r>
-        <w:t xml:space="preserve"> </w:t>
-      </w:r>
-      <w:r>
-        <w:t xml:space="preserve">2019; 26:949–959.</w:t>
       </w:r>
     </w:p>
     <w:bookmarkEnd w:id="93"/>

</xml_diff>

<commit_message>
ENH:  Change title and fix figure numbering.
</commit_message>
<xml_diff>
--- a/Text/stitched.docx
+++ b/Text/stitched.docx
@@ -1746,7 +1746,34 @@
         <w:t xml:space="preserve"> </w:t>
       </w:r>
       <w:r>
-        <w:t xml:space="preserve">research. However, the aforementioned issues influence quantitation in terms of</w:t>
+        <w:t xml:space="preserve">research. Furthermore, as the sample segmentations in Figure</w:t>
+      </w:r>
+      <w:r>
+        <w:t xml:space="preserve"> </w:t>
+      </w:r>
+      <w:r>
+        <w:t xml:space="preserve"> </w:t>
+      </w:r>
+      <w:r>
+        <w:t xml:space="preserve">illustrate, when considered qualitatively, each</w:t>
+      </w:r>
+      <w:r>
+        <w:t xml:space="preserve"> </w:t>
+      </w:r>
+      <w:r>
+        <w:t xml:space="preserve">segmentation algorithm appears to produce a reasonable segmentation even though</w:t>
+      </w:r>
+      <w:r>
+        <w:t xml:space="preserve"> </w:t>
+      </w:r>
+      <w:r>
+        <w:t xml:space="preserve">the voxelwise differences are significant (as are the corresponding histograms).</w:t>
+      </w:r>
+      <w:r>
+        <w:t xml:space="preserve"> </w:t>
+      </w:r>
+      <w:r>
+        <w:t xml:space="preserve">However, the aforementioned artefact issues influence quantitation in terms of</w:t>
       </w:r>
       <w:r>
         <w:t xml:space="preserve"> </w:t>
@@ -1767,13 +1794,13 @@
         <w:t xml:space="preserve">(10, 37)</w:t>
       </w:r>
       <w:r>
-        <w:t xml:space="preserve">) and bias which become increasingly</w:t>
-      </w:r>
-      <w:r>
-        <w:t xml:space="preserve"> </w:t>
-      </w:r>
-      <w:r>
-        <w:t xml:space="preserve">significant with multi-site</w:t>
+        <w:t xml:space="preserve">) and bias which are obscured</w:t>
+      </w:r>
+      <w:r>
+        <w:t xml:space="preserve"> </w:t>
+      </w:r>
+      <w:r>
+        <w:t xml:space="preserve">in isolated considerations but become increasingly significant with multi-site</w:t>
       </w:r>
       <w:r>
         <w:t xml:space="preserve"> </w:t>
@@ -1785,25 +1812,25 @@
         <w:t xml:space="preserve"> </w:t>
       </w:r>
       <w:r>
-        <w:t xml:space="preserve">and large-scale studies. In addition, generally</w:t>
-      </w:r>
-      <w:r>
-        <w:t xml:space="preserve"> </w:t>
-      </w:r>
-      <w:r>
-        <w:t xml:space="preserve">speaking, refinements in measuring capabilities correlate with scientific</w:t>
-      </w:r>
-      <w:r>
-        <w:t xml:space="preserve"> </w:t>
-      </w:r>
-      <w:r>
-        <w:t xml:space="preserve">advancement so as acquisition and analysis methodologies improve, so should the</w:t>
-      </w:r>
-      <w:r>
-        <w:t xml:space="preserve"> </w:t>
-      </w:r>
-      <w:r>
-        <w:t xml:space="preserve">level of sophistication and performance of the underlying measurement tools.</w:t>
+        <w:t xml:space="preserve">and large-scale studies. In addition, generally speaking,</w:t>
+      </w:r>
+      <w:r>
+        <w:t xml:space="preserve"> </w:t>
+      </w:r>
+      <w:r>
+        <w:t xml:space="preserve">refinements in measuring capabilities correlate with scientific advancement so</w:t>
+      </w:r>
+      <w:r>
+        <w:t xml:space="preserve"> </w:t>
+      </w:r>
+      <w:r>
+        <w:t xml:space="preserve">as acquisition and analysis methodologies improve, so should the level of</w:t>
+      </w:r>
+      <w:r>
+        <w:t xml:space="preserve"> </w:t>
+      </w:r>
+      <w:r>
+        <w:t xml:space="preserve">sophistication and performance of the underlying measurement tools.</w:t>
       </w:r>
     </w:p>
     <w:p>
@@ -4369,7 +4396,13 @@
         <w:t xml:space="preserve"> </w:t>
       </w:r>
       <w:r>
-        <w:t xml:space="preserve">voxels being classified as belonging to Cluster 1 (i.e., ventilation defect)</w:t>
+        <w:t xml:space="preserve">voxels being classified as belonging to Cluster 1 (cf Figure</w:t>
+      </w:r>
+      <w:r>
+        <w:t xml:space="preserve"> </w:t>
+      </w:r>
+      <w:r>
+        <w:t xml:space="preserve">)</w:t>
       </w:r>
       <w:r>
         <w:t xml:space="preserve"> </w:t>
@@ -5157,6 +5190,15 @@
       </w:r>
       <w:r>
         <w:t xml:space="preserve">supported in our simulation experiments illustrated in Figure</w:t>
+      </w:r>
+      <w:r>
+        <w:t xml:space="preserve"> </w:t>
+      </w:r>
+      <w:r>
+        <w:t xml:space="preserve"> </w:t>
+      </w:r>
+      <w:r>
+        <w:t xml:space="preserve">and</w:t>
       </w:r>
       <w:r>
         <w:t xml:space="preserve"> </w:t>

</xml_diff>

<commit_message>
ENH:  Add text changes.
</commit_message>
<xml_diff>
--- a/Text/stitched.docx
+++ b/Text/stitched.docx
@@ -2006,7 +2006,7 @@
     </w:p>
     <w:bookmarkEnd w:id="25"/>
     <w:bookmarkEnd w:id="26"/>
-    <w:bookmarkStart w:id="38" w:name="materials-and-methods"/>
+    <w:bookmarkStart w:id="39" w:name="materials-and-methods"/>
     <w:p>
       <w:pPr>
         <w:pStyle w:val="Heading1"/>
@@ -2375,7 +2375,7 @@
     </w:p>
     <w:bookmarkEnd w:id="28"/>
     <w:bookmarkEnd w:id="29"/>
-    <w:bookmarkStart w:id="34" w:name="algorithmic-implementations"/>
+    <w:bookmarkStart w:id="35" w:name="algorithmic-implementations"/>
     <w:p>
       <w:pPr>
         <w:pStyle w:val="Heading2"/>
@@ -2790,33 +2790,6 @@
         <w:t xml:space="preserve">as a preprocessing step. We ultimately decided to include it for two reasons.</w:t>
       </w:r>
       <w:r>
-        <w:t xml:space="preserve"> </w:t>
-      </w:r>
-      <w:r>
-        <w:t xml:space="preserve">First, it is explicitly used in multiple algorithms (e.g.,</w:t>
-      </w:r>
-      <w:r>
-        <w:t xml:space="preserve"> </w:t>
-      </w:r>
-      <w:r>
-        <w:t xml:space="preserve">(7, 17, 41, 53, 63)</w:t>
-      </w:r>
-      <w:r>
-        <w:t xml:space="preserve">)</w:t>
-      </w:r>
-      <w:r>
-        <w:t xml:space="preserve"> </w:t>
-      </w:r>
-      <w:r>
-        <w:t xml:space="preserve">despite the issues raised previously due to the fact that it qualitatively</w:t>
-      </w:r>
-      <w:r>
-        <w:t xml:space="preserve"> </w:t>
-      </w:r>
-      <w:r>
-        <w:t xml:space="preserve">improves image appearance.</w:t>
-      </w:r>
-      <w:r>
         <w:rPr>
           <w:rStyle w:val="FootnoteReference"/>
         </w:rPr>
@@ -2826,6 +2799,39 @@
         <w:t xml:space="preserve"> </w:t>
       </w:r>
       <w:r>
+        <w:t xml:space="preserve">First, it is explicitly used in multiple algorithms (e.g.,</w:t>
+      </w:r>
+      <w:r>
+        <w:t xml:space="preserve"> </w:t>
+      </w:r>
+      <w:r>
+        <w:t xml:space="preserve">(7, 17, 41, 53, 63)</w:t>
+      </w:r>
+      <w:r>
+        <w:t xml:space="preserve">)</w:t>
+      </w:r>
+      <w:r>
+        <w:t xml:space="preserve"> </w:t>
+      </w:r>
+      <w:r>
+        <w:t xml:space="preserve">despite the issues raised previously due to the fact that it qualitatively</w:t>
+      </w:r>
+      <w:r>
+        <w:t xml:space="preserve"> </w:t>
+      </w:r>
+      <w:r>
+        <w:t xml:space="preserve">improves image appearance.</w:t>
+      </w:r>
+      <w:r>
+        <w:rPr>
+          <w:rStyle w:val="FootnoteReference"/>
+        </w:rPr>
+        <w:footnoteReference w:id="34"/>
+      </w:r>
+      <w:r>
+        <w:t xml:space="preserve"> </w:t>
+      </w:r>
+      <w:r>
         <w:t xml:space="preserve">Another practical consideration for N4</w:t>
       </w:r>
       <w:r>
@@ -2847,8 +2853,8 @@
         <w:t xml:space="preserve">Results section.</w:t>
       </w:r>
     </w:p>
-    <w:bookmarkEnd w:id="34"/>
-    <w:bookmarkStart w:id="37" w:name="introduction-of-el-bicho"/>
+    <w:bookmarkEnd w:id="35"/>
+    <w:bookmarkStart w:id="38" w:name="introduction-of-el-bicho"/>
     <w:p>
       <w:pPr>
         <w:pStyle w:val="Heading2"/>
@@ -2952,7 +2958,7 @@
         <w:t xml:space="preserve">strategy.</w:t>
       </w:r>
     </w:p>
-    <w:bookmarkStart w:id="35" w:name="network-training"/>
+    <w:bookmarkStart w:id="36" w:name="network-training"/>
     <w:p>
       <w:pPr>
         <w:pStyle w:val="Heading3"/>
@@ -3325,8 +3331,8 @@
         <w:t xml:space="preserve">DGX (GPUs: 4X Tesla V100, system memory: 256 GB LRDIMM DDR4).</w:t>
       </w:r>
     </w:p>
-    <w:bookmarkEnd w:id="35"/>
-    <w:bookmarkStart w:id="36" w:name="pipeline-processing"/>
+    <w:bookmarkEnd w:id="36"/>
+    <w:bookmarkStart w:id="37" w:name="pipeline-processing"/>
     <w:p>
       <w:pPr>
         <w:pStyle w:val="Heading3"/>
@@ -3397,10 +3403,10 @@
         <w:t xml:space="preserve">in all three canonical directions and averaged to produce the final solution.</w:t>
       </w:r>
     </w:p>
-    <w:bookmarkEnd w:id="36"/>
     <w:bookmarkEnd w:id="37"/>
     <w:bookmarkEnd w:id="38"/>
-    <w:bookmarkStart w:id="44" w:name="results"/>
+    <w:bookmarkEnd w:id="39"/>
+    <w:bookmarkStart w:id="45" w:name="results"/>
     <w:p>
       <w:pPr>
         <w:pStyle w:val="Heading1"/>
@@ -3630,7 +3636,7 @@
         <w:rPr>
           <w:rStyle w:val="FootnoteReference"/>
         </w:rPr>
-        <w:footnoteReference w:id="39"/>
+        <w:footnoteReference w:id="40"/>
       </w:r>
     </w:p>
     <w:p>
@@ -3703,7 +3709,7 @@
         <w:t xml:space="preserve">Effects of simulated MR artefacts on multi-site data</w:t>
       </w:r>
     </w:p>
-    <w:bookmarkStart w:id="40" w:name="diagnostic-prediction"/>
+    <w:bookmarkStart w:id="41" w:name="diagnostic-prediction"/>
     <w:p>
       <w:pPr>
         <w:pStyle w:val="Heading2"/>
@@ -4056,8 +4062,8 @@
         <w:t xml:space="preserve">.</w:t>
       </w:r>
     </w:p>
-    <w:bookmarkEnd w:id="40"/>
-    <w:bookmarkStart w:id="41" w:name="t1-weighted-brain-segmentation-analogy"/>
+    <w:bookmarkEnd w:id="41"/>
+    <w:bookmarkStart w:id="42" w:name="t1-weighted-brain-segmentation-analogy"/>
     <w:p>
       <w:pPr>
         <w:pStyle w:val="Heading2"/>
@@ -4307,8 +4313,8 @@
         <w:t xml:space="preserve">overestimation of the gray matter volume.</w:t>
       </w:r>
     </w:p>
-    <w:bookmarkEnd w:id="41"/>
-    <w:bookmarkStart w:id="42" w:name="effect-of-reference-image-set-selection"/>
+    <w:bookmarkEnd w:id="42"/>
+    <w:bookmarkStart w:id="43" w:name="effect-of-reference-image-set-selection"/>
     <w:p>
       <w:pPr>
         <w:pStyle w:val="Heading2"/>
@@ -4711,8 +4717,8 @@
         <w:t xml:space="preserve">significant measurement variation for the linear binning algorithm.</w:t>
       </w:r>
     </w:p>
-    <w:bookmarkEnd w:id="42"/>
-    <w:bookmarkStart w:id="43" w:name="Xf415b99e16241ce37e515d58569fcd321badbac"/>
+    <w:bookmarkEnd w:id="43"/>
+    <w:bookmarkStart w:id="44" w:name="Xf415b99e16241ce37e515d58569fcd321badbac"/>
     <w:p>
       <w:pPr>
         <w:pStyle w:val="Heading2"/>
@@ -4893,9 +4899,9 @@
         <w:t xml:space="preserve">.</w:t>
       </w:r>
     </w:p>
-    <w:bookmarkEnd w:id="43"/>
     <w:bookmarkEnd w:id="44"/>
-    <w:bookmarkStart w:id="46" w:name="discussion"/>
+    <w:bookmarkEnd w:id="45"/>
+    <w:bookmarkStart w:id="47" w:name="discussion"/>
     <w:p>
       <w:pPr>
         <w:pStyle w:val="Heading1"/>
@@ -5468,7 +5474,7 @@
         <w:t xml:space="preserve">network modification. Either would be important to consider for future work.</w:t>
       </w:r>
     </w:p>
-    <w:bookmarkStart w:id="45" w:name="acknowledgments"/>
+    <w:bookmarkStart w:id="46" w:name="acknowledgments"/>
     <w:p>
       <w:pPr>
         <w:pStyle w:val="Heading2"/>
@@ -5502,9 +5508,9 @@
         <w:br w:type="page"/>
       </w:r>
     </w:p>
-    <w:bookmarkEnd w:id="45"/>
     <w:bookmarkEnd w:id="46"/>
-    <w:bookmarkStart w:id="112" w:name="references"/>
+    <w:bookmarkEnd w:id="47"/>
+    <w:bookmarkStart w:id="113" w:name="references"/>
     <w:p>
       <w:pPr>
         <w:pStyle w:val="Heading1"/>
@@ -5513,8 +5519,8 @@
         <w:t xml:space="preserve">References</w:t>
       </w:r>
     </w:p>
-    <w:bookmarkStart w:id="111" w:name="refs"/>
-    <w:bookmarkStart w:id="47" w:name="ref-He_dataverse:2018"/>
+    <w:bookmarkStart w:id="112" w:name="refs"/>
+    <w:bookmarkStart w:id="48" w:name="ref-He_dataverse:2018"/>
     <w:p>
       <w:pPr>
         <w:pStyle w:val="Bibliography"/>
@@ -5532,8 +5538,8 @@
         <w:t xml:space="preserve">. 2018.</w:t>
       </w:r>
     </w:p>
-    <w:bookmarkEnd w:id="47"/>
-    <w:bookmarkStart w:id="48" w:name="ref-He:2019aa"/>
+    <w:bookmarkEnd w:id="48"/>
+    <w:bookmarkStart w:id="49" w:name="ref-He:2019aa"/>
     <w:p>
       <w:pPr>
         <w:pStyle w:val="Bibliography"/>
@@ -5557,8 +5563,8 @@
         <w:t xml:space="preserve">2019; 26:949–959.</w:t>
       </w:r>
     </w:p>
-    <w:bookmarkEnd w:id="48"/>
-    <w:bookmarkStart w:id="49" w:name="ref-Ray:2003aa"/>
+    <w:bookmarkEnd w:id="49"/>
+    <w:bookmarkStart w:id="50" w:name="ref-Ray:2003aa"/>
     <w:p>
       <w:pPr>
         <w:pStyle w:val="Bibliography"/>
@@ -5582,8 +5588,8 @@
         <w:t xml:space="preserve">2003; 22:189–99.</w:t>
       </w:r>
     </w:p>
-    <w:bookmarkEnd w:id="49"/>
-    <w:bookmarkStart w:id="50" w:name="ref-Chuang:2006aa"/>
+    <w:bookmarkEnd w:id="50"/>
+    <w:bookmarkStart w:id="51" w:name="ref-Chuang:2006aa"/>
     <w:p>
       <w:pPr>
         <w:pStyle w:val="Bibliography"/>
@@ -5607,8 +5613,8 @@
         <w:t xml:space="preserve">2006; 30:9–15.</w:t>
       </w:r>
     </w:p>
-    <w:bookmarkEnd w:id="50"/>
-    <w:bookmarkStart w:id="51" w:name="ref-Bezdek:1981aa"/>
+    <w:bookmarkEnd w:id="51"/>
+    <w:bookmarkStart w:id="52" w:name="ref-Bezdek:1981aa"/>
     <w:p>
       <w:pPr>
         <w:pStyle w:val="Bibliography"/>
@@ -5629,8 +5635,8 @@
         <w:t xml:space="preserve">. New York: Plenum Press; 1981.</w:t>
       </w:r>
     </w:p>
-    <w:bookmarkEnd w:id="51"/>
-    <w:bookmarkStart w:id="52" w:name="ref-Hughes:2018aa"/>
+    <w:bookmarkEnd w:id="52"/>
+    <w:bookmarkStart w:id="53" w:name="ref-Hughes:2018aa"/>
     <w:p>
       <w:pPr>
         <w:pStyle w:val="Bibliography"/>
@@ -5654,8 +5660,8 @@
         <w:t xml:space="preserve">2018; 47:640–646.</w:t>
       </w:r>
     </w:p>
-    <w:bookmarkEnd w:id="52"/>
-    <w:bookmarkStart w:id="53" w:name="ref-Zha:2016aa"/>
+    <w:bookmarkEnd w:id="53"/>
+    <w:bookmarkStart w:id="54" w:name="ref-Zha:2016aa"/>
     <w:p>
       <w:pPr>
         <w:pStyle w:val="Bibliography"/>
@@ -5679,8 +5685,8 @@
         <w:t xml:space="preserve">2016; 23:1104–14.</w:t>
       </w:r>
     </w:p>
-    <w:bookmarkEnd w:id="53"/>
-    <w:bookmarkStart w:id="54" w:name="ref-Stone:2020aa"/>
+    <w:bookmarkEnd w:id="54"/>
+    <w:bookmarkStart w:id="55" w:name="ref-Stone:2020aa"/>
     <w:p>
       <w:pPr>
         <w:pStyle w:val="Bibliography"/>
@@ -5704,8 +5710,8 @@
         <w:t xml:space="preserve">2020; 37:2468–2481.</w:t>
       </w:r>
     </w:p>
-    <w:bookmarkEnd w:id="54"/>
-    <w:bookmarkStart w:id="55" w:name="ref-Li:2020aa"/>
+    <w:bookmarkEnd w:id="55"/>
+    <w:bookmarkStart w:id="56" w:name="ref-Li:2020aa"/>
     <w:p>
       <w:pPr>
         <w:pStyle w:val="Bibliography"/>
@@ -5729,8 +5735,8 @@
         <w:t xml:space="preserve">2020.</w:t>
       </w:r>
     </w:p>
-    <w:bookmarkEnd w:id="55"/>
-    <w:bookmarkStart w:id="56" w:name="ref-srpb"/>
+    <w:bookmarkEnd w:id="56"/>
+    <w:bookmarkStart w:id="57" w:name="ref-srpb"/>
     <w:p>
       <w:pPr>
         <w:pStyle w:val="Bibliography"/>
@@ -5748,8 +5754,8 @@
         <w:t xml:space="preserve">.</w:t>
       </w:r>
     </w:p>
-    <w:bookmarkEnd w:id="56"/>
-    <w:bookmarkStart w:id="57" w:name="ref-Boer:2010aa"/>
+    <w:bookmarkEnd w:id="57"/>
+    <w:bookmarkStart w:id="58" w:name="ref-Boer:2010aa"/>
     <w:p>
       <w:pPr>
         <w:pStyle w:val="Bibliography"/>
@@ -5773,8 +5779,8 @@
         <w:t xml:space="preserve">2010; 51:1047–56.</w:t>
       </w:r>
     </w:p>
-    <w:bookmarkEnd w:id="57"/>
-    <w:bookmarkStart w:id="58" w:name="ref-Cuadra:2005aa"/>
+    <w:bookmarkEnd w:id="58"/>
+    <w:bookmarkStart w:id="59" w:name="ref-Cuadra:2005aa"/>
     <w:p>
       <w:pPr>
         <w:pStyle w:val="Bibliography"/>
@@ -5819,8 +5825,8 @@
         <w:t xml:space="preserve">2005; 24:1548–65.</w:t>
       </w:r>
     </w:p>
-    <w:bookmarkEnd w:id="58"/>
-    <w:bookmarkStart w:id="59" w:name="ref-Despotovic:2015aa"/>
+    <w:bookmarkEnd w:id="59"/>
+    <w:bookmarkStart w:id="60" w:name="ref-Despotovic:2015aa"/>
     <w:p>
       <w:pPr>
         <w:pStyle w:val="Bibliography"/>
@@ -5844,8 +5850,8 @@
         <w:t xml:space="preserve">2015; 2015:450341.</w:t>
       </w:r>
     </w:p>
-    <w:bookmarkEnd w:id="59"/>
-    <w:bookmarkStart w:id="60" w:name="ref-Pham:2000aa"/>
+    <w:bookmarkEnd w:id="60"/>
+    <w:bookmarkStart w:id="61" w:name="ref-Pham:2000aa"/>
     <w:p>
       <w:pPr>
         <w:pStyle w:val="Bibliography"/>
@@ -5869,8 +5875,8 @@
         <w:t xml:space="preserve">2000; 2:315–37.</w:t>
       </w:r>
     </w:p>
-    <w:bookmarkEnd w:id="60"/>
-    <w:bookmarkStart w:id="61" w:name="ref-Bezdek:1993aa"/>
+    <w:bookmarkEnd w:id="61"/>
+    <w:bookmarkStart w:id="62" w:name="ref-Bezdek:1993aa"/>
     <w:p>
       <w:pPr>
         <w:pStyle w:val="Bibliography"/>
@@ -5906,8 +5912,8 @@
         <w:t xml:space="preserve">1993; 20:1033–48.</w:t>
       </w:r>
     </w:p>
-    <w:bookmarkEnd w:id="61"/>
-    <w:bookmarkStart w:id="62" w:name="ref-Mammarappallil:2019aa"/>
+    <w:bookmarkEnd w:id="62"/>
+    <w:bookmarkStart w:id="63" w:name="ref-Mammarappallil:2019aa"/>
     <w:p>
       <w:pPr>
         <w:pStyle w:val="Bibliography"/>
@@ -5931,8 +5937,8 @@
         <w:t xml:space="preserve">2019; 34:136–150.</w:t>
       </w:r>
     </w:p>
-    <w:bookmarkEnd w:id="62"/>
-    <w:bookmarkStart w:id="63" w:name="ref-Santyr:2019aa"/>
+    <w:bookmarkEnd w:id="63"/>
+    <w:bookmarkStart w:id="64" w:name="ref-Santyr:2019aa"/>
     <w:p>
       <w:pPr>
         <w:pStyle w:val="Bibliography"/>
@@ -5956,8 +5962,8 @@
         <w:t xml:space="preserve">2019; 26:344–354.</w:t>
       </w:r>
     </w:p>
-    <w:bookmarkEnd w:id="63"/>
-    <w:bookmarkStart w:id="64" w:name="ref-Myc:2020aa"/>
+    <w:bookmarkEnd w:id="64"/>
+    <w:bookmarkStart w:id="65" w:name="ref-Myc:2020aa"/>
     <w:p>
       <w:pPr>
         <w:pStyle w:val="Bibliography"/>
@@ -6002,8 +6008,8 @@
         <w:t xml:space="preserve">2020.</w:t>
       </w:r>
     </w:p>
-    <w:bookmarkEnd w:id="64"/>
-    <w:bookmarkStart w:id="65" w:name="ref-Tustison:2014ab"/>
+    <w:bookmarkEnd w:id="65"/>
+    <w:bookmarkStart w:id="66" w:name="ref-Tustison:2014ab"/>
     <w:p>
       <w:pPr>
         <w:pStyle w:val="Bibliography"/>
@@ -6051,8 +6057,8 @@
         <w:t xml:space="preserve">2014; 99:166–79.</w:t>
       </w:r>
     </w:p>
-    <w:bookmarkEnd w:id="65"/>
-    <w:bookmarkStart w:id="66" w:name="ref-Breiman:2001aa"/>
+    <w:bookmarkEnd w:id="66"/>
+    <w:bookmarkStart w:id="67" w:name="ref-Breiman:2001aa"/>
     <w:p>
       <w:pPr>
         <w:pStyle w:val="Bibliography"/>
@@ -6076,8 +6082,8 @@
         <w:t xml:space="preserve">2001; 45:5–32.</w:t>
       </w:r>
     </w:p>
-    <w:bookmarkEnd w:id="66"/>
-    <w:bookmarkStart w:id="67" w:name="ref-Badnjevic:2018aa"/>
+    <w:bookmarkEnd w:id="67"/>
+    <w:bookmarkStart w:id="68" w:name="ref-Badnjevic:2018aa"/>
     <w:p>
       <w:pPr>
         <w:pStyle w:val="Bibliography"/>
@@ -6101,8 +6107,8 @@
         <w:t xml:space="preserve">2018; 8:11645.</w:t>
       </w:r>
     </w:p>
-    <w:bookmarkEnd w:id="67"/>
-    <w:bookmarkStart w:id="68" w:name="ref-Wolpert:1997aa"/>
+    <w:bookmarkEnd w:id="68"/>
+    <w:bookmarkStart w:id="69" w:name="ref-Wolpert:1997aa"/>
     <w:p>
       <w:pPr>
         <w:pStyle w:val="Bibliography"/>
@@ -6126,8 +6132,8 @@
         <w:t xml:space="preserve">1997; 1:67–82.</w:t>
       </w:r>
     </w:p>
-    <w:bookmarkEnd w:id="68"/>
-    <w:bookmarkStart w:id="69" w:name="ref-Couch:2019aa"/>
+    <w:bookmarkEnd w:id="69"/>
+    <w:bookmarkStart w:id="70" w:name="ref-Couch:2019aa"/>
     <w:p>
       <w:pPr>
         <w:pStyle w:val="Bibliography"/>
@@ -6175,8 +6181,8 @@
         <w:t xml:space="preserve">2019; 18:728–733.</w:t>
       </w:r>
     </w:p>
-    <w:bookmarkEnd w:id="69"/>
-    <w:bookmarkStart w:id="70" w:name="ref-Wang:2004aa"/>
+    <w:bookmarkEnd w:id="70"/>
+    <w:bookmarkStart w:id="71" w:name="ref-Wang:2004aa"/>
     <w:p>
       <w:pPr>
         <w:pStyle w:val="Bibliography"/>
@@ -6200,8 +6206,8 @@
         <w:t xml:space="preserve">2004; 13:600–12.</w:t>
       </w:r>
     </w:p>
-    <w:bookmarkEnd w:id="70"/>
-    <w:bookmarkStart w:id="71" w:name="ref-Cooley:2010aa"/>
+    <w:bookmarkEnd w:id="71"/>
+    <w:bookmarkStart w:id="72" w:name="ref-Cooley:2010aa"/>
     <w:p>
       <w:pPr>
         <w:pStyle w:val="Bibliography"/>
@@ -6234,8 +6240,8 @@
         <w:t xml:space="preserve">; 2002.</w:t>
       </w:r>
     </w:p>
-    <w:bookmarkEnd w:id="71"/>
-    <w:bookmarkStart w:id="72" w:name="ref-Warfield:2004aa"/>
+    <w:bookmarkEnd w:id="72"/>
+    <w:bookmarkStart w:id="73" w:name="ref-Warfield:2004aa"/>
     <w:p>
       <w:pPr>
         <w:pStyle w:val="Bibliography"/>
@@ -6265,8 +6271,8 @@
         <w:t xml:space="preserve">2004; 23:903–21.</w:t>
       </w:r>
     </w:p>
-    <w:bookmarkEnd w:id="72"/>
-    <w:bookmarkStart w:id="73" w:name="ref-Shen:2017aa"/>
+    <w:bookmarkEnd w:id="73"/>
+    <w:bookmarkStart w:id="74" w:name="ref-Shen:2017aa"/>
     <w:p>
       <w:pPr>
         <w:pStyle w:val="Bibliography"/>
@@ -6290,8 +6296,8 @@
         <w:t xml:space="preserve">2017; 19:221–248.</w:t>
       </w:r>
     </w:p>
-    <w:bookmarkEnd w:id="73"/>
-    <w:bookmarkStart w:id="74" w:name="ref-LeCun:2015aa"/>
+    <w:bookmarkEnd w:id="74"/>
+    <w:bookmarkStart w:id="75" w:name="ref-LeCun:2015aa"/>
     <w:p>
       <w:pPr>
         <w:pStyle w:val="Bibliography"/>
@@ -6315,8 +6321,8 @@
         <w:t xml:space="preserve">2015; 521:436–44.</w:t>
       </w:r>
     </w:p>
-    <w:bookmarkEnd w:id="74"/>
-    <w:bookmarkStart w:id="75" w:name="ref-Svenningsen:2020aa"/>
+    <w:bookmarkEnd w:id="75"/>
+    <w:bookmarkStart w:id="76" w:name="ref-Svenningsen:2020aa"/>
     <w:p>
       <w:pPr>
         <w:pStyle w:val="Bibliography"/>
@@ -6358,8 +6364,8 @@
         <w:t xml:space="preserve">2020.</w:t>
       </w:r>
     </w:p>
-    <w:bookmarkEnd w:id="75"/>
-    <w:bookmarkStart w:id="76" w:name="ref-Dempster:1977aa"/>
+    <w:bookmarkEnd w:id="76"/>
+    <w:bookmarkStart w:id="77" w:name="ref-Dempster:1977aa"/>
     <w:p>
       <w:pPr>
         <w:pStyle w:val="Bibliography"/>
@@ -6395,8 +6401,8 @@
         <w:t xml:space="preserve">1977; 39:1–38.</w:t>
       </w:r>
     </w:p>
-    <w:bookmarkEnd w:id="76"/>
-    <w:bookmarkStart w:id="77" w:name="ref-Besag:1986aa"/>
+    <w:bookmarkEnd w:id="77"/>
+    <w:bookmarkStart w:id="78" w:name="ref-Besag:1986aa"/>
     <w:p>
       <w:pPr>
         <w:pStyle w:val="Bibliography"/>
@@ -6420,8 +6426,8 @@
         <w:t xml:space="preserve">1986; 48:259–302.</w:t>
       </w:r>
     </w:p>
-    <w:bookmarkEnd w:id="77"/>
-    <w:bookmarkStart w:id="78" w:name="ref-Thomen:2015aa"/>
+    <w:bookmarkEnd w:id="78"/>
+    <w:bookmarkStart w:id="79" w:name="ref-Thomen:2015aa"/>
     <w:p>
       <w:pPr>
         <w:pStyle w:val="Bibliography"/>
@@ -6472,8 +6478,8 @@
         <w:t xml:space="preserve">2015; 274:250–9.</w:t>
       </w:r>
     </w:p>
-    <w:bookmarkEnd w:id="78"/>
-    <w:bookmarkStart w:id="79" w:name="ref-Kirby:2012ab"/>
+    <w:bookmarkEnd w:id="79"/>
+    <w:bookmarkStart w:id="80" w:name="ref-Kirby:2012ab"/>
     <w:p>
       <w:pPr>
         <w:pStyle w:val="Bibliography"/>
@@ -6527,8 +6533,8 @@
         <w:t xml:space="preserve">2012; 265:600–10.</w:t>
       </w:r>
     </w:p>
-    <w:bookmarkEnd w:id="79"/>
-    <w:bookmarkStart w:id="80" w:name="ref-Lange:1999aa"/>
+    <w:bookmarkEnd w:id="80"/>
+    <w:bookmarkStart w:id="81" w:name="ref-Lange:1999aa"/>
     <w:p>
       <w:pPr>
         <w:pStyle w:val="Bibliography"/>
@@ -6552,8 +6558,8 @@
         <w:t xml:space="preserve">1999; 210:851–7.</w:t>
       </w:r>
     </w:p>
-    <w:bookmarkEnd w:id="80"/>
-    <w:bookmarkStart w:id="81" w:name="ref-Schlemper:2019aa"/>
+    <w:bookmarkEnd w:id="81"/>
+    <w:bookmarkStart w:id="82" w:name="ref-Schlemper:2019aa"/>
     <w:p>
       <w:pPr>
         <w:pStyle w:val="Bibliography"/>
@@ -6577,8 +6583,8 @@
         <w:t xml:space="preserve">2019; 53:197–207.</w:t>
       </w:r>
     </w:p>
-    <w:bookmarkEnd w:id="81"/>
-    <w:bookmarkStart w:id="82" w:name="ref-Crum:2006aa"/>
+    <w:bookmarkEnd w:id="82"/>
+    <w:bookmarkStart w:id="83" w:name="ref-Crum:2006aa"/>
     <w:p>
       <w:pPr>
         <w:pStyle w:val="Bibliography"/>
@@ -6602,8 +6608,8 @@
         <w:t xml:space="preserve">2006; 25:1451–61.</w:t>
       </w:r>
     </w:p>
-    <w:bookmarkEnd w:id="82"/>
-    <w:bookmarkStart w:id="83" w:name="ref-Isensee:2020aa"/>
+    <w:bookmarkEnd w:id="83"/>
+    <w:bookmarkStart w:id="84" w:name="ref-Isensee:2020aa"/>
     <w:p>
       <w:pPr>
         <w:pStyle w:val="Bibliography"/>
@@ -6636,8 +6642,8 @@
         <w:t xml:space="preserve">2020.</w:t>
       </w:r>
     </w:p>
-    <w:bookmarkEnd w:id="83"/>
-    <w:bookmarkStart w:id="84" w:name="ref-Tustison:2020aa"/>
+    <w:bookmarkEnd w:id="84"/>
+    <w:bookmarkStart w:id="85" w:name="ref-Tustison:2020aa"/>
     <w:p>
       <w:pPr>
         <w:pStyle w:val="Bibliography"/>
@@ -6661,8 +6667,8 @@
         <w:t xml:space="preserve">2021.</w:t>
       </w:r>
     </w:p>
-    <w:bookmarkEnd w:id="84"/>
-    <w:bookmarkStart w:id="85" w:name="ref-Vannier:1985aa"/>
+    <w:bookmarkEnd w:id="85"/>
+    <w:bookmarkStart w:id="86" w:name="ref-Vannier:1985aa"/>
     <w:p>
       <w:pPr>
         <w:pStyle w:val="Bibliography"/>
@@ -6686,8 +6692,8 @@
         <w:t xml:space="preserve">1985; 154:221–4.</w:t>
       </w:r>
     </w:p>
-    <w:bookmarkEnd w:id="85"/>
-    <w:bookmarkStart w:id="86" w:name="ref-Hartigan:1979aa"/>
+    <w:bookmarkEnd w:id="86"/>
+    <w:bookmarkStart w:id="87" w:name="ref-Hartigan:1979aa"/>
     <w:p>
       <w:pPr>
         <w:pStyle w:val="Bibliography"/>
@@ -6711,8 +6717,8 @@
         <w:t xml:space="preserve">1979; 28:100–108.</w:t>
       </w:r>
     </w:p>
-    <w:bookmarkEnd w:id="86"/>
-    <w:bookmarkStart w:id="87" w:name="ref-Shammi:2021aa"/>
+    <w:bookmarkEnd w:id="87"/>
+    <w:bookmarkStart w:id="88" w:name="ref-Shammi:2021aa"/>
     <w:p>
       <w:pPr>
         <w:pStyle w:val="Bibliography"/>
@@ -6766,8 +6772,8 @@
         <w:t xml:space="preserve">2021.</w:t>
       </w:r>
     </w:p>
-    <w:bookmarkEnd w:id="87"/>
-    <w:bookmarkStart w:id="88" w:name="ref-Andersen:1996aa"/>
+    <w:bookmarkEnd w:id="88"/>
+    <w:bookmarkStart w:id="89" w:name="ref-Andersen:1996aa"/>
     <w:p>
       <w:pPr>
         <w:pStyle w:val="Bibliography"/>
@@ -6815,8 +6821,8 @@
         <w:t xml:space="preserve">1996; 36:331–3.</w:t>
       </w:r>
     </w:p>
-    <w:bookmarkEnd w:id="88"/>
-    <w:bookmarkStart w:id="89" w:name="ref-Gudbjartsson:1995aa"/>
+    <w:bookmarkEnd w:id="89"/>
+    <w:bookmarkStart w:id="90" w:name="ref-Gudbjartsson:1995aa"/>
     <w:p>
       <w:pPr>
         <w:pStyle w:val="Bibliography"/>
@@ -6864,8 +6870,8 @@
         <w:t xml:space="preserve">1995; 34:910–4.</w:t>
       </w:r>
     </w:p>
-    <w:bookmarkEnd w:id="89"/>
-    <w:bookmarkStart w:id="90" w:name="ref-Ashburner:2005aa"/>
+    <w:bookmarkEnd w:id="90"/>
+    <w:bookmarkStart w:id="91" w:name="ref-Ashburner:2005aa"/>
     <w:p>
       <w:pPr>
         <w:pStyle w:val="Bibliography"/>
@@ -6889,8 +6895,8 @@
         <w:t xml:space="preserve">2005; 26:839–51.</w:t>
       </w:r>
     </w:p>
-    <w:bookmarkEnd w:id="90"/>
-    <w:bookmarkStart w:id="91" w:name="ref-Avants:2011aa"/>
+    <w:bookmarkEnd w:id="91"/>
+    <w:bookmarkStart w:id="92" w:name="ref-Avants:2011aa"/>
     <w:p>
       <w:pPr>
         <w:pStyle w:val="Bibliography"/>
@@ -6914,8 +6920,8 @@
         <w:t xml:space="preserve">2011; 9:381–400.</w:t>
       </w:r>
     </w:p>
-    <w:bookmarkEnd w:id="91"/>
-    <w:bookmarkStart w:id="92" w:name="ref-Collewet:2004aa"/>
+    <w:bookmarkEnd w:id="92"/>
+    <w:bookmarkStart w:id="93" w:name="ref-Collewet:2004aa"/>
     <w:p>
       <w:pPr>
         <w:pStyle w:val="Bibliography"/>
@@ -6951,8 +6957,8 @@
         <w:t xml:space="preserve">2004; 22:81–91.</w:t>
       </w:r>
     </w:p>
-    <w:bookmarkEnd w:id="92"/>
-    <w:bookmarkStart w:id="93" w:name="ref-Wendt:1994aa"/>
+    <w:bookmarkEnd w:id="93"/>
+    <w:bookmarkStart w:id="94" w:name="ref-Wendt:1994aa"/>
     <w:p>
       <w:pPr>
         <w:pStyle w:val="Bibliography"/>
@@ -6976,8 +6982,8 @@
         <w:t xml:space="preserve">1994; 7:95–7.</w:t>
       </w:r>
     </w:p>
-    <w:bookmarkEnd w:id="93"/>
-    <w:bookmarkStart w:id="94" w:name="ref-De-Nunzio:2015aa"/>
+    <w:bookmarkEnd w:id="94"/>
+    <w:bookmarkStart w:id="95" w:name="ref-De-Nunzio:2015aa"/>
     <w:p>
       <w:pPr>
         <w:pStyle w:val="Bibliography"/>
@@ -7001,8 +7007,8 @@
         <w:t xml:space="preserve">2015; 28:727–37.</w:t>
       </w:r>
     </w:p>
-    <w:bookmarkEnd w:id="94"/>
-    <w:bookmarkStart w:id="95" w:name="ref-Nyul:2000aa"/>
+    <w:bookmarkEnd w:id="95"/>
+    <w:bookmarkStart w:id="96" w:name="ref-Nyul:2000aa"/>
     <w:p>
       <w:pPr>
         <w:pStyle w:val="Bibliography"/>
@@ -7038,8 +7044,8 @@
         <w:t xml:space="preserve">2000; 19:143–50.</w:t>
       </w:r>
     </w:p>
-    <w:bookmarkEnd w:id="95"/>
-    <w:bookmarkStart w:id="96" w:name="ref-Nyul:1999aa"/>
+    <w:bookmarkEnd w:id="96"/>
+    <w:bookmarkStart w:id="97" w:name="ref-Nyul:1999aa"/>
     <w:p>
       <w:pPr>
         <w:pStyle w:val="Bibliography"/>
@@ -7075,8 +7081,8 @@
         <w:t xml:space="preserve">1999; 42:1072–81.</w:t>
       </w:r>
     </w:p>
-    <w:bookmarkEnd w:id="96"/>
-    <w:bookmarkStart w:id="97" w:name="ref-Kirby:2012aa"/>
+    <w:bookmarkEnd w:id="97"/>
+    <w:bookmarkStart w:id="98" w:name="ref-Kirby:2012aa"/>
     <w:p>
       <w:pPr>
         <w:pStyle w:val="Bibliography"/>
@@ -7112,8 +7118,8 @@
         <w:t xml:space="preserve">2012; 19:141–52.</w:t>
       </w:r>
     </w:p>
-    <w:bookmarkEnd w:id="97"/>
-    <w:bookmarkStart w:id="98" w:name="ref-He:2020aa"/>
+    <w:bookmarkEnd w:id="98"/>
+    <w:bookmarkStart w:id="99" w:name="ref-He:2020aa"/>
     <w:p>
       <w:pPr>
         <w:pStyle w:val="Bibliography"/>
@@ -7161,8 +7167,8 @@
         <w:t xml:space="preserve">2020; 27:e193–e203.</w:t>
       </w:r>
     </w:p>
-    <w:bookmarkEnd w:id="98"/>
-    <w:bookmarkStart w:id="99" w:name="ref-He:2016aa"/>
+    <w:bookmarkEnd w:id="99"/>
+    <w:bookmarkStart w:id="100" w:name="ref-He:2016aa"/>
     <w:p>
       <w:pPr>
         <w:pStyle w:val="Bibliography"/>
@@ -7204,8 +7210,8 @@
         <w:t xml:space="preserve">2016; 23:1521–1531.</w:t>
       </w:r>
     </w:p>
-    <w:bookmarkEnd w:id="99"/>
-    <w:bookmarkStart w:id="100" w:name="ref-Woodhouse:2005aa"/>
+    <w:bookmarkEnd w:id="100"/>
+    <w:bookmarkStart w:id="101" w:name="ref-Woodhouse:2005aa"/>
     <w:p>
       <w:pPr>
         <w:pStyle w:val="Bibliography"/>
@@ -7229,8 +7235,8 @@
         <w:t xml:space="preserve">2005; 21:365–9.</w:t>
       </w:r>
     </w:p>
-    <w:bookmarkEnd w:id="100"/>
-    <w:bookmarkStart w:id="101" w:name="ref-Tustison:2019ac"/>
+    <w:bookmarkEnd w:id="101"/>
+    <w:bookmarkStart w:id="102" w:name="ref-Tustison:2019ac"/>
     <w:p>
       <w:pPr>
         <w:pStyle w:val="Bibliography"/>
@@ -7254,8 +7260,8 @@
         <w:t xml:space="preserve">2019; 26:412–423.</w:t>
       </w:r>
     </w:p>
-    <w:bookmarkEnd w:id="101"/>
-    <w:bookmarkStart w:id="102" w:name="ref-Falk:2019aa"/>
+    <w:bookmarkEnd w:id="102"/>
+    <w:bookmarkStart w:id="103" w:name="ref-Falk:2019aa"/>
     <w:p>
       <w:pPr>
         <w:pStyle w:val="Bibliography"/>
@@ -7279,8 +7285,8 @@
         <w:t xml:space="preserve">2019; 16:67–70.</w:t>
       </w:r>
     </w:p>
-    <w:bookmarkEnd w:id="102"/>
-    <w:bookmarkStart w:id="103" w:name="ref-Zhang:2018aa"/>
+    <w:bookmarkEnd w:id="103"/>
+    <w:bookmarkStart w:id="104" w:name="ref-Zhang:2018aa"/>
     <w:p>
       <w:pPr>
         <w:pStyle w:val="Bibliography"/>
@@ -7301,8 +7307,8 @@
         <w:t xml:space="preserve">; 2018:586–595.</w:t>
       </w:r>
     </w:p>
-    <w:bookmarkEnd w:id="103"/>
-    <w:bookmarkStart w:id="104" w:name="ref-Zhang:2001aa"/>
+    <w:bookmarkEnd w:id="104"/>
+    <w:bookmarkStart w:id="105" w:name="ref-Zhang:2001aa"/>
     <w:p>
       <w:pPr>
         <w:pStyle w:val="Bibliography"/>
@@ -7350,8 +7356,8 @@
         <w:t xml:space="preserve">2001; 20:45–57.</w:t>
       </w:r>
     </w:p>
-    <w:bookmarkEnd w:id="104"/>
-    <w:bookmarkStart w:id="105" w:name="ref-Sled:1998aa"/>
+    <w:bookmarkEnd w:id="105"/>
+    <w:bookmarkStart w:id="106" w:name="ref-Sled:1998aa"/>
     <w:p>
       <w:pPr>
         <w:pStyle w:val="Bibliography"/>
@@ -7387,8 +7393,8 @@
         <w:t xml:space="preserve">1998; 17:87–97.</w:t>
       </w:r>
     </w:p>
-    <w:bookmarkEnd w:id="105"/>
-    <w:bookmarkStart w:id="106" w:name="ref-Samee:2003aa"/>
+    <w:bookmarkEnd w:id="106"/>
+    <w:bookmarkStart w:id="107" w:name="ref-Samee:2003aa"/>
     <w:p>
       <w:pPr>
         <w:pStyle w:val="Bibliography"/>
@@ -7412,8 +7418,8 @@
         <w:t xml:space="preserve">2003; 111:1205–11.</w:t>
       </w:r>
     </w:p>
-    <w:bookmarkEnd w:id="106"/>
-    <w:bookmarkStart w:id="107" w:name="ref-Altes:2001aa"/>
+    <w:bookmarkEnd w:id="107"/>
+    <w:bookmarkStart w:id="108" w:name="ref-Altes:2001aa"/>
     <w:p>
       <w:pPr>
         <w:pStyle w:val="Bibliography"/>
@@ -7455,8 +7461,8 @@
         <w:t xml:space="preserve">2001; 13:378–84.</w:t>
       </w:r>
     </w:p>
-    <w:bookmarkEnd w:id="107"/>
-    <w:bookmarkStart w:id="108" w:name="ref-Tustison:2010ac"/>
+    <w:bookmarkEnd w:id="108"/>
+    <w:bookmarkStart w:id="109" w:name="ref-Tustison:2010ac"/>
     <w:p>
       <w:pPr>
         <w:pStyle w:val="Bibliography"/>
@@ -7501,8 +7507,8 @@
         <w:t xml:space="preserve">2010; 29:1310–20.</w:t>
       </w:r>
     </w:p>
-    <w:bookmarkEnd w:id="108"/>
-    <w:bookmarkStart w:id="109" w:name="ref-Tustison:2011aa"/>
+    <w:bookmarkEnd w:id="109"/>
+    <w:bookmarkStart w:id="110" w:name="ref-Tustison:2011aa"/>
     <w:p>
       <w:pPr>
         <w:pStyle w:val="Bibliography"/>
@@ -7535,8 +7541,8 @@
         <w:t xml:space="preserve">2011; 34:831–41.</w:t>
       </w:r>
     </w:p>
-    <w:bookmarkEnd w:id="109"/>
-    <w:bookmarkStart w:id="110" w:name="ref-Tustison:2013aa"/>
+    <w:bookmarkEnd w:id="110"/>
+    <w:bookmarkStart w:id="111" w:name="ref-Tustison:2013aa"/>
     <w:p>
       <w:pPr>
         <w:pStyle w:val="Bibliography"/>
@@ -7560,9 +7566,9 @@
         <w:t xml:space="preserve">2013; 7:162.</w:t>
       </w:r>
     </w:p>
-    <w:bookmarkEnd w:id="110"/>
     <w:bookmarkEnd w:id="111"/>
     <w:bookmarkEnd w:id="112"/>
+    <w:bookmarkEnd w:id="113"/>
     <w:sectPr/>
   </w:body>
 </w:document>
@@ -7786,6 +7792,37 @@
         <w:t xml:space="preserve"> </w:t>
       </w:r>
       <w:r>
+        <w:t xml:space="preserve">For completeness, we did run the same experiments detailed below using the uncorrected UVa images (and the previously reported parameters</w:t>
+      </w:r>
+      <w:r>
+        <w:t xml:space="preserve"> </w:t>
+      </w:r>
+      <w:r>
+        <w:t xml:space="preserve">for linear binning) and the results were similar. These results can be</w:t>
+      </w:r>
+      <w:r>
+        <w:t xml:space="preserve"> </w:t>
+      </w:r>
+      <w:r>
+        <w:t xml:space="preserve">found in the GitHub repository associated with this work.</w:t>
+      </w:r>
+    </w:p>
+  </w:footnote>
+  <w:footnote w:id="34">
+    <w:p>
+      <w:pPr>
+        <w:pStyle w:val="FootnoteText"/>
+      </w:pPr>
+      <w:r>
+        <w:rPr>
+          <w:rStyle w:val="FootnoteReference"/>
+        </w:rPr>
+        <w:footnoteRef/>
+      </w:r>
+      <w:r>
+        <w:t xml:space="preserve"> </w:t>
+      </w:r>
+      <w:r>
         <w:t xml:space="preserve">This assessment is based on multiple conversations between the first</w:t>
       </w:r>
       <w:r>
@@ -7802,7 +7839,7 @@
       </w:r>
     </w:p>
   </w:footnote>
-  <w:footnote w:id="39">
+  <w:footnote w:id="40">
     <w:p>
       <w:pPr>
         <w:pStyle w:val="FootnoteText"/>

</xml_diff>

<commit_message>
ENH:  Draft to co-authors.
</commit_message>
<xml_diff>
--- a/Text/stitched.docx
+++ b/Text/stitched.docx
@@ -263,7 +263,7 @@
         <w:t xml:space="preserve"> </w:t>
       </w:r>
       <w:r>
-        <w:t xml:space="preserve">(34, 60, 61)</w:t>
+        <w:t xml:space="preserve">(35, 61, 62)</w:t>
       </w:r>
       <w:r>
         <w:t xml:space="preserve"> </w:t>
@@ -299,7 +299,7 @@
         <w:t xml:space="preserve"> </w:t>
       </w:r>
       <w:r>
-        <w:t xml:space="preserve">(41, 54)</w:t>
+        <w:t xml:space="preserve">(42, 55)</w:t>
       </w:r>
       <w:r>
         <w:t xml:space="preserve">,</w:t>
@@ -344,7 +344,7 @@
         <w:t xml:space="preserve"> </w:t>
       </w:r>
       <w:r>
-        <w:t xml:space="preserve">(52, 53)</w:t>
+        <w:t xml:space="preserve">(53, 54)</w:t>
       </w:r>
       <w:r>
         <w:t xml:space="preserve">,</w:t>
@@ -371,7 +371,7 @@
         <w:t xml:space="preserve"> </w:t>
       </w:r>
       <w:r>
-        <w:t xml:space="preserve">(33, 51)</w:t>
+        <w:t xml:space="preserve">(34, 52)</w:t>
       </w:r>
       <w:r>
         <w:t xml:space="preserve"> </w:t>
@@ -383,7 +383,7 @@
         <w:t xml:space="preserve"> </w:t>
       </w:r>
       <w:r>
-        <w:t xml:space="preserve">(@ 7)</w:t>
+        <w:t xml:space="preserve">(8)</w:t>
       </w:r>
       <w:r>
         <w:t xml:space="preserve"> </w:t>
@@ -407,7 +407,7 @@
         <w:t xml:space="preserve"> </w:t>
       </w:r>
       <w:r>
-        <w:t xml:space="preserve">(3)</w:t>
+        <w:t xml:space="preserve">(4)</w:t>
       </w:r>
       <w:r>
         <w:t xml:space="preserve"> </w:t>
@@ -425,7 +425,7 @@
         <w:t xml:space="preserve"> </w:t>
       </w:r>
       <w:r>
-        <w:t xml:space="preserve">(6)</w:t>
+        <w:t xml:space="preserve">(7)</w:t>
       </w:r>
       <w:r>
         <w:t xml:space="preserve">, and</w:t>
@@ -452,7 +452,7 @@
         <w:t xml:space="preserve"> </w:t>
       </w:r>
       <w:r>
-        <w:t xml:space="preserve">(63)</w:t>
+        <w:t xml:space="preserve">(64)</w:t>
       </w:r>
       <w:r>
         <w:t xml:space="preserve">.</w:t>
@@ -481,7 +481,7 @@
         <w:t xml:space="preserve"> </w:t>
       </w:r>
       <w:r>
-        <w:t xml:space="preserve">(54)</w:t>
+        <w:t xml:space="preserve">(55)</w:t>
       </w:r>
       <w:r>
         <w:t xml:space="preserve">. Related approaches, which use</w:t>
@@ -502,7 +502,7 @@
         <w:t xml:space="preserve"> </w:t>
       </w:r>
       <w:r>
-        <w:t xml:space="preserve">(32)</w:t>
+        <w:t xml:space="preserve">(33)</w:t>
       </w:r>
       <w:r>
         <w:t xml:space="preserve">, continue to find modern</w:t>
@@ -517,450 +517,450 @@
         <w:t xml:space="preserve"> </w:t>
       </w:r>
       <w:r>
+        <w:t xml:space="preserve">(42)</w:t>
+      </w:r>
+      <w:r>
+        <w:t xml:space="preserve">. Similar to the histogram-only algorithms (i.e.,</w:t>
+      </w:r>
+      <w:r>
+        <w:t xml:space="preserve"> </w:t>
+      </w:r>
+      <w:r>
+        <w:t xml:space="preserve">linear binning and hierarchical k-means, discussed below), these approaches do</w:t>
+      </w:r>
+      <w:r>
+        <w:t xml:space="preserve"> </w:t>
+      </w:r>
+      <w:r>
+        <w:t xml:space="preserve">not take into account the various MRI artefacts such as noise</w:t>
+      </w:r>
+      <w:r>
+        <w:t xml:space="preserve"> </w:t>
+      </w:r>
+      <w:r>
+        <w:t xml:space="preserve">(43, 44)</w:t>
+      </w:r>
+      <w:r>
+        <w:t xml:space="preserve"> </w:t>
+      </w:r>
+      <w:r>
+        <w:t xml:space="preserve">and the intensity inhomogeneity field</w:t>
+      </w:r>
+      <w:r>
+        <w:t xml:space="preserve"> </w:t>
+      </w:r>
+      <w:r>
+        <w:t xml:space="preserve">(60)</w:t>
+      </w:r>
+      <w:r>
+        <w:t xml:space="preserve"> </w:t>
+      </w:r>
+      <w:r>
+        <w:t xml:space="preserve">which prevent hard threshold values from distinguishing tissue</w:t>
+      </w:r>
+      <w:r>
+        <w:t xml:space="preserve"> </w:t>
+      </w:r>
+      <w:r>
+        <w:t xml:space="preserve">types precisely consistent with that of human experts. In addition, to provide</w:t>
+      </w:r>
+      <w:r>
+        <w:t xml:space="preserve"> </w:t>
+      </w:r>
+      <w:r>
+        <w:t xml:space="preserve">a more granular categorization of ventilation for greater compatibility with</w:t>
+      </w:r>
+      <w:r>
+        <w:t xml:space="preserve"> </w:t>
+      </w:r>
+      <w:r>
+        <w:t xml:space="preserve">clinical qualitative assessment, many current techniques have increased the</w:t>
+      </w:r>
+      <w:r>
+        <w:t xml:space="preserve"> </w:t>
+      </w:r>
+      <w:r>
+        <w:t xml:space="preserve">number of voxel classes (i.e., clusters) beyond the binary categories of</w:t>
+      </w:r>
+      <w:r>
+        <w:t xml:space="preserve"> </w:t>
+      </w:r>
+      <w:r>
+        <w:t xml:space="preserve">“</w:t>
+      </w:r>
+      <w:r>
+        <w:t xml:space="preserve">ventilated</w:t>
+      </w:r>
+      <w:r>
+        <w:t xml:space="preserve">”</w:t>
+      </w:r>
+      <w:r>
+        <w:t xml:space="preserve"> </w:t>
+      </w:r>
+      <w:r>
+        <w:t xml:space="preserve">and</w:t>
+      </w:r>
+      <w:r>
+        <w:t xml:space="preserve"> </w:t>
+      </w:r>
+      <w:r>
+        <w:t xml:space="preserve">“</w:t>
+      </w:r>
+      <w:r>
+        <w:t xml:space="preserve">non-ventilated.</w:t>
+      </w:r>
+      <w:r>
+        <w:t xml:space="preserve">”</w:t>
+      </w:r>
+    </w:p>
+    <w:p>
+      <w:pPr>
+        <w:pStyle w:val="BodyText"/>
+      </w:pPr>
+      <w:r>
+        <w:t xml:space="preserve">Linear binning is a simplified type of MR intensity standardization</w:t>
+      </w:r>
+      <w:r>
+        <w:t xml:space="preserve"> </w:t>
+      </w:r>
+      <w:r>
+        <w:t xml:space="preserve">(51)</w:t>
+      </w:r>
+      <w:r>
+        <w:t xml:space="preserve"> </w:t>
+      </w:r>
+      <w:r>
+        <w:t xml:space="preserve">in which images from healthy controls are normalized to</w:t>
+      </w:r>
+      <w:r>
+        <w:t xml:space="preserve"> </w:t>
+      </w:r>
+      <w:r>
+        <w:t xml:space="preserve">the range [0, 1] and then used to calculate the cluster intensity boundary values, based on an</w:t>
+      </w:r>
+      <w:r>
+        <w:t xml:space="preserve"> </w:t>
+      </w:r>
+      <w:r>
+        <w:t xml:space="preserve">aggregated estimate of the parameters of a single Gaussian fit. Subject images</w:t>
+      </w:r>
+      <w:r>
+        <w:t xml:space="preserve"> </w:t>
+      </w:r>
+      <w:r>
+        <w:t xml:space="preserve">to be segmented are then rescaled to this reference histogram (i.e., a global</w:t>
+      </w:r>
+      <w:r>
+        <w:t xml:space="preserve"> </w:t>
+      </w:r>
+      <w:r>
+        <w:t xml:space="preserve">affine 1-D transform). This mapping results in alignment of the cluster</w:t>
+      </w:r>
+      <w:r>
+        <w:t xml:space="preserve"> </w:t>
+      </w:r>
+      <w:r>
+        <w:t xml:space="preserve">boundaries such that corresponding labels are assumed to have similar clinical</w:t>
+      </w:r>
+      <w:r>
+        <w:t xml:space="preserve"> </w:t>
+      </w:r>
+      <w:r>
+        <w:t xml:space="preserve">interpretation. In addition to the previously mentioned limitations associated with</w:t>
+      </w:r>
+      <w:r>
+        <w:t xml:space="preserve"> </w:t>
+      </w:r>
+      <w:r>
+        <w:t xml:space="preserve">hard threshold values, such a global transform does not account for MR intensity</w:t>
+      </w:r>
+      <w:r>
+        <w:t xml:space="preserve"> </w:t>
+      </w:r>
+      <w:r>
+        <w:t xml:space="preserve">nonlinearities that have been well-studied</w:t>
+      </w:r>
+      <w:r>
+        <w:t xml:space="preserve"> </w:t>
+      </w:r>
+      <w:r>
+        <w:t xml:space="preserve">(47–51)</w:t>
+      </w:r>
+      <w:r>
+        <w:t xml:space="preserve"> </w:t>
+      </w:r>
+      <w:r>
+        <w:t xml:space="preserve">and</w:t>
+      </w:r>
+      <w:r>
+        <w:t xml:space="preserve"> </w:t>
+      </w:r>
+      <w:r>
+        <w:t xml:space="preserve">are known to cause significant intensity variation even in the same region of</w:t>
+      </w:r>
+      <w:r>
+        <w:t xml:space="preserve"> </w:t>
+      </w:r>
+      <w:r>
+        <w:t xml:space="preserve">the same subject. As stated in</w:t>
+      </w:r>
+      <w:r>
+        <w:t xml:space="preserve"> </w:t>
+      </w:r>
+      <w:r>
+        <w:t xml:space="preserve">(47)</w:t>
+      </w:r>
+      <w:r>
+        <w:t xml:space="preserve">:</w:t>
+      </w:r>
+    </w:p>
+    <w:p>
+      <w:pPr>
+        <w:pStyle w:val="BlockText"/>
+      </w:pPr>
+      <w:r>
+        <w:t xml:space="preserve">Intensities of MR images can vary, even in the same protocol and the same</w:t>
+      </w:r>
+      <w:r>
+        <w:t xml:space="preserve"> </w:t>
+      </w:r>
+      <w:r>
+        <w:t xml:space="preserve">sample and using the same scanner. Indeed, they may depend on the acquisition</w:t>
+      </w:r>
+      <w:r>
+        <w:t xml:space="preserve"> </w:t>
+      </w:r>
+      <w:r>
+        <w:t xml:space="preserve">conditions such as room temperature and hygrometry, calibration adjustment,</w:t>
+      </w:r>
+      <w:r>
+        <w:t xml:space="preserve"> </w:t>
+      </w:r>
+      <w:r>
+        <w:t xml:space="preserve">slice location, B0 intensity, and the receiver gain value. The consequences of</w:t>
+      </w:r>
+      <w:r>
+        <w:t xml:space="preserve"> </w:t>
+      </w:r>
+      <w:r>
+        <w:t xml:space="preserve">intensity variation are greater when different scanners are used.</w:t>
+      </w:r>
+    </w:p>
+    <w:p>
+      <w:pPr>
+        <w:pStyle w:val="FirstParagraph"/>
+      </w:pPr>
+      <w:r>
+        <w:t xml:space="preserve">As we illustrate in subsequent sections, ignoring these nonlinearities is known</w:t>
+      </w:r>
+      <w:r>
+        <w:t xml:space="preserve"> </w:t>
+      </w:r>
+      <w:r>
+        <w:t xml:space="preserve">to have significant consequences in the well-studied (and somewhat analogous)</w:t>
+      </w:r>
+      <w:r>
+        <w:t xml:space="preserve"> </w:t>
+      </w:r>
+      <w:r>
+        <w:t xml:space="preserve">area of brain tissue segmentation in T1-weighted MRI (e.g.,</w:t>
+      </w:r>
+      <w:r>
+        <w:t xml:space="preserve"> </w:t>
+      </w:r>
+      <w:r>
+        <w:t xml:space="preserve">(45, 46, 59)</w:t>
+      </w:r>
+      <w:r>
+        <w:t xml:space="preserve">). Here we demonstrate its effects</w:t>
+      </w:r>
+      <w:r>
+        <w:t xml:space="preserve"> </w:t>
+      </w:r>
+      <w:r>
+        <w:t xml:space="preserve">in hyperpolarized gas imaging quantification robustness in conjunction with</w:t>
+      </w:r>
+      <w:r>
+        <w:t xml:space="preserve"> </w:t>
+      </w:r>
+      <w:r>
+        <w:t xml:space="preserve">noise considerations. In addition, the reference distribution required by</w:t>
+      </w:r>
+      <w:r>
+        <w:t xml:space="preserve"> </w:t>
+      </w:r>
+      <w:r>
+        <w:t xml:space="preserve">linear binning assumes sufficient agreement as to what constitutes a</w:t>
+      </w:r>
+      <w:r>
+        <w:t xml:space="preserve"> </w:t>
+      </w:r>
+      <w:r>
+        <w:t xml:space="preserve">“</w:t>
+      </w:r>
+      <w:r>
+        <w:t xml:space="preserve">healthy</w:t>
+      </w:r>
+      <w:r>
+        <w:t xml:space="preserve"> </w:t>
+      </w:r>
+      <w:r>
+        <w:t xml:space="preserve">control,</w:t>
+      </w:r>
+      <w:r>
+        <w:t xml:space="preserve">”</w:t>
+      </w:r>
+      <w:r>
+        <w:t xml:space="preserve"> </w:t>
+      </w:r>
+      <w:r>
+        <w:t xml:space="preserve">whether a Gaussian fit is appropriate, and, even assuming the latter,</w:t>
+      </w:r>
+      <w:r>
+        <w:t xml:space="preserve"> </w:t>
+      </w:r>
+      <w:r>
+        <w:t xml:space="preserve">whether or not the parameter values can be combined in a linear fashion to</w:t>
+      </w:r>
+      <w:r>
+        <w:t xml:space="preserve"> </w:t>
+      </w:r>
+      <w:r>
+        <w:t xml:space="preserve">constitute a single reference standard. Of additional concern, though, is</w:t>
+      </w:r>
+      <w:r>
+        <w:t xml:space="preserve"> </w:t>
+      </w:r>
+      <w:r>
+        <w:t xml:space="preserve">that the requirement for a healthy cohort for determination of algorithmic</w:t>
+      </w:r>
+      <w:r>
+        <w:t xml:space="preserve"> </w:t>
+      </w:r>
+      <w:r>
+        <w:t xml:space="preserve">parameters introduces a non-negligible source of measurement variance, as we</w:t>
+      </w:r>
+      <w:r>
+        <w:t xml:space="preserve"> </w:t>
+      </w:r>
+      <w:r>
+        <w:t xml:space="preserve">will also demonstrate.</w:t>
+      </w:r>
+    </w:p>
+    <w:p>
+      <w:pPr>
+        <w:pStyle w:val="BodyText"/>
+      </w:pPr>
+      <w:r>
+        <w:t xml:space="preserve">Previous attempts at histogram standardization</w:t>
+      </w:r>
+      <w:r>
+        <w:t xml:space="preserve"> </w:t>
+      </w:r>
+      <w:r>
+        <w:t xml:space="preserve">(50, 51)</w:t>
+      </w:r>
+      <w:r>
+        <w:t xml:space="preserve"> </w:t>
+      </w:r>
+      <w:r>
+        <w:t xml:space="preserve">in</w:t>
+      </w:r>
+      <w:r>
+        <w:t xml:space="preserve"> </w:t>
+      </w:r>
+      <w:r>
+        <w:t xml:space="preserve">light of MR intensity nonlinearities have relied on 1-D piecewise affine</w:t>
+      </w:r>
+      <w:r>
+        <w:t xml:space="preserve"> </w:t>
+      </w:r>
+      <w:r>
+        <w:t xml:space="preserve">mappings between corresponding structural features found within the histograms</w:t>
+      </w:r>
+      <w:r>
+        <w:t xml:space="preserve"> </w:t>
+      </w:r>
+      <w:r>
+        <w:t xml:space="preserve">themselves (e.g., peaks and valleys). For example, structural MRI, such as</w:t>
+      </w:r>
+      <w:r>
+        <w:t xml:space="preserve"> </w:t>
+      </w:r>
+      <w:r>
+        <w:t xml:space="preserve">T1-weighted neuroimaging, utilizes the well-known relative intensities of major</w:t>
+      </w:r>
+      <w:r>
+        <w:t xml:space="preserve"> </w:t>
+      </w:r>
+      <w:r>
+        <w:t xml:space="preserve">tissue types (i.e., cerebrospinal fluid (CSF), gray matter (GM), and white</w:t>
+      </w:r>
+      <w:r>
+        <w:t xml:space="preserve"> </w:t>
+      </w:r>
+      <w:r>
+        <w:t xml:space="preserve">matter (WM)), which characteristically correspond to visible histogram peaks, as</w:t>
+      </w:r>
+      <w:r>
+        <w:t xml:space="preserve"> </w:t>
+      </w:r>
+      <w:r>
+        <w:t xml:space="preserve">landmarks to determine the nonlinear intensity mapping between histograms.</w:t>
+      </w:r>
+      <w:r>
+        <w:t xml:space="preserve"> </w:t>
+      </w:r>
+      <w:r>
+        <w:t xml:space="preserve">However, in hyperpolarized gas imaging of the lung, no such characteristic</w:t>
+      </w:r>
+      <w:r>
+        <w:t xml:space="preserve"> </w:t>
+      </w:r>
+      <w:r>
+        <w:t xml:space="preserve">structural features exist, generally speaking, between histograms. This is most</w:t>
+      </w:r>
+      <w:r>
+        <w:t xml:space="preserve"> </w:t>
+      </w:r>
+      <w:r>
+        <w:t xml:space="preserve">likely due to the primarily functional utility (vs. anatomical) nature of these</w:t>
+      </w:r>
+      <w:r>
+        <w:t xml:space="preserve"> </w:t>
+      </w:r>
+      <w:r>
+        <w:t xml:space="preserve">images. The approach used by some groups</w:t>
+      </w:r>
+      <w:r>
+        <w:t xml:space="preserve"> </w:t>
+      </w:r>
+      <w:r>
+        <w:t xml:space="preserve">(26, 52)</w:t>
+      </w:r>
+      <w:r>
+        <w:t xml:space="preserve"> </w:t>
+      </w:r>
+      <w:r>
+        <w:t xml:space="preserve">of</w:t>
+      </w:r>
+      <w:r>
+        <w:t xml:space="preserve"> </w:t>
+      </w:r>
+      <w:r>
+        <w:t xml:space="preserve">employing some variant of the well-known k-means algorithm as a clustering</w:t>
+      </w:r>
+      <w:r>
+        <w:t xml:space="preserve"> </w:t>
+      </w:r>
+      <w:r>
+        <w:t xml:space="preserve">strategy</w:t>
+      </w:r>
+      <w:r>
+        <w:t xml:space="preserve"> </w:t>
+      </w:r>
+      <w:r>
         <w:t xml:space="preserve">(41)</w:t>
-      </w:r>
-      <w:r>
-        <w:t xml:space="preserve">. Similar to the histogram-only algorithms (i.e.,</w:t>
-      </w:r>
-      <w:r>
-        <w:t xml:space="preserve"> </w:t>
-      </w:r>
-      <w:r>
-        <w:t xml:space="preserve">linear binning and hierarchical k-means, discussed below), these approaches do</w:t>
-      </w:r>
-      <w:r>
-        <w:t xml:space="preserve"> </w:t>
-      </w:r>
-      <w:r>
-        <w:t xml:space="preserve">not take into account the various MRI artefacts such as noise</w:t>
-      </w:r>
-      <w:r>
-        <w:t xml:space="preserve"> </w:t>
-      </w:r>
-      <w:r>
-        <w:t xml:space="preserve">(42, 43)</w:t>
-      </w:r>
-      <w:r>
-        <w:t xml:space="preserve"> </w:t>
-      </w:r>
-      <w:r>
-        <w:t xml:space="preserve">and the intensity inhomogeneity field</w:t>
-      </w:r>
-      <w:r>
-        <w:t xml:space="preserve"> </w:t>
-      </w:r>
-      <w:r>
-        <w:t xml:space="preserve">(59)</w:t>
-      </w:r>
-      <w:r>
-        <w:t xml:space="preserve"> </w:t>
-      </w:r>
-      <w:r>
-        <w:t xml:space="preserve">which prevent hard threshold values from distinguishing tissue</w:t>
-      </w:r>
-      <w:r>
-        <w:t xml:space="preserve"> </w:t>
-      </w:r>
-      <w:r>
-        <w:t xml:space="preserve">types precisely consistent with that of human experts. In addition, to provide</w:t>
-      </w:r>
-      <w:r>
-        <w:t xml:space="preserve"> </w:t>
-      </w:r>
-      <w:r>
-        <w:t xml:space="preserve">a more granular categorization of ventilation for greater compatibility with</w:t>
-      </w:r>
-      <w:r>
-        <w:t xml:space="preserve"> </w:t>
-      </w:r>
-      <w:r>
-        <w:t xml:space="preserve">clinical qualitative assessment, many current techniques have increased the</w:t>
-      </w:r>
-      <w:r>
-        <w:t xml:space="preserve"> </w:t>
-      </w:r>
-      <w:r>
-        <w:t xml:space="preserve">number of voxel classes (i.e., clusters) beyond the binary categories of</w:t>
-      </w:r>
-      <w:r>
-        <w:t xml:space="preserve"> </w:t>
-      </w:r>
-      <w:r>
-        <w:t xml:space="preserve">“</w:t>
-      </w:r>
-      <w:r>
-        <w:t xml:space="preserve">ventilated</w:t>
-      </w:r>
-      <w:r>
-        <w:t xml:space="preserve">”</w:t>
-      </w:r>
-      <w:r>
-        <w:t xml:space="preserve"> </w:t>
-      </w:r>
-      <w:r>
-        <w:t xml:space="preserve">and</w:t>
-      </w:r>
-      <w:r>
-        <w:t xml:space="preserve"> </w:t>
-      </w:r>
-      <w:r>
-        <w:t xml:space="preserve">“</w:t>
-      </w:r>
-      <w:r>
-        <w:t xml:space="preserve">non-ventilated.</w:t>
-      </w:r>
-      <w:r>
-        <w:t xml:space="preserve">”</w:t>
-      </w:r>
-    </w:p>
-    <w:p>
-      <w:pPr>
-        <w:pStyle w:val="BodyText"/>
-      </w:pPr>
-      <w:r>
-        <w:t xml:space="preserve">Linear binning is a simplified type of MR intensity standardization</w:t>
-      </w:r>
-      <w:r>
-        <w:t xml:space="preserve"> </w:t>
-      </w:r>
-      <w:r>
-        <w:t xml:space="preserve">(50)</w:t>
-      </w:r>
-      <w:r>
-        <w:t xml:space="preserve"> </w:t>
-      </w:r>
-      <w:r>
-        <w:t xml:space="preserve">in which images from healthy controls are normalized to</w:t>
-      </w:r>
-      <w:r>
-        <w:t xml:space="preserve"> </w:t>
-      </w:r>
-      <w:r>
-        <w:t xml:space="preserve">the range [0, 1] and then used to calculate the cluster intensity boundary values, based on an</w:t>
-      </w:r>
-      <w:r>
-        <w:t xml:space="preserve"> </w:t>
-      </w:r>
-      <w:r>
-        <w:t xml:space="preserve">aggregated estimate of the parameters of a single Gaussian fit. Subject images</w:t>
-      </w:r>
-      <w:r>
-        <w:t xml:space="preserve"> </w:t>
-      </w:r>
-      <w:r>
-        <w:t xml:space="preserve">to be segmented are then rescaled to this reference histogram (i.e., a global</w:t>
-      </w:r>
-      <w:r>
-        <w:t xml:space="preserve"> </w:t>
-      </w:r>
-      <w:r>
-        <w:t xml:space="preserve">affine 1-D transform). This mapping results in alignment of the cluster</w:t>
-      </w:r>
-      <w:r>
-        <w:t xml:space="preserve"> </w:t>
-      </w:r>
-      <w:r>
-        <w:t xml:space="preserve">boundaries such that corresponding labels are assumed to have similar clinical</w:t>
-      </w:r>
-      <w:r>
-        <w:t xml:space="preserve"> </w:t>
-      </w:r>
-      <w:r>
-        <w:t xml:space="preserve">interpretation. In addition to the previously mentioned limitations associated with</w:t>
-      </w:r>
-      <w:r>
-        <w:t xml:space="preserve"> </w:t>
-      </w:r>
-      <w:r>
-        <w:t xml:space="preserve">hard threshold values, such a global transform does not account for MR intensity</w:t>
-      </w:r>
-      <w:r>
-        <w:t xml:space="preserve"> </w:t>
-      </w:r>
-      <w:r>
-        <w:t xml:space="preserve">nonlinearities that have been well-studied</w:t>
-      </w:r>
-      <w:r>
-        <w:t xml:space="preserve"> </w:t>
-      </w:r>
-      <w:r>
-        <w:t xml:space="preserve">(46–50)</w:t>
-      </w:r>
-      <w:r>
-        <w:t xml:space="preserve"> </w:t>
-      </w:r>
-      <w:r>
-        <w:t xml:space="preserve">and</w:t>
-      </w:r>
-      <w:r>
-        <w:t xml:space="preserve"> </w:t>
-      </w:r>
-      <w:r>
-        <w:t xml:space="preserve">are known to cause significant intensity variation even in the same region of</w:t>
-      </w:r>
-      <w:r>
-        <w:t xml:space="preserve"> </w:t>
-      </w:r>
-      <w:r>
-        <w:t xml:space="preserve">the same subject. As stated in</w:t>
-      </w:r>
-      <w:r>
-        <w:t xml:space="preserve"> </w:t>
-      </w:r>
-      <w:r>
-        <w:t xml:space="preserve">(46)</w:t>
-      </w:r>
-      <w:r>
-        <w:t xml:space="preserve">:</w:t>
-      </w:r>
-    </w:p>
-    <w:p>
-      <w:pPr>
-        <w:pStyle w:val="BlockText"/>
-      </w:pPr>
-      <w:r>
-        <w:t xml:space="preserve">Intensities of MR images can vary, even in the same protocol and the same</w:t>
-      </w:r>
-      <w:r>
-        <w:t xml:space="preserve"> </w:t>
-      </w:r>
-      <w:r>
-        <w:t xml:space="preserve">sample and using the same scanner. Indeed, they may depend on the acquisition</w:t>
-      </w:r>
-      <w:r>
-        <w:t xml:space="preserve"> </w:t>
-      </w:r>
-      <w:r>
-        <w:t xml:space="preserve">conditions such as room temperature and hygrometry, calibration adjustment,</w:t>
-      </w:r>
-      <w:r>
-        <w:t xml:space="preserve"> </w:t>
-      </w:r>
-      <w:r>
-        <w:t xml:space="preserve">slice location, B0 intensity, and the receiver gain value. The consequences of</w:t>
-      </w:r>
-      <w:r>
-        <w:t xml:space="preserve"> </w:t>
-      </w:r>
-      <w:r>
-        <w:t xml:space="preserve">intensity variation are greater when different scanners are used.</w:t>
-      </w:r>
-    </w:p>
-    <w:p>
-      <w:pPr>
-        <w:pStyle w:val="FirstParagraph"/>
-      </w:pPr>
-      <w:r>
-        <w:t xml:space="preserve">As we illustrate in subsequent sections, ignoring these nonlinearities is known</w:t>
-      </w:r>
-      <w:r>
-        <w:t xml:space="preserve"> </w:t>
-      </w:r>
-      <w:r>
-        <w:t xml:space="preserve">to have significant consequences in the well-studied (and somewhat analogous)</w:t>
-      </w:r>
-      <w:r>
-        <w:t xml:space="preserve"> </w:t>
-      </w:r>
-      <w:r>
-        <w:t xml:space="preserve">area of brain tissue segmentation in T1-weighted MRI (e.g.,</w:t>
-      </w:r>
-      <w:r>
-        <w:t xml:space="preserve"> </w:t>
-      </w:r>
-      <w:r>
-        <w:t xml:space="preserve">(44, 45, 58)</w:t>
-      </w:r>
-      <w:r>
-        <w:t xml:space="preserve">). Here we demonstrate its effects</w:t>
-      </w:r>
-      <w:r>
-        <w:t xml:space="preserve"> </w:t>
-      </w:r>
-      <w:r>
-        <w:t xml:space="preserve">in hyperpolarized gas imaging quantification robustness in conjunction with</w:t>
-      </w:r>
-      <w:r>
-        <w:t xml:space="preserve"> </w:t>
-      </w:r>
-      <w:r>
-        <w:t xml:space="preserve">noise considerations. In addition, the reference distribution required by</w:t>
-      </w:r>
-      <w:r>
-        <w:t xml:space="preserve"> </w:t>
-      </w:r>
-      <w:r>
-        <w:t xml:space="preserve">linear binning assumes sufficient agreement as to what constitutes a</w:t>
-      </w:r>
-      <w:r>
-        <w:t xml:space="preserve"> </w:t>
-      </w:r>
-      <w:r>
-        <w:t xml:space="preserve">“</w:t>
-      </w:r>
-      <w:r>
-        <w:t xml:space="preserve">healthy</w:t>
-      </w:r>
-      <w:r>
-        <w:t xml:space="preserve"> </w:t>
-      </w:r>
-      <w:r>
-        <w:t xml:space="preserve">control,</w:t>
-      </w:r>
-      <w:r>
-        <w:t xml:space="preserve">”</w:t>
-      </w:r>
-      <w:r>
-        <w:t xml:space="preserve"> </w:t>
-      </w:r>
-      <w:r>
-        <w:t xml:space="preserve">whether a Gaussian fit is appropriate, and, even assuming the latter,</w:t>
-      </w:r>
-      <w:r>
-        <w:t xml:space="preserve"> </w:t>
-      </w:r>
-      <w:r>
-        <w:t xml:space="preserve">whether or not the parameter values can be combined in a linear fashion to</w:t>
-      </w:r>
-      <w:r>
-        <w:t xml:space="preserve"> </w:t>
-      </w:r>
-      <w:r>
-        <w:t xml:space="preserve">constitute a single reference standard. Of additional concern, though, is</w:t>
-      </w:r>
-      <w:r>
-        <w:t xml:space="preserve"> </w:t>
-      </w:r>
-      <w:r>
-        <w:t xml:space="preserve">that the requirement for a healthy cohort for determination of algorithmic</w:t>
-      </w:r>
-      <w:r>
-        <w:t xml:space="preserve"> </w:t>
-      </w:r>
-      <w:r>
-        <w:t xml:space="preserve">parameters introduces a non-negligible source of measurement variance, as we</w:t>
-      </w:r>
-      <w:r>
-        <w:t xml:space="preserve"> </w:t>
-      </w:r>
-      <w:r>
-        <w:t xml:space="preserve">will also demonstrate.</w:t>
-      </w:r>
-    </w:p>
-    <w:p>
-      <w:pPr>
-        <w:pStyle w:val="BodyText"/>
-      </w:pPr>
-      <w:r>
-        <w:t xml:space="preserve">Previous attempts at histogram standardization</w:t>
-      </w:r>
-      <w:r>
-        <w:t xml:space="preserve"> </w:t>
-      </w:r>
-      <w:r>
-        <w:t xml:space="preserve">(49, 50)</w:t>
-      </w:r>
-      <w:r>
-        <w:t xml:space="preserve"> </w:t>
-      </w:r>
-      <w:r>
-        <w:t xml:space="preserve">in</w:t>
-      </w:r>
-      <w:r>
-        <w:t xml:space="preserve"> </w:t>
-      </w:r>
-      <w:r>
-        <w:t xml:space="preserve">light of MR intensity nonlinearities have relied on 1-D piecewise affine</w:t>
-      </w:r>
-      <w:r>
-        <w:t xml:space="preserve"> </w:t>
-      </w:r>
-      <w:r>
-        <w:t xml:space="preserve">mappings between corresponding structural features found within the histograms</w:t>
-      </w:r>
-      <w:r>
-        <w:t xml:space="preserve"> </w:t>
-      </w:r>
-      <w:r>
-        <w:t xml:space="preserve">themselves (e.g., peaks and valleys). For example, structural MRI, such as</w:t>
-      </w:r>
-      <w:r>
-        <w:t xml:space="preserve"> </w:t>
-      </w:r>
-      <w:r>
-        <w:t xml:space="preserve">T1-weighted neuroimaging, utilizes the well-known relative intensities of major</w:t>
-      </w:r>
-      <w:r>
-        <w:t xml:space="preserve"> </w:t>
-      </w:r>
-      <w:r>
-        <w:t xml:space="preserve">tissue types (i.e., cerebrospinal fluid (CSF), gray matter (GM), and white</w:t>
-      </w:r>
-      <w:r>
-        <w:t xml:space="preserve"> </w:t>
-      </w:r>
-      <w:r>
-        <w:t xml:space="preserve">matter(WM)), which characteristically correspond to visible histogram peaks, as</w:t>
-      </w:r>
-      <w:r>
-        <w:t xml:space="preserve"> </w:t>
-      </w:r>
-      <w:r>
-        <w:t xml:space="preserve">landmarks to determine the nonlinear intensity mapping between histograms.</w:t>
-      </w:r>
-      <w:r>
-        <w:t xml:space="preserve"> </w:t>
-      </w:r>
-      <w:r>
-        <w:t xml:space="preserve">However, in hyperpolarized gas imaging of the lung, no such characteristic</w:t>
-      </w:r>
-      <w:r>
-        <w:t xml:space="preserve"> </w:t>
-      </w:r>
-      <w:r>
-        <w:t xml:space="preserve">structural features exist, generally speaking, between histograms. This is most</w:t>
-      </w:r>
-      <w:r>
-        <w:t xml:space="preserve"> </w:t>
-      </w:r>
-      <w:r>
-        <w:t xml:space="preserve">likely due to the primarily functional utility (vs. anatomical) nature of these</w:t>
-      </w:r>
-      <w:r>
-        <w:t xml:space="preserve"> </w:t>
-      </w:r>
-      <w:r>
-        <w:t xml:space="preserve">images. The approach used by some groups</w:t>
-      </w:r>
-      <w:r>
-        <w:t xml:space="preserve"> </w:t>
-      </w:r>
-      <w:r>
-        <w:t xml:space="preserve">(25, 51)</w:t>
-      </w:r>
-      <w:r>
-        <w:t xml:space="preserve"> </w:t>
-      </w:r>
-      <w:r>
-        <w:t xml:space="preserve">of</w:t>
-      </w:r>
-      <w:r>
-        <w:t xml:space="preserve"> </w:t>
-      </w:r>
-      <w:r>
-        <w:t xml:space="preserve">employing some variant of the well-known k-means algorithm as a clustering</w:t>
-      </w:r>
-      <w:r>
-        <w:t xml:space="preserve"> </w:t>
-      </w:r>
-      <w:r>
-        <w:t xml:space="preserve">strategy</w:t>
-      </w:r>
-      <w:r>
-        <w:t xml:space="preserve"> </w:t>
-      </w:r>
-      <w:r>
-        <w:t xml:space="preserve">(40)</w:t>
       </w:r>
       <w:r>
         <w:t xml:space="preserve"> </w:t>
@@ -1028,30 +1028,30 @@
         <w:t xml:space="preserve"> </w:t>
       </w:r>
       <w:r>
+        <w:t xml:space="preserve">(6)</w:t>
+      </w:r>
+      <w:r>
+        <w:t xml:space="preserve">. Later</w:t>
+      </w:r>
+      <w:r>
+        <w:t xml:space="preserve"> </w:t>
+      </w:r>
+      <w:r>
+        <w:t xml:space="preserve">innovations included the incorporation of spatial considerations using</w:t>
+      </w:r>
+      <w:r>
+        <w:t xml:space="preserve"> </w:t>
+      </w:r>
+      <w:r>
+        <w:t xml:space="preserve">class membership values of the local voxel neighborhood</w:t>
+      </w:r>
+      <w:r>
+        <w:t xml:space="preserve"> </w:t>
+      </w:r>
+      <w:r>
         <w:t xml:space="preserve">(5)</w:t>
       </w:r>
       <w:r>
-        <w:t xml:space="preserve">. Later</w:t>
-      </w:r>
-      <w:r>
-        <w:t xml:space="preserve"> </w:t>
-      </w:r>
-      <w:r>
-        <w:t xml:space="preserve">innovations included the incorporation of spatial considerations using</w:t>
-      </w:r>
-      <w:r>
-        <w:t xml:space="preserve"> </w:t>
-      </w:r>
-      <w:r>
-        <w:t xml:space="preserve">class membership values of the local voxel neighborhood</w:t>
-      </w:r>
-      <w:r>
-        <w:t xml:space="preserve"> </w:t>
-      </w:r>
-      <w:r>
-        <w:t xml:space="preserve">(4)</w:t>
-      </w:r>
-      <w:r>
         <w:t xml:space="preserve">. Both</w:t>
       </w:r>
       <w:r>
@@ -1064,13 +1064,13 @@
         <w:t xml:space="preserve"> </w:t>
       </w:r>
       <w:r>
-        <w:t xml:space="preserve">hyperpolarized He-3 and Xe-129 images in</w:t>
-      </w:r>
-      <w:r>
-        <w:t xml:space="preserve"> </w:t>
-      </w:r>
-      <w:r>
-        <w:t xml:space="preserve">(6)</w:t>
+        <w:t xml:space="preserve">hyperpolarized 3He and 129Xe images in</w:t>
+      </w:r>
+      <w:r>
+        <w:t xml:space="preserve"> </w:t>
+      </w:r>
+      <w:r>
+        <w:t xml:space="preserve">(7)</w:t>
       </w:r>
       <w:r>
         <w:t xml:space="preserve"> </w:t>
@@ -1126,140 +1126,140 @@
         <w:t xml:space="preserve"> </w:t>
       </w:r>
       <w:r>
+        <w:t xml:space="preserve">(64)</w:t>
+      </w:r>
+      <w:r>
+        <w:t xml:space="preserve">. This algorithm is</w:t>
+      </w:r>
+      <w:r>
+        <w:t xml:space="preserve"> </w:t>
+      </w:r>
+      <w:r>
+        <w:t xml:space="preserve">based on a well-established iterative approach originally used for NASA</w:t>
+      </w:r>
+      <w:r>
+        <w:t xml:space="preserve"> </w:t>
+      </w:r>
+      <w:r>
+        <w:t xml:space="preserve">satellite image processing and subsequently appropriated for brain tissue</w:t>
+      </w:r>
+      <w:r>
+        <w:t xml:space="preserve"> </w:t>
+      </w:r>
+      <w:r>
+        <w:t xml:space="preserve">segmentation in</w:t>
+      </w:r>
+      <w:r>
+        <w:t xml:space="preserve"> </w:t>
+      </w:r>
+      <w:r>
+        <w:t xml:space="preserve">(40)</w:t>
+      </w:r>
+      <w:r>
+        <w:t xml:space="preserve">. A Gaussian mixture model (GMM) is used to</w:t>
+      </w:r>
+      <w:r>
+        <w:t xml:space="preserve"> </w:t>
+      </w:r>
+      <w:r>
+        <w:t xml:space="preserve">model the intensity clusters of the histogram with class modulation in the form</w:t>
+      </w:r>
+      <w:r>
+        <w:t xml:space="preserve"> </w:t>
+      </w:r>
+      <w:r>
+        <w:t xml:space="preserve">of probabilistic voxelwise label considerations, i.e., Markov random field (MRF)</w:t>
+      </w:r>
+      <w:r>
+        <w:t xml:space="preserve"> </w:t>
+      </w:r>
+      <w:r>
+        <w:t xml:space="preserve">modeling, within image neighborhoods</w:t>
+      </w:r>
+      <w:r>
+        <w:t xml:space="preserve"> </w:t>
+      </w:r>
+      <w:r>
+        <w:t xml:space="preserve">(32)</w:t>
+      </w:r>
+      <w:r>
+        <w:t xml:space="preserve"> </w:t>
+      </w:r>
+      <w:r>
+        <w:t xml:space="preserve">optimized with the</w:t>
+      </w:r>
+      <w:r>
+        <w:t xml:space="preserve"> </w:t>
+      </w:r>
+      <w:r>
+        <w:t xml:space="preserve">expectation-maximization (EM) algorithm</w:t>
+      </w:r>
+      <w:r>
+        <w:t xml:space="preserve"> </w:t>
+      </w:r>
+      <w:r>
+        <w:t xml:space="preserve">(31)</w:t>
+      </w:r>
+      <w:r>
+        <w:t xml:space="preserve">. This has the</w:t>
+      </w:r>
+      <w:r>
+        <w:t xml:space="preserve"> </w:t>
+      </w:r>
+      <w:r>
+        <w:t xml:space="preserve">advantage, in contrast to histogram-only algorithms, that it softens the</w:t>
+      </w:r>
+      <w:r>
+        <w:t xml:space="preserve"> </w:t>
+      </w:r>
+      <w:r>
+        <w:t xml:space="preserve">intensity thresholds between class labels which demonstrates robustness to</w:t>
+      </w:r>
+      <w:r>
+        <w:t xml:space="preserve"> </w:t>
+      </w:r>
+      <w:r>
+        <w:t xml:space="preserve">certain imaging distortions, such as noise. However, as we will demonstrate,</w:t>
+      </w:r>
+      <w:r>
+        <w:t xml:space="preserve"> </w:t>
+      </w:r>
+      <w:r>
+        <w:t xml:space="preserve">this algorithm is also flawed in the inherent assumption that meaningful</w:t>
+      </w:r>
+      <w:r>
+        <w:t xml:space="preserve"> </w:t>
+      </w:r>
+      <w:r>
+        <w:t xml:space="preserve">structure is found, and can be adequately characterized, within the associated</w:t>
+      </w:r>
+      <w:r>
+        <w:t xml:space="preserve"> </w:t>
+      </w:r>
+      <w:r>
+        <w:t xml:space="preserve">image histogram in order to optimize a multi-class labeling. In particular,</w:t>
+      </w:r>
+      <w:r>
+        <w:t xml:space="preserve"> </w:t>
+      </w:r>
+      <w:r>
+        <w:t xml:space="preserve">this algorithm is susceptible to MR nonlinear intensity artefacts.</w:t>
+      </w:r>
+    </w:p>
+    <w:p>
+      <w:pPr>
+        <w:pStyle w:val="BodyText"/>
+      </w:pPr>
+      <w:r>
+        <w:t xml:space="preserve">Additionally, many of these segmentation algorithms use N4 bias correction</w:t>
+      </w:r>
+      <w:r>
+        <w:t xml:space="preserve"> </w:t>
+      </w:r>
+      <w:r>
         <w:t xml:space="preserve">(63)</w:t>
       </w:r>
       <w:r>
-        <w:t xml:space="preserve">. This algorithm is</w:t>
-      </w:r>
-      <w:r>
-        <w:t xml:space="preserve"> </w:t>
-      </w:r>
-      <w:r>
-        <w:t xml:space="preserve">based on a well-established iterative approach originally used for NASA</w:t>
-      </w:r>
-      <w:r>
-        <w:t xml:space="preserve"> </w:t>
-      </w:r>
-      <w:r>
-        <w:t xml:space="preserve">satellite image processing and subsequently appropriated for brain tissue</w:t>
-      </w:r>
-      <w:r>
-        <w:t xml:space="preserve"> </w:t>
-      </w:r>
-      <w:r>
-        <w:t xml:space="preserve">segmentation in</w:t>
-      </w:r>
-      <w:r>
-        <w:t xml:space="preserve"> </w:t>
-      </w:r>
-      <w:r>
-        <w:t xml:space="preserve">(39)</w:t>
-      </w:r>
-      <w:r>
-        <w:t xml:space="preserve">. A Gaussian mixture model (GMM) is used to</w:t>
-      </w:r>
-      <w:r>
-        <w:t xml:space="preserve"> </w:t>
-      </w:r>
-      <w:r>
-        <w:t xml:space="preserve">model the intensity clusters of the histogram with class modulation in the form</w:t>
-      </w:r>
-      <w:r>
-        <w:t xml:space="preserve"> </w:t>
-      </w:r>
-      <w:r>
-        <w:t xml:space="preserve">of probabilistic voxelwise label considerations, i.e., Markov random field (MRF)</w:t>
-      </w:r>
-      <w:r>
-        <w:t xml:space="preserve"> </w:t>
-      </w:r>
-      <w:r>
-        <w:t xml:space="preserve">modeling, within image neighborhoods</w:t>
-      </w:r>
-      <w:r>
-        <w:t xml:space="preserve"> </w:t>
-      </w:r>
-      <w:r>
-        <w:t xml:space="preserve">(31)</w:t>
-      </w:r>
-      <w:r>
-        <w:t xml:space="preserve"> </w:t>
-      </w:r>
-      <w:r>
-        <w:t xml:space="preserve">optimized with the</w:t>
-      </w:r>
-      <w:r>
-        <w:t xml:space="preserve"> </w:t>
-      </w:r>
-      <w:r>
-        <w:t xml:space="preserve">expectation-maximization (EM) algorithm</w:t>
-      </w:r>
-      <w:r>
-        <w:t xml:space="preserve"> </w:t>
-      </w:r>
-      <w:r>
-        <w:t xml:space="preserve">(30)</w:t>
-      </w:r>
-      <w:r>
-        <w:t xml:space="preserve">. This has the</w:t>
-      </w:r>
-      <w:r>
-        <w:t xml:space="preserve"> </w:t>
-      </w:r>
-      <w:r>
-        <w:t xml:space="preserve">advantage, in contrast to histogram-only algorithms, that it softens the</w:t>
-      </w:r>
-      <w:r>
-        <w:t xml:space="preserve"> </w:t>
-      </w:r>
-      <w:r>
-        <w:t xml:space="preserve">intensity thresholds between class labels which demonstrates robustness to</w:t>
-      </w:r>
-      <w:r>
-        <w:t xml:space="preserve"> </w:t>
-      </w:r>
-      <w:r>
-        <w:t xml:space="preserve">certain imaging distortions, such as noise. However, as we will demonstrate,</w:t>
-      </w:r>
-      <w:r>
-        <w:t xml:space="preserve"> </w:t>
-      </w:r>
-      <w:r>
-        <w:t xml:space="preserve">this algorithm is also flawed in the inherent assumption that meaningful</w:t>
-      </w:r>
-      <w:r>
-        <w:t xml:space="preserve"> </w:t>
-      </w:r>
-      <w:r>
-        <w:t xml:space="preserve">structure is found, and can be adequately characterized, within the associated</w:t>
-      </w:r>
-      <w:r>
-        <w:t xml:space="preserve"> </w:t>
-      </w:r>
-      <w:r>
-        <w:t xml:space="preserve">image histogram in order to optimize a multi-class labeling. In particular,</w:t>
-      </w:r>
-      <w:r>
-        <w:t xml:space="preserve"> </w:t>
-      </w:r>
-      <w:r>
-        <w:t xml:space="preserve">this algorithm is susceptible to MR nonlinear intensity artefacts.</w:t>
-      </w:r>
-    </w:p>
-    <w:p>
-      <w:pPr>
-        <w:pStyle w:val="BodyText"/>
-      </w:pPr>
-      <w:r>
-        <w:t xml:space="preserve">Additionally, many of these segmentation algorithms use N4 bias correction</w:t>
-      </w:r>
-      <w:r>
-        <w:t xml:space="preserve"> </w:t>
-      </w:r>
-      <w:r>
-        <w:t xml:space="preserve">(62)</w:t>
-      </w:r>
-      <w:r>
         <w:t xml:space="preserve">, an extension of the nonuniform intensity normalization (N3)</w:t>
       </w:r>
       <w:r>
@@ -1272,7 +1272,7 @@
         <w:t xml:space="preserve"> </w:t>
       </w:r>
       <w:r>
-        <w:t xml:space="preserve">(59)</w:t>
+        <w:t xml:space="preserve">(60)</w:t>
       </w:r>
       <w:r>
         <w:t xml:space="preserve">, to mitigate MR intensity inhomogeneity artefacts.</w:t>
@@ -1499,7 +1499,7 @@
         <w:t xml:space="preserve"> </w:t>
       </w:r>
       <w:r>
-        <w:t xml:space="preserve">consisting of 51 hyperpolarized gas lung images and the publicly available data</w:t>
+        <w:t xml:space="preserve">consisting of 51 129Xe gas lung images and the publicly available data</w:t>
       </w:r>
       <w:r>
         <w:t xml:space="preserve"> </w:t>
@@ -1511,25 +1511,25 @@
         <w:t xml:space="preserve"> </w:t>
       </w:r>
       <w:r>
+        <w:t xml:space="preserve">(3)</w:t>
+      </w:r>
+      <w:r>
+        <w:t xml:space="preserve"> </w:t>
+      </w:r>
+      <w:r>
+        <w:t xml:space="preserve">and made available at Harvard’s Dataverse online</w:t>
+      </w:r>
+      <w:r>
+        <w:t xml:space="preserve"> </w:t>
+      </w:r>
+      <w:r>
+        <w:t xml:space="preserve">repository</w:t>
+      </w:r>
+      <w:r>
+        <w:t xml:space="preserve"> </w:t>
+      </w:r>
+      <w:r>
         <w:t xml:space="preserve">(2)</w:t>
-      </w:r>
-      <w:r>
-        <w:t xml:space="preserve"> </w:t>
-      </w:r>
-      <w:r>
-        <w:t xml:space="preserve">and made available at Harvard’s Dataverse online</w:t>
-      </w:r>
-      <w:r>
-        <w:t xml:space="preserve"> </w:t>
-      </w:r>
-      <w:r>
-        <w:t xml:space="preserve">repository</w:t>
-      </w:r>
-      <w:r>
-        <w:t xml:space="preserve"> </w:t>
-      </w:r>
-      <w:r>
-        <w:t xml:space="preserve">(1)</w:t>
       </w:r>
       <w:r>
         <w:t xml:space="preserve"> </w:t>
@@ -1602,7 +1602,7 @@
         <w:t xml:space="preserve"> </w:t>
       </w:r>
       <w:r>
-        <w:t xml:space="preserve">(24)</w:t>
+        <w:t xml:space="preserve">(25)</w:t>
       </w:r>
       <w:r>
         <w:t xml:space="preserve">. SSIM is a highly cited</w:t>
@@ -1804,7 +1804,7 @@
         <w:t xml:space="preserve"> </w:t>
       </w:r>
       <w:r>
-        <w:t xml:space="preserve">(7, 29)</w:t>
+        <w:t xml:space="preserve">(8, 30)</w:t>
       </w:r>
       <w:r>
         <w:t xml:space="preserve">) and bias which are obscured</w:t>
@@ -1819,7 +1819,7 @@
         <w:t xml:space="preserve"> </w:t>
       </w:r>
       <w:r>
-        <w:t xml:space="preserve">(23)</w:t>
+        <w:t xml:space="preserve">(24)</w:t>
       </w:r>
       <w:r>
         <w:t xml:space="preserve"> </w:t>
@@ -1875,30 +1875,30 @@
         <w:t xml:space="preserve"> </w:t>
       </w:r>
       <w:r>
+        <w:t xml:space="preserve">(29)</w:t>
+      </w:r>
+      <w:r>
+        <w:t xml:space="preserve">, particularly convolutional neural networks (CNN).</w:t>
+      </w:r>
+      <w:r>
+        <w:t xml:space="preserve"> </w:t>
+      </w:r>
+      <w:r>
+        <w:t xml:space="preserve">Such models have demonstrated outstanding performance in certain computational tasks,</w:t>
+      </w:r>
+      <w:r>
+        <w:t xml:space="preserve"> </w:t>
+      </w:r>
+      <w:r>
+        <w:t xml:space="preserve">including classification and semantic segmentation in medical imaging</w:t>
+      </w:r>
+      <w:r>
+        <w:t xml:space="preserve"> </w:t>
+      </w:r>
+      <w:r>
         <w:t xml:space="preserve">(28)</w:t>
       </w:r>
       <w:r>
-        <w:t xml:space="preserve">, particularly convolutional neural networks (CNN).[^101]</w:t>
-      </w:r>
-      <w:r>
-        <w:t xml:space="preserve"> </w:t>
-      </w:r>
-      <w:r>
-        <w:t xml:space="preserve">Such models have demonstrated outstanding performance in certain computational tasks,</w:t>
-      </w:r>
-      <w:r>
-        <w:t xml:space="preserve"> </w:t>
-      </w:r>
-      <w:r>
-        <w:t xml:space="preserve">including classification and semantic segmentation in medical imaging</w:t>
-      </w:r>
-      <w:r>
-        <w:t xml:space="preserve"> </w:t>
-      </w:r>
-      <w:r>
-        <w:t xml:space="preserve">(27)</w:t>
-      </w:r>
-      <w:r>
         <w:t xml:space="preserve">. Their potential for leveraging spatial information from images</w:t>
       </w:r>
       <w:r>
@@ -1917,7 +1917,7 @@
         <w:t xml:space="preserve"> </w:t>
       </w:r>
       <w:r>
-        <w:t xml:space="preserve">(57)</w:t>
+        <w:t xml:space="preserve">(58)</w:t>
       </w:r>
       <w:r>
         <w:t xml:space="preserve">. Importantly, CNN optimization occurs</w:t>
@@ -1944,7 +1944,7 @@
         <w:t xml:space="preserve"> </w:t>
       </w:r>
       <w:r>
-        <w:t xml:space="preserve">(55)</w:t>
+        <w:t xml:space="preserve">(56)</w:t>
       </w:r>
       <w:r>
         <w:t xml:space="preserve"> </w:t>
@@ -1983,7 +1983,7 @@
         <w:rPr>
           <w:i/>
         </w:rPr>
-        <w:t xml:space="preserve">as spatial samplings of real world objects</w:t>
+        <w:t xml:space="preserve">as spatial samplings of real-world objects</w:t>
       </w:r>
       <w:r>
         <w:t xml:space="preserve">, as opposed to lossy</w:t>
@@ -2010,7 +2010,7 @@
         <w:t xml:space="preserve"> </w:t>
       </w:r>
       <w:r>
-        <w:t xml:space="preserve">(38)</w:t>
+        <w:t xml:space="preserve">(39)</w:t>
       </w:r>
       <w:r>
         <w:t xml:space="preserve">.</w:t>
@@ -2056,67 +2056,120 @@
         <w:t xml:space="preserve"> </w:t>
       </w:r>
       <w:r>
-        <w:t xml:space="preserve">healthy (n=7), cystic fibrosis (CF) (n=14), interstitial lung disease (ILD)</w:t>
-      </w:r>
-      <w:r>
-        <w:t xml:space="preserve"> </w:t>
-      </w:r>
-      <w:r>
-        <w:t xml:space="preserve">(n=10), and chronic obstructive pulmonary disease (n=10). MR iImaging with</w:t>
-      </w:r>
-      <w:r>
-        <w:t xml:space="preserve"> </w:t>
-      </w:r>
-      <w:r>
-        <w:t xml:space="preserve">hyperpolarized 129Xe gas was performed under an Institutional Review Board</w:t>
-      </w:r>
-      <w:r>
-        <w:t xml:space="preserve"> </w:t>
-      </w:r>
-      <w:r>
-        <w:t xml:space="preserve">(IRB) approved protocol with written informed consent obtained from each</w:t>
-      </w:r>
-      <w:r>
-        <w:t xml:space="preserve"> </w:t>
-      </w:r>
-      <w:r>
-        <w:t xml:space="preserve">subject. In addition, all imaging was performed under a Food and Drug</w:t>
-      </w:r>
-      <w:r>
-        <w:t xml:space="preserve"> </w:t>
-      </w:r>
-      <w:r>
-        <w:t xml:space="preserve">Administration (FDA) approved physician’s Investigational New Drug application</w:t>
-      </w:r>
-      <w:r>
-        <w:t xml:space="preserve"> </w:t>
-      </w:r>
-      <w:r>
-        <w:t xml:space="preserve">(IND 57866) for hyperpolarized 3He. MRI data were acquired on a 1.5 T whole-body</w:t>
-      </w:r>
-      <w:r>
-        <w:t xml:space="preserve"> </w:t>
-      </w:r>
-      <w:r>
-        <w:t xml:space="preserve">MRI scanner (Siemens Avanto, Siemens Medical Solutions, Malvern, PA) with</w:t>
-      </w:r>
-      <w:r>
-        <w:t xml:space="preserve"> </w:t>
-      </w:r>
-      <w:r>
-        <w:t xml:space="preserve">broadband capabilities and a flexible 129Xe 3He chest radiofrequency coil (RF;</w:t>
-      </w:r>
-      <w:r>
-        <w:t xml:space="preserve"> </w:t>
-      </w:r>
-      <w:r>
-        <w:t xml:space="preserve">IGC Medical Advances, Milwaukee, WI; or Clinical MR Solutions, Brookfield, WI).</w:t>
-      </w:r>
-      <w:r>
-        <w:t xml:space="preserve"> </w:t>
-      </w:r>
-      <w:r>
-        <w:t xml:space="preserve">During a &lt;10–20-second breath-hold following the inhalation of</w:t>
+        <w:t xml:space="preserve">healthy (</w:t>
+      </w:r>
+      <m:oMath>
+        <m:r>
+          <m:t>n</m:t>
+        </m:r>
+        <m:r>
+          <m:t>=</m:t>
+        </m:r>
+        <m:r>
+          <m:t>7</m:t>
+        </m:r>
+      </m:oMath>
+      <w:r>
+        <w:t xml:space="preserve">), cystic fibrosis (CF) (n=14), interstitial lung disease (ILD)</w:t>
+      </w:r>
+      <w:r>
+        <w:t xml:space="preserve"> </w:t>
+      </w:r>
+      <w:r>
+        <w:t xml:space="preserve">(</w:t>
+      </w:r>
+      <m:oMath>
+        <m:r>
+          <m:t>n</m:t>
+        </m:r>
+        <m:r>
+          <m:t>=</m:t>
+        </m:r>
+        <m:r>
+          <m:t>10</m:t>
+        </m:r>
+      </m:oMath>
+      <w:r>
+        <w:t xml:space="preserve">), and chronic obstructive pulmonary disease (</w:t>
+      </w:r>
+      <m:oMath>
+        <m:r>
+          <m:t>n</m:t>
+        </m:r>
+        <m:r>
+          <m:t>=</m:t>
+        </m:r>
+        <m:r>
+          <m:t>10</m:t>
+        </m:r>
+      </m:oMath>
+      <w:r>
+        <w:t xml:space="preserve">). MR imaging with</w:t>
+      </w:r>
+      <w:r>
+        <w:t xml:space="preserve"> </w:t>
+      </w:r>
+      <w:r>
+        <w:t xml:space="preserve">hyperpolarized 129Xe gas was performed under an Institutional Review Board (IRB)</w:t>
+      </w:r>
+      <w:r>
+        <w:t xml:space="preserve"> </w:t>
+      </w:r>
+      <w:r>
+        <w:t xml:space="preserve">approved protocol with written informed consent obtained from each subject. In</w:t>
+      </w:r>
+      <w:r>
+        <w:t xml:space="preserve"> </w:t>
+      </w:r>
+      <w:r>
+        <w:t xml:space="preserve">addition, all imaging was performed under a Food and Drug Administration (FDA)</w:t>
+      </w:r>
+      <w:r>
+        <w:t xml:space="preserve"> </w:t>
+      </w:r>
+      <w:r>
+        <w:t xml:space="preserve">approved physician’s Investigational New Drug application. MRI data were</w:t>
+      </w:r>
+      <w:r>
+        <w:t xml:space="preserve"> </w:t>
+      </w:r>
+      <w:r>
+        <w:t xml:space="preserve">acquired on a 1.5 T whole-body MRI scanner</w:t>
+      </w:r>
+      <w:r>
+        <w:t xml:space="preserve"> </w:t>
+      </w:r>
+      <w:r>
+        <w:t xml:space="preserve">(Siemens Avanto, Siemens Medical Solutions, Malvern, PA) with broadband</w:t>
+      </w:r>
+      <w:r>
+        <w:t xml:space="preserve"> </w:t>
+      </w:r>
+      <w:r>
+        <w:t xml:space="preserve">capabilities and a flexible 129Xe chest radiofrequency coil (RF; IGC Medical</w:t>
+      </w:r>
+      <w:r>
+        <w:t xml:space="preserve"> </w:t>
+      </w:r>
+      <w:r>
+        <w:t xml:space="preserve">Advances, Milwaukee, WI; or Clinical MR Solutions, Brookfield, WI). During a</w:t>
+      </w:r>
+      <w:r>
+        <w:t xml:space="preserve"> </w:t>
+      </w:r>
+      <m:oMath>
+        <m:r>
+          <m:t>≤</m:t>
+        </m:r>
+        <m:r>
+          <m:t>10</m:t>
+        </m:r>
+      </m:oMath>
+      <w:r>
+        <w:t xml:space="preserve"> </w:t>
+      </w:r>
+      <w:r>
+        <w:t xml:space="preserve">breath-hold following the inhalation of</w:t>
       </w:r>
       <w:r>
         <w:t xml:space="preserve"> </w:t>
@@ -2139,37 +2192,37 @@
         <w:t xml:space="preserve"> </w:t>
       </w:r>
       <w:r>
-        <w:t xml:space="preserve">hyperpolarized 129Xe mixed with nitrogen up to a volume equal to</w:t>
-      </w:r>
-      <w:r>
-        <w:t xml:space="preserve"> </w:t>
-      </w:r>
-      <w:r>
-        <w:t xml:space="preserve">1/3 Forced vital capacity (FVC) of the respective subject, a set of 15-17</w:t>
-      </w:r>
-      <w:r>
-        <w:t xml:space="preserve"> </w:t>
-      </w:r>
-      <w:r>
-        <w:t xml:space="preserve">contiguous coronal lung slices were collected in order to cover the</w:t>
-      </w:r>
-      <w:r>
-        <w:t xml:space="preserve"> </w:t>
-      </w:r>
-      <w:r>
-        <w:t xml:space="preserve">entire lungs. Parameters of the Gradient echo (GRE) sequence</w:t>
-      </w:r>
-      <w:r>
-        <w:t xml:space="preserve"> </w:t>
-      </w:r>
-      <w:r>
-        <w:t xml:space="preserve">with a Spiral k-space sampling with 12 interleaves for 129Xe MRI were as</w:t>
-      </w:r>
-      <w:r>
-        <w:t xml:space="preserve"> </w:t>
-      </w:r>
-      <w:r>
-        <w:t xml:space="preserve">follows: repetition time msec / echo time msec, 7/1; flip angle, 20</w:t>
+        <w:t xml:space="preserve">hyperpolarized 129Xe mixed with nitrogen up to a volume equal to 1/3 forced</w:t>
+      </w:r>
+      <w:r>
+        <w:t xml:space="preserve"> </w:t>
+      </w:r>
+      <w:r>
+        <w:t xml:space="preserve">vital capacity (FVC) of the respective subject, a set of 15-17 contiguous</w:t>
+      </w:r>
+      <w:r>
+        <w:t xml:space="preserve"> </w:t>
+      </w:r>
+      <w:r>
+        <w:t xml:space="preserve">coronal lung slices were collected in order to cover the entire lungs.</w:t>
+      </w:r>
+      <w:r>
+        <w:t xml:space="preserve"> </w:t>
+      </w:r>
+      <w:r>
+        <w:t xml:space="preserve">Parameters of the gradient echo (GRE) sequence with a spiral k-space sampling</w:t>
+      </w:r>
+      <w:r>
+        <w:t xml:space="preserve"> </w:t>
+      </w:r>
+      <w:r>
+        <w:t xml:space="preserve">with 12 interleaves for 129Xe MRI were as follows: repetition time msec / echo</w:t>
+      </w:r>
+      <w:r>
+        <w:t xml:space="preserve"> </w:t>
+      </w:r>
+      <w:r>
+        <w:t xml:space="preserve">time msec, 7/1; flip angle, 20</w:t>
       </w:r>
       <m:oMath>
         <m:sSup>
@@ -2186,13 +2239,7 @@
         </m:sSup>
       </m:oMath>
       <w:r>
-        <w:t xml:space="preserve">;</w:t>
-      </w:r>
-      <w:r>
-        <w:t xml:space="preserve"> </w:t>
-      </w:r>
-      <w:r>
-        <w:t xml:space="preserve">matrix, 128</w:t>
+        <w:t xml:space="preserve">; matrix, 128</w:t>
       </w:r>
       <w:r>
         <w:t xml:space="preserve"> </w:t>
@@ -2206,7 +2253,13 @@
         <w:t xml:space="preserve"> </w:t>
       </w:r>
       <w:r>
-        <w:t xml:space="preserve">128: in-plane voxel size, 4</w:t>
+        <w:t xml:space="preserve">128: in-plane</w:t>
+      </w:r>
+      <w:r>
+        <w:t xml:space="preserve"> </w:t>
+      </w:r>
+      <w:r>
+        <w:t xml:space="preserve">voxel size, 4</w:t>
       </w:r>
       <w:r>
         <w:t xml:space="preserve"> </w:t>
@@ -2220,29 +2273,23 @@
         <w:t xml:space="preserve"> </w:t>
       </w:r>
       <w:r>
-        <w:t xml:space="preserve">4 mm;</w:t>
-      </w:r>
-      <w:r>
-        <w:t xml:space="preserve"> </w:t>
-      </w:r>
-      <w:r>
-        <w:t xml:space="preserve">section slice thickness, 15 mm; and intersection gap, none. The data were</w:t>
-      </w:r>
-      <w:r>
-        <w:t xml:space="preserve"> </w:t>
-      </w:r>
-      <w:r>
-        <w:t xml:space="preserve">deidentified prior to analysis.</w:t>
+        <w:t xml:space="preserve">4 mm; section slice thickness, 15 mm; and intersection</w:t>
+      </w:r>
+      <w:r>
+        <w:t xml:space="preserve"> </w:t>
+      </w:r>
+      <w:r>
+        <w:t xml:space="preserve">gap, none. The data were deidentified prior to analysis.</w:t>
       </w:r>
     </w:p>
     <w:bookmarkEnd w:id="26"/>
-    <w:bookmarkStart w:id="27" w:name="he-2019-harvard-dataverse-cohort"/>
+    <w:bookmarkStart w:id="27" w:name="harvard-dataverse-cohort"/>
     <w:p>
       <w:pPr>
         <w:pStyle w:val="Heading3"/>
       </w:pPr>
       <w:r>
-        <w:t xml:space="preserve">He 2019 Harvard Dataverse cohort</w:t>
+        <w:t xml:space="preserve">Harvard Dataverse cohort</w:t>
       </w:r>
     </w:p>
     <w:p>
@@ -2262,7 +2309,7 @@
         <w:t xml:space="preserve"> </w:t>
       </w:r>
       <w:r>
-        <w:t xml:space="preserve">(1)</w:t>
+        <w:t xml:space="preserve">(2)</w:t>
       </w:r>
       <w:r>
         <w:t xml:space="preserve"> </w:t>
@@ -2280,7 +2327,7 @@
         <w:t xml:space="preserve"> </w:t>
       </w:r>
       <w:r>
-        <w:t xml:space="preserve">(2)</w:t>
+        <w:t xml:space="preserve">(3)</w:t>
       </w:r>
       <w:r>
         <w:t xml:space="preserve">. These data comprised</w:t>
@@ -2319,7 +2366,7 @@
         <w:t xml:space="preserve"> </w:t>
       </w:r>
       <w:r>
-        <w:t xml:space="preserve">standards and provided to the GitHub repository associated with this work.</w:t>
+        <w:t xml:space="preserve">standards and uploaded to the GitHub repository associated with this work.</w:t>
       </w:r>
     </w:p>
     <w:bookmarkEnd w:id="27"/>
@@ -2356,7 +2403,7 @@
         <w:t xml:space="preserve"> </w:t>
       </w:r>
       <w:r>
-        <w:t xml:space="preserve">(53)</w:t>
+        <w:t xml:space="preserve">(54)</w:t>
       </w:r>
       <w:r>
         <w:t xml:space="preserve">, hierarchical k-means</w:t>
@@ -2365,7 +2412,7 @@
         <w:t xml:space="preserve"> </w:t>
       </w:r>
       <w:r>
-        <w:t xml:space="preserve">(51)</w:t>
+        <w:t xml:space="preserve">(52)</w:t>
       </w:r>
       <w:r>
         <w:t xml:space="preserve">, fuzzy spatial c-means</w:t>
@@ -2374,7 +2421,7 @@
         <w:t xml:space="preserve"> </w:t>
       </w:r>
       <w:r>
-        <w:t xml:space="preserve">(6)</w:t>
+        <w:t xml:space="preserve">(7)</w:t>
       </w:r>
       <w:r>
         <w:t xml:space="preserve">, GMM-MRF (specifically,</w:t>
@@ -2389,7 +2436,7 @@
         <w:t xml:space="preserve"> </w:t>
       </w:r>
       <w:r>
-        <w:t xml:space="preserve">(63)</w:t>
+        <w:t xml:space="preserve">(64)</w:t>
       </w:r>
       <w:r>
         <w:t xml:space="preserve">, and</w:t>
@@ -2404,7 +2451,7 @@
         <w:t xml:space="preserve"> </w:t>
       </w:r>
       <w:r>
-        <w:t xml:space="preserve">(55)</w:t>
+        <w:t xml:space="preserve">(56)</w:t>
       </w:r>
       <w:r>
         <w:t xml:space="preserve">, which we have</w:t>
@@ -2449,7 +2496,7 @@
         <w:t xml:space="preserve"> </w:t>
       </w:r>
       <w:r>
-        <w:t xml:space="preserve">(64)</w:t>
+        <w:t xml:space="preserve">(65)</w:t>
       </w:r>
       <w:r>
         <w:t xml:space="preserve">. In designing the evaluation study:</w:t>
@@ -2594,31 +2641,31 @@
         <w:t xml:space="preserve"> </w:t>
       </w:r>
       <w:r>
-        <w:t xml:space="preserve">upon request and through a data sharing agreement. In addition to the citation</w:t>
-      </w:r>
-      <w:r>
-        <w:t xml:space="preserve"> </w:t>
-      </w:r>
-      <w:r>
-        <w:t xml:space="preserve">providing the online location of the original He 2019 Dataverse data, a</w:t>
-      </w:r>
-      <w:r>
-        <w:t xml:space="preserve"> </w:t>
-      </w:r>
-      <w:r>
-        <w:t xml:space="preserve">header-modified version of these data is available in the GitHub repository</w:t>
-      </w:r>
-      <w:r>
-        <w:t xml:space="preserve"> </w:t>
-      </w:r>
-      <w:r>
-        <w:t xml:space="preserve">associated with this manuscript. Additional evaluation plots are also</w:t>
-      </w:r>
-      <w:r>
-        <w:t xml:space="preserve"> </w:t>
-      </w:r>
-      <w:r>
-        <w:t xml:space="preserve">available at this location.</w:t>
+        <w:t xml:space="preserve">upon request and through a data sharing agreement. In addition to the</w:t>
+      </w:r>
+      <w:r>
+        <w:t xml:space="preserve"> </w:t>
+      </w:r>
+      <w:r>
+        <w:t xml:space="preserve">citation providing the online location of the original Harvard Dataverse data,</w:t>
+      </w:r>
+      <w:r>
+        <w:t xml:space="preserve"> </w:t>
+      </w:r>
+      <w:r>
+        <w:t xml:space="preserve">a header-modified version of these data is available in the GitHub repository</w:t>
+      </w:r>
+      <w:r>
+        <w:t xml:space="preserve"> </w:t>
+      </w:r>
+      <w:r>
+        <w:t xml:space="preserve">associated with this manuscript. Additional evaluation plots have also been</w:t>
+      </w:r>
+      <w:r>
+        <w:t xml:space="preserve"> </w:t>
+      </w:r>
+      <w:r>
+        <w:t xml:space="preserve">made available.</w:t>
       </w:r>
     </w:p>
     <w:p>
@@ -2754,7 +2801,7 @@
         <w:t xml:space="preserve"> </w:t>
       </w:r>
       <w:r>
-        <w:t xml:space="preserve">(7, 17, 41, 53, 63)</w:t>
+        <w:t xml:space="preserve">(8, 18, 42, 54, 64)</w:t>
       </w:r>
       <w:r>
         <w:t xml:space="preserve">)</w:t>
@@ -2841,7 +2888,7 @@
         <w:t xml:space="preserve"> </w:t>
       </w:r>
       <w:r>
-        <w:t xml:space="preserve">(55)</w:t>
+        <w:t xml:space="preserve">(56)</w:t>
       </w:r>
       <w:r>
         <w:t xml:space="preserve"> </w:t>
@@ -2871,7 +2918,7 @@
         <w:t xml:space="preserve"> </w:t>
       </w:r>
       <w:r>
-        <w:t xml:space="preserve">(35)</w:t>
+        <w:t xml:space="preserve">(36)</w:t>
       </w:r>
       <w:r>
         <w:t xml:space="preserve"> </w:t>
@@ -2883,7 +2930,7 @@
         <w:t xml:space="preserve"> </w:t>
       </w:r>
       <w:r>
-        <w:t xml:space="preserve">(56)</w:t>
+        <w:t xml:space="preserve">(57)</w:t>
       </w:r>
       <w:r>
         <w:t xml:space="preserve"> </w:t>
@@ -2901,120 +2948,120 @@
         <w:t xml:space="preserve"> </w:t>
       </w:r>
       <w:r>
+        <w:t xml:space="preserve">(38)</w:t>
+      </w:r>
+      <w:r>
+        <w:t xml:space="preserve">, and a novel data augmentation</w:t>
+      </w:r>
+      <w:r>
+        <w:t xml:space="preserve"> </w:t>
+      </w:r>
+      <w:r>
+        <w:t xml:space="preserve">strategy.</w:t>
+      </w:r>
+    </w:p>
+    <w:bookmarkStart w:id="35" w:name="network-training"/>
+    <w:p>
+      <w:pPr>
+        <w:pStyle w:val="Heading3"/>
+      </w:pPr>
+      <w:r>
+        <w:t xml:space="preserve">Network training</w:t>
+      </w:r>
+    </w:p>
+    <w:p>
+      <w:pPr>
+        <w:pStyle w:val="FirstParagraph"/>
+      </w:pPr>
+      <w:r>
+        <w:t xml:space="preserve">“</w:t>
+      </w:r>
+      <w:r>
+        <w:t xml:space="preserve">El Bicho</w:t>
+      </w:r>
+      <w:r>
+        <w:t xml:space="preserve">”</w:t>
+      </w:r>
+      <w:r>
+        <w:t xml:space="preserve"> </w:t>
+      </w:r>
+      <w:r>
+        <w:t xml:space="preserve">is a 2-D U-net network which was trained with several parameters</w:t>
+      </w:r>
+      <w:r>
+        <w:t xml:space="preserve"> </w:t>
+      </w:r>
+      <w:r>
+        <w:t xml:space="preserve">recommended by recent exploratory work</w:t>
+      </w:r>
+      <w:r>
+        <w:t xml:space="preserve"> </w:t>
+      </w:r>
+      <w:r>
+        <w:t xml:space="preserve">(38)</w:t>
+      </w:r>
+      <w:r>
+        <w:t xml:space="preserve">. The images are</w:t>
+      </w:r>
+      <w:r>
+        <w:t xml:space="preserve"> </w:t>
+      </w:r>
+      <w:r>
+        <w:t xml:space="preserve">sufficiently small such that 3-D training is possible. However, given the large</w:t>
+      </w:r>
+      <w:r>
+        <w:t xml:space="preserve"> </w:t>
+      </w:r>
+      <w:r>
+        <w:t xml:space="preserve">voxel anisotropy for much of our data (both coronal and axial), we found a 2-D</w:t>
+      </w:r>
+      <w:r>
+        <w:t xml:space="preserve"> </w:t>
+      </w:r>
+      <w:r>
+        <w:t xml:space="preserve">approach to be sufficient. Nevertheless, a 2.5-D approach is an optional way to</w:t>
+      </w:r>
+      <w:r>
+        <w:t xml:space="preserve"> </w:t>
+      </w:r>
+      <w:r>
+        <w:t xml:space="preserve">run the code for isotropic data where network prediction can occur in more than</w:t>
+      </w:r>
+      <w:r>
+        <w:t xml:space="preserve"> </w:t>
+      </w:r>
+      <w:r>
+        <w:t xml:space="preserve">one slice direction and the results subsequently averaged. Four total network</w:t>
+      </w:r>
+      <w:r>
+        <w:t xml:space="preserve"> </w:t>
+      </w:r>
+      <w:r>
+        <w:t xml:space="preserve">layers were employed with 32 filters at the base layer which was doubled at each</w:t>
+      </w:r>
+      <w:r>
+        <w:t xml:space="preserve"> </w:t>
+      </w:r>
+      <w:r>
+        <w:t xml:space="preserve">subsequent layer. Multiple training runs were performed where initial runs</w:t>
+      </w:r>
+      <w:r>
+        <w:t xml:space="preserve"> </w:t>
+      </w:r>
+      <w:r>
+        <w:t xml:space="preserve">employed categorical cross entropy as the loss function. Upon convergence,</w:t>
+      </w:r>
+      <w:r>
+        <w:t xml:space="preserve"> </w:t>
+      </w:r>
+      <w:r>
+        <w:t xml:space="preserve">training continued with the multi-label Dice function</w:t>
+      </w:r>
+      <w:r>
+        <w:t xml:space="preserve"> </w:t>
+      </w:r>
+      <w:r>
         <w:t xml:space="preserve">(37)</w:t>
-      </w:r>
-      <w:r>
-        <w:t xml:space="preserve">, and a novel data augmentation</w:t>
-      </w:r>
-      <w:r>
-        <w:t xml:space="preserve"> </w:t>
-      </w:r>
-      <w:r>
-        <w:t xml:space="preserve">strategy.</w:t>
-      </w:r>
-    </w:p>
-    <w:bookmarkStart w:id="35" w:name="network-training"/>
-    <w:p>
-      <w:pPr>
-        <w:pStyle w:val="Heading3"/>
-      </w:pPr>
-      <w:r>
-        <w:t xml:space="preserve">Network training</w:t>
-      </w:r>
-    </w:p>
-    <w:p>
-      <w:pPr>
-        <w:pStyle w:val="FirstParagraph"/>
-      </w:pPr>
-      <w:r>
-        <w:t xml:space="preserve">“</w:t>
-      </w:r>
-      <w:r>
-        <w:t xml:space="preserve">El Bicho</w:t>
-      </w:r>
-      <w:r>
-        <w:t xml:space="preserve">”</w:t>
-      </w:r>
-      <w:r>
-        <w:t xml:space="preserve"> </w:t>
-      </w:r>
-      <w:r>
-        <w:t xml:space="preserve">is a 2-D U-net network which was trained with several parameters</w:t>
-      </w:r>
-      <w:r>
-        <w:t xml:space="preserve"> </w:t>
-      </w:r>
-      <w:r>
-        <w:t xml:space="preserve">recommended by recent exploratory work</w:t>
-      </w:r>
-      <w:r>
-        <w:t xml:space="preserve"> </w:t>
-      </w:r>
-      <w:r>
-        <w:t xml:space="preserve">(37)</w:t>
-      </w:r>
-      <w:r>
-        <w:t xml:space="preserve">. The images are</w:t>
-      </w:r>
-      <w:r>
-        <w:t xml:space="preserve"> </w:t>
-      </w:r>
-      <w:r>
-        <w:t xml:space="preserve">sufficiently small such that 3-D training is possible. However, given the large</w:t>
-      </w:r>
-      <w:r>
-        <w:t xml:space="preserve"> </w:t>
-      </w:r>
-      <w:r>
-        <w:t xml:space="preserve">voxel anisotropy for much of our data (both coronal and axial), we found a 2-D</w:t>
-      </w:r>
-      <w:r>
-        <w:t xml:space="preserve"> </w:t>
-      </w:r>
-      <w:r>
-        <w:t xml:space="preserve">approach to be sufficient. Nevertheless, a 2.5-D approach is an optional way to</w:t>
-      </w:r>
-      <w:r>
-        <w:t xml:space="preserve"> </w:t>
-      </w:r>
-      <w:r>
-        <w:t xml:space="preserve">run the code for isotropic data where network prediction can occur in more than</w:t>
-      </w:r>
-      <w:r>
-        <w:t xml:space="preserve"> </w:t>
-      </w:r>
-      <w:r>
-        <w:t xml:space="preserve">one slice direction and the results subsequently averaged. Four total network</w:t>
-      </w:r>
-      <w:r>
-        <w:t xml:space="preserve"> </w:t>
-      </w:r>
-      <w:r>
-        <w:t xml:space="preserve">layers were employed with 32 filters at the base layer which was doubled at each</w:t>
-      </w:r>
-      <w:r>
-        <w:t xml:space="preserve"> </w:t>
-      </w:r>
-      <w:r>
-        <w:t xml:space="preserve">subsequent layer. Multiple training runs were performed where initial runs</w:t>
-      </w:r>
-      <w:r>
-        <w:t xml:space="preserve"> </w:t>
-      </w:r>
-      <w:r>
-        <w:t xml:space="preserve">employed categorical cross entropy as the loss function. Upon convergence,</w:t>
-      </w:r>
-      <w:r>
-        <w:t xml:space="preserve"> </w:t>
-      </w:r>
-      <w:r>
-        <w:t xml:space="preserve">training continued with the multi-label Dice function</w:t>
-      </w:r>
-      <w:r>
-        <w:t xml:space="preserve"> </w:t>
-      </w:r>
-      <w:r>
-        <w:t xml:space="preserve">(36)</w:t>
       </w:r>
     </w:p>
     <w:p>
@@ -3105,7 +3152,7 @@
         <w:t xml:space="preserve"> </w:t>
       </w:r>
       <w:r>
-        <w:t xml:space="preserve">(63)</w:t>
+        <w:t xml:space="preserve">(64)</w:t>
       </w:r>
       <w:r>
         <w:t xml:space="preserve">. Six clusters were used to</w:t>
@@ -3429,7 +3476,7 @@
         <w:t xml:space="preserve"> </w:t>
       </w:r>
       <w:r>
-        <w:t xml:space="preserve">(26)</w:t>
+        <w:t xml:space="preserve">(27)</w:t>
       </w:r>
       <w:r>
         <w:t xml:space="preserve">) to these data.</w:t>
@@ -3470,7 +3517,7 @@
         <w:t xml:space="preserve"> </w:t>
       </w:r>
       <w:r>
-        <w:t xml:space="preserve">(20)</w:t>
+        <w:t xml:space="preserve">(21)</w:t>
       </w:r>
       <w:r>
         <w:t xml:space="preserve">. This approach also provides an</w:t>
@@ -3517,7 +3564,7 @@
         <w:t xml:space="preserve"> </w:t>
       </w:r>
       <w:r>
-        <w:t xml:space="preserve">between algorithms. We first analyze the unique requirement of a reference</w:t>
+        <w:t xml:space="preserve">between algorithms. We first analyzed the unique requirement of a reference</w:t>
       </w:r>
       <w:r>
         <w:t xml:space="preserve"> </w:t>
@@ -3553,7 +3600,7 @@
         <w:t xml:space="preserve"> </w:t>
       </w:r>
       <w:r>
-        <w:t xml:space="preserve">gas lung imaging. These qualitative results segue to quantifying the effects of</w:t>
+        <w:t xml:space="preserve">gas lung imaging. These qualitative results segue to quantification of the effects of</w:t>
       </w:r>
       <w:r>
         <w:t xml:space="preserve"> </w:t>
@@ -3565,7 +3612,7 @@
         <w:t xml:space="preserve"> </w:t>
       </w:r>
       <w:r>
-        <w:t xml:space="preserve">binning algorithm. We then incorporate the trained El Bicho model in exploring</w:t>
+        <w:t xml:space="preserve">binning algorithm. We then incorporated the trained El Bicho model in exploring</w:t>
       </w:r>
       <w:r>
         <w:t xml:space="preserve"> </w:t>
@@ -3585,7 +3632,7 @@
         <w:pStyle w:val="BodyText"/>
       </w:pPr>
       <w:r>
-        <w:t xml:space="preserve">So, in summary, we perform the following evaluations/experiments:</w:t>
+        <w:t xml:space="preserve">So, in summary, we performed the following evaluations/experiments:</w:t>
       </w:r>
       <w:r>
         <w:rPr>
@@ -3690,7 +3737,7 @@
         <w:t xml:space="preserve"> </w:t>
       </w:r>
       <w:r>
-        <w:t xml:space="preserve">(19, 38)</w:t>
+        <w:t xml:space="preserve">(20, 39)</w:t>
       </w:r>
       <w:r>
         <w:t xml:space="preserve"> </w:t>
@@ -3771,7 +3818,7 @@
         <w:t xml:space="preserve"> </w:t>
       </w:r>
       <w:r>
-        <w:t xml:space="preserve">(16–18)</w:t>
+        <w:t xml:space="preserve">(17–19)</w:t>
       </w:r>
       <w:r>
         <w:t xml:space="preserve">) and quantified the</w:t>
@@ -3786,7 +3833,7 @@
         <w:t xml:space="preserve"> </w:t>
       </w:r>
       <w:r>
-        <w:t xml:space="preserve">(20)</w:t>
+        <w:t xml:space="preserve">(21)</w:t>
       </w:r>
       <w:r>
         <w:t xml:space="preserve"> </w:t>
@@ -4011,7 +4058,7 @@
         <w:t xml:space="preserve"> </w:t>
       </w:r>
       <w:r>
-        <w:t xml:space="preserve">(21)</w:t>
+        <w:t xml:space="preserve">(22)</w:t>
       </w:r>
       <w:r>
         <w:t xml:space="preserve">.</w:t>
@@ -4062,7 +4109,7 @@
         <w:t xml:space="preserve"> </w:t>
       </w:r>
       <w:r>
-        <w:t xml:space="preserve">(13–15)</w:t>
+        <w:t xml:space="preserve">(14–16)</w:t>
       </w:r>
       <w:r>
         <w:t xml:space="preserve">) and</w:t>
@@ -4077,7 +4124,7 @@
         <w:t xml:space="preserve"> </w:t>
       </w:r>
       <w:r>
-        <w:t xml:space="preserve">(11, 12)</w:t>
+        <w:t xml:space="preserve">(12, 13)</w:t>
       </w:r>
       <w:r>
         <w:t xml:space="preserve">) that date back decades.</w:t>
@@ -4118,7 +4165,7 @@
         <w:t xml:space="preserve"> </w:t>
       </w:r>
       <w:r>
-        <w:t xml:space="preserve">(10)</w:t>
+        <w:t xml:space="preserve">(11)</w:t>
       </w:r>
       <w:r>
         <w:t xml:space="preserve"> </w:t>
@@ -4337,7 +4384,7 @@
         <w:t xml:space="preserve"> </w:t>
       </w:r>
       <w:r>
-        <w:t xml:space="preserve">(53)</w:t>
+        <w:t xml:space="preserve">(54)</w:t>
       </w:r>
       <w:r>
         <w:t xml:space="preserve">, which resulted in</w:t>
@@ -4478,7 +4525,7 @@
         <w:t xml:space="preserve"> </w:t>
       </w:r>
       <w:r>
-        <w:t xml:space="preserve">(53)</w:t>
+        <w:t xml:space="preserve">(54)</w:t>
       </w:r>
       <w:r>
         <w:t xml:space="preserve">, resulting in a</w:t>
@@ -4499,13 +4546,13 @@
         <w:t xml:space="preserve"> </w:t>
       </w:r>
       <w:r>
-        <w:t xml:space="preserve">2019 Harvard Dataverse images used were preprocessed using N4</w:t>
-      </w:r>
-      <w:r>
-        <w:t xml:space="preserve"> </w:t>
-      </w:r>
-      <w:r>
-        <w:t xml:space="preserve">(2)</w:t>
+        <w:t xml:space="preserve">Harvard Dataverse images used were preprocessed using N4</w:t>
+      </w:r>
+      <w:r>
+        <w:t xml:space="preserve"> </w:t>
+      </w:r>
+      <w:r>
+        <w:t xml:space="preserve">(3)</w:t>
       </w:r>
       <w:r>
         <w:t xml:space="preserve"> </w:t>
@@ -4740,7 +4787,7 @@
         <w:t xml:space="preserve"> </w:t>
       </w:r>
       <w:r>
-        <w:t xml:space="preserve">and 2019 Harvard Dataverse cohort were generated for each of the three</w:t>
+        <w:t xml:space="preserve">and Harvard Dataverse cohort were generated for each of the three</w:t>
       </w:r>
       <w:r>
         <w:t xml:space="preserve"> </w:t>
@@ -4997,7 +5044,7 @@
         <w:t xml:space="preserve"> </w:t>
       </w:r>
       <w:r>
-        <w:t xml:space="preserve">not adequately tailored for hyperpolarized gas imaging and susceptible to</w:t>
+        <w:t xml:space="preserve">not adequately tailored for hyperpolarized gas imaging and is susceptible to</w:t>
       </w:r>
       <w:r>
         <w:t xml:space="preserve"> </w:t>
@@ -5129,7 +5176,7 @@
         <w:t xml:space="preserve"> </w:t>
       </w:r>
       <w:r>
-        <w:t xml:space="preserve">(22)</w:t>
+        <w:t xml:space="preserve">(23)</w:t>
       </w:r>
       <w:r>
         <w:t xml:space="preserve">—algorithmic performance hinges on available prior</w:t>
@@ -5254,13 +5301,13 @@
         <w:t xml:space="preserve"> </w:t>
       </w:r>
       <w:r>
-        <w:t xml:space="preserve">symmetric multivariate linear reconstruction</w:t>
-      </w:r>
-      <w:r>
-        <w:t xml:space="preserve"> </w:t>
-      </w:r>
-      <w:r>
-        <w:t xml:space="preserve">(8)</w:t>
+        <w:t xml:space="preserve">similarity-driven multivariate linear reconstruction</w:t>
+      </w:r>
+      <w:r>
+        <w:t xml:space="preserve"> </w:t>
+      </w:r>
+      <w:r>
+        <w:t xml:space="preserve">(1, 9)</w:t>
       </w:r>
       <w:r>
         <w:t xml:space="preserve">).</w:t>
@@ -5295,7 +5342,7 @@
         <w:t xml:space="preserve"> </w:t>
       </w:r>
       <w:r>
-        <w:t xml:space="preserve">(55)</w:t>
+        <w:t xml:space="preserve">(56)</w:t>
       </w:r>
       <w:r>
         <w:t xml:space="preserve">). We certainly recognize and expect that</w:t>
@@ -5372,7 +5419,7 @@
         <w:t xml:space="preserve"> </w:t>
       </w:r>
       <w:r>
-        <w:t xml:space="preserve">(9)</w:t>
+        <w:t xml:space="preserve">(10)</w:t>
       </w:r>
       <w:r>
         <w:t xml:space="preserve"> </w:t>
@@ -5471,7 +5518,7 @@
     </w:p>
     <w:bookmarkEnd w:id="45"/>
     <w:bookmarkEnd w:id="46"/>
-    <w:bookmarkStart w:id="112" w:name="references"/>
+    <w:bookmarkStart w:id="113" w:name="references"/>
     <w:p>
       <w:pPr>
         <w:pStyle w:val="Heading1"/>
@@ -5480,14 +5527,39 @@
         <w:t xml:space="preserve">References</w:t>
       </w:r>
     </w:p>
-    <w:bookmarkStart w:id="111" w:name="refs"/>
-    <w:bookmarkStart w:id="47" w:name="ref-He_dataverse:2018"/>
+    <w:bookmarkStart w:id="112" w:name="refs"/>
+    <w:bookmarkStart w:id="47" w:name="ref-Avants:2021un"/>
     <w:p>
       <w:pPr>
         <w:pStyle w:val="Bibliography"/>
       </w:pPr>
       <w:r>
-        <w:t xml:space="preserve">1. He M, Zha W, Tan F, Rankine L, Fain S, Driehuys B:</w:t>
+        <w:t xml:space="preserve">1. Avants BB, Tustison NJ, Stone JR: Similarity-driven multi-view embeddings from high-dimensional biomedical data.</w:t>
+      </w:r>
+      <w:r>
+        <w:t xml:space="preserve"> </w:t>
+      </w:r>
+      <w:r>
+        <w:rPr>
+          <w:i/>
+        </w:rPr>
+        <w:t xml:space="preserve">Nature Computational Science</w:t>
+      </w:r>
+      <w:r>
+        <w:t xml:space="preserve"> </w:t>
+      </w:r>
+      <w:r>
+        <w:t xml:space="preserve">2021.</w:t>
+      </w:r>
+    </w:p>
+    <w:bookmarkEnd w:id="47"/>
+    <w:bookmarkStart w:id="48" w:name="ref-He_dataverse:2018"/>
+    <w:p>
+      <w:pPr>
+        <w:pStyle w:val="Bibliography"/>
+      </w:pPr>
+      <w:r>
+        <w:t xml:space="preserve">2. He M, Zha W, Tan F, Rankine L, Fain S, Driehuys B:</w:t>
       </w:r>
       <w:r>
         <w:t xml:space="preserve"> </w:t>
@@ -5499,14 +5571,14 @@
         <w:t xml:space="preserve">. 2018.</w:t>
       </w:r>
     </w:p>
-    <w:bookmarkEnd w:id="47"/>
-    <w:bookmarkStart w:id="48" w:name="ref-He:2019aa"/>
+    <w:bookmarkEnd w:id="48"/>
+    <w:bookmarkStart w:id="49" w:name="ref-He:2019aa"/>
     <w:p>
       <w:pPr>
         <w:pStyle w:val="Bibliography"/>
       </w:pPr>
       <w:r>
-        <w:t xml:space="preserve">2. He M, Zha W, Tan F, Rankine L, Fain S, Driehuys B: A comparison of two hyperpolarized 129Xe MRI ventilation quantification pipelines: The effect of signal to noise ratio.</w:t>
+        <w:t xml:space="preserve">3. He M, Zha W, Tan F, Rankine L, Fain S, Driehuys B: A comparison of two hyperpolarized 129Xe MRI ventilation quantification pipelines: The effect of signal to noise ratio.</w:t>
       </w:r>
       <w:r>
         <w:t xml:space="preserve"> </w:t>
@@ -5524,14 +5596,14 @@
         <w:t xml:space="preserve">2019; 26:949–959.</w:t>
       </w:r>
     </w:p>
-    <w:bookmarkEnd w:id="48"/>
-    <w:bookmarkStart w:id="49" w:name="ref-Ray:2003aa"/>
+    <w:bookmarkEnd w:id="49"/>
+    <w:bookmarkStart w:id="50" w:name="ref-Ray:2003aa"/>
     <w:p>
       <w:pPr>
         <w:pStyle w:val="Bibliography"/>
       </w:pPr>
       <w:r>
-        <w:t xml:space="preserve">3. Ray N, Acton ST, Altes T, Lange EE de, Brookeman JR: Merging parametric active contours within homogeneous image regions for MRI-based lung segmentation.</w:t>
+        <w:t xml:space="preserve">4. Ray N, Acton ST, Altes T, Lange EE de, Brookeman JR: Merging parametric active contours within homogeneous image regions for MRI-based lung segmentation.</w:t>
       </w:r>
       <w:r>
         <w:t xml:space="preserve"> </w:t>
@@ -5549,14 +5621,14 @@
         <w:t xml:space="preserve">2003; 22:189–99.</w:t>
       </w:r>
     </w:p>
-    <w:bookmarkEnd w:id="49"/>
-    <w:bookmarkStart w:id="50" w:name="ref-Chuang:2006aa"/>
+    <w:bookmarkEnd w:id="50"/>
+    <w:bookmarkStart w:id="51" w:name="ref-Chuang:2006aa"/>
     <w:p>
       <w:pPr>
         <w:pStyle w:val="Bibliography"/>
       </w:pPr>
       <w:r>
-        <w:t xml:space="preserve">4. Chuang K-S, Tzeng H-L, Chen S, Wu J, Chen T-J: Fuzzy c-means clustering with spatial information for image segmentation.</w:t>
+        <w:t xml:space="preserve">5. Chuang K-S, Tzeng H-L, Chen S, Wu J, Chen T-J: Fuzzy c-means clustering with spatial information for image segmentation.</w:t>
       </w:r>
       <w:r>
         <w:t xml:space="preserve"> </w:t>
@@ -5574,14 +5646,14 @@
         <w:t xml:space="preserve">2006; 30:9–15.</w:t>
       </w:r>
     </w:p>
-    <w:bookmarkEnd w:id="50"/>
-    <w:bookmarkStart w:id="51" w:name="ref-Bezdek:1981aa"/>
+    <w:bookmarkEnd w:id="51"/>
+    <w:bookmarkStart w:id="52" w:name="ref-Bezdek:1981aa"/>
     <w:p>
       <w:pPr>
         <w:pStyle w:val="Bibliography"/>
       </w:pPr>
       <w:r>
-        <w:t xml:space="preserve">5. Bezdek JC:</w:t>
+        <w:t xml:space="preserve">6. Bezdek JC:</w:t>
       </w:r>
       <w:r>
         <w:t xml:space="preserve"> </w:t>
@@ -5596,14 +5668,14 @@
         <w:t xml:space="preserve">. New York: Plenum Press; 1981.</w:t>
       </w:r>
     </w:p>
-    <w:bookmarkEnd w:id="51"/>
-    <w:bookmarkStart w:id="52" w:name="ref-Hughes:2018aa"/>
+    <w:bookmarkEnd w:id="52"/>
+    <w:bookmarkStart w:id="53" w:name="ref-Hughes:2018aa"/>
     <w:p>
       <w:pPr>
         <w:pStyle w:val="Bibliography"/>
       </w:pPr>
       <w:r>
-        <w:t xml:space="preserve">6. Hughes PJC, Horn FC, Collier GJ, Biancardi A, Marshall H, Wild JM: Spatial fuzzy c-means thresholding for semiautomated calculation of percentage lung ventilated volume from hyperpolarized gas and 1 h MRI.</w:t>
+        <w:t xml:space="preserve">7. Hughes PJC, Horn FC, Collier GJ, Biancardi A, Marshall H, Wild JM: Spatial fuzzy c-means thresholding for semiautomated calculation of percentage lung ventilated volume from hyperpolarized gas and 1 h MRI.</w:t>
       </w:r>
       <w:r>
         <w:t xml:space="preserve"> </w:t>
@@ -5621,14 +5693,14 @@
         <w:t xml:space="preserve">2018; 47:640–646.</w:t>
       </w:r>
     </w:p>
-    <w:bookmarkEnd w:id="52"/>
-    <w:bookmarkStart w:id="53" w:name="ref-Zha:2016aa"/>
+    <w:bookmarkEnd w:id="53"/>
+    <w:bookmarkStart w:id="54" w:name="ref-Zha:2016aa"/>
     <w:p>
       <w:pPr>
         <w:pStyle w:val="Bibliography"/>
       </w:pPr>
       <w:r>
-        <w:t xml:space="preserve">7. Zha W, Niles DJ, Kruger SJ, et al.: Semiautomated ventilation defect quantification in exercise-induced bronchoconstriction using hyperpolarized helium-3 magnetic resonance imaging: A repeatability study.</w:t>
+        <w:t xml:space="preserve">8. Zha W, Niles DJ, Kruger SJ, et al.: Semiautomated ventilation defect quantification in exercise-induced bronchoconstriction using hyperpolarized helium-3 magnetic resonance imaging: A repeatability study.</w:t>
       </w:r>
       <w:r>
         <w:t xml:space="preserve"> </w:t>
@@ -5646,14 +5718,14 @@
         <w:t xml:space="preserve">2016; 23:1104–14.</w:t>
       </w:r>
     </w:p>
-    <w:bookmarkEnd w:id="53"/>
-    <w:bookmarkStart w:id="54" w:name="ref-Stone:2020aa"/>
+    <w:bookmarkEnd w:id="54"/>
+    <w:bookmarkStart w:id="55" w:name="ref-Stone:2020aa"/>
     <w:p>
       <w:pPr>
         <w:pStyle w:val="Bibliography"/>
       </w:pPr>
       <w:r>
-        <w:t xml:space="preserve">8. Stone JR, Avants BB, Tustison NJ, et al.: Functional and structural neuroimaging correlates of repetitive low-level blast exposure in career breachers.</w:t>
+        <w:t xml:space="preserve">9. Stone JR, Avants BB, Tustison NJ, et al.: Functional and structural neuroimaging correlates of repetitive low-level blast exposure in career breachers.</w:t>
       </w:r>
       <w:r>
         <w:t xml:space="preserve"> </w:t>
@@ -5671,14 +5743,14 @@
         <w:t xml:space="preserve">2020; 37:2468–2481.</w:t>
       </w:r>
     </w:p>
-    <w:bookmarkEnd w:id="54"/>
-    <w:bookmarkStart w:id="55" w:name="ref-Li:2020aa"/>
+    <w:bookmarkEnd w:id="55"/>
+    <w:bookmarkStart w:id="56" w:name="ref-Li:2020aa"/>
     <w:p>
       <w:pPr>
         <w:pStyle w:val="Bibliography"/>
       </w:pPr>
       <w:r>
-        <w:t xml:space="preserve">9. Li Y, Sixou B, Peyrin F: A review of the deep learning methods for medical images super resolution problems.</w:t>
+        <w:t xml:space="preserve">10. Li Y, Sixou B, Peyrin F: A review of the deep learning methods for medical images super resolution problems.</w:t>
       </w:r>
       <w:r>
         <w:t xml:space="preserve"> </w:t>
@@ -5696,14 +5768,14 @@
         <w:t xml:space="preserve">2020.</w:t>
       </w:r>
     </w:p>
-    <w:bookmarkEnd w:id="55"/>
-    <w:bookmarkStart w:id="56" w:name="ref-srpb"/>
+    <w:bookmarkEnd w:id="56"/>
+    <w:bookmarkStart w:id="57" w:name="ref-srpb"/>
     <w:p>
       <w:pPr>
         <w:pStyle w:val="Bibliography"/>
       </w:pPr>
       <w:r>
-        <w:t xml:space="preserve">10.</w:t>
+        <w:t xml:space="preserve">11.</w:t>
       </w:r>
       <w:r>
         <w:t xml:space="preserve"> </w:t>
@@ -5715,14 +5787,14 @@
         <w:t xml:space="preserve">.</w:t>
       </w:r>
     </w:p>
-    <w:bookmarkEnd w:id="56"/>
-    <w:bookmarkStart w:id="57" w:name="ref-Boer:2010aa"/>
+    <w:bookmarkEnd w:id="57"/>
+    <w:bookmarkStart w:id="58" w:name="ref-Boer:2010aa"/>
     <w:p>
       <w:pPr>
         <w:pStyle w:val="Bibliography"/>
       </w:pPr>
       <w:r>
-        <w:t xml:space="preserve">11. Boer R de, Vrooman HA, Ikram MA, et al.: Accuracy and reproducibility study of automatic MRI brain tissue segmentation methods.</w:t>
+        <w:t xml:space="preserve">12. Boer R de, Vrooman HA, Ikram MA, et al.: Accuracy and reproducibility study of automatic MRI brain tissue segmentation methods.</w:t>
       </w:r>
       <w:r>
         <w:t xml:space="preserve"> </w:t>
@@ -5740,14 +5812,14 @@
         <w:t xml:space="preserve">2010; 51:1047–56.</w:t>
       </w:r>
     </w:p>
-    <w:bookmarkEnd w:id="57"/>
-    <w:bookmarkStart w:id="58" w:name="ref-Cuadra:2005aa"/>
+    <w:bookmarkEnd w:id="58"/>
+    <w:bookmarkStart w:id="59" w:name="ref-Cuadra:2005aa"/>
     <w:p>
       <w:pPr>
         <w:pStyle w:val="Bibliography"/>
       </w:pPr>
       <w:r>
-        <w:t xml:space="preserve">12. Cuadra MB, Cammoun L, Butz T, Cuisenaire O, Thiran J-P: Comparison and validation of tissue modelization and statistical classification methods in</w:t>
+        <w:t xml:space="preserve">13. Cuadra MB, Cammoun L, Butz T, Cuisenaire O, Thiran J-P: Comparison and validation of tissue modelization and statistical classification methods in</w:t>
       </w:r>
       <w:r>
         <w:t xml:space="preserve"> </w:t>
@@ -5786,14 +5858,14 @@
         <w:t xml:space="preserve">2005; 24:1548–65.</w:t>
       </w:r>
     </w:p>
-    <w:bookmarkEnd w:id="58"/>
-    <w:bookmarkStart w:id="59" w:name="ref-Despotovic:2015aa"/>
+    <w:bookmarkEnd w:id="59"/>
+    <w:bookmarkStart w:id="60" w:name="ref-Despotovic:2015aa"/>
     <w:p>
       <w:pPr>
         <w:pStyle w:val="Bibliography"/>
       </w:pPr>
       <w:r>
-        <w:t xml:space="preserve">13. Despotović I, Goossens B, Philips W: MRI segmentation of the human brain: Challenges, methods, and applications.</w:t>
+        <w:t xml:space="preserve">14. Despotović I, Goossens B, Philips W: MRI segmentation of the human brain: Challenges, methods, and applications.</w:t>
       </w:r>
       <w:r>
         <w:t xml:space="preserve"> </w:t>
@@ -5811,14 +5883,14 @@
         <w:t xml:space="preserve">2015; 2015:450341.</w:t>
       </w:r>
     </w:p>
-    <w:bookmarkEnd w:id="59"/>
-    <w:bookmarkStart w:id="60" w:name="ref-Pham:2000aa"/>
+    <w:bookmarkEnd w:id="60"/>
+    <w:bookmarkStart w:id="61" w:name="ref-Pham:2000aa"/>
     <w:p>
       <w:pPr>
         <w:pStyle w:val="Bibliography"/>
       </w:pPr>
       <w:r>
-        <w:t xml:space="preserve">14. Pham DL, Xu C, Prince JL: Current methods in medical image segmentation.</w:t>
+        <w:t xml:space="preserve">15. Pham DL, Xu C, Prince JL: Current methods in medical image segmentation.</w:t>
       </w:r>
       <w:r>
         <w:t xml:space="preserve"> </w:t>
@@ -5836,14 +5908,14 @@
         <w:t xml:space="preserve">2000; 2:315–37.</w:t>
       </w:r>
     </w:p>
-    <w:bookmarkEnd w:id="60"/>
-    <w:bookmarkStart w:id="61" w:name="ref-Bezdek:1993aa"/>
+    <w:bookmarkEnd w:id="61"/>
+    <w:bookmarkStart w:id="62" w:name="ref-Bezdek:1993aa"/>
     <w:p>
       <w:pPr>
         <w:pStyle w:val="Bibliography"/>
       </w:pPr>
       <w:r>
-        <w:t xml:space="preserve">15. Bezdek JC, Hall LO, Clarke LP: Review of</w:t>
+        <w:t xml:space="preserve">16. Bezdek JC, Hall LO, Clarke LP: Review of</w:t>
       </w:r>
       <w:r>
         <w:t xml:space="preserve"> </w:t>
@@ -5873,14 +5945,14 @@
         <w:t xml:space="preserve">1993; 20:1033–48.</w:t>
       </w:r>
     </w:p>
-    <w:bookmarkEnd w:id="61"/>
-    <w:bookmarkStart w:id="62" w:name="ref-Mammarappallil:2019aa"/>
+    <w:bookmarkEnd w:id="62"/>
+    <w:bookmarkStart w:id="63" w:name="ref-Mammarappallil:2019aa"/>
     <w:p>
       <w:pPr>
         <w:pStyle w:val="Bibliography"/>
       </w:pPr>
       <w:r>
-        <w:t xml:space="preserve">16. Mammarappallil JG, Rankine L, Wild JM, Driehuys B: New developments in imaging idiopathic pulmonary fibrosis with hyperpolarized xenon magnetic resonance imaging.</w:t>
+        <w:t xml:space="preserve">17. Mammarappallil JG, Rankine L, Wild JM, Driehuys B: New developments in imaging idiopathic pulmonary fibrosis with hyperpolarized xenon magnetic resonance imaging.</w:t>
       </w:r>
       <w:r>
         <w:t xml:space="preserve"> </w:t>
@@ -5898,14 +5970,14 @@
         <w:t xml:space="preserve">2019; 34:136–150.</w:t>
       </w:r>
     </w:p>
-    <w:bookmarkEnd w:id="62"/>
-    <w:bookmarkStart w:id="63" w:name="ref-Santyr:2019aa"/>
+    <w:bookmarkEnd w:id="63"/>
+    <w:bookmarkStart w:id="64" w:name="ref-Santyr:2019aa"/>
     <w:p>
       <w:pPr>
         <w:pStyle w:val="Bibliography"/>
       </w:pPr>
       <w:r>
-        <w:t xml:space="preserve">17. Santyr G, Kanhere N, Morgado F, Rayment JH, Ratjen F, Couch MJ: Hyperpolarized gas magnetic resonance imaging of pediatric cystic fibrosis lung disease.</w:t>
+        <w:t xml:space="preserve">18. Santyr G, Kanhere N, Morgado F, Rayment JH, Ratjen F, Couch MJ: Hyperpolarized gas magnetic resonance imaging of pediatric cystic fibrosis lung disease.</w:t>
       </w:r>
       <w:r>
         <w:t xml:space="preserve"> </w:t>
@@ -5923,14 +5995,14 @@
         <w:t xml:space="preserve">2019; 26:344–354.</w:t>
       </w:r>
     </w:p>
-    <w:bookmarkEnd w:id="63"/>
-    <w:bookmarkStart w:id="64" w:name="ref-Myc:2020aa"/>
+    <w:bookmarkEnd w:id="64"/>
+    <w:bookmarkStart w:id="65" w:name="ref-Myc:2020aa"/>
     <w:p>
       <w:pPr>
         <w:pStyle w:val="Bibliography"/>
       </w:pPr>
       <w:r>
-        <w:t xml:space="preserve">18. Myc L, Qing K, He M, et al.: Characterisation of gas exchange in</w:t>
+        <w:t xml:space="preserve">19. Myc L, Qing K, He M, et al.: Characterisation of gas exchange in</w:t>
       </w:r>
       <w:r>
         <w:t xml:space="preserve"> </w:t>
@@ -5969,14 +6041,14 @@
         <w:t xml:space="preserve">2020.</w:t>
       </w:r>
     </w:p>
-    <w:bookmarkEnd w:id="64"/>
-    <w:bookmarkStart w:id="65" w:name="ref-Tustison:2014ab"/>
+    <w:bookmarkEnd w:id="65"/>
+    <w:bookmarkStart w:id="66" w:name="ref-Tustison:2014ab"/>
     <w:p>
       <w:pPr>
         <w:pStyle w:val="Bibliography"/>
       </w:pPr>
       <w:r>
-        <w:t xml:space="preserve">19. Tustison NJ, Cook PA, Klein A, et al.: Large-scale evaluation of</w:t>
+        <w:t xml:space="preserve">20. Tustison NJ, Cook PA, Klein A, et al.: Large-scale evaluation of</w:t>
       </w:r>
       <w:r>
         <w:t xml:space="preserve"> </w:t>
@@ -6018,14 +6090,14 @@
         <w:t xml:space="preserve">2014; 99:166–79.</w:t>
       </w:r>
     </w:p>
-    <w:bookmarkEnd w:id="65"/>
-    <w:bookmarkStart w:id="66" w:name="ref-Breiman:2001aa"/>
+    <w:bookmarkEnd w:id="66"/>
+    <w:bookmarkStart w:id="67" w:name="ref-Breiman:2001aa"/>
     <w:p>
       <w:pPr>
         <w:pStyle w:val="Bibliography"/>
       </w:pPr>
       <w:r>
-        <w:t xml:space="preserve">20. Breiman L: Random forests.</w:t>
+        <w:t xml:space="preserve">21. Breiman L: Random forests.</w:t>
       </w:r>
       <w:r>
         <w:t xml:space="preserve"> </w:t>
@@ -6043,14 +6115,14 @@
         <w:t xml:space="preserve">2001; 45:5–32.</w:t>
       </w:r>
     </w:p>
-    <w:bookmarkEnd w:id="66"/>
-    <w:bookmarkStart w:id="67" w:name="ref-Badnjevic:2018aa"/>
+    <w:bookmarkEnd w:id="67"/>
+    <w:bookmarkStart w:id="68" w:name="ref-Badnjevic:2018aa"/>
     <w:p>
       <w:pPr>
         <w:pStyle w:val="Bibliography"/>
       </w:pPr>
       <w:r>
-        <w:t xml:space="preserve">21. Badnjevic A, Gurbeta L, Custovic E: An expert diagnostic system to automatically identify asthma and chronic obstructive pulmonary disease in clinical settings.</w:t>
+        <w:t xml:space="preserve">22. Badnjevic A, Gurbeta L, Custovic E: An expert diagnostic system to automatically identify asthma and chronic obstructive pulmonary disease in clinical settings.</w:t>
       </w:r>
       <w:r>
         <w:t xml:space="preserve"> </w:t>
@@ -6068,14 +6140,14 @@
         <w:t xml:space="preserve">2018; 8:11645.</w:t>
       </w:r>
     </w:p>
-    <w:bookmarkEnd w:id="67"/>
-    <w:bookmarkStart w:id="68" w:name="ref-Wolpert:1997aa"/>
+    <w:bookmarkEnd w:id="68"/>
+    <w:bookmarkStart w:id="69" w:name="ref-Wolpert:1997aa"/>
     <w:p>
       <w:pPr>
         <w:pStyle w:val="Bibliography"/>
       </w:pPr>
       <w:r>
-        <w:t xml:space="preserve">22. Wolpert DH, Macready WG: No free lunch theorems for optimization.</w:t>
+        <w:t xml:space="preserve">23. Wolpert DH, Macready WG: No free lunch theorems for optimization.</w:t>
       </w:r>
       <w:r>
         <w:t xml:space="preserve"> </w:t>
@@ -6093,14 +6165,14 @@
         <w:t xml:space="preserve">1997; 1:67–82.</w:t>
       </w:r>
     </w:p>
-    <w:bookmarkEnd w:id="68"/>
-    <w:bookmarkStart w:id="69" w:name="ref-Couch:2019aa"/>
+    <w:bookmarkEnd w:id="69"/>
+    <w:bookmarkStart w:id="70" w:name="ref-Couch:2019aa"/>
     <w:p>
       <w:pPr>
         <w:pStyle w:val="Bibliography"/>
       </w:pPr>
       <w:r>
-        <w:t xml:space="preserve">23. Couch MJ, Thomen R, Kanhere N, et al.: A two-center analysis of hyperpolarized</w:t>
+        <w:t xml:space="preserve">24. Couch MJ, Thomen R, Kanhere N, et al.: A two-center analysis of hyperpolarized</w:t>
       </w:r>
       <w:r>
         <w:t xml:space="preserve"> </w:t>
@@ -6142,14 +6214,14 @@
         <w:t xml:space="preserve">2019; 18:728–733.</w:t>
       </w:r>
     </w:p>
-    <w:bookmarkEnd w:id="69"/>
-    <w:bookmarkStart w:id="70" w:name="ref-Wang:2004aa"/>
+    <w:bookmarkEnd w:id="70"/>
+    <w:bookmarkStart w:id="71" w:name="ref-Wang:2004aa"/>
     <w:p>
       <w:pPr>
         <w:pStyle w:val="Bibliography"/>
       </w:pPr>
       <w:r>
-        <w:t xml:space="preserve">24. Wang Z, Bovik AC, Sheikh HR, Simoncelli EP: Image quality assessment: From error visibility to structural similarity.</w:t>
+        <w:t xml:space="preserve">25. Wang Z, Bovik AC, Sheikh HR, Simoncelli EP: Image quality assessment: From error visibility to structural similarity.</w:t>
       </w:r>
       <w:r>
         <w:t xml:space="preserve"> </w:t>
@@ -6167,14 +6239,14 @@
         <w:t xml:space="preserve">2004; 13:600–12.</w:t>
       </w:r>
     </w:p>
-    <w:bookmarkEnd w:id="70"/>
-    <w:bookmarkStart w:id="71" w:name="ref-Cooley:2010aa"/>
+    <w:bookmarkEnd w:id="71"/>
+    <w:bookmarkStart w:id="72" w:name="ref-Cooley:2010aa"/>
     <w:p>
       <w:pPr>
         <w:pStyle w:val="Bibliography"/>
       </w:pPr>
       <w:r>
-        <w:t xml:space="preserve">25. Cooley B, Acton S, Salemo M, et al.: Automated scoring of hyperpolarized helium-3</w:t>
+        <w:t xml:space="preserve">26. Cooley B, Acton S, Salemo M, et al.: Automated scoring of hyperpolarized helium-3</w:t>
       </w:r>
       <w:r>
         <w:t xml:space="preserve"> </w:t>
@@ -6201,14 +6273,14 @@
         <w:t xml:space="preserve">; 2002.</w:t>
       </w:r>
     </w:p>
-    <w:bookmarkEnd w:id="71"/>
-    <w:bookmarkStart w:id="72" w:name="ref-Warfield:2004aa"/>
+    <w:bookmarkEnd w:id="72"/>
+    <w:bookmarkStart w:id="73" w:name="ref-Warfield:2004aa"/>
     <w:p>
       <w:pPr>
         <w:pStyle w:val="Bibliography"/>
       </w:pPr>
       <w:r>
-        <w:t xml:space="preserve">26. Warfield SK, Zou KH, Wells WM: Simultaneous truth and performance level estimation (</w:t>
+        <w:t xml:space="preserve">27. Warfield SK, Zou KH, Wells WM: Simultaneous truth and performance level estimation (</w:t>
       </w:r>
       <w:r>
         <w:t xml:space="preserve">STAPLE</w:t>
@@ -6232,14 +6304,14 @@
         <w:t xml:space="preserve">2004; 23:903–21.</w:t>
       </w:r>
     </w:p>
-    <w:bookmarkEnd w:id="72"/>
-    <w:bookmarkStart w:id="73" w:name="ref-Shen:2017aa"/>
+    <w:bookmarkEnd w:id="73"/>
+    <w:bookmarkStart w:id="74" w:name="ref-Shen:2017aa"/>
     <w:p>
       <w:pPr>
         <w:pStyle w:val="Bibliography"/>
       </w:pPr>
       <w:r>
-        <w:t xml:space="preserve">27. Shen D, Wu G, Suk H-I: Deep learning in medical image analysis.</w:t>
+        <w:t xml:space="preserve">28. Shen D, Wu G, Suk H-I: Deep learning in medical image analysis.</w:t>
       </w:r>
       <w:r>
         <w:t xml:space="preserve"> </w:t>
@@ -6257,14 +6329,14 @@
         <w:t xml:space="preserve">2017; 19:221–248.</w:t>
       </w:r>
     </w:p>
-    <w:bookmarkEnd w:id="73"/>
-    <w:bookmarkStart w:id="74" w:name="ref-LeCun:2015aa"/>
+    <w:bookmarkEnd w:id="74"/>
+    <w:bookmarkStart w:id="75" w:name="ref-LeCun:2015aa"/>
     <w:p>
       <w:pPr>
         <w:pStyle w:val="Bibliography"/>
       </w:pPr>
       <w:r>
-        <w:t xml:space="preserve">28. LeCun Y, Bengio Y, Hinton G: Deep learning.</w:t>
+        <w:t xml:space="preserve">29. LeCun Y, Bengio Y, Hinton G: Deep learning.</w:t>
       </w:r>
       <w:r>
         <w:t xml:space="preserve"> </w:t>
@@ -6282,14 +6354,14 @@
         <w:t xml:space="preserve">2015; 521:436–44.</w:t>
       </w:r>
     </w:p>
-    <w:bookmarkEnd w:id="74"/>
-    <w:bookmarkStart w:id="75" w:name="ref-Svenningsen:2020aa"/>
+    <w:bookmarkEnd w:id="75"/>
+    <w:bookmarkStart w:id="76" w:name="ref-Svenningsen:2020aa"/>
     <w:p>
       <w:pPr>
         <w:pStyle w:val="Bibliography"/>
       </w:pPr>
       <w:r>
-        <w:t xml:space="preserve">29. Svenningsen S, McIntosh M, Ouriadov A, et al.: Reproducibility of hyperpolarized</w:t>
+        <w:t xml:space="preserve">30. Svenningsen S, McIntosh M, Ouriadov A, et al.: Reproducibility of hyperpolarized</w:t>
       </w:r>
       <w:r>
         <w:t xml:space="preserve"> </w:t>
@@ -6325,14 +6397,14 @@
         <w:t xml:space="preserve">2020.</w:t>
       </w:r>
     </w:p>
-    <w:bookmarkEnd w:id="75"/>
-    <w:bookmarkStart w:id="76" w:name="ref-Dempster:1977aa"/>
+    <w:bookmarkEnd w:id="76"/>
+    <w:bookmarkStart w:id="77" w:name="ref-Dempster:1977aa"/>
     <w:p>
       <w:pPr>
         <w:pStyle w:val="Bibliography"/>
       </w:pPr>
       <w:r>
-        <w:t xml:space="preserve">30. Dempster AP, Laird NM, Rubin DB: Maximum likelihood from incomplete data via the</w:t>
+        <w:t xml:space="preserve">31. Dempster AP, Laird NM, Rubin DB: Maximum likelihood from incomplete data via the</w:t>
       </w:r>
       <w:r>
         <w:t xml:space="preserve"> </w:t>
@@ -6362,14 +6434,14 @@
         <w:t xml:space="preserve">1977; 39:1–38.</w:t>
       </w:r>
     </w:p>
-    <w:bookmarkEnd w:id="76"/>
-    <w:bookmarkStart w:id="77" w:name="ref-Besag:1986aa"/>
+    <w:bookmarkEnd w:id="77"/>
+    <w:bookmarkStart w:id="78" w:name="ref-Besag:1986aa"/>
     <w:p>
       <w:pPr>
         <w:pStyle w:val="Bibliography"/>
       </w:pPr>
       <w:r>
-        <w:t xml:space="preserve">31. Besag J: On the statistical analysis of dirty pictures.</w:t>
+        <w:t xml:space="preserve">32. Besag J: On the statistical analysis of dirty pictures.</w:t>
       </w:r>
       <w:r>
         <w:t xml:space="preserve"> </w:t>
@@ -6387,14 +6459,14 @@
         <w:t xml:space="preserve">1986; 48:259–302.</w:t>
       </w:r>
     </w:p>
-    <w:bookmarkEnd w:id="77"/>
-    <w:bookmarkStart w:id="78" w:name="ref-Thomen:2015aa"/>
+    <w:bookmarkEnd w:id="78"/>
+    <w:bookmarkStart w:id="79" w:name="ref-Thomen:2015aa"/>
     <w:p>
       <w:pPr>
         <w:pStyle w:val="Bibliography"/>
       </w:pPr>
       <w:r>
-        <w:t xml:space="preserve">32. Thomen RP, Sheshadri A, Quirk JD, et al.: Regional ventilation changes in severe asthma after bronchial thermoplasty with (3)</w:t>
+        <w:t xml:space="preserve">33. Thomen RP, Sheshadri A, Quirk JD, et al.: Regional ventilation changes in severe asthma after bronchial thermoplasty with (3)</w:t>
       </w:r>
       <w:r>
         <w:t xml:space="preserve">H</w:t>
@@ -6439,14 +6511,14 @@
         <w:t xml:space="preserve">2015; 274:250–9.</w:t>
       </w:r>
     </w:p>
-    <w:bookmarkEnd w:id="78"/>
-    <w:bookmarkStart w:id="79" w:name="ref-Kirby:2012ab"/>
+    <w:bookmarkEnd w:id="79"/>
+    <w:bookmarkStart w:id="80" w:name="ref-Kirby:2012ab"/>
     <w:p>
       <w:pPr>
         <w:pStyle w:val="Bibliography"/>
       </w:pPr>
       <w:r>
-        <w:t xml:space="preserve">33. Kirby M, Svenningsen S, Owrangi A, et al.: Hyperpolarized</w:t>
+        <w:t xml:space="preserve">34. Kirby M, Svenningsen S, Owrangi A, et al.: Hyperpolarized</w:t>
       </w:r>
       <w:r>
         <w:t xml:space="preserve"> </w:t>
@@ -6494,14 +6566,14 @@
         <w:t xml:space="preserve">2012; 265:600–10.</w:t>
       </w:r>
     </w:p>
-    <w:bookmarkEnd w:id="79"/>
-    <w:bookmarkStart w:id="80" w:name="ref-Lange:1999aa"/>
+    <w:bookmarkEnd w:id="80"/>
+    <w:bookmarkStart w:id="81" w:name="ref-Lange:1999aa"/>
     <w:p>
       <w:pPr>
         <w:pStyle w:val="Bibliography"/>
       </w:pPr>
       <w:r>
-        <w:t xml:space="preserve">34. Lange EE de, Mugler JP 3rd, Brookeman JR, et al.: Lung air spaces: MR imaging evaluation with hyperpolarized 3He gas.</w:t>
+        <w:t xml:space="preserve">35. Lange EE de, Mugler JP 3rd, Brookeman JR, et al.: Lung air spaces: MR imaging evaluation with hyperpolarized 3He gas.</w:t>
       </w:r>
       <w:r>
         <w:t xml:space="preserve"> </w:t>
@@ -6519,14 +6591,14 @@
         <w:t xml:space="preserve">1999; 210:851–7.</w:t>
       </w:r>
     </w:p>
-    <w:bookmarkEnd w:id="80"/>
-    <w:bookmarkStart w:id="81" w:name="ref-Schlemper:2019aa"/>
+    <w:bookmarkEnd w:id="81"/>
+    <w:bookmarkStart w:id="82" w:name="ref-Schlemper:2019aa"/>
     <w:p>
       <w:pPr>
         <w:pStyle w:val="Bibliography"/>
       </w:pPr>
       <w:r>
-        <w:t xml:space="preserve">35. Schlemper J, Oktay O, Schaap M, et al.: Attention gated networks: Learning to leverage salient regions in medical images.</w:t>
+        <w:t xml:space="preserve">36. Schlemper J, Oktay O, Schaap M, et al.: Attention gated networks: Learning to leverage salient regions in medical images.</w:t>
       </w:r>
       <w:r>
         <w:t xml:space="preserve"> </w:t>
@@ -6544,14 +6616,14 @@
         <w:t xml:space="preserve">2019; 53:197–207.</w:t>
       </w:r>
     </w:p>
-    <w:bookmarkEnd w:id="81"/>
-    <w:bookmarkStart w:id="82" w:name="ref-Crum:2006aa"/>
+    <w:bookmarkEnd w:id="82"/>
+    <w:bookmarkStart w:id="83" w:name="ref-Crum:2006aa"/>
     <w:p>
       <w:pPr>
         <w:pStyle w:val="Bibliography"/>
       </w:pPr>
       <w:r>
-        <w:t xml:space="preserve">36. Crum WR, Camara O, Hill DLG: Generalized overlap measures for evaluation and validation in medical image analysis.</w:t>
+        <w:t xml:space="preserve">37. Crum WR, Camara O, Hill DLG: Generalized overlap measures for evaluation and validation in medical image analysis.</w:t>
       </w:r>
       <w:r>
         <w:t xml:space="preserve"> </w:t>
@@ -6569,14 +6641,14 @@
         <w:t xml:space="preserve">2006; 25:1451–61.</w:t>
       </w:r>
     </w:p>
-    <w:bookmarkEnd w:id="82"/>
-    <w:bookmarkStart w:id="83" w:name="ref-Isensee:2020aa"/>
+    <w:bookmarkEnd w:id="83"/>
+    <w:bookmarkStart w:id="84" w:name="ref-Isensee:2020aa"/>
     <w:p>
       <w:pPr>
         <w:pStyle w:val="Bibliography"/>
       </w:pPr>
       <w:r>
-        <w:t xml:space="preserve">37. Isensee F, Jaeger PF, Kohl SAA, Petersen J, Maier-Hein KH:</w:t>
+        <w:t xml:space="preserve">38. Isensee F, Jaeger PF, Kohl SAA, Petersen J, Maier-Hein KH:</w:t>
       </w:r>
       <w:r>
         <w:t xml:space="preserve"> </w:t>
@@ -6603,14 +6675,14 @@
         <w:t xml:space="preserve">2020.</w:t>
       </w:r>
     </w:p>
-    <w:bookmarkEnd w:id="83"/>
-    <w:bookmarkStart w:id="84" w:name="ref-Tustison:2020aa"/>
+    <w:bookmarkEnd w:id="84"/>
+    <w:bookmarkStart w:id="85" w:name="ref-Tustison:2020aa"/>
     <w:p>
       <w:pPr>
         <w:pStyle w:val="Bibliography"/>
       </w:pPr>
       <w:r>
-        <w:t xml:space="preserve">38. Tustison NJ, Cook PA, Holbrook AJ, et al.: ANTsX: A dynamic ecosystem for quantitative biological and medical imaging.</w:t>
+        <w:t xml:space="preserve">39. Tustison NJ, Cook PA, Holbrook AJ, et al.: ANTsX: A dynamic ecosystem for quantitative biological and medical imaging.</w:t>
       </w:r>
       <w:r>
         <w:t xml:space="preserve"> </w:t>
@@ -6628,14 +6700,14 @@
         <w:t xml:space="preserve">2021.</w:t>
       </w:r>
     </w:p>
-    <w:bookmarkEnd w:id="84"/>
-    <w:bookmarkStart w:id="85" w:name="ref-Vannier:1985aa"/>
+    <w:bookmarkEnd w:id="85"/>
+    <w:bookmarkStart w:id="86" w:name="ref-Vannier:1985aa"/>
     <w:p>
       <w:pPr>
         <w:pStyle w:val="Bibliography"/>
       </w:pPr>
       <w:r>
-        <w:t xml:space="preserve">39. Vannier MW, Butterfield RL, Jordan D, Murphy WA, Levitt RG, Gado M: Multispectral analysis of magnetic resonance images.</w:t>
+        <w:t xml:space="preserve">40. Vannier MW, Butterfield RL, Jordan D, Murphy WA, Levitt RG, Gado M: Multispectral analysis of magnetic resonance images.</w:t>
       </w:r>
       <w:r>
         <w:t xml:space="preserve"> </w:t>
@@ -6653,14 +6725,14 @@
         <w:t xml:space="preserve">1985; 154:221–4.</w:t>
       </w:r>
     </w:p>
-    <w:bookmarkEnd w:id="85"/>
-    <w:bookmarkStart w:id="86" w:name="ref-Hartigan:1979aa"/>
+    <w:bookmarkEnd w:id="86"/>
+    <w:bookmarkStart w:id="87" w:name="ref-Hartigan:1979aa"/>
     <w:p>
       <w:pPr>
         <w:pStyle w:val="Bibliography"/>
       </w:pPr>
       <w:r>
-        <w:t xml:space="preserve">40. Hartigan J, Wang M: A k-means clustering algorithm.</w:t>
+        <w:t xml:space="preserve">41. Hartigan J, Wang M: A k-means clustering algorithm.</w:t>
       </w:r>
       <w:r>
         <w:t xml:space="preserve"> </w:t>
@@ -6678,14 +6750,14 @@
         <w:t xml:space="preserve">1979; 28:100–108.</w:t>
       </w:r>
     </w:p>
-    <w:bookmarkEnd w:id="86"/>
-    <w:bookmarkStart w:id="87" w:name="ref-Shammi:2021aa"/>
+    <w:bookmarkEnd w:id="87"/>
+    <w:bookmarkStart w:id="88" w:name="ref-Shammi:2021aa"/>
     <w:p>
       <w:pPr>
         <w:pStyle w:val="Bibliography"/>
       </w:pPr>
       <w:r>
-        <w:t xml:space="preserve">41. Shammi UA, D’Alessandro MF, Altes T, et al.: Comparison of hyperpolarized</w:t>
+        <w:t xml:space="preserve">42. Shammi UA, D’Alessandro MF, Altes T, et al.: Comparison of hyperpolarized</w:t>
       </w:r>
       <w:r>
         <w:t xml:space="preserve"> </w:t>
@@ -6733,14 +6805,14 @@
         <w:t xml:space="preserve">2021.</w:t>
       </w:r>
     </w:p>
-    <w:bookmarkEnd w:id="87"/>
-    <w:bookmarkStart w:id="88" w:name="ref-Andersen:1996aa"/>
+    <w:bookmarkEnd w:id="88"/>
+    <w:bookmarkStart w:id="89" w:name="ref-Andersen:1996aa"/>
     <w:p>
       <w:pPr>
         <w:pStyle w:val="Bibliography"/>
       </w:pPr>
       <w:r>
-        <w:t xml:space="preserve">42. Andersen AH: On the</w:t>
+        <w:t xml:space="preserve">43. Andersen AH: On the</w:t>
       </w:r>
       <w:r>
         <w:t xml:space="preserve"> </w:t>
@@ -6782,14 +6854,14 @@
         <w:t xml:space="preserve">1996; 36:331–3.</w:t>
       </w:r>
     </w:p>
-    <w:bookmarkEnd w:id="88"/>
-    <w:bookmarkStart w:id="89" w:name="ref-Gudbjartsson:1995aa"/>
+    <w:bookmarkEnd w:id="89"/>
+    <w:bookmarkStart w:id="90" w:name="ref-Gudbjartsson:1995aa"/>
     <w:p>
       <w:pPr>
         <w:pStyle w:val="Bibliography"/>
       </w:pPr>
       <w:r>
-        <w:t xml:space="preserve">43. Gudbjartsson H, Patz S: The</w:t>
+        <w:t xml:space="preserve">44. Gudbjartsson H, Patz S: The</w:t>
       </w:r>
       <w:r>
         <w:t xml:space="preserve"> </w:t>
@@ -6831,14 +6903,14 @@
         <w:t xml:space="preserve">1995; 34:910–4.</w:t>
       </w:r>
     </w:p>
-    <w:bookmarkEnd w:id="89"/>
-    <w:bookmarkStart w:id="90" w:name="ref-Ashburner:2005aa"/>
+    <w:bookmarkEnd w:id="90"/>
+    <w:bookmarkStart w:id="91" w:name="ref-Ashburner:2005aa"/>
     <w:p>
       <w:pPr>
         <w:pStyle w:val="Bibliography"/>
       </w:pPr>
       <w:r>
-        <w:t xml:space="preserve">44. Ashburner J, Friston KJ: Unified segmentation.</w:t>
+        <w:t xml:space="preserve">45. Ashburner J, Friston KJ: Unified segmentation.</w:t>
       </w:r>
       <w:r>
         <w:t xml:space="preserve"> </w:t>
@@ -6856,14 +6928,14 @@
         <w:t xml:space="preserve">2005; 26:839–51.</w:t>
       </w:r>
     </w:p>
-    <w:bookmarkEnd w:id="90"/>
-    <w:bookmarkStart w:id="91" w:name="ref-Avants:2011aa"/>
+    <w:bookmarkEnd w:id="91"/>
+    <w:bookmarkStart w:id="92" w:name="ref-Avants:2011aa"/>
     <w:p>
       <w:pPr>
         <w:pStyle w:val="Bibliography"/>
       </w:pPr>
       <w:r>
-        <w:t xml:space="preserve">45. Avants BB, Tustison NJ, Wu J, Cook PA, Gee JC: An open source multivariate framework for n-tissue segmentation with evaluation on public data.</w:t>
+        <w:t xml:space="preserve">46. Avants BB, Tustison NJ, Wu J, Cook PA, Gee JC: An open source multivariate framework for n-tissue segmentation with evaluation on public data.</w:t>
       </w:r>
       <w:r>
         <w:t xml:space="preserve"> </w:t>
@@ -6881,14 +6953,14 @@
         <w:t xml:space="preserve">2011; 9:381–400.</w:t>
       </w:r>
     </w:p>
-    <w:bookmarkEnd w:id="91"/>
-    <w:bookmarkStart w:id="92" w:name="ref-Collewet:2004aa"/>
+    <w:bookmarkEnd w:id="92"/>
+    <w:bookmarkStart w:id="93" w:name="ref-Collewet:2004aa"/>
     <w:p>
       <w:pPr>
         <w:pStyle w:val="Bibliography"/>
       </w:pPr>
       <w:r>
-        <w:t xml:space="preserve">46. Collewet G, Strzelecki M, Mariette F: Influence of</w:t>
+        <w:t xml:space="preserve">47. Collewet G, Strzelecki M, Mariette F: Influence of</w:t>
       </w:r>
       <w:r>
         <w:t xml:space="preserve"> </w:t>
@@ -6918,14 +6990,14 @@
         <w:t xml:space="preserve">2004; 22:81–91.</w:t>
       </w:r>
     </w:p>
-    <w:bookmarkEnd w:id="92"/>
-    <w:bookmarkStart w:id="93" w:name="ref-Wendt:1994aa"/>
+    <w:bookmarkEnd w:id="93"/>
+    <w:bookmarkStart w:id="94" w:name="ref-Wendt:1994aa"/>
     <w:p>
       <w:pPr>
         <w:pStyle w:val="Bibliography"/>
       </w:pPr>
       <w:r>
-        <w:t xml:space="preserve">47. Wendt RE 3rd: Automatic adjustment of contrast and brightness of magnetic resonance images.</w:t>
+        <w:t xml:space="preserve">48. Wendt RE 3rd: Automatic adjustment of contrast and brightness of magnetic resonance images.</w:t>
       </w:r>
       <w:r>
         <w:t xml:space="preserve"> </w:t>
@@ -6943,14 +7015,14 @@
         <w:t xml:space="preserve">1994; 7:95–7.</w:t>
       </w:r>
     </w:p>
-    <w:bookmarkEnd w:id="93"/>
-    <w:bookmarkStart w:id="94" w:name="ref-De-Nunzio:2015aa"/>
+    <w:bookmarkEnd w:id="94"/>
+    <w:bookmarkStart w:id="95" w:name="ref-De-Nunzio:2015aa"/>
     <w:p>
       <w:pPr>
         <w:pStyle w:val="Bibliography"/>
       </w:pPr>
       <w:r>
-        <w:t xml:space="preserve">48. De Nunzio G, Cataldo R, Carlà A: Robust intensity standardization in brain magnetic resonance images.</w:t>
+        <w:t xml:space="preserve">49. De Nunzio G, Cataldo R, Carlà A: Robust intensity standardization in brain magnetic resonance images.</w:t>
       </w:r>
       <w:r>
         <w:t xml:space="preserve"> </w:t>
@@ -6968,14 +7040,14 @@
         <w:t xml:space="preserve">2015; 28:727–37.</w:t>
       </w:r>
     </w:p>
-    <w:bookmarkEnd w:id="94"/>
-    <w:bookmarkStart w:id="95" w:name="ref-Nyul:2000aa"/>
+    <w:bookmarkEnd w:id="95"/>
+    <w:bookmarkStart w:id="96" w:name="ref-Nyul:2000aa"/>
     <w:p>
       <w:pPr>
         <w:pStyle w:val="Bibliography"/>
       </w:pPr>
       <w:r>
-        <w:t xml:space="preserve">49. Nyúl LG, Udupa JK, Zhang X: New variants of a method of</w:t>
+        <w:t xml:space="preserve">50. Nyúl LG, Udupa JK, Zhang X: New variants of a method of</w:t>
       </w:r>
       <w:r>
         <w:t xml:space="preserve"> </w:t>
@@ -7005,14 +7077,14 @@
         <w:t xml:space="preserve">2000; 19:143–50.</w:t>
       </w:r>
     </w:p>
-    <w:bookmarkEnd w:id="95"/>
-    <w:bookmarkStart w:id="96" w:name="ref-Nyul:1999aa"/>
+    <w:bookmarkEnd w:id="96"/>
+    <w:bookmarkStart w:id="97" w:name="ref-Nyul:1999aa"/>
     <w:p>
       <w:pPr>
         <w:pStyle w:val="Bibliography"/>
       </w:pPr>
       <w:r>
-        <w:t xml:space="preserve">50. Nyúl LG, Udupa JK: On standardizing the</w:t>
+        <w:t xml:space="preserve">51. Nyúl LG, Udupa JK: On standardizing the</w:t>
       </w:r>
       <w:r>
         <w:t xml:space="preserve"> </w:t>
@@ -7042,14 +7114,14 @@
         <w:t xml:space="preserve">1999; 42:1072–81.</w:t>
       </w:r>
     </w:p>
-    <w:bookmarkEnd w:id="96"/>
-    <w:bookmarkStart w:id="97" w:name="ref-Kirby:2012aa"/>
+    <w:bookmarkEnd w:id="97"/>
+    <w:bookmarkStart w:id="98" w:name="ref-Kirby:2012aa"/>
     <w:p>
       <w:pPr>
         <w:pStyle w:val="Bibliography"/>
       </w:pPr>
       <w:r>
-        <w:t xml:space="preserve">51. Kirby M, Heydarian M, Svenningsen S, et al.: Hyperpolarized</w:t>
+        <w:t xml:space="preserve">52. Kirby M, Heydarian M, Svenningsen S, et al.: Hyperpolarized</w:t>
       </w:r>
       <w:r>
         <w:t xml:space="preserve"> </w:t>
@@ -7079,14 +7151,14 @@
         <w:t xml:space="preserve">2012; 19:141–52.</w:t>
       </w:r>
     </w:p>
-    <w:bookmarkEnd w:id="97"/>
-    <w:bookmarkStart w:id="98" w:name="ref-He:2020aa"/>
+    <w:bookmarkEnd w:id="98"/>
+    <w:bookmarkStart w:id="99" w:name="ref-He:2020aa"/>
     <w:p>
       <w:pPr>
         <w:pStyle w:val="Bibliography"/>
       </w:pPr>
       <w:r>
-        <w:t xml:space="preserve">52. He M, Wang Z, Rankine L, et al.: Generalized linear binning to compare hyperpolarized</w:t>
+        <w:t xml:space="preserve">53. He M, Wang Z, Rankine L, et al.: Generalized linear binning to compare hyperpolarized</w:t>
       </w:r>
       <w:r>
         <w:t xml:space="preserve"> </w:t>
@@ -7128,14 +7200,14 @@
         <w:t xml:space="preserve">2020; 27:e193–e203.</w:t>
       </w:r>
     </w:p>
-    <w:bookmarkEnd w:id="98"/>
-    <w:bookmarkStart w:id="99" w:name="ref-He:2016aa"/>
+    <w:bookmarkEnd w:id="99"/>
+    <w:bookmarkStart w:id="100" w:name="ref-He:2016aa"/>
     <w:p>
       <w:pPr>
         <w:pStyle w:val="Bibliography"/>
       </w:pPr>
       <w:r>
-        <w:t xml:space="preserve">53. He M, Driehuys B, Que LG, Huang Y-CT: Using hyperpolarized</w:t>
+        <w:t xml:space="preserve">54. He M, Driehuys B, Que LG, Huang Y-CT: Using hyperpolarized</w:t>
       </w:r>
       <w:r>
         <w:t xml:space="preserve"> </w:t>
@@ -7171,14 +7243,14 @@
         <w:t xml:space="preserve">2016; 23:1521–1531.</w:t>
       </w:r>
     </w:p>
-    <w:bookmarkEnd w:id="99"/>
-    <w:bookmarkStart w:id="100" w:name="ref-Woodhouse:2005aa"/>
+    <w:bookmarkEnd w:id="100"/>
+    <w:bookmarkStart w:id="101" w:name="ref-Woodhouse:2005aa"/>
     <w:p>
       <w:pPr>
         <w:pStyle w:val="Bibliography"/>
       </w:pPr>
       <w:r>
-        <w:t xml:space="preserve">54. Woodhouse N, Wild JM, Paley MNJ, et al.: Combined helium-3/proton magnetic resonance imaging measurement of ventilated lung volumes in smokers compared to never-smokers.</w:t>
+        <w:t xml:space="preserve">55. Woodhouse N, Wild JM, Paley MNJ, et al.: Combined helium-3/proton magnetic resonance imaging measurement of ventilated lung volumes in smokers compared to never-smokers.</w:t>
       </w:r>
       <w:r>
         <w:t xml:space="preserve"> </w:t>
@@ -7196,14 +7268,14 @@
         <w:t xml:space="preserve">2005; 21:365–9.</w:t>
       </w:r>
     </w:p>
-    <w:bookmarkEnd w:id="100"/>
-    <w:bookmarkStart w:id="101" w:name="ref-Tustison:2019ac"/>
+    <w:bookmarkEnd w:id="101"/>
+    <w:bookmarkStart w:id="102" w:name="ref-Tustison:2019ac"/>
     <w:p>
       <w:pPr>
         <w:pStyle w:val="Bibliography"/>
       </w:pPr>
       <w:r>
-        <w:t xml:space="preserve">55. Tustison NJ, Avants BB, Lin Z, et al.: Convolutional neural networks with template-based data augmentation for functional lung image quantification.</w:t>
+        <w:t xml:space="preserve">56. Tustison NJ, Avants BB, Lin Z, et al.: Convolutional neural networks with template-based data augmentation for functional lung image quantification.</w:t>
       </w:r>
       <w:r>
         <w:t xml:space="preserve"> </w:t>
@@ -7221,14 +7293,14 @@
         <w:t xml:space="preserve">2019; 26:412–423.</w:t>
       </w:r>
     </w:p>
-    <w:bookmarkEnd w:id="101"/>
-    <w:bookmarkStart w:id="102" w:name="ref-Falk:2019aa"/>
+    <w:bookmarkEnd w:id="102"/>
+    <w:bookmarkStart w:id="103" w:name="ref-Falk:2019aa"/>
     <w:p>
       <w:pPr>
         <w:pStyle w:val="Bibliography"/>
       </w:pPr>
       <w:r>
-        <w:t xml:space="preserve">56. Falk T, Mai D, Bensch R, et al.: U-net: Deep learning for cell counting, detection, and morphometry.</w:t>
+        <w:t xml:space="preserve">57. Falk T, Mai D, Bensch R, et al.: U-net: Deep learning for cell counting, detection, and morphometry.</w:t>
       </w:r>
       <w:r>
         <w:t xml:space="preserve"> </w:t>
@@ -7246,14 +7318,14 @@
         <w:t xml:space="preserve">2019; 16:67–70.</w:t>
       </w:r>
     </w:p>
-    <w:bookmarkEnd w:id="102"/>
-    <w:bookmarkStart w:id="103" w:name="ref-Zhang:2018aa"/>
+    <w:bookmarkEnd w:id="103"/>
+    <w:bookmarkStart w:id="104" w:name="ref-Zhang:2018aa"/>
     <w:p>
       <w:pPr>
         <w:pStyle w:val="Bibliography"/>
       </w:pPr>
       <w:r>
-        <w:t xml:space="preserve">57. Zhang R, Isola P, Efros AA, Shechtman E, Wang O: The unreasonable effectiveness of deep features as a perceptual metric. In</w:t>
+        <w:t xml:space="preserve">58. Zhang R, Isola P, Efros AA, Shechtman E, Wang O: The unreasonable effectiveness of deep features as a perceptual metric. In</w:t>
       </w:r>
       <w:r>
         <w:t xml:space="preserve"> </w:t>
@@ -7268,14 +7340,14 @@
         <w:t xml:space="preserve">; 2018:586–595.</w:t>
       </w:r>
     </w:p>
-    <w:bookmarkEnd w:id="103"/>
-    <w:bookmarkStart w:id="104" w:name="ref-Zhang:2001aa"/>
+    <w:bookmarkEnd w:id="104"/>
+    <w:bookmarkStart w:id="105" w:name="ref-Zhang:2001aa"/>
     <w:p>
       <w:pPr>
         <w:pStyle w:val="Bibliography"/>
       </w:pPr>
       <w:r>
-        <w:t xml:space="preserve">58. Zhang Y, Brady M, Smith S: Segmentation of brain</w:t>
+        <w:t xml:space="preserve">59. Zhang Y, Brady M, Smith S: Segmentation of brain</w:t>
       </w:r>
       <w:r>
         <w:t xml:space="preserve"> </w:t>
@@ -7317,14 +7389,14 @@
         <w:t xml:space="preserve">2001; 20:45–57.</w:t>
       </w:r>
     </w:p>
-    <w:bookmarkEnd w:id="104"/>
-    <w:bookmarkStart w:id="105" w:name="ref-Sled:1998aa"/>
+    <w:bookmarkEnd w:id="105"/>
+    <w:bookmarkStart w:id="106" w:name="ref-Sled:1998aa"/>
     <w:p>
       <w:pPr>
         <w:pStyle w:val="Bibliography"/>
       </w:pPr>
       <w:r>
-        <w:t xml:space="preserve">59. Sled JG, Zijdenbos AP, Evans AC: A nonparametric method for automatic correction of intensity nonuniformity in</w:t>
+        <w:t xml:space="preserve">60. Sled JG, Zijdenbos AP, Evans AC: A nonparametric method for automatic correction of intensity nonuniformity in</w:t>
       </w:r>
       <w:r>
         <w:t xml:space="preserve"> </w:t>
@@ -7354,14 +7426,14 @@
         <w:t xml:space="preserve">1998; 17:87–97.</w:t>
       </w:r>
     </w:p>
-    <w:bookmarkEnd w:id="105"/>
-    <w:bookmarkStart w:id="106" w:name="ref-Samee:2003aa"/>
+    <w:bookmarkEnd w:id="106"/>
+    <w:bookmarkStart w:id="107" w:name="ref-Samee:2003aa"/>
     <w:p>
       <w:pPr>
         <w:pStyle w:val="Bibliography"/>
       </w:pPr>
       <w:r>
-        <w:t xml:space="preserve">60. Samee S, Altes T, Powers P, et al.: Imaging the lungs in asthmatic patients by using hyperpolarized helium-3 magnetic resonance: Assessment of response to methacholine and exercise challenge.</w:t>
+        <w:t xml:space="preserve">61. Samee S, Altes T, Powers P, et al.: Imaging the lungs in asthmatic patients by using hyperpolarized helium-3 magnetic resonance: Assessment of response to methacholine and exercise challenge.</w:t>
       </w:r>
       <w:r>
         <w:t xml:space="preserve"> </w:t>
@@ -7379,14 +7451,14 @@
         <w:t xml:space="preserve">2003; 111:1205–11.</w:t>
       </w:r>
     </w:p>
-    <w:bookmarkEnd w:id="106"/>
-    <w:bookmarkStart w:id="107" w:name="ref-Altes:2001aa"/>
+    <w:bookmarkEnd w:id="107"/>
+    <w:bookmarkStart w:id="108" w:name="ref-Altes:2001aa"/>
     <w:p>
       <w:pPr>
         <w:pStyle w:val="Bibliography"/>
       </w:pPr>
       <w:r>
-        <w:t xml:space="preserve">61. Altes TA, Powers PL, Knight-Scott J, et al.: Hyperpolarized</w:t>
+        <w:t xml:space="preserve">62. Altes TA, Powers PL, Knight-Scott J, et al.: Hyperpolarized</w:t>
       </w:r>
       <w:r>
         <w:t xml:space="preserve"> </w:t>
@@ -7422,14 +7494,14 @@
         <w:t xml:space="preserve">2001; 13:378–84.</w:t>
       </w:r>
     </w:p>
-    <w:bookmarkEnd w:id="107"/>
-    <w:bookmarkStart w:id="108" w:name="ref-Tustison:2010ac"/>
+    <w:bookmarkEnd w:id="108"/>
+    <w:bookmarkStart w:id="109" w:name="ref-Tustison:2010ac"/>
     <w:p>
       <w:pPr>
         <w:pStyle w:val="Bibliography"/>
       </w:pPr>
       <w:r>
-        <w:t xml:space="preserve">62. Tustison NJ, Avants BB, Cook PA, et al.:</w:t>
+        <w:t xml:space="preserve">63. Tustison NJ, Avants BB, Cook PA, et al.:</w:t>
       </w:r>
       <w:r>
         <w:t xml:space="preserve"> </w:t>
@@ -7468,14 +7540,14 @@
         <w:t xml:space="preserve">2010; 29:1310–20.</w:t>
       </w:r>
     </w:p>
-    <w:bookmarkEnd w:id="108"/>
-    <w:bookmarkStart w:id="109" w:name="ref-Tustison:2011aa"/>
+    <w:bookmarkEnd w:id="109"/>
+    <w:bookmarkStart w:id="110" w:name="ref-Tustison:2011aa"/>
     <w:p>
       <w:pPr>
         <w:pStyle w:val="Bibliography"/>
       </w:pPr>
       <w:r>
-        <w:t xml:space="preserve">63. Tustison NJ, Avants BB, Flors L, et al.: Ventilation-based segmentation of the lungs using hyperpolarized (3)he</w:t>
+        <w:t xml:space="preserve">64. Tustison NJ, Avants BB, Flors L, et al.: Ventilation-based segmentation of the lungs using hyperpolarized (3)he</w:t>
       </w:r>
       <w:r>
         <w:t xml:space="preserve"> </w:t>
@@ -7502,14 +7574,14 @@
         <w:t xml:space="preserve">2011; 34:831–41.</w:t>
       </w:r>
     </w:p>
-    <w:bookmarkEnd w:id="109"/>
-    <w:bookmarkStart w:id="110" w:name="ref-Tustison:2013aa"/>
+    <w:bookmarkEnd w:id="110"/>
+    <w:bookmarkStart w:id="111" w:name="ref-Tustison:2013aa"/>
     <w:p>
       <w:pPr>
         <w:pStyle w:val="Bibliography"/>
       </w:pPr>
       <w:r>
-        <w:t xml:space="preserve">64. Tustison NJ, Johnson HJ, Rohlfing T, et al.: Instrumentation bias in the use and evaluation of scientific software: Recommendations for reproducible practices in the computational sciences.</w:t>
+        <w:t xml:space="preserve">65. Tustison NJ, Johnson HJ, Rohlfing T, et al.: Instrumentation bias in the use and evaluation of scientific software: Recommendations for reproducible practices in the computational sciences.</w:t>
       </w:r>
       <w:r>
         <w:t xml:space="preserve"> </w:t>
@@ -7527,9 +7599,9 @@
         <w:t xml:space="preserve">2013; 7:162.</w:t>
       </w:r>
     </w:p>
-    <w:bookmarkEnd w:id="110"/>
     <w:bookmarkEnd w:id="111"/>
     <w:bookmarkEnd w:id="112"/>
+    <w:bookmarkEnd w:id="113"/>
     <w:sectPr/>
   </w:body>
 </w:document>
@@ -7742,7 +7814,7 @@
         <w:t xml:space="preserve"> </w:t>
       </w:r>
       <w:r>
-        <w:t xml:space="preserve">evidence, our principal contention stands prior to these results and are based on</w:t>
+        <w:t xml:space="preserve">evidence, our principal contentions stand prior to these results and are based on</w:t>
       </w:r>
       <w:r>
         <w:t xml:space="preserve"> </w:t>

</xml_diff>

<commit_message>
ENH:  Add Wilson's comments.
</commit_message>
<xml_diff>
--- a/Text/stitched.docx
+++ b/Text/stitched.docx
@@ -202,13 +202,7 @@
         <w:t xml:space="preserve"> </w:t>
       </w:r>
       <w:r>
-        <w:t xml:space="preserve">as open-source through the well-known Advanced Normalization Tools ecosystem</w:t>
-      </w:r>
-      <w:r>
-        <w:t xml:space="preserve"> </w:t>
-      </w:r>
-      <w:r>
-        <w:t xml:space="preserve">(ANTsX).</w:t>
+        <w:t xml:space="preserve">as open-source through the well-known Advanced Normalization Tools ecosystem.</w:t>
       </w:r>
     </w:p>
     <w:p>
@@ -918,19 +912,39 @@
         <w:t xml:space="preserve"> </w:t>
       </w:r>
       <w:r>
-        <w:t xml:space="preserve">structural features exist, generally speaking, between histograms. This is most</w:t>
-      </w:r>
-      <w:r>
-        <w:t xml:space="preserve"> </w:t>
-      </w:r>
-      <w:r>
-        <w:t xml:space="preserve">likely due to the primarily functional utility (vs. anatomical) nature of these</w:t>
-      </w:r>
-      <w:r>
-        <w:t xml:space="preserve"> </w:t>
-      </w:r>
-      <w:r>
-        <w:t xml:space="preserve">images. The approach used by some groups</w:t>
+        <w:t xml:space="preserve">structural features exist, generally speaking, between histograms.</w:t>
+      </w:r>
+      <w:r>
+        <w:t xml:space="preserve"> </w:t>
+      </w:r>
+      <w:r>
+        <w:t xml:space="preserve">Additionally, because of the functional nature of these images, the segmentation</w:t>
+      </w:r>
+      <w:r>
+        <w:t xml:space="preserve"> </w:t>
+      </w:r>
+      <w:r>
+        <w:t xml:space="preserve">clusters that correspond to features of interest are not necessarily guaranteed</w:t>
+      </w:r>
+      <w:r>
+        <w:t xml:space="preserve"> </w:t>
+      </w:r>
+      <w:r>
+        <w:t xml:space="preserve">to exist (e.g., ventilation defects in the case of healthy normal subjects with</w:t>
+      </w:r>
+      <w:r>
+        <w:t xml:space="preserve"> </w:t>
+      </w:r>
+      <w:r>
+        <w:t xml:space="preserve">no lung pathology).</w:t>
+      </w:r>
+    </w:p>
+    <w:p>
+      <w:pPr>
+        <w:pStyle w:val="BodyText"/>
+      </w:pPr>
+      <w:r>
+        <w:t xml:space="preserve">The approach used by some groups</w:t>
       </w:r>
       <w:r>
         <w:t xml:space="preserve"> </w:t>
@@ -1383,70 +1397,124 @@
         <w:pStyle w:val="FirstParagraph"/>
       </w:pPr>
       <w:r>
-        <w:t xml:space="preserve">Investigating the assumptions outlined above, particularly</w:t>
-      </w:r>
-      <w:r>
-        <w:t xml:space="preserve"> </w:t>
-      </w:r>
-      <w:r>
-        <w:t xml:space="preserve">those associated with the nonlinear intensity mappings due to both the MR</w:t>
-      </w:r>
-      <w:r>
-        <w:t xml:space="preserve"> </w:t>
-      </w:r>
-      <w:r>
-        <w:t xml:space="preserve">acquisition and inhomogeneity mitigation preprocessing, we became concerned by</w:t>
-      </w:r>
-      <w:r>
-        <w:t xml:space="preserve"> </w:t>
-      </w:r>
-      <w:r>
-        <w:t xml:space="preserve">the susceptibility of the histogram structure to such variations and the</w:t>
-      </w:r>
-      <w:r>
-        <w:t xml:space="preserve"> </w:t>
-      </w:r>
-      <w:r>
-        <w:t xml:space="preserve">potential effects on current clinical measures of interest derived from these</w:t>
-      </w:r>
-      <w:r>
-        <w:t xml:space="preserve"> </w:t>
-      </w:r>
-      <w:r>
-        <w:t xml:space="preserve">algorithms (e.g., ventilation defect percentage). Figure</w:t>
-      </w:r>
-      <w:r>
-        <w:t xml:space="preserve"> </w:t>
-      </w:r>
-      <w:r>
-        <w:t xml:space="preserve"> </w:t>
-      </w:r>
-      <w:r>
-        <w:t xml:space="preserve">provides a sample visualization representing some of the structural changes that</w:t>
-      </w:r>
-      <w:r>
-        <w:t xml:space="preserve"> </w:t>
-      </w:r>
-      <w:r>
-        <w:t xml:space="preserve">we observed when simulating these nonlinear mappings. It is important to notice</w:t>
-      </w:r>
-      <w:r>
-        <w:t xml:space="preserve"> </w:t>
-      </w:r>
-      <w:r>
-        <w:t xml:space="preserve">that even relatively small alterations in the image intensities can have</w:t>
-      </w:r>
-      <w:r>
-        <w:t xml:space="preserve"> </w:t>
-      </w:r>
-      <w:r>
-        <w:t xml:space="preserve">significant effects on the histogram even though a visual</w:t>
-      </w:r>
-      <w:r>
-        <w:t xml:space="preserve"> </w:t>
-      </w:r>
-      <w:r>
-        <w:t xml:space="preserve">assessment of the image can remain largely unchanged.</w:t>
+        <w:t xml:space="preserve">Investigating the assumptions outlined above, particularly those associated with</w:t>
+      </w:r>
+      <w:r>
+        <w:t xml:space="preserve"> </w:t>
+      </w:r>
+      <w:r>
+        <w:t xml:space="preserve">the nonlinear intensity mappings due to both the MR acquisition and</w:t>
+      </w:r>
+      <w:r>
+        <w:t xml:space="preserve"> </w:t>
+      </w:r>
+      <w:r>
+        <w:t xml:space="preserve">inhomogeneity mitigation preprocessing, we became concerned by the</w:t>
+      </w:r>
+      <w:r>
+        <w:t xml:space="preserve"> </w:t>
+      </w:r>
+      <w:r>
+        <w:t xml:space="preserve">susceptibility of the histogram structure to such variations and the potential</w:t>
+      </w:r>
+      <w:r>
+        <w:t xml:space="preserve"> </w:t>
+      </w:r>
+      <w:r>
+        <w:t xml:space="preserve">effects on current clinical measures of interest derived from these algorithms</w:t>
+      </w:r>
+      <w:r>
+        <w:t xml:space="preserve"> </w:t>
+      </w:r>
+      <w:r>
+        <w:t xml:space="preserve">(e.g., ventilation defect percentage). Specifically, we developed the ability</w:t>
+      </w:r>
+      <w:r>
+        <w:t xml:space="preserve"> </w:t>
+      </w:r>
+      <w:r>
+        <w:t xml:space="preserve">to simulate such MR nonlinear intensity variation by warping the intensity</w:t>
+      </w:r>
+      <w:r>
+        <w:t xml:space="preserve"> </w:t>
+      </w:r>
+      <w:r>
+        <w:t xml:space="preserve">histogram and propagating the intensity changes to the original image. Details</w:t>
+      </w:r>
+      <w:r>
+        <w:t xml:space="preserve"> </w:t>
+      </w:r>
+      <w:r>
+        <w:t xml:space="preserve">as to the availability and code functionality is provided below in the Methods</w:t>
+      </w:r>
+      <w:r>
+        <w:t xml:space="preserve"> </w:t>
+      </w:r>
+      <w:r>
+        <w:t xml:space="preserve">section. Suffice it to say, we noticed that histogram-based intensity</w:t>
+      </w:r>
+      <w:r>
+        <w:t xml:space="preserve"> </w:t>
+      </w:r>
+      <w:r>
+        <w:t xml:space="preserve">perturbations can produce virtually little, if any, changes in the features of</w:t>
+      </w:r>
+      <w:r>
+        <w:t xml:space="preserve"> </w:t>
+      </w:r>
+      <w:r>
+        <w:t xml:space="preserve">the image despite a relatively significant change in the histogram structure.</w:t>
+      </w:r>
+      <w:r>
+        <w:t xml:space="preserve"> </w:t>
+      </w:r>
+      <w:r>
+        <w:t xml:space="preserve">Such effects imply that MR artefacts could profoundly impact histogram-based</w:t>
+      </w:r>
+      <w:r>
+        <w:t xml:space="preserve"> </w:t>
+      </w:r>
+      <w:r>
+        <w:t xml:space="preserve">algorithmic performance. Figure</w:t>
+      </w:r>
+      <w:r>
+        <w:t xml:space="preserve"> </w:t>
+      </w:r>
+      <w:r>
+        <w:t xml:space="preserve"> </w:t>
+      </w:r>
+      <w:r>
+        <w:t xml:space="preserve">provides a sample</w:t>
+      </w:r>
+      <w:r>
+        <w:t xml:space="preserve"> </w:t>
+      </w:r>
+      <w:r>
+        <w:t xml:space="preserve">visualization representing some of the structural changes that we observed when</w:t>
+      </w:r>
+      <w:r>
+        <w:t xml:space="preserve"> </w:t>
+      </w:r>
+      <w:r>
+        <w:t xml:space="preserve">simulating these nonlinear mappings. It is important to notice that even</w:t>
+      </w:r>
+      <w:r>
+        <w:t xml:space="preserve"> </w:t>
+      </w:r>
+      <w:r>
+        <w:t xml:space="preserve">relatively small alterations in the image intensities can have significant</w:t>
+      </w:r>
+      <w:r>
+        <w:t xml:space="preserve"> </w:t>
+      </w:r>
+      <w:r>
+        <w:t xml:space="preserve">effects on the histogram even though a visual assessment of the image can remain</w:t>
+      </w:r>
+      <w:r>
+        <w:t xml:space="preserve"> </w:t>
+      </w:r>
+      <w:r>
+        <w:t xml:space="preserve">largely unchanged.</w:t>
       </w:r>
     </w:p>
     <w:p>
@@ -1715,7 +1783,7 @@
         <w:t xml:space="preserve"> </w:t>
       </w:r>
       <w:r>
-        <w:t xml:space="preserve">any algorithmic considerations, these observations point to the fact that</w:t>
+        <w:t xml:space="preserve">any algorithmic considerations, these observations strongly suggest that</w:t>
       </w:r>
       <w:r>
         <w:t xml:space="preserve"> </w:t>
@@ -2050,7 +2118,21 @@
         <w:pStyle w:val="FirstParagraph"/>
       </w:pPr>
       <w:r>
-        <w:t xml:space="preserve">A retrospective dataset was collected consisting of young healthy (n=10), older</w:t>
+        <w:t xml:space="preserve">A retrospective dataset was collected consisting of young healthy (</w:t>
+      </w:r>
+      <m:oMath>
+        <m:r>
+          <m:t>n</m:t>
+        </m:r>
+        <m:r>
+          <m:t>=</m:t>
+        </m:r>
+        <m:r>
+          <m:t>10</m:t>
+        </m:r>
+      </m:oMath>
+      <w:r>
+        <w:t xml:space="preserve">), older</w:t>
       </w:r>
       <w:r>
         <w:t xml:space="preserve"> </w:t>
@@ -2070,7 +2152,21 @@
         </m:r>
       </m:oMath>
       <w:r>
-        <w:t xml:space="preserve">), cystic fibrosis (CF) (n=14), interstitial lung disease (ILD)</w:t>
+        <w:t xml:space="preserve">), cystic fibrosis (CF) (</w:t>
+      </w:r>
+      <m:oMath>
+        <m:r>
+          <m:t>n</m:t>
+        </m:r>
+        <m:r>
+          <m:t>=</m:t>
+        </m:r>
+        <m:r>
+          <m:t>14</m:t>
+        </m:r>
+      </m:oMath>
+      <w:r>
+        <w:t xml:space="preserve">), interstitial lung disease (ILD)</w:t>
       </w:r>
       <w:r>
         <w:t xml:space="preserve"> </w:t>
@@ -2354,7 +2450,7 @@
         <w:t xml:space="preserve"> </w:t>
       </w:r>
       <w:r>
-        <w:t xml:space="preserve">included but not used for the analyses reported below. The image headers were</w:t>
+        <w:t xml:space="preserve">part of this data set but not used for the analyses reported below. The image headers were</w:t>
       </w:r>
       <w:r>
         <w:t xml:space="preserve"> </w:t>
@@ -2748,7 +2844,28 @@
         <w:t xml:space="preserve"> </w:t>
       </w:r>
       <w:r>
-        <w:t xml:space="preserve">implementations and the remaining clusters are merged into a third category.</w:t>
+        <w:t xml:space="preserve">implementations and the remaining clusters are merged into the third category</w:t>
+      </w:r>
+      <w:r>
+        <w:t xml:space="preserve"> </w:t>
+      </w:r>
+      <w:r>
+        <w:t xml:space="preserve">(i.e.,</w:t>
+      </w:r>
+      <w:r>
+        <w:t xml:space="preserve"> </w:t>
+      </w:r>
+      <w:r>
+        <w:t xml:space="preserve">“</w:t>
+      </w:r>
+      <w:r>
+        <w:t xml:space="preserve">other ventilation</w:t>
+      </w:r>
+      <w:r>
+        <w:t xml:space="preserve">”</w:t>
+      </w:r>
+      <w:r>
+        <w:t xml:space="preserve">).</w:t>
       </w:r>
       <w:r>
         <w:t xml:space="preserve"> </w:t>
@@ -2900,7 +3017,7 @@
         <w:t xml:space="preserve"> </w:t>
       </w:r>
       <w:r>
-        <w:t xml:space="preserve">labeling (i.e., four clusters instead of two). In addition, further</w:t>
+        <w:t xml:space="preserve">labeling (i.e., four clusters here instead of two in the previous work). In addition, further</w:t>
       </w:r>
       <w:r>
         <w:t xml:space="preserve"> </w:t>
@@ -4312,7 +4429,31 @@
         <w:t xml:space="preserve"> </w:t>
       </w:r>
       <w:r>
-        <w:t xml:space="preserve">overestimation of the gray matter volume.</w:t>
+        <w:t xml:space="preserve">overestimation of the gray matter volume. In the case of hyperpolarized gas</w:t>
+      </w:r>
+      <w:r>
+        <w:t xml:space="preserve"> </w:t>
+      </w:r>
+      <w:r>
+        <w:t xml:space="preserve">images, similar misalignments could cause under- or overestimation of</w:t>
+      </w:r>
+      <w:r>
+        <w:t xml:space="preserve"> </w:t>
+      </w:r>
+      <w:r>
+        <w:t xml:space="preserve">ventilation-based cluster volumes although, in this case, the error is much less</w:t>
+      </w:r>
+      <w:r>
+        <w:t xml:space="preserve"> </w:t>
+      </w:r>
+      <w:r>
+        <w:t xml:space="preserve">obvious given the lack of prior knowledge of functional (vs. anatomical)</w:t>
+      </w:r>
+      <w:r>
+        <w:t xml:space="preserve"> </w:t>
+      </w:r>
+      <w:r>
+        <w:t xml:space="preserve">information.</w:t>
       </w:r>
     </w:p>
     <w:bookmarkEnd w:id="41"/>
@@ -4336,7 +4477,25 @@
         <w:t xml:space="preserve"> </w:t>
       </w:r>
       <w:r>
-        <w:t xml:space="preserve">algorithms is the generation of a reference distribution. In addition to the</w:t>
+        <w:t xml:space="preserve">algorithms is the generation of a reference distribution. Therefore we</w:t>
+      </w:r>
+      <w:r>
+        <w:t xml:space="preserve"> </w:t>
+      </w:r>
+      <w:r>
+        <w:t xml:space="preserve">additionally investigated the influence of reference data set on the outcome of</w:t>
+      </w:r>
+      <w:r>
+        <w:t xml:space="preserve"> </w:t>
+      </w:r>
+      <w:r>
+        <w:t xml:space="preserve">linear binning classification, since this is an integral aspect unique to this</w:t>
+      </w:r>
+      <w:r>
+        <w:t xml:space="preserve"> </w:t>
+      </w:r>
+      <w:r>
+        <w:t xml:space="preserve">method. In addition to the</w:t>
       </w:r>
       <w:r>
         <w:t xml:space="preserve"> </w:t>
@@ -7746,7 +7905,13 @@
         <w:t xml:space="preserve"> </w:t>
       </w:r>
       <w:r>
-        <w:t xml:space="preserve">For completeness, we did run the same experiments detailed below using the uncorrected UVa images (and the previously reported parameters</w:t>
+        <w:t xml:space="preserve">For completeness, we did run the same experiments detailed below using the</w:t>
+      </w:r>
+      <w:r>
+        <w:t xml:space="preserve"> </w:t>
+      </w:r>
+      <w:r>
+        <w:t xml:space="preserve">uncorrected UVa images (and the previously reported parameters</w:t>
       </w:r>
       <w:r>
         <w:t xml:space="preserve"> </w:t>

</xml_diff>

<commit_message>
ENH:  COnform to journal format.
</commit_message>
<xml_diff>
--- a/Text/stitched.docx
+++ b/Text/stitched.docx
@@ -58,151 +58,197 @@
         <w:pStyle w:val="FirstParagraph"/>
       </w:pPr>
       <w:r>
-        <w:t xml:space="preserve">Magnetic resonance imaging (MRI) using hyperpolarized gases has made possible the</w:t>
-      </w:r>
-      <w:r>
-        <w:t xml:space="preserve"> </w:t>
-      </w:r>
-      <w:r>
-        <w:t xml:space="preserve">novel visualization of airspaces in the human lung, which has advanced</w:t>
-      </w:r>
-      <w:r>
-        <w:t xml:space="preserve"> </w:t>
-      </w:r>
-      <w:r>
-        <w:t xml:space="preserve">research into the growth, development, and pathologies of the pulmonary system.</w:t>
-      </w:r>
-      <w:r>
-        <w:t xml:space="preserve"> </w:t>
-      </w:r>
-      <w:r>
-        <w:t xml:space="preserve">In conjunction with the innovations associated with image acquisition, multiple</w:t>
-      </w:r>
-      <w:r>
-        <w:t xml:space="preserve"> </w:t>
-      </w:r>
-      <w:r>
-        <w:t xml:space="preserve">image analysis strategies have been proposed and refined for the quantification</w:t>
-      </w:r>
-      <w:r>
-        <w:t xml:space="preserve"> </w:t>
-      </w:r>
-      <w:r>
-        <w:t xml:space="preserve">of such lung imaging with much research effort devoted to semantic segmentation,</w:t>
-      </w:r>
-      <w:r>
-        <w:t xml:space="preserve"> </w:t>
-      </w:r>
-      <w:r>
-        <w:t xml:space="preserve">or voxelwise classification, into clinically oriented categories based on</w:t>
-      </w:r>
-      <w:r>
-        <w:t xml:space="preserve"> </w:t>
-      </w:r>
-      <w:r>
-        <w:t xml:space="preserve">ventilation levels. Given the functional nature of these images and the</w:t>
-      </w:r>
-      <w:r>
-        <w:t xml:space="preserve"> </w:t>
-      </w:r>
-      <w:r>
-        <w:t xml:space="preserve">consequent sophistication of the segmentation task, many of these algorithmic</w:t>
-      </w:r>
-      <w:r>
-        <w:t xml:space="preserve"> </w:t>
-      </w:r>
-      <w:r>
-        <w:t xml:space="preserve">approaches reduce the complex spatial image information to intensity-only</w:t>
-      </w:r>
-      <w:r>
-        <w:t xml:space="preserve"> </w:t>
-      </w:r>
-      <w:r>
-        <w:t xml:space="preserve">considerations, which can be contextualized in terms of the intensity histogram.</w:t>
-      </w:r>
-      <w:r>
-        <w:t xml:space="preserve"> </w:t>
-      </w:r>
-      <w:r>
-        <w:t xml:space="preserve">Although facilitating computational processing, this simplifying transformation</w:t>
-      </w:r>
-      <w:r>
-        <w:t xml:space="preserve"> </w:t>
-      </w:r>
-      <w:r>
-        <w:t xml:space="preserve">results in the loss of important spatial cues for identifying salient image</w:t>
-      </w:r>
-      <w:r>
-        <w:t xml:space="preserve"> </w:t>
-      </w:r>
-      <w:r>
-        <w:t xml:space="preserve">features, such as ventilation defects (a well-studied correlate of lung</w:t>
-      </w:r>
-      <w:r>
-        <w:t xml:space="preserve"> </w:t>
-      </w:r>
-      <w:r>
-        <w:t xml:space="preserve">pathophysiology), as spatial objects. In this work, we discuss the</w:t>
-      </w:r>
-      <w:r>
-        <w:t xml:space="preserve"> </w:t>
-      </w:r>
-      <w:r>
-        <w:t xml:space="preserve">interrelatedness of the most common approaches for histogram-based optimization</w:t>
-      </w:r>
-      <w:r>
-        <w:t xml:space="preserve"> </w:t>
-      </w:r>
-      <w:r>
-        <w:t xml:space="preserve">of hyperpolarized gas lung imaging segmentation and demonstrate how certain</w:t>
-      </w:r>
-      <w:r>
-        <w:t xml:space="preserve"> </w:t>
-      </w:r>
-      <w:r>
-        <w:t xml:space="preserve">assumptions lead to suboptimal performance, particularly in terms of measurement</w:t>
-      </w:r>
-      <w:r>
-        <w:t xml:space="preserve"> </w:t>
-      </w:r>
-      <w:r>
-        <w:t xml:space="preserve">precision. In contrast, we illustrate how a convolutional neural network is</w:t>
-      </w:r>
-      <w:r>
-        <w:t xml:space="preserve"> </w:t>
-      </w:r>
-      <w:r>
-        <w:t xml:space="preserve">optimized (i.e., trained) directly within the image domain to leverage spatial</w:t>
-      </w:r>
-      <w:r>
-        <w:t xml:space="preserve"> </w:t>
-      </w:r>
-      <w:r>
-        <w:t xml:space="preserve">information. This image-based optimization mitigates the problematic issues</w:t>
-      </w:r>
-      <w:r>
-        <w:t xml:space="preserve"> </w:t>
-      </w:r>
-      <w:r>
-        <w:t xml:space="preserve">associated with histogram-based approaches and suggests a preferred future</w:t>
-      </w:r>
-      <w:r>
-        <w:t xml:space="preserve"> </w:t>
-      </w:r>
-      <w:r>
-        <w:t xml:space="preserve">research direction. Importantly, we provide the entire processing and</w:t>
-      </w:r>
-      <w:r>
-        <w:t xml:space="preserve"> </w:t>
-      </w:r>
-      <w:r>
-        <w:t xml:space="preserve">evaluation framework, including the newly reported deep learning functionality,</w:t>
-      </w:r>
-      <w:r>
-        <w:t xml:space="preserve"> </w:t>
-      </w:r>
-      <w:r>
-        <w:t xml:space="preserve">as open-source through the well-known Advanced Normalization Tools ecosystem.</w:t>
+        <w:rPr>
+          <w:b/>
+        </w:rPr>
+        <w:t xml:space="preserve">Purpose:</w:t>
+      </w:r>
+      <w:r>
+        <w:t xml:space="preserve"> </w:t>
+      </w:r>
+      <w:r>
+        <w:t xml:space="preserve">To evaluate the most common approaches for histogram-based</w:t>
+      </w:r>
+      <w:r>
+        <w:t xml:space="preserve"> </w:t>
+      </w:r>
+      <w:r>
+        <w:t xml:space="preserve">optimization of hyperpolarized gas lung imaging segmentation in comparison</w:t>
+      </w:r>
+      <w:r>
+        <w:t xml:space="preserve"> </w:t>
+      </w:r>
+      <w:r>
+        <w:t xml:space="preserve">with image-based optimization via a trained convolutional neural network (CNN).</w:t>
+      </w:r>
+    </w:p>
+    <w:p>
+      <w:pPr>
+        <w:pStyle w:val="BodyText"/>
+      </w:pPr>
+      <w:r>
+        <w:rPr>
+          <w:b/>
+        </w:rPr>
+        <w:t xml:space="preserve">Methods:</w:t>
+      </w:r>
+      <w:r>
+        <w:t xml:space="preserve"> </w:t>
+      </w:r>
+      <w:r>
+        <w:t xml:space="preserve">Four previously published histogram-based segmentation</w:t>
+      </w:r>
+      <w:r>
+        <w:t xml:space="preserve"> </w:t>
+      </w:r>
+      <w:r>
+        <w:t xml:space="preserve">algorithms (linear binning, hierarchical k-means, fuzzy spatial c-means, and a</w:t>
+      </w:r>
+      <w:r>
+        <w:t xml:space="preserve"> </w:t>
+      </w:r>
+      <w:r>
+        <w:t xml:space="preserve">Gaussian Mixture Model with a Markov Random Field prior) and a CNN were used to</w:t>
+      </w:r>
+      <w:r>
+        <w:t xml:space="preserve"> </w:t>
+      </w:r>
+      <w:r>
+        <w:t xml:space="preserve">segment two data sets, one public (</w:t>
+      </w:r>
+      <m:oMath>
+        <m:r>
+          <m:t>n</m:t>
+        </m:r>
+        <m:r>
+          <m:t>=</m:t>
+        </m:r>
+        <m:r>
+          <m:t>29</m:t>
+        </m:r>
+      </m:oMath>
+      <w:r>
+        <w:t xml:space="preserve">) and one retrospective collection</w:t>
+      </w:r>
+      <w:r>
+        <w:t xml:space="preserve"> </w:t>
+      </w:r>
+      <w:r>
+        <w:t xml:space="preserve">(</w:t>
+      </w:r>
+      <m:oMath>
+        <m:r>
+          <m:t>n</m:t>
+        </m:r>
+        <m:r>
+          <m:t>=</m:t>
+        </m:r>
+        <m:r>
+          <m:t>51</m:t>
+        </m:r>
+      </m:oMath>
+      <w:r>
+        <w:t xml:space="preserve">) of hyperpolarized 129Xe gas lung images, transformed by common MRI</w:t>
+      </w:r>
+      <w:r>
+        <w:t xml:space="preserve"> </w:t>
+      </w:r>
+      <w:r>
+        <w:t xml:space="preserve">artefacts (nonlinear intensity variation and additive noise). The resulting</w:t>
+      </w:r>
+      <w:r>
+        <w:t xml:space="preserve"> </w:t>
+      </w:r>
+      <w:r>
+        <w:t xml:space="preserve">ventilation-based segmentations were compared in terms of measurement bias and</w:t>
+      </w:r>
+      <w:r>
+        <w:t xml:space="preserve"> </w:t>
+      </w:r>
+      <w:r>
+        <w:t xml:space="preserve">precision.</w:t>
+      </w:r>
+    </w:p>
+    <w:p>
+      <w:pPr>
+        <w:pStyle w:val="BodyText"/>
+      </w:pPr>
+      <w:r>
+        <w:rPr>
+          <w:b/>
+        </w:rPr>
+        <w:t xml:space="preserve">Results:</w:t>
+      </w:r>
+      <w:r>
+        <w:t xml:space="preserve"> </w:t>
+      </w:r>
+      <w:r>
+        <w:t xml:space="preserve">Although facilitating computational processing and providing</w:t>
+      </w:r>
+      <w:r>
+        <w:t xml:space="preserve"> </w:t>
+      </w:r>
+      <w:r>
+        <w:t xml:space="preserve">discriminating clinically relevant measures of interest, histogram-based</w:t>
+      </w:r>
+      <w:r>
+        <w:t xml:space="preserve"> </w:t>
+      </w:r>
+      <w:r>
+        <w:t xml:space="preserve">segmentation methods are less robust in the presence of common MRI artefacts</w:t>
+      </w:r>
+      <w:r>
+        <w:t xml:space="preserve"> </w:t>
+      </w:r>
+      <w:r>
+        <w:t xml:space="preserve">relative to the exemplar CNN.</w:t>
+      </w:r>
+    </w:p>
+    <w:p>
+      <w:pPr>
+        <w:pStyle w:val="BodyText"/>
+      </w:pPr>
+      <w:r>
+        <w:rPr>
+          <w:b/>
+        </w:rPr>
+        <w:t xml:space="preserve">Conclusions:</w:t>
+      </w:r>
+      <w:r>
+        <w:t xml:space="preserve"> </w:t>
+      </w:r>
+      <w:r>
+        <w:t xml:space="preserve">Direct optimization within the image domain using CNNs</w:t>
+      </w:r>
+      <w:r>
+        <w:t xml:space="preserve"> </w:t>
+      </w:r>
+      <w:r>
+        <w:t xml:space="preserve">leverages spatial information which mitigates problematic issues associated with</w:t>
+      </w:r>
+      <w:r>
+        <w:t xml:space="preserve"> </w:t>
+      </w:r>
+      <w:r>
+        <w:t xml:space="preserve">histogram-based approaches and suggests a preferred future research direction.</w:t>
+      </w:r>
+      <w:r>
+        <w:t xml:space="preserve"> </w:t>
+      </w:r>
+      <w:r>
+        <w:t xml:space="preserve">Further, the entire processing and evaluation framework, including the newly</w:t>
+      </w:r>
+      <w:r>
+        <w:t xml:space="preserve"> </w:t>
+      </w:r>
+      <w:r>
+        <w:t xml:space="preserve">reported deep learning functionality, are available as open-source through the</w:t>
+      </w:r>
+      <w:r>
+        <w:t xml:space="preserve"> </w:t>
+      </w:r>
+      <w:r>
+        <w:t xml:space="preserve">well-known Advanced Normalization Tools ecosystem.</w:t>
       </w:r>
     </w:p>
     <w:p>
@@ -3366,19 +3412,13 @@
         <w:t xml:space="preserve"> </w:t>
       </w:r>
       <w:r>
-        <w:t xml:space="preserve">randomly-generated, nonlinear intensity warping was added to the 3-D image (see</w:t>
-      </w:r>
-      <w:r>
-        <w:t xml:space="preserve"> </w:t>
-      </w:r>
-      <w:r>
-        <w:t xml:space="preserve">Figure</w:t>
-      </w:r>
-      <w:r>
-        <w:t xml:space="preserve"> </w:t>
-      </w:r>
-      <w:r>
-        <w:t xml:space="preserve">) using ANTsR/ANTsRNet functions</w:t>
+        <w:t xml:space="preserve">randomly-generated, nonlinear intensity warping was added to the 3-D image</w:t>
+      </w:r>
+      <w:r>
+        <w:t xml:space="preserve"> </w:t>
+      </w:r>
+      <w:r>
+        <w:t xml:space="preserve">using ANTsR/ANTsRNet functions</w:t>
       </w:r>
       <w:r>
         <w:t xml:space="preserve"> </w:t>
@@ -4594,7 +4634,7 @@
         <w:t xml:space="preserve"> </w:t>
       </w:r>
       <w:r>
-        <w:t xml:space="preserve">)</w:t>
+        <w:t xml:space="preserve">(a))</w:t>
       </w:r>
       <w:r>
         <w:t xml:space="preserve"> </w:t>
@@ -5062,13 +5102,13 @@
     </w:p>
     <w:bookmarkEnd w:id="43"/>
     <w:bookmarkEnd w:id="44"/>
-    <w:bookmarkStart w:id="46" w:name="discussion"/>
+    <w:bookmarkStart w:id="46" w:name="conclusions"/>
     <w:p>
       <w:pPr>
         <w:pStyle w:val="Heading1"/>
       </w:pPr>
       <w:r>
-        <w:t xml:space="preserve">Discussion</w:t>
+        <w:t xml:space="preserve">Conclusions</w:t>
       </w:r>
     </w:p>
     <w:p>

</xml_diff>

<commit_message>
ENH:  Add alluvial plots.
</commit_message>
<xml_diff>
--- a/Text/stitched.docx
+++ b/Text/stitched.docx
@@ -2600,7 +2600,7 @@
         <w:t xml:space="preserve"> </w:t>
       </w:r>
       <w:r>
-        <w:t xml:space="preserve">algorithmic issues which are broadly categorized in terms of measurement bias</w:t>
+        <w:t xml:space="preserve">algorithmic issues broadly categorized in terms of measurement bias</w:t>
       </w:r>
       <w:r>
         <w:t xml:space="preserve"> </w:t>
@@ -3031,7 +3031,16 @@
         <w:t xml:space="preserve"> </w:t>
       </w:r>
       <w:r>
-        <w:t xml:space="preserve">volume. We used a training/testing split of 80/20. Due to the small number</w:t>
+        <w:t xml:space="preserve">volume</w:t>
+      </w:r>
+      <w:r>
+        <w:t xml:space="preserve"> </w:t>
+      </w:r>
+      <w:r>
+        <w:t xml:space="preserve"> </w:t>
+      </w:r>
+      <w:r>
+        <w:t xml:space="preserve">We used a training/testing split of 80/20. Due to the small number</w:t>
       </w:r>
       <w:r>
         <w:t xml:space="preserve"> </w:t>

</xml_diff>

<commit_message>
ENH:  Add round 1.
</commit_message>
<xml_diff>
--- a/Text/stitched.docx
+++ b/Text/stitched.docx
@@ -674,19 +674,19 @@
         <w:pStyle w:val="FirstParagraph"/>
       </w:pPr>
       <w:r>
-        <w:t xml:space="preserve">Ignoring these nonlinearities is known to have significant consequences in</w:t>
-      </w:r>
-      <w:r>
-        <w:t xml:space="preserve"> </w:t>
-      </w:r>
-      <w:r>
-        <w:t xml:space="preserve">the well-studied (and somewhat analogous)</w:t>
-      </w:r>
-      <w:r>
-        <w:t xml:space="preserve"> </w:t>
-      </w:r>
-      <w:r>
-        <w:t xml:space="preserve">area of brain tissue segmentation in T1-weighted MRI (e.g.,</w:t>
+        <w:t xml:space="preserve">Ignoring these nonlinearities is known to have significant consequences in the</w:t>
+      </w:r>
+      <w:r>
+        <w:t xml:space="preserve"> </w:t>
+      </w:r>
+      <w:r>
+        <w:t xml:space="preserve">well-studied (and somewhat analogous) area of brain tissue segmentation in</w:t>
+      </w:r>
+      <w:r>
+        <w:t xml:space="preserve"> </w:t>
+      </w:r>
+      <w:r>
+        <w:t xml:space="preserve">T1-weighted MRI (e.g.,</w:t>
       </w:r>
       <w:r>
         <w:t xml:space="preserve"> </w:t>
@@ -695,76 +695,82 @@
         <w:t xml:space="preserve">(23–25)</w:t>
       </w:r>
       <w:r>
-        <w:t xml:space="preserve">).</w:t>
+        <w:t xml:space="preserve">) where</w:t>
+      </w:r>
+      <w:r>
+        <w:t xml:space="preserve"> </w:t>
+      </w:r>
+      <w:r>
+        <w:t xml:space="preserve">the well-known relative intensities of major tissue types (i.e., cerebrospinal</w:t>
+      </w:r>
+      <w:r>
+        <w:t xml:space="preserve"> </w:t>
+      </w:r>
+      <w:r>
+        <w:t xml:space="preserve">fluid (CSF), gray matter (GM), and white matter (WM)), which characteristically</w:t>
+      </w:r>
+      <w:r>
+        <w:t xml:space="preserve"> </w:t>
+      </w:r>
+      <w:r>
+        <w:t xml:space="preserve">correspond to visible histogram peaks, as landmarks to determine the nonlinear</w:t>
+      </w:r>
+      <w:r>
+        <w:t xml:space="preserve"> </w:t>
+      </w:r>
+      <w:r>
+        <w:t xml:space="preserve">intensity mapping (i.e., 1-D piecewise affine mapping) between structural</w:t>
+      </w:r>
+      <w:r>
+        <w:t xml:space="preserve"> </w:t>
+      </w:r>
+      <w:r>
+        <w:t xml:space="preserve">features found within the histograms themselves (e.g., peaks and valleys)</w:t>
+      </w:r>
+      <w:r>
+        <w:t xml:space="preserve"> </w:t>
+      </w:r>
+      <w:r>
+        <w:t xml:space="preserve">(15,21)</w:t>
+      </w:r>
+      <w:r>
+        <w:t xml:space="preserve">. However, in hyperpolarized gas imaging of the</w:t>
+      </w:r>
+      <w:r>
+        <w:t xml:space="preserve"> </w:t>
+      </w:r>
+      <w:r>
+        <w:t xml:space="preserve">lung, no such characteristic structural features exist, generally, between</w:t>
+      </w:r>
+      <w:r>
+        <w:t xml:space="preserve"> </w:t>
+      </w:r>
+      <w:r>
+        <w:t xml:space="preserve">histograms. Additionally, because of the functional nature of these images, the</w:t>
+      </w:r>
+      <w:r>
+        <w:t xml:space="preserve"> </w:t>
+      </w:r>
+      <w:r>
+        <w:t xml:space="preserve">segmentation clusters that correspond to features of interest are not</w:t>
+      </w:r>
+      <w:r>
+        <w:t xml:space="preserve"> </w:t>
+      </w:r>
+      <w:r>
+        <w:t xml:space="preserve">necessarily guaranteed to exist (e.g., ventilation defects in the case of</w:t>
+      </w:r>
+      <w:r>
+        <w:t xml:space="preserve"> </w:t>
+      </w:r>
+      <w:r>
+        <w:t xml:space="preserve">healthy normal subjects with no lung pathology).</w:t>
       </w:r>
     </w:p>
     <w:p>
       <w:pPr>
         <w:pStyle w:val="BodyText"/>
       </w:pPr>
-      <w:r>
-        <w:t xml:space="preserve">Previous attempts at histogram standardization</w:t>
-      </w:r>
-      <w:r>
-        <w:t xml:space="preserve"> </w:t>
-      </w:r>
-      <w:r>
-        <w:t xml:space="preserve">(15,21)</w:t>
-      </w:r>
-      <w:r>
-        <w:t xml:space="preserve"> </w:t>
-      </w:r>
-      <w:r>
-        <w:t xml:space="preserve">have relied on 1-D piecewise affine</w:t>
-      </w:r>
-      <w:r>
-        <w:t xml:space="preserve"> </w:t>
-      </w:r>
-      <w:r>
-        <w:t xml:space="preserve">mappings between corresponding structural features found within the histograms</w:t>
-      </w:r>
-      <w:r>
-        <w:t xml:space="preserve"> </w:t>
-      </w:r>
-      <w:r>
-        <w:t xml:space="preserve">themselves (e.g., peaks and valleys). For example, structural MRI, such as</w:t>
-      </w:r>
-      <w:r>
-        <w:t xml:space="preserve"> </w:t>
-      </w:r>
-      <w:r>
-        <w:t xml:space="preserve">T1-weighted neuroimaging, utilizes the well-known relative intensities of major</w:t>
-      </w:r>
-      <w:r>
-        <w:t xml:space="preserve"> </w:t>
-      </w:r>
-      <w:r>
-        <w:t xml:space="preserve">tissue types (i.e., cerebrospinal fluid (CSF), gray matter (GM), and white</w:t>
-      </w:r>
-      <w:r>
-        <w:t xml:space="preserve"> </w:t>
-      </w:r>
-      <w:r>
-        <w:t xml:space="preserve">matter (WM)), which characteristically correspond to visible histogram peaks, as</w:t>
-      </w:r>
-      <w:r>
-        <w:t xml:space="preserve"> </w:t>
-      </w:r>
-      <w:r>
-        <w:t xml:space="preserve">landmarks to determine the nonlinear intensity mapping between histograms.</w:t>
-      </w:r>
-      <w:r>
-        <w:t xml:space="preserve"> </w:t>
-      </w:r>
-      <w:r>
-        <w:t xml:space="preserve">However, in hyperpolarized gas imaging of the lung, no such characteristic</w:t>
-      </w:r>
-      <w:r>
-        <w:t xml:space="preserve"> </w:t>
-      </w:r>
-      <w:r>
-        <w:t xml:space="preserve">structural features exist, generally speaking, between histograms.</w:t>
-      </w:r>
     </w:p>
     <w:p>
       <w:pPr>
@@ -1001,7 +1007,7 @@
         <w:t xml:space="preserve"> </w:t>
       </w:r>
       <w:r>
-        <w:t xml:space="preserve">the aforementioned MR artefacts.</w:t>
+        <w:t xml:space="preserve">the specified MR artefacts.</w:t>
       </w:r>
     </w:p>
     <w:bookmarkEnd w:id="22"/>
@@ -1452,7 +1458,7 @@
         <w:t xml:space="preserve"> </w:t>
       </w:r>
       <w:r>
-        <w:t xml:space="preserve">However, the aforementioned artefact issues influence quantitation in terms of</w:t>
+        <w:t xml:space="preserve">However, the artefact issues influence quantitation in terms of</w:t>
       </w:r>
       <w:r>
         <w:t xml:space="preserve"> </w:t>
@@ -1491,13 +1497,26 @@
         <w:t xml:space="preserve"> </w:t>
       </w:r>
       <w:r>
-        <w:t xml:space="preserve">and large-scale studies.</w:t>
-      </w:r>
-    </w:p>
-    <w:p>
-      <w:pPr>
-        <w:pStyle w:val="BodyText"/>
-      </w:pPr>
+        <w:t xml:space="preserve">and large-scale studies. In addition,</w:t>
+      </w:r>
+      <w:r>
+        <w:t xml:space="preserve"> </w:t>
+      </w:r>
+      <w:r>
+        <w:t xml:space="preserve">refinements in measuring capabilities correlate with scientific advancement so</w:t>
+      </w:r>
+      <w:r>
+        <w:t xml:space="preserve"> </w:t>
+      </w:r>
+      <w:r>
+        <w:t xml:space="preserve">as acquisition and analysis methodologies improve, so should the level of</w:t>
+      </w:r>
+      <w:r>
+        <w:t xml:space="preserve"> </w:t>
+      </w:r>
+      <w:r>
+        <w:t xml:space="preserve">sophistication and performance of the underlying measurement tools.</w:t>
+      </w:r>
     </w:p>
     <w:p>
       <w:pPr>
@@ -1882,7 +1901,7 @@
         <w:t xml:space="preserve"> </w:t>
       </w:r>
       <w:r>
-        <w:t xml:space="preserve">coronal lung slices were collected in order to cover the entire lungs.</w:t>
+        <w:t xml:space="preserve">coronal lung slices were collected to cover the entire lungs.</w:t>
       </w:r>
       <w:r>
         <w:t xml:space="preserve"> </w:t>
@@ -1981,7 +2000,7 @@
         <w:pStyle w:val="FirstParagraph"/>
       </w:pPr>
       <w:r>
-        <w:t xml:space="preserve">In addition to these data acquired at the University of Virginia, we also</w:t>
+        <w:t xml:space="preserve">In addition to the data acquired at the University of Virginia, we also</w:t>
       </w:r>
       <w:r>
         <w:t xml:space="preserve"> </w:t>
@@ -2067,12 +2086,16 @@
       <w:pPr>
         <w:pStyle w:val="FirstParagraph"/>
       </w:pPr>
-      <w:r>
-        <w:t xml:space="preserve"> </w:t>
-      </w:r>
-      <w:r>
-        <w:t xml:space="preserve"> </w:t>
-      </w:r>
+    </w:p>
+    <w:p>
+      <w:pPr>
+        <w:pStyle w:val="BodyText"/>
+      </w:pPr>
+    </w:p>
+    <w:p>
+      <w:pPr>
+        <w:pStyle w:val="BodyText"/>
+      </w:pPr>
     </w:p>
     <w:bookmarkEnd w:id="27"/>
     <w:bookmarkEnd w:id="28"/>
@@ -2368,7 +2391,7 @@
         </w:numPr>
       </w:pPr>
       <w:r>
-        <w:t xml:space="preserve">Another significant issue was whether or not to apply N4 bias correction</w:t>
+        <w:t xml:space="preserve">Another significant issue was whether to apply N4 bias correction</w:t>
       </w:r>
       <w:r>
         <w:t xml:space="preserve"> </w:t>
@@ -2395,7 +2418,7 @@
         <w:t xml:space="preserve"> </w:t>
       </w:r>
       <w:r>
-        <w:t xml:space="preserve">despite the issues raised previously due to the fact that it qualitatively</w:t>
+        <w:t xml:space="preserve">despite the issues raised previously since it qualitatively</w:t>
       </w:r>
       <w:r>
         <w:t xml:space="preserve"> </w:t>
@@ -2413,7 +2436,10 @@
         <w:t xml:space="preserve"> </w:t>
       </w:r>
       <w:r>
-        <w:t xml:space="preserve">by the linear binning algorithm.</w:t>
+        <w:t xml:space="preserve">by the linear binning algorithm (discussed in greater detail below).</w:t>
+      </w:r>
+      <w:r>
+        <w:t xml:space="preserve"> </w:t>
       </w:r>
     </w:p>
     <w:p>
@@ -2436,19 +2462,19 @@
         <w:t xml:space="preserve"> </w:t>
       </w:r>
       <w:r>
-        <w:t xml:space="preserve">to improve performance and provide a more clinically granular</w:t>
-      </w:r>
-      <w:r>
-        <w:t xml:space="preserve"> </w:t>
-      </w:r>
-      <w:r>
-        <w:t xml:space="preserve">labeling (i.e., four clusters here instead of two in the previous work).</w:t>
-      </w:r>
-      <w:r>
-        <w:t xml:space="preserve"> </w:t>
-      </w:r>
-      <w:r>
-        <w:t xml:space="preserve">This network is a 2-D U-net</w:t>
+        <w:t xml:space="preserve">to improve performance and provide a more clinically</w:t>
+      </w:r>
+      <w:r>
+        <w:t xml:space="preserve"> </w:t>
+      </w:r>
+      <w:r>
+        <w:t xml:space="preserve">granular labeling (i.e., four clusters here instead of two in the previous</w:t>
+      </w:r>
+      <w:r>
+        <w:t xml:space="preserve"> </w:t>
+      </w:r>
+      <w:r>
+        <w:t xml:space="preserve">work). This network is a 2-D U-net</w:t>
       </w:r>
       <w:r>
         <w:t xml:space="preserve"> </w:t>
@@ -2460,19 +2486,13 @@
         <w:t xml:space="preserve"> </w:t>
       </w:r>
       <w:r>
-        <w:t xml:space="preserve">with</w:t>
-      </w:r>
-      <w:r>
-        <w:t xml:space="preserve"> </w:t>
-      </w:r>
-      <w:r>
-        <w:t xml:space="preserve">enhancements including additional training data with augmentation, attention</w:t>
-      </w:r>
-      <w:r>
-        <w:t xml:space="preserve"> </w:t>
-      </w:r>
-      <w:r>
-        <w:t xml:space="preserve">gating</w:t>
+        <w:t xml:space="preserve">with enhancements including</w:t>
+      </w:r>
+      <w:r>
+        <w:t xml:space="preserve"> </w:t>
+      </w:r>
+      <w:r>
+        <w:t xml:space="preserve">additional training data with augmentation, attention gating</w:t>
       </w:r>
       <w:r>
         <w:t xml:space="preserve"> </w:t>
@@ -2490,19 +2510,19 @@
         <w:t xml:space="preserve">(46)</w:t>
       </w:r>
       <w:r>
-        <w:t xml:space="preserve">.</w:t>
-      </w:r>
-      <w:r>
-        <w:t xml:space="preserve"> </w:t>
-      </w:r>
-      <w:r>
-        <w:t xml:space="preserve">These include four encoding/decoding layers with 32 filters at the base layer (and doubled at each</w:t>
-      </w:r>
-      <w:r>
-        <w:t xml:space="preserve"> </w:t>
-      </w:r>
-      <w:r>
-        <w:t xml:space="preserve">subsequent layer). Training incorporated an 80/20 data split</w:t>
+        <w:t xml:space="preserve">. These</w:t>
+      </w:r>
+      <w:r>
+        <w:t xml:space="preserve"> </w:t>
+      </w:r>
+      <w:r>
+        <w:t xml:space="preserve">include four encoding/decoding layers with 32 filters at the base layer (and</w:t>
+      </w:r>
+      <w:r>
+        <w:t xml:space="preserve"> </w:t>
+      </w:r>
+      <w:r>
+        <w:t xml:space="preserve">doubled at each subsequent layer). Training incorporated an 80/20 data split</w:t>
       </w:r>
       <w:r>
         <w:t xml:space="preserve"> </w:t>
@@ -2600,49 +2620,49 @@
         <w:t xml:space="preserve"> </w:t>
       </w:r>
       <w:r>
-        <w:t xml:space="preserve">algorithmic issues broadly categorized in terms of measurement bias</w:t>
-      </w:r>
-      <w:r>
-        <w:t xml:space="preserve"> </w:t>
-      </w:r>
-      <w:r>
-        <w:t xml:space="preserve">and precision, with most of the focus being on the latter. Given the lack of</w:t>
-      </w:r>
-      <w:r>
-        <w:t xml:space="preserve"> </w:t>
-      </w:r>
-      <w:r>
-        <w:t xml:space="preserve">ground-truth in the form of segmentation images, addressing issues of</w:t>
-      </w:r>
-      <w:r>
-        <w:t xml:space="preserve"> </w:t>
-      </w:r>
-      <w:r>
-        <w:t xml:space="preserve">measurement bias is difficult. In addition to the fact that the number of</w:t>
-      </w:r>
-      <w:r>
-        <w:t xml:space="preserve"> </w:t>
-      </w:r>
-      <w:r>
-        <w:t xml:space="preserve">ventilation clusters is not consistent across algorithms, it is not clear that</w:t>
-      </w:r>
-      <w:r>
-        <w:t xml:space="preserve"> </w:t>
-      </w:r>
-      <w:r>
-        <w:t xml:space="preserve">the ventilation categories across algorithms have identical clinical definition.</w:t>
-      </w:r>
-      <w:r>
-        <w:t xml:space="preserve"> </w:t>
-      </w:r>
-      <w:r>
-        <w:t xml:space="preserve">This prevents application of various frameworks accommodating the lack</w:t>
-      </w:r>
-      <w:r>
-        <w:t xml:space="preserve"> </w:t>
-      </w:r>
-      <w:r>
-        <w:t xml:space="preserve">of ground-truth for segmentation performance analysis (e.g.,</w:t>
+        <w:t xml:space="preserve">issues broadly categorized in terms of measurement bias and precision, with most</w:t>
+      </w:r>
+      <w:r>
+        <w:t xml:space="preserve"> </w:t>
+      </w:r>
+      <w:r>
+        <w:t xml:space="preserve">of the focus being on the latter. Given the lack of ground-truth in the form of</w:t>
+      </w:r>
+      <w:r>
+        <w:t xml:space="preserve"> </w:t>
+      </w:r>
+      <w:r>
+        <w:t xml:space="preserve">segmentation images, addressing issues of measurement bias is difficult. In</w:t>
+      </w:r>
+      <w:r>
+        <w:t xml:space="preserve"> </w:t>
+      </w:r>
+      <w:r>
+        <w:t xml:space="preserve">addition to the fact that the number of ventilation clusters is not consistent</w:t>
+      </w:r>
+      <w:r>
+        <w:t xml:space="preserve"> </w:t>
+      </w:r>
+      <w:r>
+        <w:t xml:space="preserve">across algorithms, it is not clear that the ventilation categories across</w:t>
+      </w:r>
+      <w:r>
+        <w:t xml:space="preserve"> </w:t>
+      </w:r>
+      <w:r>
+        <w:t xml:space="preserve">algorithms have identical clinical definition. This prevents application of</w:t>
+      </w:r>
+      <w:r>
+        <w:t xml:space="preserve"> </w:t>
+      </w:r>
+      <w:r>
+        <w:t xml:space="preserve">various frameworks accommodating the lack of ground-truth for segmentation</w:t>
+      </w:r>
+      <w:r>
+        <w:t xml:space="preserve"> </w:t>
+      </w:r>
+      <w:r>
+        <w:t xml:space="preserve">performance analysis (e.g.,</w:t>
       </w:r>
       <w:r>
         <w:t xml:space="preserve"> </w:t>
@@ -2651,13 +2671,7 @@
         <w:t xml:space="preserve">(48)</w:t>
       </w:r>
       <w:r>
-        <w:t xml:space="preserve">)</w:t>
-      </w:r>
-      <w:r>
-        <w:t xml:space="preserve"> </w:t>
-      </w:r>
-      <w:r>
-        <w:t xml:space="preserve">to these data.</w:t>
+        <w:t xml:space="preserve">) to these data.</w:t>
       </w:r>
     </w:p>
     <w:p>
@@ -2677,31 +2691,102 @@
         <w:t xml:space="preserve"> </w:t>
       </w:r>
       <w:r>
-        <w:t xml:space="preserve">evaluation which is based on diagnostic prediction of given clinical categories.</w:t>
-      </w:r>
-      <w:r>
-        <w:t xml:space="preserve"> </w:t>
-      </w:r>
-      <w:r>
-        <w:t xml:space="preserve">Second, we perform a preliminary evaluation of the unique requirement of a</w:t>
-      </w:r>
-      <w:r>
-        <w:t xml:space="preserve"> </w:t>
-      </w:r>
-      <w:r>
-        <w:t xml:space="preserve">reference distribution for the linear binning algorithm.</w:t>
-      </w:r>
-      <w:r>
-        <w:t xml:space="preserve"> </w:t>
-      </w:r>
-      <w:r>
-        <w:t xml:space="preserve">Measurement precision between algorithms is then evaluated based on simulating</w:t>
-      </w:r>
-      <w:r>
-        <w:t xml:space="preserve"> </w:t>
-      </w:r>
-      <w:r>
-        <w:t xml:space="preserve">both MR noise and intensity nonlinearities.</w:t>
+        <w:t xml:space="preserve">evaluation which is based on diagnostic prediction of given clinical categories</w:t>
+      </w:r>
+      <w:r>
+        <w:t xml:space="preserve"> </w:t>
+      </w:r>
+      <w:r>
+        <w:t xml:space="preserve">assigned to the imaging cohort using</w:t>
+      </w:r>
+      <w:r>
+        <w:t xml:space="preserve"> </w:t>
+      </w:r>
+      <w:r>
+        <w:t xml:space="preserve">derived random forest models</w:t>
+      </w:r>
+      <w:r>
+        <w:t xml:space="preserve"> </w:t>
+      </w:r>
+      <w:r>
+        <w:t xml:space="preserve">(49)</w:t>
+      </w:r>
+      <w:r>
+        <w:t xml:space="preserve">. This approach also provides an</w:t>
+      </w:r>
+      <w:r>
+        <w:t xml:space="preserve"> </w:t>
+      </w:r>
+      <w:r>
+        <w:t xml:space="preserve">additional check on the validity of the algorithmic implementations. However,</w:t>
+      </w:r>
+      <w:r>
+        <w:t xml:space="preserve"> </w:t>
+      </w:r>
+      <w:r>
+        <w:t xml:space="preserve">it is important to recognize that this evaluation is extremely limited as the</w:t>
+      </w:r>
+      <w:r>
+        <w:t xml:space="preserve"> </w:t>
+      </w:r>
+      <w:r>
+        <w:t xml:space="preserve">underlying data are gross measures which do not provide accuracy estimates on</w:t>
+      </w:r>
+      <w:r>
+        <w:t xml:space="preserve"> </w:t>
+      </w:r>
+      <w:r>
+        <w:t xml:space="preserve">the level of the algorithmic output (i.e., voxelwise segmentation).</w:t>
+      </w:r>
+    </w:p>
+    <w:p>
+      <w:pPr>
+        <w:pStyle w:val="BodyText"/>
+      </w:pPr>
+      <w:r>
+        <w:t xml:space="preserve">Having established the general validity of the gross algorithmic output, we then</w:t>
+      </w:r>
+      <w:r>
+        <w:t xml:space="preserve"> </w:t>
+      </w:r>
+      <w:r>
+        <w:t xml:space="preserve">switch to our primary focus which is the comparison of measurement precision</w:t>
+      </w:r>
+      <w:r>
+        <w:t xml:space="preserve"> </w:t>
+      </w:r>
+      <w:r>
+        <w:t xml:space="preserve">between algorithms. We first analyzed the unique requirement of a reference</w:t>
+      </w:r>
+      <w:r>
+        <w:t xml:space="preserve"> </w:t>
+      </w:r>
+      <w:r>
+        <w:t xml:space="preserve">distribution for the linear binning algorithm. Specifically, we quantify the</w:t>
+      </w:r>
+      <w:r>
+        <w:t xml:space="preserve"> </w:t>
+      </w:r>
+      <w:r>
+        <w:t xml:space="preserve">effects of the choice of reference cohort on the clustering parameters for the</w:t>
+      </w:r>
+      <w:r>
+        <w:t xml:space="preserve"> </w:t>
+      </w:r>
+      <w:r>
+        <w:t xml:space="preserve">linear binning algorithm. We then incorporate the trained El Bicho model in</w:t>
+      </w:r>
+      <w:r>
+        <w:t xml:space="preserve"> </w:t>
+      </w:r>
+      <w:r>
+        <w:t xml:space="preserve">exploring additional aspects of measurement variance based on simulating both MR</w:t>
+      </w:r>
+      <w:r>
+        <w:t xml:space="preserve"> </w:t>
+      </w:r>
+      <w:r>
+        <w:t xml:space="preserve">noise and intensity nonlinearities.</w:t>
       </w:r>
     </w:p>
     <w:p>
@@ -3133,13 +3218,13 @@
       </w:r>
     </w:p>
     <w:bookmarkEnd w:id="32"/>
-    <w:bookmarkStart w:id="33" w:name="effect-of-reference-image-set-selection"/>
+    <w:bookmarkStart w:id="33" w:name="effects-of-reference-image-set-selection"/>
     <w:p>
       <w:pPr>
         <w:pStyle w:val="Heading2"/>
       </w:pPr>
       <w:r>
-        <w:t xml:space="preserve">Effect of reference image set selection</w:t>
+        <w:t xml:space="preserve">Effects of reference image set selection</w:t>
       </w:r>
     </w:p>
     <w:p>
@@ -3622,25 +3707,25 @@
         <w:t xml:space="preserve"> </w:t>
       </w:r>
       <w:r>
-        <w:t xml:space="preserve">and Harvard Dataverse cohort were generated for each of the three</w:t>
-      </w:r>
-      <w:r>
-        <w:t xml:space="preserve"> </w:t>
-      </w:r>
-      <w:r>
-        <w:t xml:space="preserve">categories of randomly generated artefacts: noise, nonlinearities, and combined</w:t>
-      </w:r>
-      <w:r>
-        <w:t xml:space="preserve"> </w:t>
-      </w:r>
-      <w:r>
-        <w:t xml:space="preserve">noise and intensity nonlinearites. The original image as well as the simulated</w:t>
-      </w:r>
-      <w:r>
-        <w:t xml:space="preserve"> </w:t>
-      </w:r>
-      <w:r>
-        <w:t xml:space="preserve">images were segmented using each of the five algorithms. Following our earlier</w:t>
+        <w:t xml:space="preserve">and Harvard Dataverse cohort were generated for each of the three categories of</w:t>
+      </w:r>
+      <w:r>
+        <w:t xml:space="preserve"> </w:t>
+      </w:r>
+      <w:r>
+        <w:t xml:space="preserve">randomly generated artefacts: noise, nonlinearities, and combined noise and</w:t>
+      </w:r>
+      <w:r>
+        <w:t xml:space="preserve"> </w:t>
+      </w:r>
+      <w:r>
+        <w:t xml:space="preserve">intensity nonlinearities. The original image as well as the simulated images</w:t>
+      </w:r>
+      <w:r>
+        <w:t xml:space="preserve"> </w:t>
+      </w:r>
+      <w:r>
+        <w:t xml:space="preserve">were segmented using each of the five algorithms. Following our earlier</w:t>
       </w:r>
       <w:r>
         <w:t xml:space="preserve"> </w:t>
@@ -3682,7 +3767,7 @@
         <w:t xml:space="preserve"> </w:t>
       </w:r>
       <w:r>
-        <w:t xml:space="preserve">which are plotted in Figures</w:t>
+        <w:t xml:space="preserve">which is summarized in Figures</w:t>
       </w:r>
       <w:r>
         <w:t xml:space="preserve"> </w:t>
@@ -3697,28 +3782,19 @@
         <w:t xml:space="preserve"> </w:t>
       </w:r>
       <w:r>
-        <w:t xml:space="preserve"> </w:t>
-      </w:r>
-      <w:r>
-        <w:t xml:space="preserve">(left column). These results were then compared,</w:t>
-      </w:r>
-      <w:r>
-        <w:t xml:space="preserve"> </w:t>
-      </w:r>
-      <w:r>
-        <w:t xml:space="preserve">on a per-cluster and per-artefact basis, using a one-way ANOVA followed by</w:t>
-      </w:r>
-      <w:r>
-        <w:t xml:space="preserve"> </w:t>
-      </w:r>
-      <w:r>
-        <w:t xml:space="preserve">Tukey’s Honest Significant Difference (HSD) test. 95% confidence intervals are</w:t>
-      </w:r>
-      <w:r>
-        <w:t xml:space="preserve"> </w:t>
-      </w:r>
-      <w:r>
-        <w:t xml:space="preserve">provided in the right column of Figures</w:t>
+        <w:t xml:space="preserve">. The algorithms were then compared, on a</w:t>
+      </w:r>
+      <w:r>
+        <w:t xml:space="preserve"> </w:t>
+      </w:r>
+      <w:r>
+        <w:t xml:space="preserve">per-cluster and per-artefact basis, using one-way ANOVA followed by Tukey’s</w:t>
+      </w:r>
+      <w:r>
+        <w:t xml:space="preserve"> </w:t>
+      </w:r>
+      <w:r>
+        <w:t xml:space="preserve">Honest Significant Difference (HSD) test in Figures</w:t>
       </w:r>
       <w:r>
         <w:t xml:space="preserve"> </w:t>
@@ -3734,6 +3810,9 @@
       </w:r>
       <w:r>
         <w:t xml:space="preserve">.</w:t>
+      </w:r>
+      <w:r>
+        <w:t xml:space="preserve"> </w:t>
       </w:r>
     </w:p>
     <w:bookmarkEnd w:id="34"/>
@@ -3752,408 +3831,50 @@
         <w:pStyle w:val="FirstParagraph"/>
       </w:pPr>
       <w:r>
-        <w:t xml:space="preserve">Over the past decade, multiple segmentation algorithms have been proposed for</w:t>
-      </w:r>
-      <w:r>
-        <w:t xml:space="preserve"> </w:t>
-      </w:r>
-      <w:r>
-        <w:t xml:space="preserve">hyperpolarized gas images which, as we have pointed out, are all highly</w:t>
-      </w:r>
-      <w:r>
-        <w:t xml:space="preserve"> </w:t>
-      </w:r>
-      <w:r>
-        <w:t xml:space="preserve">dependent on the image intensity histogram for optimization. All these</w:t>
-      </w:r>
-      <w:r>
-        <w:t xml:space="preserve"> </w:t>
-      </w:r>
-      <w:r>
-        <w:t xml:space="preserve">algorithms use the histogram information</w:t>
-      </w:r>
-      <w:r>
-        <w:t xml:space="preserve"> </w:t>
-      </w:r>
-      <w:r>
-        <w:rPr>
-          <w:i/>
-        </w:rPr>
-        <w:t xml:space="preserve">primarily</w:t>
-      </w:r>
-      <w:r>
-        <w:t xml:space="preserve"> </w:t>
-      </w:r>
-      <w:r>
-        <w:t xml:space="preserve">(with many using it</w:t>
-      </w:r>
-      <w:r>
-        <w:t xml:space="preserve"> </w:t>
-      </w:r>
-      <w:r>
-        <w:rPr>
-          <w:i/>
-        </w:rPr>
-        <w:t xml:space="preserve">exclusively</w:t>
-      </w:r>
-      <w:r>
-        <w:t xml:space="preserve">) for optimization much to the detriment of algorithmic robustness</w:t>
-      </w:r>
-      <w:r>
-        <w:t xml:space="preserve"> </w:t>
-      </w:r>
-      <w:r>
-        <w:t xml:space="preserve">and segmentation quality. This is due to the simple observation that these</w:t>
-      </w:r>
-      <w:r>
-        <w:t xml:space="preserve"> </w:t>
-      </w:r>
-      <w:r>
-        <w:t xml:space="preserve">approaches discard a vital piece of information essential for image</w:t>
-      </w:r>
-      <w:r>
-        <w:t xml:space="preserve"> </w:t>
-      </w:r>
-      <w:r>
-        <w:t xml:space="preserve">interpretation, i.e., the spatial relationships between voxel intensities.</w:t>
+        <w:t xml:space="preserve"> </w:t>
+      </w:r>
+      <w:r>
+        <w:t xml:space="preserve">(54)</w:t>
       </w:r>
     </w:p>
     <w:p>
       <w:pPr>
         <w:pStyle w:val="BodyText"/>
       </w:pPr>
-      <w:r>
-        <w:t xml:space="preserve">While simplifying the underlying complexity of the segmentation problem, all of</w:t>
-      </w:r>
-      <w:r>
-        <w:t xml:space="preserve"> </w:t>
-      </w:r>
-      <w:r>
-        <w:t xml:space="preserve">these algorithms are deficient in leveraging the general modelling principle of</w:t>
-      </w:r>
-      <w:r>
-        <w:t xml:space="preserve"> </w:t>
-      </w:r>
-      <w:r>
-        <w:t xml:space="preserve">incorporating as much available prior information to any solution method.</w:t>
-      </w:r>
-      <w:r>
-        <w:t xml:space="preserve"> </w:t>
-      </w:r>
-      <w:r>
-        <w:t xml:space="preserve">In fact, this is a fundamental implication of the</w:t>
-      </w:r>
-      <w:r>
-        <w:t xml:space="preserve"> </w:t>
-      </w:r>
-      <w:r>
-        <w:t xml:space="preserve">“</w:t>
-      </w:r>
-      <w:r>
-        <w:t xml:space="preserve">No Free Lunch Theorem</w:t>
-      </w:r>
-      <w:r>
-        <w:t xml:space="preserve">”</w:t>
-      </w:r>
-      <w:r>
-        <w:t xml:space="preserve"> </w:t>
-      </w:r>
-      <w:r>
-        <w:t xml:space="preserve">(54)</w:t>
-      </w:r>
-      <w:r>
-        <w:t xml:space="preserve">—algorithmic performance hinges on available prior</w:t>
-      </w:r>
-      <w:r>
-        <w:t xml:space="preserve"> </w:t>
-      </w:r>
-      <w:r>
-        <w:t xml:space="preserve">information.</w:t>
-      </w:r>
     </w:p>
     <w:p>
       <w:pPr>
         <w:pStyle w:val="BodyText"/>
       </w:pPr>
-      <w:r>
-        <w:t xml:space="preserve">As illustrated in Figure</w:t>
-      </w:r>
-      <w:r>
-        <w:t xml:space="preserve"> </w:t>
-      </w:r>
-      <w:r>
-        <w:t xml:space="preserve">, measures based on the human</w:t>
-      </w:r>
-      <w:r>
-        <w:t xml:space="preserve"> </w:t>
-      </w:r>
-      <w:r>
-        <w:t xml:space="preserve">visual system seem to quantify what is understood intuitively</w:t>
-      </w:r>
-      <w:r>
-        <w:t xml:space="preserve"> </w:t>
-      </w:r>
-      <w:r>
-        <w:t xml:space="preserve">that image domain</w:t>
-      </w:r>
-      <w:r>
-        <w:t xml:space="preserve"> </w:t>
-      </w:r>
-      <w:r>
-        <w:t xml:space="preserve">information is much more robust than histogram domain information in the</w:t>
-      </w:r>
-      <w:r>
-        <w:t xml:space="preserve"> </w:t>
-      </w:r>
-      <w:r>
-        <w:t xml:space="preserve">presence of image transformations, such as distortions. This appears to also be</w:t>
-      </w:r>
-      <w:r>
-        <w:t xml:space="preserve"> </w:t>
-      </w:r>
-      <w:r>
-        <w:t xml:space="preserve">supported in our simulation experiments illustrated in Figure</w:t>
-      </w:r>
-      <w:r>
-        <w:t xml:space="preserve"> </w:t>
-      </w:r>
-      <w:r>
-        <w:t xml:space="preserve"> </w:t>
-      </w:r>
-      <w:r>
-        <w:t xml:space="preserve">and</w:t>
-      </w:r>
-      <w:r>
-        <w:t xml:space="preserve"> </w:t>
-      </w:r>
-      <w:r>
-        <w:t xml:space="preserve"> </w:t>
-      </w:r>
-      <w:r>
-        <w:t xml:space="preserve">where the</w:t>
-      </w:r>
-      <w:r>
-        <w:t xml:space="preserve"> </w:t>
-      </w:r>
-      <w:r>
-        <w:t xml:space="preserve">histogram-based algorithms, overall, performed worse than El Bicho. As a CNN,</w:t>
-      </w:r>
-      <w:r>
-        <w:t xml:space="preserve"> </w:t>
-      </w:r>
-      <w:r>
-        <w:t xml:space="preserve">El Bicho optimizes the governing network weights over image features as opposed</w:t>
-      </w:r>
-      <w:r>
-        <w:t xml:space="preserve"> </w:t>
-      </w:r>
-      <w:r>
-        <w:t xml:space="preserve">to strictly relative intensities. This work should motivate additional</w:t>
-      </w:r>
-      <w:r>
-        <w:t xml:space="preserve"> </w:t>
-      </w:r>
-      <w:r>
-        <w:t xml:space="preserve">exploration focusing on issues related to algorithmic bias on a voxelwise scale</w:t>
-      </w:r>
-      <w:r>
-        <w:t xml:space="preserve"> </w:t>
-      </w:r>
-      <w:r>
-        <w:t xml:space="preserve">which would require going beyond simple globally based assessment measures (such</w:t>
-      </w:r>
-      <w:r>
-        <w:t xml:space="preserve"> </w:t>
-      </w:r>
-      <w:r>
-        <w:t xml:space="preserve">as the diagnostic prediction evaluation detailed above using global volume</w:t>
-      </w:r>
-      <w:r>
-        <w:t xml:space="preserve"> </w:t>
-      </w:r>
-      <w:r>
-        <w:t xml:space="preserve">proportions). This would enable investigating differentiating spatial patterns</w:t>
-      </w:r>
-      <w:r>
-        <w:t xml:space="preserve"> </w:t>
-      </w:r>
-      <w:r>
-        <w:t xml:space="preserve">within the images as evidence of disease and/or growth and correlations with</w:t>
-      </w:r>
-      <w:r>
-        <w:t xml:space="preserve"> </w:t>
-      </w:r>
-      <w:r>
-        <w:t xml:space="preserve">non-imaging data using sophisticated voxel-scale statistical techniques (e.g.,</w:t>
-      </w:r>
-      <w:r>
-        <w:t xml:space="preserve"> </w:t>
-      </w:r>
-      <w:r>
-        <w:t xml:space="preserve">similarity-driven multivariate linear reconstruction</w:t>
-      </w:r>
+    </w:p>
+    <w:p>
+      <w:pPr>
+        <w:pStyle w:val="BodyText"/>
+      </w:pPr>
+      <w:r>
+        <w:t xml:space="preserve">(40)</w:t>
+      </w:r>
+      <w:r>
+        <w:t xml:space="preserve"> </w:t>
+      </w:r>
+      <w:r>
+        <w:t xml:space="preserve">(55)</w:t>
+      </w:r>
+    </w:p>
+    <w:p>
+      <w:pPr>
+        <w:pStyle w:val="BodyText"/>
+      </w:pPr>
+    </w:p>
+    <w:p>
+      <w:pPr>
+        <w:pStyle w:val="BodyText"/>
+      </w:pPr>
       <w:r>
         <w:t xml:space="preserve"> </w:t>
       </w:r>
       <w:r>
         <w:t xml:space="preserve">(52,53)</w:t>
-      </w:r>
-      <w:r>
-        <w:t xml:space="preserve">).</w:t>
-      </w:r>
-    </w:p>
-    <w:p>
-      <w:pPr>
-        <w:pStyle w:val="BodyText"/>
-      </w:pPr>
-      <w:r>
-        <w:t xml:space="preserve">It should be noted that El Bicho was developed in parallel with the writing of</w:t>
-      </w:r>
-      <w:r>
-        <w:t xml:space="preserve"> </w:t>
-      </w:r>
-      <w:r>
-        <w:t xml:space="preserve">this manuscript merely to showcase the incredible potential that deep learning</w:t>
-      </w:r>
-      <w:r>
-        <w:t xml:space="preserve"> </w:t>
-      </w:r>
-      <w:r>
-        <w:t xml:space="preserve">can have in the field of hyperpolarized gas imaging (as well as to update our</w:t>
-      </w:r>
-      <w:r>
-        <w:t xml:space="preserve"> </w:t>
-      </w:r>
-      <w:r>
-        <w:t xml:space="preserve">earlier work</w:t>
-      </w:r>
-      <w:r>
-        <w:t xml:space="preserve"> </w:t>
-      </w:r>
-      <w:r>
-        <w:t xml:space="preserve">(40)</w:t>
-      </w:r>
-      <w:r>
-        <w:t xml:space="preserve">). We certainly recognize and expect that</w:t>
-      </w:r>
-      <w:r>
-        <w:t xml:space="preserve"> </w:t>
-      </w:r>
-      <w:r>
-        <w:t xml:space="preserve">alternative deep learning strategies (e.g., hyperparameter choice, training data</w:t>
-      </w:r>
-      <w:r>
-        <w:t xml:space="preserve"> </w:t>
-      </w:r>
-      <w:r>
-        <w:t xml:space="preserve">selection, data augmentation, etc.) would provide comparable and even superior</w:t>
-      </w:r>
-      <w:r>
-        <w:t xml:space="preserve"> </w:t>
-      </w:r>
-      <w:r>
-        <w:t xml:space="preserve">performance to what was presented with El Bicho. However, that is precisely our</w:t>
-      </w:r>
-      <w:r>
-        <w:t xml:space="preserve"> </w:t>
-      </w:r>
-      <w:r>
-        <w:t xml:space="preserve">motivation for presenting this work—deep learning, generally, presents a much</w:t>
-      </w:r>
-      <w:r>
-        <w:t xml:space="preserve"> </w:t>
-      </w:r>
-      <w:r>
-        <w:t xml:space="preserve">better alternative than histogram approaches as network training directly takes</w:t>
-      </w:r>
-      <w:r>
-        <w:t xml:space="preserve"> </w:t>
-      </w:r>
-      <w:r>
-        <w:t xml:space="preserve">place in the image (i.e., spatial) domain and not in a transformed space where</w:t>
-      </w:r>
-      <w:r>
-        <w:t xml:space="preserve"> </w:t>
-      </w:r>
-      <w:r>
-        <w:t xml:space="preserve">key information has been discarded.</w:t>
-      </w:r>
-    </w:p>
-    <w:p>
-      <w:pPr>
-        <w:pStyle w:val="BodyText"/>
-      </w:pPr>
-      <w:r>
-        <w:t xml:space="preserve">Just as important, deep learning provides other avenues for research exploration</w:t>
-      </w:r>
-      <w:r>
-        <w:t xml:space="preserve"> </w:t>
-      </w:r>
-      <w:r>
-        <w:t xml:space="preserve">and development. For example, given the relatively lower resolution of the</w:t>
-      </w:r>
-      <w:r>
-        <w:t xml:space="preserve"> </w:t>
-      </w:r>
-      <w:r>
-        <w:t xml:space="preserve">acquisition image, exploration of the effects of deep learning-based</w:t>
-      </w:r>
-      <w:r>
-        <w:t xml:space="preserve"> </w:t>
-      </w:r>
-      <w:r>
-        <w:t xml:space="preserve">super-resolution might prove worthy of application-specific investigation</w:t>
-      </w:r>
-      <w:r>
-        <w:t xml:space="preserve"> </w:t>
-      </w:r>
-      <w:r>
-        <w:t xml:space="preserve">(55)</w:t>
-      </w:r>
-      <w:r>
-        <w:t xml:space="preserve">. Also, with</w:t>
-      </w:r>
-      <w:r>
-        <w:t xml:space="preserve"> </w:t>
-      </w:r>
-      <w:r>
-        <w:t xml:space="preserve">the same network software libraries, high-performing classification networks can</w:t>
-      </w:r>
-      <w:r>
-        <w:t xml:space="preserve"> </w:t>
-      </w:r>
-      <w:r>
-        <w:t xml:space="preserve">be constructed and trained which might yield novel insights regarding</w:t>
-      </w:r>
-      <w:r>
-        <w:t xml:space="preserve"> </w:t>
-      </w:r>
-      <w:r>
-        <w:t xml:space="preserve">image-based characterization of disease. One additional modification that we</w:t>
-      </w:r>
-      <w:r>
-        <w:t xml:space="preserve"> </w:t>
-      </w:r>
-      <w:r>
-        <w:t xml:space="preserve">did not explore in this work, but is extremely important, is the confound caused</w:t>
-      </w:r>
-      <w:r>
-        <w:t xml:space="preserve"> </w:t>
-      </w:r>
-      <w:r>
-        <w:t xml:space="preserve">by multi-site data which has yet to be explored in-depth. With neural networks,</w:t>
-      </w:r>
-      <w:r>
-        <w:t xml:space="preserve"> </w:t>
-      </w:r>
-      <w:r>
-        <w:t xml:space="preserve">such confounds can be handled as part of the training process or as an explicit</w:t>
-      </w:r>
-      <w:r>
-        <w:t xml:space="preserve"> </w:t>
-      </w:r>
-      <w:r>
-        <w:t xml:space="preserve">network modification. Either would be important to consider for future work.</w:t>
       </w:r>
     </w:p>
     <w:bookmarkStart w:id="36" w:name="acknowledgments"/>
@@ -5499,13 +5220,13 @@
       </w:r>
     </w:p>
     <w:bookmarkEnd w:id="113"/>
-    <w:bookmarkStart w:id="115" w:name="ref-Tustison:2020aa"/>
+    <w:bookmarkStart w:id="115" w:name="ref-Tustison:2021aa"/>
     <w:p>
       <w:pPr>
         <w:pStyle w:val="Bibliography"/>
       </w:pPr>
       <w:r>
-        <w:t xml:space="preserve">41. Tustison NJ, Cook PA, Holbrook AJ, et al. ANTsX: A dynamic ecosystem for quantitative biological and medical imaging. medRxiv 2021 doi:</w:t>
+        <w:t xml:space="preserve">41. Tustison NJ, Cook PA, Holbrook AJ, et al. The ANTsX ecosystem for quantitative biological and medical imaging. Sci Rep 2021;11:9068 doi:</w:t>
       </w:r>
       <w:r>
         <w:t xml:space="preserve"> </w:t>
@@ -5515,7 +5236,7 @@
           <w:rPr>
             <w:rStyle w:val="Hyperlink"/>
           </w:rPr>
-          <w:t xml:space="preserve">10.1101/2020.10.19.20215392</w:t>
+          <w:t xml:space="preserve">10.1038/s41598-021-87564-6</w:t>
         </w:r>
       </w:hyperlink>
       <w:r>

</xml_diff>